<commit_message>
Added Joseph as the Risk Manager
</commit_message>
<xml_diff>
--- a/Project Charter/Charter_Aegle_Draft.docx
+++ b/Project Charter/Charter_Aegle_Draft.docx
@@ -30,6 +30,7 @@
           <w:sz w:val="144"/>
         </w:rPr>
       </w:pPr>
+      <w:proofErr w:type="spellStart"/>
       <w:r>
         <w:rPr>
           <w:rFonts w:cs="Times New Roman"/>
@@ -37,6 +38,7 @@
         </w:rPr>
         <w:t>Aegle</w:t>
       </w:r>
+      <w:proofErr w:type="spellEnd"/>
       <w:r>
         <w:rPr>
           <w:rFonts w:cs="Times New Roman"/>
@@ -83,8 +85,13 @@
       <w:r>
         <w:br/>
       </w:r>
+      <w:proofErr w:type="spellStart"/>
       <w:r>
-        <w:t>Tanmaykumar Patel</w:t>
+        <w:t>Tanmaykumar</w:t>
+      </w:r>
+      <w:proofErr w:type="spellEnd"/>
+      <w:r>
+        <w:t xml:space="preserve"> Patel</w:t>
       </w:r>
     </w:p>
     <w:p>
@@ -92,9 +99,19 @@
         <w:pStyle w:val="MemberNames"/>
         <w:spacing w:before="0" w:after="0"/>
       </w:pPr>
+      <w:proofErr w:type="spellStart"/>
       <w:r>
-        <w:t>Sumeet Kaur</w:t>
+        <w:t>Sumeet</w:t>
       </w:r>
+      <w:proofErr w:type="spellEnd"/>
+      <w:r>
+        <w:t xml:space="preserve"> </w:t>
+      </w:r>
+      <w:proofErr w:type="spellStart"/>
+      <w:r>
+        <w:t>Kaur</w:t>
+      </w:r>
+      <w:proofErr w:type="spellEnd"/>
     </w:p>
     <w:p>
       <w:pPr>
@@ -102,8 +119,13 @@
         <w:spacing w:before="0" w:after="0"/>
       </w:pPr>
       <w:r>
-        <w:t>Sean Nesburg</w:t>
+        <w:t xml:space="preserve">Sean </w:t>
       </w:r>
+      <w:proofErr w:type="spellStart"/>
+      <w:r>
+        <w:t>Nesburg</w:t>
+      </w:r>
+      <w:proofErr w:type="spellEnd"/>
     </w:p>
     <w:p>
       <w:pPr>
@@ -120,8 +142,13 @@
         <w:spacing w:before="0" w:after="0"/>
       </w:pPr>
       <w:r>
-        <w:t>Aisha Kulindwa</w:t>
+        <w:t xml:space="preserve">Aisha </w:t>
       </w:r>
+      <w:proofErr w:type="spellStart"/>
+      <w:r>
+        <w:t>Kulindwa</w:t>
+      </w:r>
+      <w:proofErr w:type="spellEnd"/>
     </w:p>
     <w:p>
       <w:pPr>
@@ -146,7 +173,7 @@
         <w:fldChar w:fldCharType="separate"/>
       </w:r>
       <w:r>
-        <w:t>6 October 2014 @ 11:23:00 PM</w:t>
+        <w:t>7 October 2014 @ 5:57:00 PM</w:t>
       </w:r>
       <w:r>
         <w:fldChar w:fldCharType="end"/>
@@ -4542,7 +4569,15 @@
         <w:ind w:left="576"/>
       </w:pPr>
       <w:r>
-        <w:t>Karla Hernandez is the Project Manager for team Aegle. Karla was selected as a Project Manager by the Project Director Cdr. Mike O'Dell and approved by every team member. Karla is a Software Engineering Student at the University of Texas at Arlington. The project manager is in charge of guiding the team, making sure that everyone successfully accomplishes all the tasks in a timely manner. Also, the project manager is the main point of contact with the project sponsor as well as scheduling team meetings and setting the agendas to make sure the purpose of the meeting has been accomplished. The Project Manager has more than one year of industry experience working in teams, which provided her with experience on managing and leading a group as well as organizing a team and conflict resolution. The Team agreed on selecting the Outreach Storage System as the project to develop.</w:t>
+        <w:t xml:space="preserve">Karla Hernandez is the Project Manager for team </w:t>
+      </w:r>
+      <w:proofErr w:type="spellStart"/>
+      <w:r>
+        <w:t>Aegle</w:t>
+      </w:r>
+      <w:proofErr w:type="spellEnd"/>
+      <w:r>
+        <w:t>. Karla was selected as a Project Manager by the Project Director Cdr. Mike O'Dell and approved by every team member. Karla is a Software Engineering Student at the University of Texas at Arlington. The project manager is in charge of guiding the team, making sure that everyone successfully accomplishes all the tasks in a timely manner. Also, the project manager is the main point of contact with the project sponsor as well as scheduling team meetings and setting the agendas to make sure the purpose of the meeting has been accomplished. The Project Manager has more than one year of industry experience working in teams, which provided her with experience on managing and leading a group as well as organizing a team and conflict resolution. The Team agreed on selecting the Outreach Storage System as the project to develop.</w:t>
       </w:r>
     </w:p>
     <w:p>
@@ -4586,7 +4621,15 @@
         <w:t>according to the individual's strengths.</w:t>
       </w:r>
       <w:r>
-        <w:t xml:space="preserve"> For documentation, the team is using Google Drive, but in the process of migrating to GitHub, to enable version control of each document. The team has a group chat, which enables real time communication among all the team members, where every concern or topic is discussed or the time for a meeting is established.</w:t>
+        <w:t xml:space="preserve"> For documentation, the team is using Google Drive, but in the process of migrating to </w:t>
+      </w:r>
+      <w:proofErr w:type="spellStart"/>
+      <w:r>
+        <w:t>GitHub</w:t>
+      </w:r>
+      <w:proofErr w:type="spellEnd"/>
+      <w:r>
+        <w:t>, to enable version control of each document. The team has a group chat, which enables real time communication among all the team members, where every concern or topic is discussed or the time for a meeting is established.</w:t>
       </w:r>
     </w:p>
     <w:p>
@@ -4789,12 +4832,18 @@
           <w:tcPr>
             <w:tcW w:w="2088" w:type="dxa"/>
             <w:vMerge/>
+            <w:tcBorders>
+              <w:bottom w:val="single" w:sz="4" w:space="0" w:color="000000" w:themeColor="text1"/>
+            </w:tcBorders>
           </w:tcPr>
           <w:p/>
         </w:tc>
         <w:tc>
           <w:tcPr>
             <w:tcW w:w="2790" w:type="dxa"/>
+            <w:tcBorders>
+              <w:bottom w:val="single" w:sz="4" w:space="0" w:color="000000" w:themeColor="text1"/>
+            </w:tcBorders>
           </w:tcPr>
           <w:p>
             <w:r>
@@ -4805,6 +4854,9 @@
         <w:tc>
           <w:tcPr>
             <w:tcW w:w="5096" w:type="dxa"/>
+            <w:tcBorders>
+              <w:bottom w:val="single" w:sz="4" w:space="0" w:color="000000" w:themeColor="text1"/>
+            </w:tcBorders>
           </w:tcPr>
           <w:p>
             <w:r>
@@ -4830,6 +4882,7 @@
           <w:p/>
           <w:p/>
           <w:p/>
+          <w:p/>
           <w:p>
             <w:r>
               <w:t>Joseph Finnegan</w:t>
@@ -4896,7 +4949,7 @@
       </w:tr>
       <w:tr>
         <w:trPr>
-          <w:trHeight w:val="486"/>
+          <w:trHeight w:val="620"/>
         </w:trPr>
         <w:tc>
           <w:tcPr>
@@ -4908,6 +4961,9 @@
         <w:tc>
           <w:tcPr>
             <w:tcW w:w="2790" w:type="dxa"/>
+            <w:tcBorders>
+              <w:bottom w:val="single" w:sz="4" w:space="0" w:color="auto"/>
+            </w:tcBorders>
           </w:tcPr>
           <w:p/>
           <w:p>
@@ -4919,6 +4975,9 @@
         <w:tc>
           <w:tcPr>
             <w:tcW w:w="5096" w:type="dxa"/>
+            <w:tcBorders>
+              <w:bottom w:val="single" w:sz="4" w:space="0" w:color="auto"/>
+            </w:tcBorders>
           </w:tcPr>
           <w:p>
             <w:r>
@@ -4933,6 +4992,44 @@
           <w:p>
             <w:r>
               <w:t>Maintain the Server as required.</w:t>
+            </w:r>
+          </w:p>
+        </w:tc>
+      </w:tr>
+      <w:tr>
+        <w:trPr>
+          <w:trHeight w:val="565"/>
+        </w:trPr>
+        <w:tc>
+          <w:tcPr>
+            <w:tcW w:w="2088" w:type="dxa"/>
+            <w:vMerge/>
+          </w:tcPr>
+          <w:p/>
+        </w:tc>
+        <w:tc>
+          <w:tcPr>
+            <w:tcW w:w="2790" w:type="dxa"/>
+            <w:tcBorders>
+              <w:top w:val="single" w:sz="4" w:space="0" w:color="auto"/>
+            </w:tcBorders>
+          </w:tcPr>
+          <w:p>
+            <w:r>
+              <w:t>Risk Manager</w:t>
+            </w:r>
+          </w:p>
+        </w:tc>
+        <w:tc>
+          <w:tcPr>
+            <w:tcW w:w="5096" w:type="dxa"/>
+            <w:tcBorders>
+              <w:top w:val="single" w:sz="4" w:space="0" w:color="auto"/>
+            </w:tcBorders>
+          </w:tcPr>
+          <w:p>
+            <w:r>
+              <w:t>Manage Risk Associated issues and documentation.</w:t>
             </w:r>
           </w:p>
         </w:tc>
@@ -5119,7 +5216,16 @@
           </w:tcPr>
           <w:p>
             <w:r>
-              <w:t>Dr. Tiernan Carter</w:t>
+              <w:lastRenderedPageBreak/>
+              <w:t xml:space="preserve">Dr. </w:t>
+            </w:r>
+            <w:proofErr w:type="spellStart"/>
+            <w:r>
+              <w:t>Tiernan</w:t>
+            </w:r>
+            <w:proofErr w:type="spellEnd"/>
+            <w:r>
+              <w:t xml:space="preserve"> Carter</w:t>
             </w:r>
           </w:p>
         </w:tc>
@@ -5159,7 +5265,6 @@
           </w:tcPr>
           <w:p>
             <w:r>
-              <w:lastRenderedPageBreak/>
               <w:t>Cdr. Mike O’Dell</w:t>
             </w:r>
           </w:p>
@@ -5351,10 +5456,9 @@
       <w:r>
         <w:t xml:space="preserve">The main mean of communication between team members is trough “What’s App”, a real time group chat application. Regarding the communication with the project sponsor, email is the preferred channel; but also the team has established weekly meetings to update the sponsor and ask any questions related to the project. The team will use email or office hours to contact the Project Director regarding any activities during the project. </w:t>
       </w:r>
+      <w:bookmarkStart w:id="6" w:name="_GoBack"/>
+      <w:bookmarkEnd w:id="6"/>
     </w:p>
-    <w:p/>
-    <w:p/>
-    <w:p/>
     <w:p>
       <w:pPr>
         <w:pStyle w:val="Heading3"/>
@@ -5408,14 +5512,14 @@
       <w:pPr>
         <w:pStyle w:val="Heading2"/>
       </w:pPr>
-      <w:bookmarkStart w:id="6" w:name="_Toc392770350"/>
+      <w:bookmarkStart w:id="7" w:name="_Toc392770350"/>
       <w:r>
         <w:t>Preliminary</w:t>
       </w:r>
       <w:r>
         <w:t xml:space="preserve"> Schedule and Cost Estimates</w:t>
       </w:r>
-      <w:bookmarkEnd w:id="6"/>
+      <w:bookmarkEnd w:id="7"/>
     </w:p>
     <w:p>
       <w:pPr>
@@ -5859,7 +5963,7 @@
       <w:pPr>
         <w:pStyle w:val="Heading1"/>
       </w:pPr>
-      <w:bookmarkStart w:id="7" w:name="_Toc392770351"/>
+      <w:bookmarkStart w:id="8" w:name="_Toc392770351"/>
       <w:r>
         <w:lastRenderedPageBreak/>
         <w:t>Scope</w:t>
@@ -5867,7 +5971,7 @@
       <w:r>
         <w:t xml:space="preserve"> Statement</w:t>
       </w:r>
-      <w:bookmarkEnd w:id="7"/>
+      <w:bookmarkEnd w:id="8"/>
       <w:r>
         <w:t xml:space="preserve"> --DONE</w:t>
       </w:r>
@@ -5876,11 +5980,11 @@
       <w:pPr>
         <w:pStyle w:val="Heading2"/>
       </w:pPr>
-      <w:bookmarkStart w:id="8" w:name="_Toc392770352"/>
+      <w:bookmarkStart w:id="9" w:name="_Toc392770352"/>
       <w:r>
         <w:t>Introduction</w:t>
       </w:r>
-      <w:bookmarkEnd w:id="8"/>
+      <w:bookmarkEnd w:id="9"/>
     </w:p>
     <w:p>
       <w:pPr>
@@ -5897,11 +6001,11 @@
       <w:pPr>
         <w:pStyle w:val="Heading2"/>
       </w:pPr>
-      <w:bookmarkStart w:id="9" w:name="_Toc392770353"/>
+      <w:bookmarkStart w:id="10" w:name="_Toc392770353"/>
       <w:r>
         <w:t>P</w:t>
       </w:r>
-      <w:bookmarkEnd w:id="9"/>
+      <w:bookmarkEnd w:id="10"/>
       <w:r>
         <w:t>roduct Definition</w:t>
       </w:r>
@@ -5919,7 +6023,15 @@
         <w:ind w:left="576"/>
       </w:pPr>
       <w:r>
-        <w:t>Since more than one person may be given access to the storeroom and remove or add items to the inventory, OSS will have a user management feature to set appropriate access levels to different individuals since some users may only be allowed to check out items but not to add new items to the inventory. The system will also include features for record keeping and auditing purposes such as keeping track of which items are checked out and when they are checked in and by whom.</w:t>
+        <w:t xml:space="preserve">Since more than one person may be given access to the storeroom and remove or add items to the inventory, OSS will have a user management feature to set appropriate access levels to different individuals since some users may only be allowed to check out items but not to add new items to the inventory. The system will also include features for record keeping and auditing purposes such as keeping track of which items are checked out and when </w:t>
+      </w:r>
+      <w:proofErr w:type="gramStart"/>
+      <w:r>
+        <w:t>they are checked in and by whom</w:t>
+      </w:r>
+      <w:proofErr w:type="gramEnd"/>
+      <w:r>
+        <w:t>.</w:t>
       </w:r>
     </w:p>
     <w:p>
@@ -5927,7 +6039,15 @@
         <w:ind w:left="576"/>
       </w:pPr>
       <w:r>
-        <w:t>In addition to this, OSS will give the user options for organizing and categorizing inventory items in a way that is useful to the user. Both physically, by crate and by location, and logically, by item characteristics or user defined project categories</w:t>
+        <w:t xml:space="preserve">In addition to this, OSS will give the user options for organizing and categorizing inventory items in a way that is useful to the user. </w:t>
+      </w:r>
+      <w:proofErr w:type="gramStart"/>
+      <w:r>
+        <w:t>Both physically</w:t>
+      </w:r>
+      <w:proofErr w:type="gramEnd"/>
+      <w:r>
+        <w:t>, by crate and by location, and logically, by item characteristics or user defined project categories</w:t>
       </w:r>
       <w:r>
         <w:t>.</w:t>
@@ -5942,21 +6062,29 @@
       <w:pPr>
         <w:pStyle w:val="Heading2"/>
       </w:pPr>
-      <w:bookmarkStart w:id="10" w:name="_Toc392770354"/>
+      <w:bookmarkStart w:id="11" w:name="_Toc392770354"/>
       <w:r>
         <w:t xml:space="preserve">Intended </w:t>
       </w:r>
       <w:r>
         <w:t>Audience</w:t>
       </w:r>
-      <w:bookmarkEnd w:id="10"/>
+      <w:bookmarkEnd w:id="11"/>
     </w:p>
     <w:p>
       <w:pPr>
         <w:ind w:left="576"/>
       </w:pPr>
       <w:r>
-        <w:t>The intended audience for this system is Dr. Tiernan, the Outreach Coordinator at UTA, and her assistants</w:t>
+        <w:t xml:space="preserve">The intended audience for this system is Dr. </w:t>
+      </w:r>
+      <w:proofErr w:type="spellStart"/>
+      <w:r>
+        <w:t>Tiernan</w:t>
+      </w:r>
+      <w:proofErr w:type="spellEnd"/>
+      <w:r>
+        <w:t>, the Outreach Coordinator at UTA, and her assistants</w:t>
       </w:r>
       <w:r>
         <w:t>, as well as outside requesters that will not directly have control over the management system but will be able to request items.</w:t>
@@ -5966,12 +6094,12 @@
       <w:pPr>
         <w:pStyle w:val="Heading1"/>
       </w:pPr>
-      <w:bookmarkStart w:id="11" w:name="_Toc392770355"/>
+      <w:bookmarkStart w:id="12" w:name="_Toc392770355"/>
       <w:r>
         <w:lastRenderedPageBreak/>
         <w:t>Cost Management Plan</w:t>
       </w:r>
-      <w:bookmarkEnd w:id="11"/>
+      <w:bookmarkEnd w:id="12"/>
       <w:r>
         <w:t xml:space="preserve"> --DONE</w:t>
       </w:r>
@@ -6014,7 +6142,23 @@
         <w:ind w:left="576"/>
       </w:pPr>
       <w:r>
-        <w:t>The team has been given approximately 6-7 months to complete the project. If each person allocates 15 hours per week, then this is about 360 to 420 man hours over the project’s lifespan. As a 4 man team this is approximately 1440 to 1680 man hours over a 6 to 7 month time period. The team has also been allocated an $800 budget to spend on project materials and associated costs</w:t>
+        <w:t xml:space="preserve">The team has been given approximately 6-7 months to complete the project. If each person allocates 15 hours per week, then this is about 360 to 420 </w:t>
+      </w:r>
+      <w:proofErr w:type="gramStart"/>
+      <w:r>
+        <w:t>man hours</w:t>
+      </w:r>
+      <w:proofErr w:type="gramEnd"/>
+      <w:r>
+        <w:t xml:space="preserve"> over the project’s lifespan. As a </w:t>
+      </w:r>
+      <w:proofErr w:type="gramStart"/>
+      <w:r>
+        <w:t>4 man</w:t>
+      </w:r>
+      <w:proofErr w:type="gramEnd"/>
+      <w:r>
+        <w:t xml:space="preserve"> team this is approximately 1440 to 1680 man hours over a 6 to 7 month time period. The team has also been allocated an $800 budget to spend on project materials and associated costs</w:t>
       </w:r>
       <w:r>
         <w:t xml:space="preserve">.  </w:t>
@@ -6049,7 +6193,15 @@
         <w:ind w:left="576"/>
       </w:pPr>
       <w:r>
-        <w:t>Based on the team’s initial research on the hardware and server service required for this project, the team has come to a preliminary estimate of $720 for total costs. The largest cost by far being the RFID reader and will necessitate increased scrutiny when it comes to deciding on a specific model during the implementation phase. While this is an approximate figure there is still room for deviation as the project progresses. The initial breakdown of costs is as follows</w:t>
+        <w:t xml:space="preserve">Based on the team’s initial research on the hardware and server service required for this project, the team has come to a preliminary estimate of $720 for total costs. The largest cost by far being the RFID reader and will necessitate increased scrutiny when it comes to deciding on a specific model during the implementation phase. While this is an approximate figure there is </w:t>
+      </w:r>
+      <w:proofErr w:type="gramStart"/>
+      <w:r>
+        <w:t>still room</w:t>
+      </w:r>
+      <w:proofErr w:type="gramEnd"/>
+      <w:r>
+        <w:t xml:space="preserve"> for deviation as the project progresses. The initial breakdown of costs is as follows</w:t>
       </w:r>
       <w:r>
         <w:t>.</w:t>
@@ -6385,18 +6537,26 @@
       <w:pPr>
         <w:pStyle w:val="Heading2"/>
       </w:pPr>
-      <w:bookmarkStart w:id="12" w:name="_Toc392770358"/>
+      <w:bookmarkStart w:id="13" w:name="_Toc392770358"/>
       <w:r>
         <w:t>Labor Management</w:t>
       </w:r>
-      <w:bookmarkEnd w:id="12"/>
+      <w:bookmarkEnd w:id="13"/>
     </w:p>
     <w:p>
       <w:pPr>
         <w:ind w:left="576"/>
       </w:pPr>
       <w:r>
-        <w:t>The team will measure the labor that goes into the project by using earned value management. The measurements will be calculated by finding the budgeted cost of work scheduled (BCWS), actual cost of work performed (ACWP), and the budgeted cost of work performed (BCWP). These values will then be calculated and put into the Microsoft Project plan for the project. The estimated man hours for this project will total between 1440 and 1680 for the 6 to 7 month life of the project. These numbers are an estimate and are subject to refinement as the project progresses</w:t>
+        <w:t xml:space="preserve">The team will measure the labor that goes into the project by using earned value management. The measurements will be calculated by finding the budgeted cost of work scheduled (BCWS), actual cost of work performed (ACWP), and the budgeted cost of work performed (BCWP). These values will then be calculated and put into the Microsoft Project plan for the project. The estimated </w:t>
+      </w:r>
+      <w:proofErr w:type="gramStart"/>
+      <w:r>
+        <w:t>man hours</w:t>
+      </w:r>
+      <w:proofErr w:type="gramEnd"/>
+      <w:r>
+        <w:t xml:space="preserve"> for this project will total between 1440 and 1680 for the 6 to 7 month life of the project. These numbers are an estimate and are subject to refinement as the project progresses</w:t>
       </w:r>
       <w:r>
         <w:t>.</w:t>
@@ -6411,12 +6571,12 @@
       <w:pPr>
         <w:pStyle w:val="Heading1"/>
       </w:pPr>
-      <w:bookmarkStart w:id="13" w:name="_Toc392770359"/>
+      <w:bookmarkStart w:id="14" w:name="_Toc392770359"/>
       <w:r>
         <w:lastRenderedPageBreak/>
         <w:t>Earned Value Management</w:t>
       </w:r>
-      <w:bookmarkEnd w:id="13"/>
+      <w:bookmarkEnd w:id="14"/>
       <w:r>
         <w:t xml:space="preserve"> --DONE</w:t>
       </w:r>
@@ -6425,11 +6585,11 @@
       <w:pPr>
         <w:pStyle w:val="Heading2"/>
       </w:pPr>
-      <w:bookmarkStart w:id="14" w:name="_Toc392770360"/>
+      <w:bookmarkStart w:id="15" w:name="_Toc392770360"/>
       <w:r>
         <w:t>Purpose and Overview</w:t>
       </w:r>
-      <w:bookmarkEnd w:id="14"/>
+      <w:bookmarkEnd w:id="15"/>
     </w:p>
     <w:p>
       <w:pPr>
@@ -6450,11 +6610,11 @@
       <w:pPr>
         <w:pStyle w:val="Heading2"/>
       </w:pPr>
-      <w:bookmarkStart w:id="15" w:name="_Toc392770361"/>
+      <w:bookmarkStart w:id="16" w:name="_Toc392770361"/>
       <w:r>
         <w:t>Earned Value Components</w:t>
       </w:r>
-      <w:bookmarkEnd w:id="15"/>
+      <w:bookmarkEnd w:id="16"/>
     </w:p>
     <w:p>
       <w:pPr>
@@ -6701,15 +6861,15 @@
       <w:pPr>
         <w:pStyle w:val="Heading2"/>
       </w:pPr>
-      <w:bookmarkStart w:id="16" w:name="_Toc392770368"/>
+      <w:bookmarkStart w:id="17" w:name="_Toc392770368"/>
       <w:r>
         <w:t>Schedule Performance Index</w:t>
       </w:r>
-      <w:bookmarkEnd w:id="16"/>
+      <w:bookmarkEnd w:id="17"/>
       <w:r>
         <w:t xml:space="preserve"> </w:t>
       </w:r>
-      <w:bookmarkStart w:id="17" w:name="_Toc266607439"/>
+      <w:bookmarkStart w:id="18" w:name="_Toc266607439"/>
     </w:p>
     <w:p>
       <w:pPr>
@@ -6718,7 +6878,7 @@
           <w:szCs w:val="32"/>
         </w:rPr>
       </w:pPr>
-      <w:bookmarkStart w:id="18" w:name="_Toc392770369"/>
+      <w:bookmarkStart w:id="19" w:name="_Toc392770369"/>
       <w:r>
         <w:rPr>
           <w:szCs w:val="32"/>
@@ -6806,8 +6966,8 @@
         </w:rPr>
         <w:t>If SPI &lt; 1.0, then the team is behind of schedul</w:t>
       </w:r>
-      <w:bookmarkEnd w:id="17"/>
       <w:bookmarkEnd w:id="18"/>
+      <w:bookmarkEnd w:id="19"/>
       <w:r>
         <w:rPr>
           <w:szCs w:val="32"/>
@@ -6841,12 +7001,12 @@
       <w:pPr>
         <w:pStyle w:val="Heading1"/>
       </w:pPr>
-      <w:bookmarkStart w:id="19" w:name="_Toc392770370"/>
+      <w:bookmarkStart w:id="20" w:name="_Toc392770370"/>
       <w:r>
         <w:lastRenderedPageBreak/>
         <w:t>Scope Management Plan</w:t>
       </w:r>
-      <w:bookmarkEnd w:id="19"/>
+      <w:bookmarkEnd w:id="20"/>
       <w:r>
         <w:t xml:space="preserve"> -- DONE</w:t>
       </w:r>
@@ -6855,11 +7015,11 @@
       <w:pPr>
         <w:pStyle w:val="Heading2"/>
       </w:pPr>
-      <w:bookmarkStart w:id="20" w:name="_Toc392770371"/>
+      <w:bookmarkStart w:id="21" w:name="_Toc392770371"/>
       <w:r>
         <w:t>Introduction</w:t>
       </w:r>
-      <w:bookmarkEnd w:id="20"/>
+      <w:bookmarkEnd w:id="21"/>
       <w:r>
         <w:t xml:space="preserve"> </w:t>
       </w:r>
@@ -6880,11 +7040,11 @@
       <w:pPr>
         <w:pStyle w:val="Heading2"/>
       </w:pPr>
-      <w:bookmarkStart w:id="21" w:name="_Toc392770372"/>
+      <w:bookmarkStart w:id="22" w:name="_Toc392770372"/>
       <w:r>
         <w:t>Methodology</w:t>
       </w:r>
-      <w:bookmarkEnd w:id="21"/>
+      <w:bookmarkEnd w:id="22"/>
       <w:r>
         <w:t xml:space="preserve"> </w:t>
       </w:r>
@@ -6895,7 +7055,23 @@
         <w:jc w:val="both"/>
       </w:pPr>
       <w:r>
-        <w:t>In order to keep the project on track, team Aegle will meet with our sponsor, Dr. Tiernan, on a regular basis. This will minimize the impact of any surprises that our research and development yield, as well as help keep the team on track with what matters most if features need to be cut, trimmed, or potentially added. We will also maintain and adhere to a complete project plan to keep things flowing throughout the process of developing the RFID system</w:t>
+        <w:t xml:space="preserve">In order to keep the project on track, team </w:t>
+      </w:r>
+      <w:proofErr w:type="spellStart"/>
+      <w:r>
+        <w:t>Aegle</w:t>
+      </w:r>
+      <w:proofErr w:type="spellEnd"/>
+      <w:r>
+        <w:t xml:space="preserve"> will meet with our sponsor, Dr. </w:t>
+      </w:r>
+      <w:proofErr w:type="spellStart"/>
+      <w:r>
+        <w:t>Tiernan</w:t>
+      </w:r>
+      <w:proofErr w:type="spellEnd"/>
+      <w:r>
+        <w:t>, on a regular basis. This will minimize the impact of any surprises that our research and development yield, as well as help keep the team on track with what matters most if features need to be cut, trimmed, or potentially added. We will also maintain and adhere to a complete project plan to keep things flowing throughout the process of developing the RFID system</w:t>
       </w:r>
       <w:r>
         <w:t xml:space="preserve">. </w:t>
@@ -6916,7 +7092,15 @@
         <w:jc w:val="both"/>
       </w:pPr>
       <w:r>
-        <w:t>The scope of the project is inherently tied to the domain of the storage room; which the RFID system is expected to operate in. However, the requirements of the project are extremely susceptible to change, especially in the early stages of the project that we are currently in. Requirements refinement is expected and is actively sought so as to develop a stronger project plan to keep the team on track</w:t>
+        <w:t>The scope of the project is inherently tied to the domain of the storage room</w:t>
+      </w:r>
+      <w:proofErr w:type="gramStart"/>
+      <w:r>
+        <w:t>;</w:t>
+      </w:r>
+      <w:proofErr w:type="gramEnd"/>
+      <w:r>
+        <w:t xml:space="preserve"> which the RFID system is expected to operate in. However, the requirements of the project are extremely susceptible to change, especially in the early stages of the project that we are currently in. Requirements refinement is expected and is actively sought so as to develop a stronger project plan to keep the team on track</w:t>
       </w:r>
       <w:r>
         <w:t xml:space="preserve">. </w:t>
@@ -6926,11 +7110,11 @@
       <w:pPr>
         <w:pStyle w:val="Heading2"/>
       </w:pPr>
-      <w:bookmarkStart w:id="22" w:name="_Toc392770373"/>
+      <w:bookmarkStart w:id="23" w:name="_Toc392770373"/>
       <w:r>
         <w:t>Change Control</w:t>
       </w:r>
-      <w:bookmarkEnd w:id="22"/>
+      <w:bookmarkEnd w:id="23"/>
       <w:r>
         <w:t xml:space="preserve"> </w:t>
       </w:r>
@@ -6952,17 +7136,15 @@
       <w:pPr>
         <w:pStyle w:val="Heading1"/>
       </w:pPr>
-      <w:bookmarkStart w:id="23" w:name="_Toc392770374"/>
+      <w:bookmarkStart w:id="24" w:name="_Toc392770374"/>
       <w:r>
         <w:lastRenderedPageBreak/>
         <w:t>Work Breakdown Structure</w:t>
       </w:r>
-      <w:bookmarkEnd w:id="23"/>
+      <w:bookmarkEnd w:id="24"/>
       <w:r>
         <w:t xml:space="preserve"> --DONE</w:t>
       </w:r>
-      <w:bookmarkStart w:id="24" w:name="_GoBack"/>
-      <w:bookmarkEnd w:id="24"/>
     </w:p>
     <w:p>
       <w:pPr>
@@ -35535,13 +35717,24 @@
                 <w:rFonts w:ascii="Calibri" w:hAnsi="Calibri"/>
               </w:rPr>
             </w:pPr>
-            <w:r>
-              <w:rPr>
-                <w:rFonts w:ascii="Calibri" w:hAnsi="Calibri"/>
-                <w:color w:val="000000"/>
-              </w:rPr>
-              <w:t>Carlos,Joe,Karla</w:t>
-            </w:r>
+            <w:proofErr w:type="spellStart"/>
+            <w:r>
+              <w:rPr>
+                <w:rFonts w:ascii="Calibri" w:hAnsi="Calibri"/>
+                <w:color w:val="000000"/>
+              </w:rPr>
+              <w:t>Carlos</w:t>
+            </w:r>
+            <w:proofErr w:type="gramStart"/>
+            <w:r>
+              <w:rPr>
+                <w:rFonts w:ascii="Calibri" w:hAnsi="Calibri"/>
+                <w:color w:val="000000"/>
+              </w:rPr>
+              <w:t>,Joe,Karla</w:t>
+            </w:r>
+            <w:proofErr w:type="spellEnd"/>
+            <w:proofErr w:type="gramEnd"/>
           </w:p>
         </w:tc>
         <w:tc>
@@ -35715,13 +35908,24 @@
                 <w:rFonts w:ascii="Calibri" w:hAnsi="Calibri"/>
               </w:rPr>
             </w:pPr>
-            <w:r>
-              <w:rPr>
-                <w:rFonts w:ascii="Calibri" w:hAnsi="Calibri"/>
-                <w:color w:val="000000"/>
-              </w:rPr>
-              <w:t>Carlos,Joseph,Karla</w:t>
-            </w:r>
+            <w:proofErr w:type="spellStart"/>
+            <w:r>
+              <w:rPr>
+                <w:rFonts w:ascii="Calibri" w:hAnsi="Calibri"/>
+                <w:color w:val="000000"/>
+              </w:rPr>
+              <w:t>Carlos</w:t>
+            </w:r>
+            <w:proofErr w:type="gramStart"/>
+            <w:r>
+              <w:rPr>
+                <w:rFonts w:ascii="Calibri" w:hAnsi="Calibri"/>
+                <w:color w:val="000000"/>
+              </w:rPr>
+              <w:t>,Joseph,Karla</w:t>
+            </w:r>
+            <w:proofErr w:type="spellEnd"/>
+            <w:proofErr w:type="gramEnd"/>
           </w:p>
         </w:tc>
         <w:tc>
@@ -35895,13 +36099,24 @@
                 <w:rFonts w:ascii="Calibri" w:hAnsi="Calibri"/>
               </w:rPr>
             </w:pPr>
-            <w:r>
-              <w:rPr>
-                <w:rFonts w:ascii="Calibri" w:hAnsi="Calibri"/>
-                <w:color w:val="000000"/>
-              </w:rPr>
-              <w:t>Carlos,Joe,Karla</w:t>
-            </w:r>
+            <w:proofErr w:type="spellStart"/>
+            <w:r>
+              <w:rPr>
+                <w:rFonts w:ascii="Calibri" w:hAnsi="Calibri"/>
+                <w:color w:val="000000"/>
+              </w:rPr>
+              <w:t>Carlos</w:t>
+            </w:r>
+            <w:proofErr w:type="gramStart"/>
+            <w:r>
+              <w:rPr>
+                <w:rFonts w:ascii="Calibri" w:hAnsi="Calibri"/>
+                <w:color w:val="000000"/>
+              </w:rPr>
+              <w:t>,Joe,Karla</w:t>
+            </w:r>
+            <w:proofErr w:type="spellEnd"/>
+            <w:proofErr w:type="gramEnd"/>
           </w:p>
         </w:tc>
         <w:tc>
@@ -36075,13 +36290,24 @@
                 <w:rFonts w:ascii="Calibri" w:hAnsi="Calibri"/>
               </w:rPr>
             </w:pPr>
-            <w:r>
-              <w:rPr>
-                <w:rFonts w:ascii="Calibri" w:hAnsi="Calibri"/>
-                <w:color w:val="000000"/>
-              </w:rPr>
-              <w:t>Joseph,Karla</w:t>
-            </w:r>
+            <w:proofErr w:type="spellStart"/>
+            <w:r>
+              <w:rPr>
+                <w:rFonts w:ascii="Calibri" w:hAnsi="Calibri"/>
+                <w:color w:val="000000"/>
+              </w:rPr>
+              <w:t>Joseph</w:t>
+            </w:r>
+            <w:proofErr w:type="gramStart"/>
+            <w:r>
+              <w:rPr>
+                <w:rFonts w:ascii="Calibri" w:hAnsi="Calibri"/>
+                <w:color w:val="000000"/>
+              </w:rPr>
+              <w:t>,Karla</w:t>
+            </w:r>
+            <w:proofErr w:type="spellEnd"/>
+            <w:proofErr w:type="gramEnd"/>
           </w:p>
         </w:tc>
         <w:tc>
@@ -38052,8 +38278,13 @@
       <w:pPr>
         <w:ind w:left="576"/>
       </w:pPr>
+      <w:proofErr w:type="gramStart"/>
       <w:r>
-        <w:t>Hardware for the RFID inventory system will be considered by the team for its quality, ease of use, price, and functionality. Each of these will be assigned an abstract weighted value by the team and used to weigh the available RFID products against each other for purchase and use by the team and consumer. The hardware that is purchased for use within the project will be extensively tested and have its relevant behavior and functionality documented for the utility of the end user</w:t>
+        <w:t>Hardware for the RFID inventory system will be considered by the team for its quality, ease of use, price, and functionality</w:t>
+      </w:r>
+      <w:proofErr w:type="gramEnd"/>
+      <w:r>
+        <w:t>. Each of these will be assigned an abstract weighted value by the team and used to weigh the available RFID products against each other for purchase and use by the team and consumer. The hardware that is purchased for use within the project will be extensively tested and have its relevant behavior and functionality documented for the utility of the end user</w:t>
       </w:r>
       <w:r>
         <w:t xml:space="preserve">. </w:t>
@@ -38162,16 +38393,34 @@
         <w:pStyle w:val="Heading3"/>
         <w:ind w:hanging="90"/>
       </w:pPr>
+      <w:proofErr w:type="spellStart"/>
       <w:r>
         <w:t>What’sApp</w:t>
       </w:r>
+      <w:proofErr w:type="spellEnd"/>
     </w:p>
     <w:p>
       <w:pPr>
         <w:ind w:left="1530"/>
       </w:pPr>
       <w:r>
-        <w:t>The WhatsApp mobile application is the main channel of communication between all members of the team. This application allows for group messages to be sent and received quickly over the Internet and is used for day to day communication</w:t>
+        <w:t xml:space="preserve">The </w:t>
+      </w:r>
+      <w:proofErr w:type="spellStart"/>
+      <w:r>
+        <w:t>WhatsApp</w:t>
+      </w:r>
+      <w:proofErr w:type="spellEnd"/>
+      <w:r>
+        <w:t xml:space="preserve"> mobile application is the main channel of communication between all members of the team. This application allows for group messages to be sent and received quickly over the Internet and is used for </w:t>
+      </w:r>
+      <w:proofErr w:type="gramStart"/>
+      <w:r>
+        <w:t>day to day</w:t>
+      </w:r>
+      <w:proofErr w:type="gramEnd"/>
+      <w:r>
+        <w:t xml:space="preserve"> communication</w:t>
       </w:r>
       <w:r>
         <w:t xml:space="preserve">. </w:t>
@@ -38191,7 +38440,15 @@
         <w:ind w:left="1440"/>
       </w:pPr>
       <w:r>
-        <w:t>Email will be used as a backup form of communication between team members should WhatsApp fail or in case of emergency as the channel of last resort.</w:t>
+        <w:t xml:space="preserve">Email will be used as a backup form of communication between team members should </w:t>
+      </w:r>
+      <w:proofErr w:type="spellStart"/>
+      <w:r>
+        <w:t>WhatsApp</w:t>
+      </w:r>
+      <w:proofErr w:type="spellEnd"/>
+      <w:r>
+        <w:t xml:space="preserve"> fail or in case of emergency as the channel of last resort.</w:t>
       </w:r>
     </w:p>
     <w:p>
@@ -38204,16 +38461,23 @@
         <w:pStyle w:val="Heading3"/>
         <w:ind w:hanging="90"/>
       </w:pPr>
+      <w:proofErr w:type="spellStart"/>
       <w:r>
         <w:t>GitHub</w:t>
       </w:r>
+      <w:proofErr w:type="spellEnd"/>
     </w:p>
     <w:p>
       <w:pPr>
         <w:ind w:left="1440"/>
       </w:pPr>
+      <w:proofErr w:type="spellStart"/>
       <w:r>
-        <w:t>GitHub is being used to keep track of different versions of all the documents developed during the project with the purpose of rolling back a version if we need to.</w:t>
+        <w:t>GitHub</w:t>
+      </w:r>
+      <w:proofErr w:type="spellEnd"/>
+      <w:r>
+        <w:t xml:space="preserve"> is being used to keep track of different versions of all the documents developed during the project with the purpose of rolling back a version if we need to.</w:t>
       </w:r>
     </w:p>
     <w:p>
@@ -38254,7 +38518,15 @@
         <w:t>Sponsor Meetings</w:t>
       </w:r>
       <w:r>
-        <w:t xml:space="preserve"> (Dr. Tiernan)</w:t>
+        <w:t xml:space="preserve"> (Dr. </w:t>
+      </w:r>
+      <w:proofErr w:type="spellStart"/>
+      <w:r>
+        <w:t>Tiernan</w:t>
+      </w:r>
+      <w:proofErr w:type="spellEnd"/>
+      <w:r>
+        <w:t>)</w:t>
       </w:r>
     </w:p>
     <w:p>
@@ -38395,7 +38667,15 @@
         <w:t xml:space="preserve">Project Sponsor: </w:t>
       </w:r>
       <w:r>
-        <w:t>The project sponsor, Dr. Tiernan, will be responsible for approving and proposing any significant changes that may occur within the duration of the project. The project sponsor will be contacted within 48 hours of a major change proposal and will be expected to attend a meeting with the development team to discuss the impacts of the proposed change and its validity. Any proposal that the sponsor wishes to submit must be submitted in the form of the document that describes the proposed change and justifies why it is paramount to the functionality of the final product.</w:t>
+        <w:t xml:space="preserve">The project sponsor, Dr. </w:t>
+      </w:r>
+      <w:proofErr w:type="spellStart"/>
+      <w:r>
+        <w:t>Tiernan</w:t>
+      </w:r>
+      <w:proofErr w:type="spellEnd"/>
+      <w:r>
+        <w:t>, will be responsible for approving and proposing any significant changes that may occur within the duration of the project. The project sponsor will be contacted within 48 hours of a major change proposal and will be expected to attend a meeting with the development team to discuss the impacts of the proposed change and its validity. Any proposal that the sponsor wishes to submit must be submitted in the form of the document that describes the proposed change and justifies why it is paramount to the functionality of the final product.</w:t>
       </w:r>
     </w:p>
     <w:p>
@@ -38679,7 +38959,15 @@
         <w:ind w:left="360"/>
       </w:pPr>
       <w:r>
-        <w:t>The form will also areas for the signatures of each team member and the team sponsor to sign upon approval of the change. If a change is agreed upon, then all documentation, design, and the project plan should be revised to reflect the new change</w:t>
+        <w:t xml:space="preserve">The </w:t>
+      </w:r>
+      <w:proofErr w:type="gramStart"/>
+      <w:r>
+        <w:t>form will</w:t>
+      </w:r>
+      <w:proofErr w:type="gramEnd"/>
+      <w:r>
+        <w:t xml:space="preserve"> also areas for the signatures of each team member and the team sponsor to sign upon approval of the change. If a change is agreed upon, then all documentation, design, and the project plan should be revised to reflect the new change</w:t>
       </w:r>
     </w:p>
     <w:p>
@@ -38800,7 +39088,21 @@
         <w:rPr>
           <w:color w:val="000000" w:themeColor="text1"/>
         </w:rPr>
-        <w:t>The purpose of the Risk Management Plan is to be prepared in case of a contingency, by planning ahead the required steps to follow in such case, mitigating any risk that might affect the development of the project. In most of the cases, team Aegle will try to prevent risks from emerging; however risks are inevitable therefore the risk management plan will include the steps required to take to reduce the impact as much as possible.</w:t>
+        <w:t xml:space="preserve">The purpose of the Risk Management Plan is to be prepared in case of a contingency, by planning ahead the required steps to follow in such case, mitigating any risk that might affect the development of the project. In most of the cases, team </w:t>
+      </w:r>
+      <w:proofErr w:type="spellStart"/>
+      <w:r>
+        <w:rPr>
+          <w:color w:val="000000" w:themeColor="text1"/>
+        </w:rPr>
+        <w:t>Aegle</w:t>
+      </w:r>
+      <w:proofErr w:type="spellEnd"/>
+      <w:r>
+        <w:rPr>
+          <w:color w:val="000000" w:themeColor="text1"/>
+        </w:rPr>
+        <w:t xml:space="preserve"> will try to prevent risks from emerging; however risks are inevitable therefore the risk management plan will include the steps required to take to reduce the impact as much as possible.</w:t>
       </w:r>
     </w:p>
     <w:p>
@@ -39385,6 +39687,9 @@
           <w:p>
             <w:r>
               <w:t>Lack of RFID Technology</w:t>
+            </w:r>
+            <w:r>
+              <w:t xml:space="preserve"> knowledge</w:t>
             </w:r>
           </w:p>
         </w:tc>
@@ -39990,7 +40295,15 @@
           </w:tcPr>
           <w:p>
             <w:r>
-              <w:t>Team members require to miss a meeting or get assigned extra course work.</w:t>
+              <w:t xml:space="preserve">Team members require </w:t>
+            </w:r>
+            <w:proofErr w:type="gramStart"/>
+            <w:r>
+              <w:t>to miss</w:t>
+            </w:r>
+            <w:proofErr w:type="gramEnd"/>
+            <w:r>
+              <w:t xml:space="preserve"> a meeting or get assigned extra course work.</w:t>
             </w:r>
           </w:p>
         </w:tc>
@@ -40284,8 +40597,13 @@
       <w:r>
         <w:t xml:space="preserve"> </w:t>
       </w:r>
+      <w:proofErr w:type="spellStart"/>
       <w:r>
-        <w:t>Tiernan can provide the team with any suggestions and advice related to the components and services needed for the project, but besides she would not have any other roles or responsibilities on the procurement plan.</w:t>
+        <w:t>Tiernan</w:t>
+      </w:r>
+      <w:proofErr w:type="spellEnd"/>
+      <w:r>
+        <w:t xml:space="preserve"> can provide the team with any suggestions and advice related to the components and services needed for the project, but besides she would not have any other roles or responsibilities on the procurement plan.</w:t>
       </w:r>
     </w:p>
     <w:p>
@@ -40991,7 +41309,7 @@
       <w:rPr>
         <w:noProof/>
       </w:rPr>
-      <w:t>6 October 2014 @ 11:23:00 PM</w:t>
+      <w:t>7 October 2014 @ 5:57:00 PM</w:t>
     </w:r>
     <w:r>
       <w:fldChar w:fldCharType="end"/>
@@ -41020,14 +41338,27 @@
     <w:r>
       <w:tab/>
     </w:r>
-    <w:fldSimple w:instr=" STYLEREF  PseudoHeading1  \* MERGEFORMAT ">
-      <w:r>
-        <w:rPr>
-          <w:noProof/>
-        </w:rPr>
-        <w:t>Table of Contents</w:t>
-      </w:r>
-    </w:fldSimple>
+    <w:r>
+      <w:fldChar w:fldCharType="begin"/>
+    </w:r>
+    <w:r>
+      <w:instrText xml:space="preserve"> STYLEREF  PseudoHeading1  \* MERGEFORMAT </w:instrText>
+    </w:r>
+    <w:r>
+      <w:fldChar w:fldCharType="separate"/>
+    </w:r>
+    <w:r>
+      <w:rPr>
+        <w:noProof/>
+      </w:rPr>
+      <w:t>Table of Contents</w:t>
+    </w:r>
+    <w:r>
+      <w:rPr>
+        <w:noProof/>
+      </w:rPr>
+      <w:fldChar w:fldCharType="end"/>
+    </w:r>
   </w:p>
 </w:ftr>
 </file>
@@ -41051,7 +41382,7 @@
       <w:rPr>
         <w:noProof/>
       </w:rPr>
-      <w:t>6 October 2014 @ 11:23:00 PM</w:t>
+      <w:t>7 October 2014 @ 5:57:00 PM</w:t>
     </w:r>
     <w:r>
       <w:fldChar w:fldCharType="end"/>
@@ -41082,7 +41413,7 @@
         <w:b w:val="0"/>
         <w:noProof/>
       </w:rPr>
-      <w:t>11</w:t>
+      <w:t>8</w:t>
     </w:r>
     <w:r>
       <w:rPr>
@@ -41096,14 +41427,27 @@
       </w:rPr>
       <w:tab/>
     </w:r>
-    <w:fldSimple w:instr=" STYLEREF  &quot;Heading 1&quot;  \* MERGEFORMAT ">
-      <w:r>
-        <w:rPr>
-          <w:noProof/>
-        </w:rPr>
-        <w:t>Work Breakdown Structure --DONE</w:t>
-      </w:r>
-    </w:fldSimple>
+    <w:r>
+      <w:fldChar w:fldCharType="begin"/>
+    </w:r>
+    <w:r>
+      <w:instrText xml:space="preserve"> STYLEREF  "Heading 1"  \* MERGEFORMAT </w:instrText>
+    </w:r>
+    <w:r>
+      <w:fldChar w:fldCharType="separate"/>
+    </w:r>
+    <w:r>
+      <w:rPr>
+        <w:noProof/>
+      </w:rPr>
+      <w:t>Earned Value Management --DONE</w:t>
+    </w:r>
+    <w:r>
+      <w:rPr>
+        <w:noProof/>
+      </w:rPr>
+      <w:fldChar w:fldCharType="end"/>
+    </w:r>
   </w:p>
 </w:ftr>
 </file>

</xml_diff>

<commit_message>
caught almost all errors and made some slight rewrites; section 10 subsections are not properly indented and i didn't know how to fix them
</commit_message>
<xml_diff>
--- a/Project Charter/Charter_Aegle_Draft.docx
+++ b/Project Charter/Charter_Aegle_Draft.docx
@@ -1,6 +1,6 @@
 
 <file path=word/document.xml><?xml version="1.0" encoding="utf-8"?>
-<w:document xmlns:wpc="http://schemas.microsoft.com/office/word/2010/wordprocessingCanvas" xmlns:mo="http://schemas.microsoft.com/office/mac/office/2008/main" xmlns:mc="http://schemas.openxmlformats.org/markup-compatibility/2006" xmlns:mv="urn:schemas-microsoft-com:mac:vml" xmlns:o="urn:schemas-microsoft-com:office:office" xmlns:r="http://schemas.openxmlformats.org/officeDocument/2006/relationships" xmlns:m="http://schemas.openxmlformats.org/officeDocument/2006/math" xmlns:v="urn:schemas-microsoft-com:vml" xmlns:wp14="http://schemas.microsoft.com/office/word/2010/wordprocessingDrawing" xmlns:wp="http://schemas.openxmlformats.org/drawingml/2006/wordprocessingDrawing" xmlns:w10="urn:schemas-microsoft-com:office:word" xmlns:w="http://schemas.openxmlformats.org/wordprocessingml/2006/main" xmlns:w14="http://schemas.microsoft.com/office/word/2010/wordml" xmlns:wpg="http://schemas.microsoft.com/office/word/2010/wordprocessingGroup" xmlns:wpi="http://schemas.microsoft.com/office/word/2010/wordprocessingInk" xmlns:wne="http://schemas.microsoft.com/office/word/2006/wordml" xmlns:wps="http://schemas.microsoft.com/office/word/2010/wordprocessingShape" mc:Ignorable="w14 wp14">
+<w:document xmlns:wpc="http://schemas.microsoft.com/office/word/2010/wordprocessingCanvas" xmlns:mc="http://schemas.openxmlformats.org/markup-compatibility/2006" xmlns:o="urn:schemas-microsoft-com:office:office" xmlns:r="http://schemas.openxmlformats.org/officeDocument/2006/relationships" xmlns:m="http://schemas.openxmlformats.org/officeDocument/2006/math" xmlns:v="urn:schemas-microsoft-com:vml" xmlns:wp14="http://schemas.microsoft.com/office/word/2010/wordprocessingDrawing" xmlns:wp="http://schemas.openxmlformats.org/drawingml/2006/wordprocessingDrawing" xmlns:w10="urn:schemas-microsoft-com:office:word" xmlns:w="http://schemas.openxmlformats.org/wordprocessingml/2006/main" xmlns:w14="http://schemas.microsoft.com/office/word/2010/wordml" xmlns:w15="http://schemas.microsoft.com/office/word/2012/wordml" xmlns:wpg="http://schemas.microsoft.com/office/word/2010/wordprocessingGroup" xmlns:wpi="http://schemas.microsoft.com/office/word/2010/wordprocessingInk" xmlns:wne="http://schemas.microsoft.com/office/word/2006/wordml" xmlns:wps="http://schemas.microsoft.com/office/word/2010/wordprocessingShape" mc:Ignorable="w14 w15 wp14">
   <w:body>
     <w:p>
       <w:pPr>
@@ -30,7 +30,6 @@
           <w:sz w:val="144"/>
         </w:rPr>
       </w:pPr>
-      <w:proofErr w:type="spellStart"/>
       <w:r>
         <w:rPr>
           <w:rFonts w:cs="Times New Roman"/>
@@ -38,7 +37,6 @@
         </w:rPr>
         <w:t>Aegle</w:t>
       </w:r>
-      <w:proofErr w:type="spellEnd"/>
       <w:r>
         <w:rPr>
           <w:rFonts w:cs="Times New Roman"/>
@@ -79,112 +77,98 @@
     </w:p>
     <w:p>
       <w:pPr>
+        <w:ind w:left="720"/>
+        <w:jc w:val="right"/>
+      </w:pPr>
+      <w:r>
+        <w:br/>
+      </w:r>
+      <w:r>
+        <w:rPr>
+          <w:sz w:val="40"/>
+        </w:rPr>
+        <w:t>Joseph Finnegan</w:t>
+      </w:r>
+    </w:p>
+    <w:p>
+      <w:pPr>
+        <w:ind w:left="720"/>
+        <w:jc w:val="right"/>
+        <w:rPr>
+          <w:sz w:val="40"/>
+        </w:rPr>
+      </w:pPr>
+      <w:r>
+        <w:rPr>
+          <w:sz w:val="40"/>
+        </w:rPr>
+        <w:t>Karla Hernandez</w:t>
+      </w:r>
+    </w:p>
+    <w:p>
+      <w:pPr>
+        <w:ind w:left="720"/>
+        <w:jc w:val="right"/>
+      </w:pPr>
+      <w:r>
+        <w:rPr>
+          <w:sz w:val="40"/>
+        </w:rPr>
+        <w:t>Joe Martinez</w:t>
+      </w:r>
+    </w:p>
+    <w:p>
+      <w:pPr>
+        <w:ind w:left="720"/>
+        <w:jc w:val="right"/>
+      </w:pPr>
+      <w:r>
+        <w:rPr>
+          <w:sz w:val="40"/>
+        </w:rPr>
+        <w:t>Carlos Torres</w:t>
+      </w:r>
+    </w:p>
+    <w:p>
+      <w:pPr>
         <w:pStyle w:val="MemberNames"/>
         <w:spacing w:before="0" w:after="0"/>
       </w:pPr>
-      <w:r>
-        <w:br/>
-      </w:r>
-      <w:proofErr w:type="spellStart"/>
-      <w:r>
-        <w:t>Tanmaykumar</w:t>
-      </w:r>
-      <w:proofErr w:type="spellEnd"/>
-      <w:r>
-        <w:t xml:space="preserve"> Patel</w:t>
-      </w:r>
     </w:p>
     <w:p>
       <w:pPr>
-        <w:pStyle w:val="MemberNames"/>
-        <w:spacing w:before="0" w:after="0"/>
-      </w:pPr>
-      <w:proofErr w:type="spellStart"/>
-      <w:r>
-        <w:t>Sumeet</w:t>
-      </w:r>
-      <w:proofErr w:type="spellEnd"/>
-      <w:r>
-        <w:t xml:space="preserve"> </w:t>
-      </w:r>
-      <w:proofErr w:type="spellStart"/>
-      <w:r>
-        <w:t>Kaur</w:t>
-      </w:r>
-      <w:proofErr w:type="spellEnd"/>
+        <w:pStyle w:val="RecordDates"/>
+      </w:pPr>
+      <w:r>
+        <w:t xml:space="preserve">Late Updated: </w:t>
+      </w:r>
+      <w:r>
+        <w:fldChar w:fldCharType="begin"/>
+      </w:r>
+      <w:r>
+        <w:instrText xml:space="preserve"> SAVEDATE  \@ "d MMMM yyyy @ h:mm:ss am/pm"  \* MERGEFORMAT </w:instrText>
+      </w:r>
+      <w:r>
+        <w:fldChar w:fldCharType="separate"/>
+      </w:r>
+      <w:r>
+        <w:t>14 October 2014 @ 1:02:00 A</w:t>
+      </w:r>
+      <w:bookmarkStart w:id="0" w:name="_GoBack"/>
+      <w:bookmarkEnd w:id="0"/>
+      <w:r>
+        <w:t>M</w:t>
+      </w:r>
+      <w:r>
+        <w:fldChar w:fldCharType="end"/>
+      </w:r>
     </w:p>
     <w:p>
       <w:pPr>
-        <w:pStyle w:val="MemberNames"/>
-        <w:spacing w:before="0" w:after="0"/>
-      </w:pPr>
-      <w:r>
-        <w:t xml:space="preserve">Sean </w:t>
-      </w:r>
-      <w:proofErr w:type="spellStart"/>
-      <w:r>
-        <w:t>Nesburg</w:t>
-      </w:r>
-      <w:proofErr w:type="spellEnd"/>
-    </w:p>
-    <w:p>
-      <w:pPr>
-        <w:pStyle w:val="MemberNames"/>
-        <w:spacing w:before="0" w:after="0"/>
-      </w:pPr>
-      <w:r>
-        <w:t>Jacob Fisher</w:t>
-      </w:r>
-    </w:p>
-    <w:p>
-      <w:pPr>
-        <w:pStyle w:val="MemberNames"/>
-        <w:spacing w:before="0" w:after="0"/>
-      </w:pPr>
-      <w:r>
-        <w:t xml:space="preserve">Aisha </w:t>
-      </w:r>
-      <w:proofErr w:type="spellStart"/>
-      <w:r>
-        <w:t>Kulindwa</w:t>
-      </w:r>
-      <w:proofErr w:type="spellEnd"/>
-    </w:p>
-    <w:p>
-      <w:pPr>
-        <w:pStyle w:val="MemberNames"/>
-        <w:jc w:val="left"/>
-      </w:pPr>
-    </w:p>
-    <w:p>
-      <w:pPr>
-        <w:pStyle w:val="RecordDates"/>
-      </w:pPr>
-      <w:r>
-        <w:t xml:space="preserve">Late Updated: </w:t>
-      </w:r>
-      <w:r>
-        <w:fldChar w:fldCharType="begin"/>
-      </w:r>
-      <w:r>
-        <w:instrText xml:space="preserve"> SAVEDATE  \@ "d MMMM yyyy @ h:mm:ss am/pm"  \* MERGEFORMAT </w:instrText>
-      </w:r>
-      <w:r>
-        <w:fldChar w:fldCharType="separate"/>
-      </w:r>
-      <w:r>
-        <w:t>7 October 2014 @ 5:57:00 PM</w:t>
-      </w:r>
-      <w:r>
-        <w:fldChar w:fldCharType="end"/>
-      </w:r>
-    </w:p>
-    <w:p>
-      <w:pPr>
         <w:sectPr>
-          <w:headerReference w:type="default" r:id="rId8"/>
-          <w:footerReference w:type="even" r:id="rId9"/>
-          <w:footerReference w:type="default" r:id="rId10"/>
+          <w:headerReference w:type="default" r:id="rId7"/>
+          <w:footerReference w:type="even" r:id="rId8"/>
+          <w:footerReference w:type="default" r:id="rId9"/>
           <w:pgSz w:w="12240" w:h="15840" w:code="1"/>
           <w:pgMar w:top="288" w:right="1440" w:bottom="792" w:left="1440" w:header="720" w:footer="720" w:gutter="0"/>
           <w:cols w:space="720"/>
@@ -4493,7 +4477,7 @@
     <w:p>
       <w:pPr>
         <w:sectPr>
-          <w:footerReference w:type="default" r:id="rId11"/>
+          <w:footerReference w:type="default" r:id="rId10"/>
           <w:pgSz w:w="12240" w:h="15840" w:code="1"/>
           <w:pgMar w:top="288" w:right="1440" w:bottom="792" w:left="1440" w:header="720" w:footer="720" w:gutter="0"/>
           <w:pgNumType w:start="1"/>
@@ -4520,7 +4504,7 @@
           <w:rFonts w:cs="Arial"/>
         </w:rPr>
       </w:pPr>
-      <w:bookmarkStart w:id="0" w:name="_Toc392770344"/>
+      <w:bookmarkStart w:id="1" w:name="_Toc392770344"/>
       <w:r>
         <w:rPr>
           <w:rFonts w:cs="Arial"/>
@@ -4528,13 +4512,7 @@
         <w:lastRenderedPageBreak/>
         <w:t>General Organization</w:t>
       </w:r>
-      <w:bookmarkEnd w:id="0"/>
-      <w:r>
-        <w:rPr>
-          <w:rFonts w:cs="Arial"/>
-        </w:rPr>
-        <w:t>--DONE</w:t>
-      </w:r>
+      <w:bookmarkEnd w:id="1"/>
     </w:p>
     <w:p>
       <w:pPr>
@@ -4543,7 +4521,7 @@
           <w:rFonts w:ascii="Times New Roman" w:hAnsi="Times New Roman"/>
         </w:rPr>
       </w:pPr>
-      <w:bookmarkStart w:id="1" w:name="_Toc392770345"/>
+      <w:bookmarkStart w:id="2" w:name="_Toc392770345"/>
       <w:r>
         <w:rPr>
           <w:rFonts w:cs="Arial"/>
@@ -4562,22 +4540,20 @@
         </w:rPr>
         <w:t>Manager</w:t>
       </w:r>
-      <w:bookmarkEnd w:id="1"/>
+      <w:bookmarkEnd w:id="2"/>
     </w:p>
     <w:p>
       <w:pPr>
         <w:ind w:left="576"/>
       </w:pPr>
       <w:r>
-        <w:t xml:space="preserve">Karla Hernandez is the Project Manager for team </w:t>
-      </w:r>
-      <w:proofErr w:type="spellStart"/>
-      <w:r>
-        <w:t>Aegle</w:t>
-      </w:r>
-      <w:proofErr w:type="spellEnd"/>
-      <w:r>
-        <w:t>. Karla was selected as a Project Manager by the Project Director Cdr. Mike O'Dell and approved by every team member. Karla is a Software Engineering Student at the University of Texas at Arlington. The project manager is in charge of guiding the team, making sure that everyone successfully accomplishes all the tasks in a timely manner. Also, the project manager is the main point of contact with the project sponsor as well as scheduling team meetings and setting the agendas to make sure the purpose of the meeting has been accomplished. The Project Manager has more than one year of industry experience working in teams, which provided her with experience on managing and leading a group as well as organizing a team and conflict resolution. The Team agreed on selecting the Outreach Storage System as the project to develop.</w:t>
+        <w:t xml:space="preserve">Karla Hernandez is the Project Manager for </w:t>
+      </w:r>
+      <w:r>
+        <w:t>T</w:t>
+      </w:r>
+      <w:r>
+        <w:t>eam Aegle. Karla was selected as a Project Manager by the Project Director Cdr. Mike O'Dell and approved by every team member. Karla is a Software Engineering Student at the University of Texas at Arlington. The project manager is in charge of guiding the team, making sure that everyone successfully accomplishes all the tasks in a timely manner. Also, the project manager is the main point of contact with the project sponsor as well as scheduling team meetings and setting the agendas to make sure the purpose of the meeting has been accomplished. The Project Manager has more than one year of industry experience working in teams, which provided her with experience on managing and leading a group as well as organizing a team and conflict resolution. The Team agreed on selecting the Outreach Storage System as the project to develop.</w:t>
       </w:r>
     </w:p>
     <w:p>
@@ -4592,14 +4568,14 @@
           <w:rFonts w:cs="Arial"/>
         </w:rPr>
       </w:pPr>
-      <w:bookmarkStart w:id="2" w:name="_Toc392770346"/>
+      <w:bookmarkStart w:id="3" w:name="_Toc392770346"/>
       <w:r>
         <w:rPr>
           <w:rFonts w:cs="Arial"/>
         </w:rPr>
         <w:t>Project Oversight</w:t>
       </w:r>
-      <w:bookmarkEnd w:id="2"/>
+      <w:bookmarkEnd w:id="3"/>
     </w:p>
     <w:p>
       <w:pPr>
@@ -4621,15 +4597,7 @@
         <w:t>according to the individual's strengths.</w:t>
       </w:r>
       <w:r>
-        <w:t xml:space="preserve"> For documentation, the team is using Google Drive, but in the process of migrating to </w:t>
-      </w:r>
-      <w:proofErr w:type="spellStart"/>
-      <w:r>
-        <w:t>GitHub</w:t>
-      </w:r>
-      <w:proofErr w:type="spellEnd"/>
-      <w:r>
-        <w:t>, to enable version control of each document. The team has a group chat, which enables real time communication among all the team members, where every concern or topic is discussed or the time for a meeting is established.</w:t>
+        <w:t xml:space="preserve"> For documentation, the team is using Google Drive, but in the process of migrating to GitHub, to enable version control of each document. The team has a group chat, which enables real time communication among all the team members, where every concern or topic is discussed or the time for a meeting is established.</w:t>
       </w:r>
     </w:p>
     <w:p>
@@ -4674,7 +4642,7 @@
           <w:rFonts w:cs="Arial"/>
         </w:rPr>
       </w:pPr>
-      <w:bookmarkStart w:id="3" w:name="_Toc392770347"/>
+      <w:bookmarkStart w:id="4" w:name="_Toc392770347"/>
       <w:r>
         <w:rPr>
           <w:rFonts w:cs="Arial"/>
@@ -4682,7 +4650,7 @@
         <w:lastRenderedPageBreak/>
         <w:t>Roles and Responsibilities</w:t>
       </w:r>
-      <w:bookmarkEnd w:id="3"/>
+      <w:bookmarkEnd w:id="4"/>
     </w:p>
     <w:p>
       <w:r>
@@ -5115,7 +5083,13 @@
           </w:p>
           <w:p>
             <w:r>
-              <w:t>Crate the Database structure.</w:t>
+              <w:t>Cr</w:t>
+            </w:r>
+            <w:r>
+              <w:t>e</w:t>
+            </w:r>
+            <w:r>
+              <w:t>ate the Database structure.</w:t>
             </w:r>
           </w:p>
         </w:tc>
@@ -5159,7 +5133,7 @@
           </w:p>
           <w:p>
             <w:r>
-              <w:t>Tasks Breakdown into smallest working units.</w:t>
+              <w:t>Task Breakdown into smallest working units.</w:t>
             </w:r>
           </w:p>
           <w:p>
@@ -5217,15 +5191,7 @@
           <w:p>
             <w:r>
               <w:lastRenderedPageBreak/>
-              <w:t xml:space="preserve">Dr. </w:t>
-            </w:r>
-            <w:proofErr w:type="spellStart"/>
-            <w:r>
-              <w:t>Tiernan</w:t>
-            </w:r>
-            <w:proofErr w:type="spellEnd"/>
-            <w:r>
-              <w:t xml:space="preserve"> Carter</w:t>
+              <w:t>Dr. Tiernan Carter</w:t>
             </w:r>
           </w:p>
         </w:tc>
@@ -5301,14 +5267,14 @@
       <w:pPr>
         <w:pStyle w:val="Heading2"/>
       </w:pPr>
-      <w:bookmarkStart w:id="4" w:name="_Toc392770348"/>
+      <w:bookmarkStart w:id="5" w:name="_Toc392770348"/>
       <w:r>
         <w:t xml:space="preserve">Project </w:t>
       </w:r>
       <w:r>
         <w:t>Constraints</w:t>
       </w:r>
-      <w:bookmarkEnd w:id="4"/>
+      <w:bookmarkEnd w:id="5"/>
     </w:p>
     <w:p>
       <w:r>
@@ -5359,7 +5325,13 @@
         <w:t>Limited Budget:</w:t>
       </w:r>
       <w:r>
-        <w:t xml:space="preserve"> The project has a limited budget of $800 dollars, which could potentially affect the design of the system due to RFID readers being high in cost, so the team has to be very careful to choose the correct type of reader.</w:t>
+        <w:t xml:space="preserve"> The project has a limited budget o</w:t>
+      </w:r>
+      <w:r>
+        <w:t>f $800</w:t>
+      </w:r>
+      <w:r>
+        <w:t>, which could potentially affect the design of the system due to RFID readers being high in cost, so the team has to be very careful to choose the correct type of reader.</w:t>
       </w:r>
     </w:p>
     <w:p>
@@ -5393,11 +5365,11 @@
       <w:pPr>
         <w:pStyle w:val="Heading2"/>
       </w:pPr>
-      <w:bookmarkStart w:id="5" w:name="_Toc392770349"/>
+      <w:bookmarkStart w:id="6" w:name="_Toc392770349"/>
       <w:r>
         <w:t>Project Assumptions</w:t>
       </w:r>
-      <w:bookmarkEnd w:id="5"/>
+      <w:bookmarkEnd w:id="6"/>
     </w:p>
     <w:p>
       <w:r>
@@ -5454,10 +5426,14 @@
         <w:pStyle w:val="ListParagraph"/>
       </w:pPr>
       <w:r>
-        <w:t xml:space="preserve">The main mean of communication between team members is trough “What’s App”, a real time group chat application. Regarding the communication with the project sponsor, email is the preferred channel; but also the team has established weekly meetings to update the sponsor and ask any questions related to the project. The team will use email or office hours to contact the Project Director regarding any activities during the project. </w:t>
-      </w:r>
-      <w:bookmarkStart w:id="6" w:name="_GoBack"/>
-      <w:bookmarkEnd w:id="6"/>
+        <w:t>The main mean of communication between team members is t</w:t>
+      </w:r>
+      <w:r>
+        <w:t>h</w:t>
+      </w:r>
+      <w:r>
+        <w:t xml:space="preserve">rough “What’s App”, a real time group chat application. Regarding the communication with the project sponsor, email is the preferred channel; but also the team has established weekly meetings to update the sponsor and ask any questions related to the project. The team will use email or office hours to contact the Project Director regarding any activities during the project. </w:t>
+      </w:r>
     </w:p>
     <w:p>
       <w:pPr>
@@ -5972,9 +5948,6 @@
         <w:t xml:space="preserve"> Statement</w:t>
       </w:r>
       <w:bookmarkEnd w:id="8"/>
-      <w:r>
-        <w:t xml:space="preserve"> --DONE</w:t>
-      </w:r>
     </w:p>
     <w:p>
       <w:pPr>
@@ -6023,15 +5996,7 @@
         <w:ind w:left="576"/>
       </w:pPr>
       <w:r>
-        <w:t xml:space="preserve">Since more than one person may be given access to the storeroom and remove or add items to the inventory, OSS will have a user management feature to set appropriate access levels to different individuals since some users may only be allowed to check out items but not to add new items to the inventory. The system will also include features for record keeping and auditing purposes such as keeping track of which items are checked out and when </w:t>
-      </w:r>
-      <w:proofErr w:type="gramStart"/>
-      <w:r>
-        <w:t>they are checked in and by whom</w:t>
-      </w:r>
-      <w:proofErr w:type="gramEnd"/>
-      <w:r>
-        <w:t>.</w:t>
+        <w:t>Since more than one person may be given access to the storeroom and remove or add items to the inventory, OSS will have a user management feature to set appropriate access levels to different individuals since some users may only be allowed to check out items but not to add new items to the inventory. The system will also include features for record keeping and auditing purposes such as keeping track of which items are checked out and when they are checked in and by whom.</w:t>
       </w:r>
     </w:p>
     <w:p>
@@ -6039,15 +6004,7 @@
         <w:ind w:left="576"/>
       </w:pPr>
       <w:r>
-        <w:t xml:space="preserve">In addition to this, OSS will give the user options for organizing and categorizing inventory items in a way that is useful to the user. </w:t>
-      </w:r>
-      <w:proofErr w:type="gramStart"/>
-      <w:r>
-        <w:t>Both physically</w:t>
-      </w:r>
-      <w:proofErr w:type="gramEnd"/>
-      <w:r>
-        <w:t>, by crate and by location, and logically, by item characteristics or user defined project categories</w:t>
+        <w:t>In addition to this, OSS will give the user options for organizing and categorizing inventory items in a way that is useful to the user. Both physically, by crate and by location, and logically, by item characteristics or user defined project categories</w:t>
       </w:r>
       <w:r>
         <w:t>.</w:t>
@@ -6076,15 +6033,7 @@
         <w:ind w:left="576"/>
       </w:pPr>
       <w:r>
-        <w:t xml:space="preserve">The intended audience for this system is Dr. </w:t>
-      </w:r>
-      <w:proofErr w:type="spellStart"/>
-      <w:r>
-        <w:t>Tiernan</w:t>
-      </w:r>
-      <w:proofErr w:type="spellEnd"/>
-      <w:r>
-        <w:t>, the Outreach Coordinator at UTA, and her assistants</w:t>
+        <w:t>The intended audience for this system is Dr. Tiernan, the Outreach Coordinator at UTA, and her assistants</w:t>
       </w:r>
       <w:r>
         <w:t>, as well as outside requesters that will not directly have control over the management system but will be able to request items.</w:t>
@@ -6100,9 +6049,6 @@
         <w:t>Cost Management Plan</w:t>
       </w:r>
       <w:bookmarkEnd w:id="12"/>
-      <w:r>
-        <w:t xml:space="preserve"> --DONE</w:t>
-      </w:r>
     </w:p>
     <w:p/>
     <w:p>
@@ -6142,23 +6088,7 @@
         <w:ind w:left="576"/>
       </w:pPr>
       <w:r>
-        <w:t xml:space="preserve">The team has been given approximately 6-7 months to complete the project. If each person allocates 15 hours per week, then this is about 360 to 420 </w:t>
-      </w:r>
-      <w:proofErr w:type="gramStart"/>
-      <w:r>
-        <w:t>man hours</w:t>
-      </w:r>
-      <w:proofErr w:type="gramEnd"/>
-      <w:r>
-        <w:t xml:space="preserve"> over the project’s lifespan. As a </w:t>
-      </w:r>
-      <w:proofErr w:type="gramStart"/>
-      <w:r>
-        <w:t>4 man</w:t>
-      </w:r>
-      <w:proofErr w:type="gramEnd"/>
-      <w:r>
-        <w:t xml:space="preserve"> team this is approximately 1440 to 1680 man hours over a 6 to 7 month time period. The team has also been allocated an $800 budget to spend on project materials and associated costs</w:t>
+        <w:t>The team has been given approximately 6-7 months to complete the project. If each person allocates 15 hours per week, then this is about 360 to 420 man hours over the project’s lifespan. As a 4 man team this is approximately 1440 to 1680 man hours over a 6 to 7 month time period. The team has also been allocated an $800 budget to spend on project materials and associated costs</w:t>
       </w:r>
       <w:r>
         <w:t xml:space="preserve">.  </w:t>
@@ -6193,15 +6123,7 @@
         <w:ind w:left="576"/>
       </w:pPr>
       <w:r>
-        <w:t xml:space="preserve">Based on the team’s initial research on the hardware and server service required for this project, the team has come to a preliminary estimate of $720 for total costs. The largest cost by far being the RFID reader and will necessitate increased scrutiny when it comes to deciding on a specific model during the implementation phase. While this is an approximate figure there is </w:t>
-      </w:r>
-      <w:proofErr w:type="gramStart"/>
-      <w:r>
-        <w:t>still room</w:t>
-      </w:r>
-      <w:proofErr w:type="gramEnd"/>
-      <w:r>
-        <w:t xml:space="preserve"> for deviation as the project progresses. The initial breakdown of costs is as follows</w:t>
+        <w:t>Based on the team’s initial research on the hardware and server service required for this project, the team has come to a preliminary estimate of $720 for total costs. The largest cost by far being the RFID reader and will necessitate increased scrutiny when it comes to deciding on a specific model during the implementation phase. While this is an approximate figure there is still room for deviation as the project progresses. The initial breakdown of costs is as follows</w:t>
       </w:r>
       <w:r>
         <w:t>.</w:t>
@@ -6548,15 +6470,7 @@
         <w:ind w:left="576"/>
       </w:pPr>
       <w:r>
-        <w:t xml:space="preserve">The team will measure the labor that goes into the project by using earned value management. The measurements will be calculated by finding the budgeted cost of work scheduled (BCWS), actual cost of work performed (ACWP), and the budgeted cost of work performed (BCWP). These values will then be calculated and put into the Microsoft Project plan for the project. The estimated </w:t>
-      </w:r>
-      <w:proofErr w:type="gramStart"/>
-      <w:r>
-        <w:t>man hours</w:t>
-      </w:r>
-      <w:proofErr w:type="gramEnd"/>
-      <w:r>
-        <w:t xml:space="preserve"> for this project will total between 1440 and 1680 for the 6 to 7 month life of the project. These numbers are an estimate and are subject to refinement as the project progresses</w:t>
+        <w:t>The team will measure the labor that goes into the project by using earned value management. The measurements will be calculated by finding the budgeted cost of work scheduled (BCWS), actual cost of work performed (ACWP), and the budgeted cost of work performed (BCWP). These values will then be calculated and put into the Microsoft Project plan for the project. The estimated man hours for this project will total between 1440 and 1680 for the 6 to 7 month life of the project. These numbers are an estimate and are subject to refinement as the project progresses</w:t>
       </w:r>
       <w:r>
         <w:t>.</w:t>
@@ -6577,9 +6491,6 @@
         <w:t>Earned Value Management</w:t>
       </w:r>
       <w:bookmarkEnd w:id="14"/>
-      <w:r>
-        <w:t xml:space="preserve"> --DONE</w:t>
-      </w:r>
     </w:p>
     <w:p>
       <w:pPr>
@@ -6736,7 +6647,13 @@
         <w:rPr>
           <w:szCs w:val="32"/>
         </w:rPr>
-        <w:t>this components keeps track of whether a task is complete or not, 0% means not completed, and 100% means completed</w:t>
+        <w:t>This component</w:t>
+      </w:r>
+      <w:r>
+        <w:rPr>
+          <w:szCs w:val="32"/>
+        </w:rPr>
+        <w:t xml:space="preserve"> keeps track of whether a task is complete or not, 0% means not completed, and 100% means completed</w:t>
       </w:r>
       <w:r>
         <w:t>.</w:t>
@@ -6994,7 +6911,55 @@
         <w:rPr>
           <w:szCs w:val="32"/>
         </w:rPr>
-        <w:t>The team will meet twice a week, once during the weekdays and once during the weekend in order to check progress on every member’s performance. The performance of each member will measure using the Earned Value Components, CPI, and SPI. During these meeting, every member will let the Project Planner know how much time the person has put into their tasks, when did they start the tasks, and when did they finish the task so that the Project Planner can record all the information on the MS Project Plan File. During these meeting, the members will also address any issues that they have with their respective tasks and the team will work on finding a solution to any issue.</w:t>
+        <w:t xml:space="preserve">The team will meet twice a week, once during the weekdays and once during the weekend in order to check progress on every member’s performance. The performance of each member will </w:t>
+      </w:r>
+      <w:r>
+        <w:rPr>
+          <w:szCs w:val="32"/>
+        </w:rPr>
+        <w:t xml:space="preserve">be </w:t>
+      </w:r>
+      <w:r>
+        <w:rPr>
+          <w:szCs w:val="32"/>
+        </w:rPr>
+        <w:t>measure</w:t>
+      </w:r>
+      <w:r>
+        <w:rPr>
+          <w:szCs w:val="32"/>
+        </w:rPr>
+        <w:t>d</w:t>
+      </w:r>
+      <w:r>
+        <w:rPr>
+          <w:szCs w:val="32"/>
+        </w:rPr>
+        <w:t xml:space="preserve"> using the Earned Value Components, CPI, and SPI. During these meeting</w:t>
+      </w:r>
+      <w:r>
+        <w:rPr>
+          <w:szCs w:val="32"/>
+        </w:rPr>
+        <w:t>s</w:t>
+      </w:r>
+      <w:r>
+        <w:rPr>
+          <w:szCs w:val="32"/>
+        </w:rPr>
+        <w:t>, every member will let the Project Planner know how much time the person has put into their tasks, when did they start the tasks, and when did they finish the task so that the Project Planner can record all the information on the MS Project Plan File. During these meeting</w:t>
+      </w:r>
+      <w:r>
+        <w:rPr>
+          <w:szCs w:val="32"/>
+        </w:rPr>
+        <w:t>s</w:t>
+      </w:r>
+      <w:r>
+        <w:rPr>
+          <w:szCs w:val="32"/>
+        </w:rPr>
+        <w:t>, the members will also address any issues that they have with their respective tasks and the team will work on finding a solution to any issue.</w:t>
       </w:r>
     </w:p>
     <w:p>
@@ -7007,9 +6972,6 @@
         <w:t>Scope Management Plan</w:t>
       </w:r>
       <w:bookmarkEnd w:id="20"/>
-      <w:r>
-        <w:t xml:space="preserve"> -- DONE</w:t>
-      </w:r>
     </w:p>
     <w:p>
       <w:pPr>
@@ -7055,23 +7017,13 @@
         <w:jc w:val="both"/>
       </w:pPr>
       <w:r>
-        <w:t xml:space="preserve">In order to keep the project on track, team </w:t>
-      </w:r>
-      <w:proofErr w:type="spellStart"/>
-      <w:r>
-        <w:t>Aegle</w:t>
-      </w:r>
-      <w:proofErr w:type="spellEnd"/>
-      <w:r>
-        <w:t xml:space="preserve"> will meet with our sponsor, Dr. </w:t>
-      </w:r>
-      <w:proofErr w:type="spellStart"/>
-      <w:r>
-        <w:t>Tiernan</w:t>
-      </w:r>
-      <w:proofErr w:type="spellEnd"/>
-      <w:r>
-        <w:t>, on a regular basis. This will minimize the impact of any surprises that our research and development yield, as well as help keep the team on track with what matters most if features need to be cut, trimmed, or potentially added. We will also maintain and adhere to a complete project plan to keep things flowing throughout the process of developing the RFID system</w:t>
+        <w:t>In order</w:t>
+      </w:r>
+      <w:r>
+        <w:t xml:space="preserve"> to keep the project on track, T</w:t>
+      </w:r>
+      <w:r>
+        <w:t>eam Aegle will meet with our sponsor, Dr. Tiernan, on a regular basis. This will minimize the impact of any surprises that our research and development yield, as well as help keep the team on track with what matters most if features need to be cut, trimmed, or potentially added. We will also maintain and adhere to a complete project plan to keep things flowing throughout the process of developing the RFID system</w:t>
       </w:r>
       <w:r>
         <w:t xml:space="preserve">. </w:t>
@@ -7092,15 +7044,7 @@
         <w:jc w:val="both"/>
       </w:pPr>
       <w:r>
-        <w:t>The scope of the project is inherently tied to the domain of the storage room</w:t>
-      </w:r>
-      <w:proofErr w:type="gramStart"/>
-      <w:r>
-        <w:t>;</w:t>
-      </w:r>
-      <w:proofErr w:type="gramEnd"/>
-      <w:r>
-        <w:t xml:space="preserve"> which the RFID system is expected to operate in. However, the requirements of the project are extremely susceptible to change, especially in the early stages of the project that we are currently in. Requirements refinement is expected and is actively sought so as to develop a stronger project plan to keep the team on track</w:t>
+        <w:t>The scope of the project is inherently tied to the domain of the storage room; which the RFID system is expected to operate in. However, the requirements of the project are extremely susceptible to change, especially in the early stages of the project that we are currently in. Requirements refinement is expected and is actively sought so as to develop a stronger project plan to keep the team on track</w:t>
       </w:r>
       <w:r>
         <w:t xml:space="preserve">. </w:t>
@@ -7125,7 +7069,13 @@
         <w:jc w:val="both"/>
       </w:pPr>
       <w:r>
-        <w:t>Changes to the project requirements after their finalization will not be implemented unless deemed absolutely paramount to the projects functionality and success. If the sponsor does wish to make a change once detailed design of the project has begun, she will have to justify the proposed change in one of the regular meetings held between the sponsor and team and submit a proposal form to the team. The team will have to come to a unanimous decision that the proposed change has high value and should be implemented in order for the team to follow through. If the team does come to this conclusion, members must revise all design, specification, and planning documents so as to include the change</w:t>
+        <w:t>Changes to the project requirements after their finalization will not be implemented unless deemed absolutely paramount to the project</w:t>
+      </w:r>
+      <w:r>
+        <w:t>’</w:t>
+      </w:r>
+      <w:r>
+        <w:t>s functionality and success. If the sponsor does wish to make a change once detailed design of the project has begun, she will have to justify the proposed change in one of the regular meetings held between the sponsor and team and submit a proposal form to the team. The team will have to come to a unanimous decision that the proposed change has high value and should be implemented in order for the team to follow through. If the team does come to this conclusion, members must revise all design, specification, and planning documents so as to include the change</w:t>
       </w:r>
       <w:r>
         <w:t>.</w:t>
@@ -7142,16 +7092,37 @@
         <w:t>Work Breakdown Structure</w:t>
       </w:r>
       <w:bookmarkEnd w:id="24"/>
-      <w:r>
-        <w:t xml:space="preserve"> --DONE</w:t>
-      </w:r>
     </w:p>
     <w:p>
       <w:pPr>
         <w:jc w:val="both"/>
       </w:pPr>
       <w:r>
-        <w:t>The WBS for the project shows the team project schedule, which is divided into two sections, Senior Design 1 and Senior Design 2. The first section of the project deals with creating a plan to properly design and develop the wanted product, while the second section of the project consists more with the design and implementation of the wanted product. The major tasks are divided into individual sub-tasks or small team sub-tasks that are more simple and easy to work with. The WBS also includes the team meetings, sponsor meetings, research, and the team status report. The second section (Senior Design 2) has not been plan yet, but it will be plan before the end of the first section of the project</w:t>
+        <w:t xml:space="preserve">The WBS for the project shows the team project schedule, which is divided into two sections, Senior Design 1 and Senior Design 2. The first section of the project deals with creating a plan to properly design and develop the wanted product, while the second section of the project consists </w:t>
+      </w:r>
+      <w:r>
+        <w:t>of the actual</w:t>
+      </w:r>
+      <w:r>
+        <w:t xml:space="preserve"> design and implementation of the wanted product. The major tasks are divided into individual sub-tasks or small team sub-tasks that are more simple and easy to work with. The WBS also includes the team meetings, sponsor meetings, research, and the team status report. The second section (Senior Design 2) has not been plan</w:t>
+      </w:r>
+      <w:r>
+        <w:t>ned</w:t>
+      </w:r>
+      <w:r>
+        <w:t xml:space="preserve"> yet, but it will be pla</w:t>
+      </w:r>
+      <w:r>
+        <w:t>n</w:t>
+      </w:r>
+      <w:r>
+        <w:t>n</w:t>
+      </w:r>
+      <w:r>
+        <w:t>ed</w:t>
+      </w:r>
+      <w:r>
+        <w:t xml:space="preserve"> before the end of the first section of the project</w:t>
       </w:r>
       <w:r>
         <w:t xml:space="preserve">. </w:t>
@@ -35723,18 +35694,9 @@
                 <w:rFonts w:ascii="Calibri" w:hAnsi="Calibri"/>
                 <w:color w:val="000000"/>
               </w:rPr>
-              <w:t>Carlos</w:t>
-            </w:r>
-            <w:proofErr w:type="gramStart"/>
-            <w:r>
-              <w:rPr>
-                <w:rFonts w:ascii="Calibri" w:hAnsi="Calibri"/>
-                <w:color w:val="000000"/>
-              </w:rPr>
-              <w:t>,Joe,Karla</w:t>
+              <w:t>Carlos,Joe,Karla</w:t>
             </w:r>
             <w:proofErr w:type="spellEnd"/>
-            <w:proofErr w:type="gramEnd"/>
           </w:p>
         </w:tc>
         <w:tc>
@@ -35914,18 +35876,9 @@
                 <w:rFonts w:ascii="Calibri" w:hAnsi="Calibri"/>
                 <w:color w:val="000000"/>
               </w:rPr>
-              <w:t>Carlos</w:t>
-            </w:r>
-            <w:proofErr w:type="gramStart"/>
-            <w:r>
-              <w:rPr>
-                <w:rFonts w:ascii="Calibri" w:hAnsi="Calibri"/>
-                <w:color w:val="000000"/>
-              </w:rPr>
-              <w:t>,Joseph,Karla</w:t>
+              <w:t>Carlos,Joseph,Karla</w:t>
             </w:r>
             <w:proofErr w:type="spellEnd"/>
-            <w:proofErr w:type="gramEnd"/>
           </w:p>
         </w:tc>
         <w:tc>
@@ -36105,18 +36058,9 @@
                 <w:rFonts w:ascii="Calibri" w:hAnsi="Calibri"/>
                 <w:color w:val="000000"/>
               </w:rPr>
-              <w:t>Carlos</w:t>
-            </w:r>
-            <w:proofErr w:type="gramStart"/>
-            <w:r>
-              <w:rPr>
-                <w:rFonts w:ascii="Calibri" w:hAnsi="Calibri"/>
-                <w:color w:val="000000"/>
-              </w:rPr>
-              <w:t>,Joe,Karla</w:t>
+              <w:t>Carlos,Joe,Karla</w:t>
             </w:r>
             <w:proofErr w:type="spellEnd"/>
-            <w:proofErr w:type="gramEnd"/>
           </w:p>
         </w:tc>
         <w:tc>
@@ -36296,18 +36240,9 @@
                 <w:rFonts w:ascii="Calibri" w:hAnsi="Calibri"/>
                 <w:color w:val="000000"/>
               </w:rPr>
-              <w:t>Joseph</w:t>
-            </w:r>
-            <w:proofErr w:type="gramStart"/>
-            <w:r>
-              <w:rPr>
-                <w:rFonts w:ascii="Calibri" w:hAnsi="Calibri"/>
-                <w:color w:val="000000"/>
-              </w:rPr>
-              <w:t>,Karla</w:t>
+              <w:t>Joseph,Karla</w:t>
             </w:r>
             <w:proofErr w:type="spellEnd"/>
-            <w:proofErr w:type="gramEnd"/>
           </w:p>
         </w:tc>
         <w:tc>
@@ -38197,9 +38132,6 @@
         <w:t>Quality Management Plan</w:t>
       </w:r>
       <w:bookmarkEnd w:id="25"/>
-      <w:r>
-        <w:t xml:space="preserve"> --DONE</w:t>
-      </w:r>
     </w:p>
     <w:p>
       <w:pPr>
@@ -38237,7 +38169,13 @@
         <w:ind w:left="576"/>
       </w:pPr>
       <w:r>
-        <w:t>Documentation of the project is organized and kept together through the use of a subversion suppository on Github.com, and final versions of the documentation will be stored on a publicly visible Google drive account. Rough drafts will be read and finalized by the team’s document reviewer so as to keep a level of coherence within the documentation. Revisions will go through the same process, and the thoughts and perspectives of each individual team member will be available upon request from their engineering notebook</w:t>
+        <w:t>Documentation of the project is organized and kept together th</w:t>
+      </w:r>
+      <w:r>
+        <w:t>rough the use of a subversion repository</w:t>
+      </w:r>
+      <w:r>
+        <w:t xml:space="preserve"> on Github.com, and final versions of the documentation will be stored on a publicly visible Google drive account. Rough drafts will be read and finalized by the team’s document reviewer so as to keep a level of coherence within the documentation. Revisions will go through the same process, and the thoughts and perspectives of each individual team member will be available upon request from their engineering notebook</w:t>
       </w:r>
       <w:r>
         <w:t xml:space="preserve">.  </w:t>
@@ -38258,7 +38196,19 @@
         <w:ind w:left="576"/>
       </w:pPr>
       <w:r>
-        <w:t>The software for this project will be designed and developed following a number of principles well established within the application development community. Specifically, the team will follow the principles of test driven development, consumer inclusion, and rapid development cycles among others. Also, the end product is expected to be of high regard and standard according to all parties concerned</w:t>
+        <w:t xml:space="preserve">The software for this project will be designed and developed following a number of principles well established within the application development community. Specifically, the team will follow the principles of test driven development, consumer inclusion, and rapid development cycles among others. Also, the end product </w:t>
+      </w:r>
+      <w:r>
+        <w:t>is expected to be of high quality</w:t>
+      </w:r>
+      <w:r>
+        <w:t xml:space="preserve"> and standard</w:t>
+      </w:r>
+      <w:r>
+        <w:t>s</w:t>
+      </w:r>
+      <w:r>
+        <w:t xml:space="preserve"> according to all parties concerned</w:t>
       </w:r>
       <w:r>
         <w:t xml:space="preserve">. </w:t>
@@ -38278,13 +38228,14 @@
       <w:pPr>
         <w:ind w:left="576"/>
       </w:pPr>
-      <w:proofErr w:type="gramStart"/>
-      <w:r>
-        <w:t>Hardware for the RFID inventory system will be considered by the team for its quality, ease of use, price, and functionality</w:t>
-      </w:r>
-      <w:proofErr w:type="gramEnd"/>
-      <w:r>
-        <w:t>. Each of these will be assigned an abstract weighted value by the team and used to weigh the available RFID products against each other for purchase and use by the team and consumer. The hardware that is purchased for use within the project will be extensively tested and have its relevant behavior and functionality documented for the utility of the end user</w:t>
+      <w:r>
+        <w:t>Hardware for the RFID inventory system wi</w:t>
+      </w:r>
+      <w:r>
+        <w:t>ll be considered by the team by</w:t>
+      </w:r>
+      <w:r>
+        <w:t xml:space="preserve"> its quality, ease of use, price, and functionality. Each of these will be assigned an abstract weighted value by the team and used to weigh the available RFID products against each other for purchase and use by the team and consumer. The hardware that is purchased for use within the project will be extensively tested and have its relevant behavior and functionality documented for the utility of the end user</w:t>
       </w:r>
       <w:r>
         <w:t xml:space="preserve">. </w:t>
@@ -38316,7 +38267,25 @@
         <w:ind w:left="576"/>
       </w:pPr>
       <w:r>
-        <w:t>Testing of the end product will be performed so as to confirm its quality. The web application will be unit tested and integration tested as it is being developed, and the hardware will be tested for proper functionality as well before being fully integrated with the software. After testing of the individual components (the hardware and software), the two will be tested as a complete package for proper operation within conditions similar to the products final use</w:t>
+        <w:t xml:space="preserve">Testing of the end product will be performed to </w:t>
+      </w:r>
+      <w:r>
+        <w:t xml:space="preserve">ensure </w:t>
+      </w:r>
+      <w:r>
+        <w:t xml:space="preserve">its quality. The web application will be unit tested and </w:t>
+      </w:r>
+      <w:r>
+        <w:t>subject to integration testing as it is being developed. T</w:t>
+      </w:r>
+      <w:r>
+        <w:t>he hardware will be tested for proper functionality as well before being fully integrated with the software. After testing of the individual components (the hardware and software), the two will be tested as a complete package for proper operation within conditions similar to the product</w:t>
+      </w:r>
+      <w:r>
+        <w:t>’</w:t>
+      </w:r>
+      <w:r>
+        <w:t>s final use</w:t>
       </w:r>
       <w:r>
         <w:t xml:space="preserve">.  </w:t>
@@ -38333,9 +38302,6 @@
         <w:t>Communications Plan</w:t>
       </w:r>
       <w:bookmarkEnd w:id="31"/>
-      <w:r>
-        <w:t xml:space="preserve"> --DONE</w:t>
-      </w:r>
     </w:p>
     <w:p>
       <w:pPr>
@@ -38404,23 +38370,7 @@
         <w:ind w:left="1530"/>
       </w:pPr>
       <w:r>
-        <w:t xml:space="preserve">The </w:t>
-      </w:r>
-      <w:proofErr w:type="spellStart"/>
-      <w:r>
-        <w:t>WhatsApp</w:t>
-      </w:r>
-      <w:proofErr w:type="spellEnd"/>
-      <w:r>
-        <w:t xml:space="preserve"> mobile application is the main channel of communication between all members of the team. This application allows for group messages to be sent and received quickly over the Internet and is used for </w:t>
-      </w:r>
-      <w:proofErr w:type="gramStart"/>
-      <w:r>
-        <w:t>day to day</w:t>
-      </w:r>
-      <w:proofErr w:type="gramEnd"/>
-      <w:r>
-        <w:t xml:space="preserve"> communication</w:t>
+        <w:t>The WhatsApp mobile application is the main channel of communication between all members of the team. This application allows for group messages to be sent and received quickly over the Internet and is used for day to day communication</w:t>
       </w:r>
       <w:r>
         <w:t xml:space="preserve">. </w:t>
@@ -38440,15 +38390,7 @@
         <w:ind w:left="1440"/>
       </w:pPr>
       <w:r>
-        <w:t xml:space="preserve">Email will be used as a backup form of communication between team members should </w:t>
-      </w:r>
-      <w:proofErr w:type="spellStart"/>
-      <w:r>
-        <w:t>WhatsApp</w:t>
-      </w:r>
-      <w:proofErr w:type="spellEnd"/>
-      <w:r>
-        <w:t xml:space="preserve"> fail or in case of emergency as the channel of last resort.</w:t>
+        <w:t>Email will be used as a backup form of communication between team members should WhatsApp fail or in case of emergency as the channel of last resort.</w:t>
       </w:r>
     </w:p>
     <w:p>
@@ -38461,23 +38403,16 @@
         <w:pStyle w:val="Heading3"/>
         <w:ind w:hanging="90"/>
       </w:pPr>
-      <w:proofErr w:type="spellStart"/>
       <w:r>
         <w:t>GitHub</w:t>
       </w:r>
-      <w:proofErr w:type="spellEnd"/>
     </w:p>
     <w:p>
       <w:pPr>
         <w:ind w:left="1440"/>
       </w:pPr>
-      <w:proofErr w:type="spellStart"/>
-      <w:r>
-        <w:t>GitHub</w:t>
-      </w:r>
-      <w:proofErr w:type="spellEnd"/>
-      <w:r>
-        <w:t xml:space="preserve"> is being used to keep track of different versions of all the documents developed during the project with the purpose of rolling back a version if we need to.</w:t>
+      <w:r>
+        <w:t>GitHub is being used to keep track of different versions of all the documents developed during the project with the purpose of rolling back a version if we need to.</w:t>
       </w:r>
     </w:p>
     <w:p>
@@ -38518,15 +38453,7 @@
         <w:t>Sponsor Meetings</w:t>
       </w:r>
       <w:r>
-        <w:t xml:space="preserve"> (Dr. </w:t>
-      </w:r>
-      <w:proofErr w:type="spellStart"/>
-      <w:r>
-        <w:t>Tiernan</w:t>
-      </w:r>
-      <w:proofErr w:type="spellEnd"/>
-      <w:r>
-        <w:t>)</w:t>
+        <w:t xml:space="preserve"> (Dr. Tiernan)</w:t>
       </w:r>
     </w:p>
     <w:p>
@@ -38619,9 +38546,6 @@
         <w:t>Change Management Plan</w:t>
       </w:r>
       <w:bookmarkEnd w:id="35"/>
-      <w:r>
-        <w:t xml:space="preserve"> --DONE</w:t>
-      </w:r>
     </w:p>
     <w:p>
       <w:pPr>
@@ -38638,7 +38562,25 @@
         <w:ind w:left="576"/>
       </w:pPr>
       <w:r>
-        <w:t>The functional purpose of the change management plan is to serve as a way for the project to stay on schedule and within the well-established budget. It will help the team anticipate, analyze, and prepare for changes that tend to be proposed throughout the process of development. Stakeholders tend to realize that they want something in the final product during design and implementation, which can adversely affect the flow of the project if allowed to push the change into the requirements. Due to time and budget constraints, change management policies must be instantiated to keep the project from falling off schedule and cutting corners. A change management plan also helps the team lobby with the project sponsor with established expectations. Stakeholders have certain expectations of the project that they are sometimes unable to convey initially, and a way is needed for both parties to come to an agreement and amend the initial project requirements that have already been established. The following sections will define all of the guidelines and roles of parties involved in the process of changing the project requirements and expectations</w:t>
+        <w:t>The functional purpose of the change management plan is to serve as a way for the project to stay on schedule and within the well-established budget. It will help the team anticipate, analyze, and prepare for changes that tend to be proposed throug</w:t>
+      </w:r>
+      <w:r>
+        <w:t xml:space="preserve">hout the </w:t>
+      </w:r>
+      <w:r>
+        <w:t>development</w:t>
+      </w:r>
+      <w:r>
+        <w:t xml:space="preserve"> process</w:t>
+      </w:r>
+      <w:r>
+        <w:t>. Stakeholders tend to realize that they want something in the final product during design and implementation, which can adversely affect the flow of the project if allowed to push the change into the requirements. Due to time and budget constraints, change managem</w:t>
+      </w:r>
+      <w:r>
+        <w:t>ent policies must be implemented</w:t>
+      </w:r>
+      <w:r>
+        <w:t xml:space="preserve"> to keep the project from falling off schedule and cutting corners. A change management plan also helps the team lobby with the project sponsor with established expectations. Stakeholders have certain expectations of the project that they are sometimes unable to convey initially, and a way is needed for both parties to come to an agreement and amend the initial project requirements that have already been established. The following sections will define all of the guidelines and roles of parties involved in the process of changing the project requirements and expectations</w:t>
       </w:r>
       <w:r>
         <w:t xml:space="preserve">. </w:t>
@@ -38667,15 +38609,7 @@
         <w:t xml:space="preserve">Project Sponsor: </w:t>
       </w:r>
       <w:r>
-        <w:t xml:space="preserve">The project sponsor, Dr. </w:t>
-      </w:r>
-      <w:proofErr w:type="spellStart"/>
-      <w:r>
-        <w:t>Tiernan</w:t>
-      </w:r>
-      <w:proofErr w:type="spellEnd"/>
-      <w:r>
-        <w:t>, will be responsible for approving and proposing any significant changes that may occur within the duration of the project. The project sponsor will be contacted within 48 hours of a major change proposal and will be expected to attend a meeting with the development team to discuss the impacts of the proposed change and its validity. Any proposal that the sponsor wishes to submit must be submitted in the form of the document that describes the proposed change and justifies why it is paramount to the functionality of the final product.</w:t>
+        <w:t>The project sponsor, Dr. Tiernan, will be responsible for approving and proposing any significant changes that may occur within the duration of the project. The project sponsor will be contacted within 48 hours of a major change proposal and will be expected to attend a meeting with the development team to discuss the impacts of the proposed change and its validity. Any proposal that the sponsor wishes to submit must be submitted in the form of the document that describes the proposed change and justifies why it is paramount to the functionality of the final product.</w:t>
       </w:r>
     </w:p>
     <w:p>
@@ -38786,7 +38720,7 @@
                     </pic:cNvPicPr>
                   </pic:nvPicPr>
                   <pic:blipFill>
-                    <a:blip r:embed="rId12">
+                    <a:blip r:embed="rId11">
                       <a:extLst>
                         <a:ext uri="{28A0092B-C50C-407E-A947-70E740481C1C}">
                           <a14:useLocalDpi xmlns:a14="http://schemas.microsoft.com/office/drawing/2010/main" val="0"/>
@@ -38831,7 +38765,13 @@
         <w:ind w:left="576"/>
       </w:pPr>
       <w:r>
-        <w:t>All change requests will undergo the procedure above with the exception of if the sponsor proposes the change during a meeting, at which time there would be immediate discussion with the proper procedure being followed afterwards</w:t>
+        <w:t>All change requests will undergo the procedur</w:t>
+      </w:r>
+      <w:r>
+        <w:t>e above unless</w:t>
+      </w:r>
+      <w:r>
+        <w:t xml:space="preserve"> the sponsor proposes the change during a meeting, at which time there would be immediate discussion with the proper procedure being followed afterwards</w:t>
       </w:r>
       <w:r>
         <w:t>.</w:t>
@@ -38959,15 +38899,13 @@
         <w:ind w:left="360"/>
       </w:pPr>
       <w:r>
-        <w:t xml:space="preserve">The </w:t>
-      </w:r>
-      <w:proofErr w:type="gramStart"/>
-      <w:r>
-        <w:t>form will</w:t>
-      </w:r>
-      <w:proofErr w:type="gramEnd"/>
-      <w:r>
-        <w:t xml:space="preserve"> also areas for the signatures of each team member and the team sponsor to sign upon approval of the change. If a change is agreed upon, then all documentation, design, and the project plan should be revised to reflect the new change</w:t>
+        <w:t xml:space="preserve">The form will also </w:t>
+      </w:r>
+      <w:r>
+        <w:t xml:space="preserve">have </w:t>
+      </w:r>
+      <w:r>
+        <w:t>areas for the signatures of each team member and the team sponsor to sign upon approval of the change. If a change is agreed upon, then all documentation, design, and the project plan should be revised to reflect the new change</w:t>
       </w:r>
     </w:p>
     <w:p>
@@ -38992,7 +38930,7 @@
                     <pic:cNvPicPr/>
                   </pic:nvPicPr>
                   <pic:blipFill>
-                    <a:blip r:embed="rId13">
+                    <a:blip r:embed="rId12">
                       <a:extLst>
                         <a:ext uri="{28A0092B-C50C-407E-A947-70E740481C1C}">
                           <a14:useLocalDpi xmlns:a14="http://schemas.microsoft.com/office/drawing/2010/main" val="0"/>
@@ -39048,9 +38986,6 @@
         <w:t>Risk Management Plan</w:t>
       </w:r>
       <w:bookmarkEnd w:id="39"/>
-      <w:r>
-        <w:t xml:space="preserve"> - DONE</w:t>
-      </w:r>
     </w:p>
     <w:p>
       <w:pPr>
@@ -39088,32 +39023,115 @@
         <w:rPr>
           <w:color w:val="000000" w:themeColor="text1"/>
         </w:rPr>
-        <w:t xml:space="preserve">The purpose of the Risk Management Plan is to be prepared in case of a contingency, by planning ahead the required steps to follow in such case, mitigating any risk that might affect the development of the project. In most of the cases, team </w:t>
-      </w:r>
-      <w:proofErr w:type="spellStart"/>
+        <w:t>The purpose of the Risk Management Plan is to be p</w:t>
+      </w:r>
       <w:r>
         <w:rPr>
           <w:color w:val="000000" w:themeColor="text1"/>
         </w:rPr>
-        <w:t>Aegle</w:t>
-      </w:r>
-      <w:proofErr w:type="spellEnd"/>
+        <w:t>repared in case of an emergency</w:t>
+      </w:r>
       <w:r>
         <w:rPr>
           <w:color w:val="000000" w:themeColor="text1"/>
         </w:rPr>
-        <w:t xml:space="preserve"> will try to prevent risks from emerging; however risks are inevitable therefore the risk management plan will include the steps required to take to reduce the impact as much as possible.</w:t>
-      </w:r>
-    </w:p>
-    <w:p>
-      <w:pPr>
-        <w:ind w:left="576"/>
-      </w:pPr>
+        <w:t>, by planning ahead the requi</w:t>
+      </w:r>
       <w:r>
         <w:rPr>
           <w:color w:val="000000" w:themeColor="text1"/>
         </w:rPr>
-        <w:t xml:space="preserve"> </w:t>
+        <w:t>red steps needed to</w:t>
+      </w:r>
+      <w:r>
+        <w:rPr>
+          <w:color w:val="000000" w:themeColor="text1"/>
+        </w:rPr>
+        <w:t xml:space="preserve"> mitigat</w:t>
+      </w:r>
+      <w:r>
+        <w:rPr>
+          <w:color w:val="000000" w:themeColor="text1"/>
+        </w:rPr>
+        <w:t>e</w:t>
+      </w:r>
+      <w:r>
+        <w:rPr>
+          <w:color w:val="000000" w:themeColor="text1"/>
+        </w:rPr>
+        <w:t xml:space="preserve"> any risk that might affect the development of the project. </w:t>
+      </w:r>
+      <w:r>
+        <w:rPr>
+          <w:color w:val="000000" w:themeColor="text1"/>
+        </w:rPr>
+        <w:t>In most of these cases T</w:t>
+      </w:r>
+      <w:r>
+        <w:rPr>
+          <w:color w:val="000000" w:themeColor="text1"/>
+        </w:rPr>
+        <w:t>eam Aegle will try to prevent risks from emerging</w:t>
+      </w:r>
+      <w:r>
+        <w:rPr>
+          <w:color w:val="000000" w:themeColor="text1"/>
+        </w:rPr>
+        <w:t>. H</w:t>
+      </w:r>
+      <w:r>
+        <w:rPr>
+          <w:color w:val="000000" w:themeColor="text1"/>
+        </w:rPr>
+        <w:t>owever</w:t>
+      </w:r>
+      <w:r>
+        <w:rPr>
+          <w:color w:val="000000" w:themeColor="text1"/>
+        </w:rPr>
+        <w:t>,</w:t>
+      </w:r>
+      <w:r>
+        <w:rPr>
+          <w:color w:val="000000" w:themeColor="text1"/>
+        </w:rPr>
+        <w:t xml:space="preserve"> risks are </w:t>
+      </w:r>
+      <w:r>
+        <w:rPr>
+          <w:color w:val="000000" w:themeColor="text1"/>
+        </w:rPr>
+        <w:t xml:space="preserve">an </w:t>
+      </w:r>
+      <w:r>
+        <w:rPr>
+          <w:color w:val="000000" w:themeColor="text1"/>
+        </w:rPr>
+        <w:t xml:space="preserve">inevitable </w:t>
+      </w:r>
+      <w:r>
+        <w:rPr>
+          <w:color w:val="000000" w:themeColor="text1"/>
+        </w:rPr>
+        <w:t xml:space="preserve">part of project development </w:t>
+      </w:r>
+      <w:r>
+        <w:rPr>
+          <w:color w:val="000000" w:themeColor="text1"/>
+        </w:rPr>
+        <w:t>therefore the risk management plan will incl</w:t>
+      </w:r>
+      <w:r>
+        <w:rPr>
+          <w:color w:val="000000" w:themeColor="text1"/>
+        </w:rPr>
+        <w:t>ude the steps required to</w:t>
+      </w:r>
+      <w:r>
+        <w:rPr>
+          <w:color w:val="000000" w:themeColor="text1"/>
+        </w:rPr>
+        <w:t xml:space="preserve"> reduce the impact as much as possible.</w:t>
       </w:r>
     </w:p>
     <w:p>
@@ -39148,9 +39166,6 @@
       <w:r>
         <w:t>Project Sponsor</w:t>
       </w:r>
-      <w:r>
-        <w:t>.</w:t>
-      </w:r>
     </w:p>
     <w:p>
       <w:pPr>
@@ -39163,15 +39178,32 @@
         <w:rPr>
           <w:color w:val="000000" w:themeColor="text1"/>
         </w:rPr>
-        <w:t>The project sponsor will provide risk identification from the client’s point of view. This insight is very valuable, because the team is not as familiar as the client regarding the storage policies and such. Since the project sponsor possesses a technical background, she will be able to also provide the team with some technical risks and resolutions for the project.</w:t>
-      </w:r>
-    </w:p>
-    <w:p>
-      <w:pPr>
+        <w:t>The project sponsor will provide risk identification from the client’s point of view</w:t>
+      </w:r>
+      <w:r>
         <w:rPr>
           <w:color w:val="000000" w:themeColor="text1"/>
         </w:rPr>
-      </w:pPr>
+        <w:t>. This insight is very valuable</w:t>
+      </w:r>
+      <w:r>
+        <w:rPr>
+          <w:color w:val="000000" w:themeColor="text1"/>
+        </w:rPr>
+        <w:t xml:space="preserve"> because the team is not as familiar as the client </w:t>
+      </w:r>
+      <w:r>
+        <w:rPr>
+          <w:color w:val="000000" w:themeColor="text1"/>
+        </w:rPr>
+        <w:t xml:space="preserve">is, </w:t>
+      </w:r>
+      <w:r>
+        <w:rPr>
+          <w:color w:val="000000" w:themeColor="text1"/>
+        </w:rPr>
+        <w:t>regarding the storage policies and such. Since the project sponsor possesses a technical background, she will be able to also provide the team with some technical risks and resolutions for the project.</w:t>
+      </w:r>
     </w:p>
     <w:p>
       <w:pPr>
@@ -39182,7 +39214,7 @@
         <w:ind w:left="0" w:firstLine="0"/>
       </w:pPr>
       <w:r>
-        <w:t>Project Manager.</w:t>
+        <w:t>Project Manager</w:t>
       </w:r>
     </w:p>
     <w:p>
@@ -39196,7 +39228,19 @@
         <w:rPr>
           <w:color w:val="000000" w:themeColor="text1"/>
         </w:rPr>
-        <w:t>The project manager is responsible to guide the team in the correct path, mainly focusing on avoiding the most critical risks by having constant communication with the risk manager</w:t>
+        <w:t>The p</w:t>
+      </w:r>
+      <w:r>
+        <w:rPr>
+          <w:color w:val="000000" w:themeColor="text1"/>
+        </w:rPr>
+        <w:t>roject manager is responsible for guiding the team along</w:t>
+      </w:r>
+      <w:r>
+        <w:rPr>
+          <w:color w:val="000000" w:themeColor="text1"/>
+        </w:rPr>
+        <w:t xml:space="preserve"> the correct path, mainly focusing on avoiding the most critical risks by having constant communication with the risk manager</w:t>
       </w:r>
       <w:r>
         <w:rPr>
@@ -39205,7 +39249,6 @@
         <w:t xml:space="preserve">. </w:t>
       </w:r>
     </w:p>
-    <w:p/>
     <w:p>
       <w:pPr>
         <w:pStyle w:val="Heading3"/>
@@ -39215,7 +39258,7 @@
         <w:ind w:left="0" w:firstLine="0"/>
       </w:pPr>
       <w:r>
-        <w:t>Project Team.</w:t>
+        <w:t>Project Team</w:t>
       </w:r>
     </w:p>
     <w:p>
@@ -39234,6 +39277,7 @@
     </w:p>
     <w:p>
       <w:pPr>
+        <w:ind w:left="720"/>
         <w:rPr>
           <w:color w:val="000000" w:themeColor="text1"/>
         </w:rPr>
@@ -39241,6 +39285,15 @@
     </w:p>
     <w:p>
       <w:pPr>
+        <w:ind w:left="720"/>
+        <w:rPr>
+          <w:color w:val="000000" w:themeColor="text1"/>
+        </w:rPr>
+      </w:pPr>
+    </w:p>
+    <w:p>
+      <w:pPr>
+        <w:ind w:left="720"/>
         <w:rPr>
           <w:color w:val="000000" w:themeColor="text1"/>
         </w:rPr>
@@ -39257,9 +39310,6 @@
       <w:r>
         <w:lastRenderedPageBreak/>
         <w:t>Risk Manager</w:t>
-      </w:r>
-      <w:r>
-        <w:t>.</w:t>
       </w:r>
     </w:p>
     <w:p>
@@ -40295,15 +40345,7 @@
           </w:tcPr>
           <w:p>
             <w:r>
-              <w:t xml:space="preserve">Team members require </w:t>
-            </w:r>
-            <w:proofErr w:type="gramStart"/>
-            <w:r>
-              <w:t>to miss</w:t>
-            </w:r>
-            <w:proofErr w:type="gramEnd"/>
-            <w:r>
-              <w:t xml:space="preserve"> a meeting or get assigned extra course work.</w:t>
+              <w:t>Team members require to miss a meeting or get assigned extra course work.</w:t>
             </w:r>
           </w:p>
         </w:tc>
@@ -40483,7 +40525,13 @@
         <w:ind w:left="576"/>
       </w:pPr>
       <w:r>
-        <w:t>Risks will be properly documented by the Risk Manager, in a special MS Word document which will have as solely purpose to provide detailed information on the risks, as well as the mitigation plan and steps followed by the team. Also, after the risk was mitigated the risk manager should document all the monitoring in case the risk has more impacts than the team had anticipated</w:t>
+        <w:t>Risks will be properly documented by the Risk Manager, in a special MS Word document which will have as solely purpose to provide detailed information on the risks, as well as the mitigation plan and steps followed by t</w:t>
+      </w:r>
+      <w:r>
+        <w:t>he team. Also, after the risk i</w:t>
+      </w:r>
+      <w:r>
+        <w:t>s mitigated the risk manager should document all the monitoring in case the risk has more impacts than the team had anticipated</w:t>
       </w:r>
       <w:r>
         <w:t>.</w:t>
@@ -40526,9 +40574,6 @@
         <w:t xml:space="preserve"> Management Plan</w:t>
       </w:r>
       <w:bookmarkEnd w:id="50"/>
-      <w:r>
-        <w:t xml:space="preserve"> --DONE</w:t>
-      </w:r>
     </w:p>
     <w:p>
       <w:pPr>
@@ -40551,7 +40596,31 @@
         </w:rPr>
       </w:pPr>
       <w:r>
-        <w:t>The purpose of the procurement management plan is to provide the team and any project stakeholder with a set of guidelines that will be follow during the purchase of the components, and services needed to completed the project in order to get the best components, and services within our budget and get the components and services in time to avoid any delays during the project. Also the procurement management plan will make sure that only components and services necessary for the project are purchased and it also states the roles and responsibilities of the people involved in the project</w:t>
+        <w:t>The purpose of the procurement management plan is to provide the team and any project stakeholder with a set of guidelines that will be follow</w:t>
+      </w:r>
+      <w:r>
+        <w:t>ed</w:t>
+      </w:r>
+      <w:r>
+        <w:t xml:space="preserve"> during the</w:t>
+      </w:r>
+      <w:r>
+        <w:t xml:space="preserve"> purchase of the components. Information for staying within budget a</w:t>
+      </w:r>
+      <w:r>
+        <w:t xml:space="preserve">nd </w:t>
+      </w:r>
+      <w:r>
+        <w:t>ensuring that</w:t>
+      </w:r>
+      <w:r>
+        <w:t xml:space="preserve"> components and services </w:t>
+      </w:r>
+      <w:r>
+        <w:t xml:space="preserve">are received </w:t>
+      </w:r>
+      <w:r>
+        <w:t>in time to avoid any delays during the project. Also the procurement management plan will make sure that only components and services necessary for the project are purchased and it also states the roles and responsibilities of the people involved in the project</w:t>
       </w:r>
       <w:r>
         <w:t>.</w:t>
@@ -40597,13 +40666,26 @@
       <w:r>
         <w:t xml:space="preserve"> </w:t>
       </w:r>
-      <w:proofErr w:type="spellStart"/>
-      <w:r>
-        <w:t>Tiernan</w:t>
-      </w:r>
-      <w:proofErr w:type="spellEnd"/>
-      <w:r>
-        <w:t xml:space="preserve"> can provide the team with any suggestions and advice related to the components and services needed for the project, but besides she would not have any other roles or responsibilities on the procurement plan.</w:t>
+      <w:r>
+        <w:t>Tiern</w:t>
+      </w:r>
+      <w:r>
+        <w:t>an can provide the team with</w:t>
+      </w:r>
+      <w:r>
+        <w:t xml:space="preserve"> suggestions and advice related to the components and services nee</w:t>
+      </w:r>
+      <w:r>
+        <w:t>ded for the project, aside from this</w:t>
+      </w:r>
+      <w:r>
+        <w:t xml:space="preserve"> she would not have any ot</w:t>
+      </w:r>
+      <w:r>
+        <w:t>her roles or responsibilities regarding</w:t>
+      </w:r>
+      <w:r>
+        <w:t xml:space="preserve"> the procurement plan.</w:t>
       </w:r>
     </w:p>
     <w:p>
@@ -40634,7 +40716,25 @@
         <w:t xml:space="preserve">Project Manager: </w:t>
       </w:r>
       <w:r>
-        <w:t xml:space="preserve">Karla Hernandez will be the link between the team, and the project supervisor, she will also have the final decision as to which components and services are purchased for the project, and she will also have the final decision with any other issues related to the procurement plan. </w:t>
+        <w:t>Karla Hernandez will be the link between the team, and the project supervisor</w:t>
+      </w:r>
+      <w:r>
+        <w:t>. S</w:t>
+      </w:r>
+      <w:r>
+        <w:t>he will also have the final decision as to which components and services are pu</w:t>
+      </w:r>
+      <w:r>
+        <w:t>rchased for the project, and</w:t>
+      </w:r>
+      <w:r>
+        <w:t xml:space="preserve"> will a</w:t>
+      </w:r>
+      <w:r>
+        <w:t>lso have the final decision concerning</w:t>
+      </w:r>
+      <w:r>
+        <w:t xml:space="preserve"> any other issues related to the procurement plan. </w:t>
       </w:r>
     </w:p>
     <w:p>
@@ -40665,7 +40765,13 @@
         <w:t xml:space="preserve">Project Team: </w:t>
       </w:r>
       <w:r>
-        <w:t xml:space="preserve">Every team member will provide the project manager with their opinion, and advice as to which components and services are necessary for the project. The team will also be responsible for researching the components needed for the project, and to let the project manager if any other components or services are needed to complete the project. </w:t>
+        <w:t>Every team member will provide the project manager with their opinion</w:t>
+      </w:r>
+      <w:r>
+        <w:t xml:space="preserve"> and advice regarding</w:t>
+      </w:r>
+      <w:r>
+        <w:t xml:space="preserve"> which components and services are necessary for the project. The team will also be responsible for researching the components needed for the project, and to let the project manager if any other components or services are needed to complete the project. </w:t>
       </w:r>
     </w:p>
     <w:p>
@@ -40696,7 +40802,13 @@
         <w:t xml:space="preserve">Project Supervisor: </w:t>
       </w:r>
       <w:r>
-        <w:t xml:space="preserve">The project supervisor has the final decision as to which components and services will be purchase. </w:t>
+        <w:t>The project supervisor has the final decision as to which components and services will be purchase</w:t>
+      </w:r>
+      <w:r>
+        <w:t>d</w:t>
+      </w:r>
+      <w:r>
+        <w:t xml:space="preserve">. </w:t>
       </w:r>
     </w:p>
     <w:p>
@@ -40754,7 +40866,49 @@
         <w:ind w:left="576"/>
       </w:pPr>
       <w:r>
-        <w:t>The components and services needed for the project will be procured at least 2 weeks before the implementation part of the project. Components will be purchase at least two weeks in advance of the implementation phase of the project, while services will be schedule 2 weeks before the implementation phase and set to the date that the services will be need it.  The objective is to have all the components and services ready before the implementation phase begins. The team will constantly monitored and make sure that the components list is up to date in order to avoid unnecessary purchases. Acquiring the components in time and avoiding the purchase of components are critical to avoid schedule delays and budget issues</w:t>
+        <w:t xml:space="preserve">The components and services needed for the project will be procured at least 2 weeks before the implementation part of the project. </w:t>
+      </w:r>
+      <w:r>
+        <w:t xml:space="preserve">Services </w:t>
+      </w:r>
+      <w:r>
+        <w:t xml:space="preserve">will </w:t>
+      </w:r>
+      <w:r>
+        <w:t xml:space="preserve">also </w:t>
+      </w:r>
+      <w:r>
+        <w:t>be schedule</w:t>
+      </w:r>
+      <w:r>
+        <w:t>d at least</w:t>
+      </w:r>
+      <w:r>
+        <w:t xml:space="preserve"> 2 weeks before the implementation phase and set to </w:t>
+      </w:r>
+      <w:r>
+        <w:t xml:space="preserve">be activated on </w:t>
+      </w:r>
+      <w:r>
+        <w:t>the date that the services will be need</w:t>
+      </w:r>
+      <w:r>
+        <w:t>ed</w:t>
+      </w:r>
+      <w:r>
+        <w:t>.  The objective is to have all the components and services ready before the implementation phase begins. The team w</w:t>
+      </w:r>
+      <w:r>
+        <w:t>ill constantly monitor</w:t>
+      </w:r>
+      <w:r>
+        <w:t xml:space="preserve"> and make sure that the components list is up to date in order to avoid unnecessary purchases. Acquiring the components in time and avoiding the purchase of </w:t>
+      </w:r>
+      <w:r>
+        <w:t xml:space="preserve">unneeded </w:t>
+      </w:r>
+      <w:r>
+        <w:t>components are critical to avoid schedule delays and budget issues</w:t>
       </w:r>
       <w:r>
         <w:t xml:space="preserve">. </w:t>
@@ -40886,9 +41040,6 @@
         <w:t xml:space="preserve"> Closeout Report</w:t>
       </w:r>
       <w:bookmarkEnd w:id="55"/>
-      <w:r>
-        <w:t xml:space="preserve"> --DONE</w:t>
-      </w:r>
     </w:p>
     <w:p>
       <w:pPr>
@@ -40908,7 +41059,23 @@
         <w:ind w:left="576"/>
       </w:pPr>
       <w:r>
-        <w:t>The purpose of the Closeout Report is to address any personnel issues, administrative issues, and financial issues at the end of the project and resolved the issues in a well and timely manner. Also, during the closeout report the team should make sure that all the documents from the project are archived together, and that all the lessons learned are documented</w:t>
+        <w:t>The purpose of the Closeout Report is to address any personnel issues, administrative issues, and financial issues at th</w:t>
+      </w:r>
+      <w:r>
+        <w:t xml:space="preserve">e end of the project and resolve the issues in </w:t>
+      </w:r>
+      <w:proofErr w:type="spellStart"/>
+      <w:proofErr w:type="gramStart"/>
+      <w:r>
+        <w:t>a</w:t>
+      </w:r>
+      <w:proofErr w:type="spellEnd"/>
+      <w:proofErr w:type="gramEnd"/>
+      <w:r>
+        <w:t xml:space="preserve"> orderly</w:t>
+      </w:r>
+      <w:r>
+        <w:t xml:space="preserve"> and timely manner. Also, during the closeout report the team should make sure that all the documents from the project are archived together, and that all the lessons learned are documented</w:t>
       </w:r>
       <w:r>
         <w:t>.</w:t>
@@ -40944,29 +41111,60 @@
         <w:ind w:left="1440"/>
       </w:pPr>
       <w:r>
-        <w:t>At the end of the project, the team will meet with the sponsor and determine if the project was successful or not. The overall satisfaction of the sponsor with the final product is important, but at the end the success or failure of the project will be measure and determine by comparing the features of the final product to the System Requirement Specification of the project.  The team and sponsor should take into consideration how many requirements were accomplish, and the priority of the requirements, with the high priority requirements weighting more than the low priority requirements in the final decisions as to determine if the project was successful or not.</w:t>
+        <w:t>At the end of the project, the team will meet with the sponsor and determine if the project was successful or not. The overall satisfaction of the sponsor with the final product is important, but at the end the success or failure of the project will be measure</w:t>
+      </w:r>
+      <w:r>
+        <w:t>d</w:t>
+      </w:r>
+      <w:r>
+        <w:t xml:space="preserve"> and determine</w:t>
+      </w:r>
+      <w:r>
+        <w:t>d</w:t>
+      </w:r>
+      <w:r>
+        <w:t xml:space="preserve"> by comparing the features of the final product to the System Requirement Specification of the project.  The team and sponsor should take into consideration how many requirements were accomplish</w:t>
+      </w:r>
+      <w:r>
+        <w:t>ed</w:t>
+      </w:r>
+      <w:r>
+        <w:t>, and the priority of the requirements, with the h</w:t>
+      </w:r>
+      <w:r>
+        <w:t>igh priority requirements weigh</w:t>
+      </w:r>
+      <w:r>
+        <w:t>ing more than the low priority req</w:t>
+      </w:r>
+      <w:r>
+        <w:t>uirements in the final decision</w:t>
+      </w:r>
+      <w:r>
+        <w:t xml:space="preserve"> to determine if the project was successful or not.</w:t>
       </w:r>
     </w:p>
     <w:p>
       <w:pPr>
-        <w:ind w:left="1440"/>
-      </w:pPr>
+        <w:pStyle w:val="Heading3"/>
+        <w:ind w:hanging="90"/>
+      </w:pPr>
+      <w:r>
+        <w:t>Archiving Project Artifacts</w:t>
+      </w:r>
     </w:p>
     <w:p>
       <w:pPr>
-        <w:pStyle w:val="Heading3"/>
-        <w:ind w:hanging="90"/>
-      </w:pPr>
-      <w:r>
-        <w:t>Archiving Project Artifacts</w:t>
-      </w:r>
-    </w:p>
-    <w:p>
-      <w:pPr>
         <w:ind w:left="1440"/>
       </w:pPr>
       <w:r>
-        <w:t xml:space="preserve">The following list contains all the documents of the project that will be archive in both physical and electronic copies for future references. </w:t>
+        <w:t>The following list contains all the documents of the project that will be archive</w:t>
+      </w:r>
+      <w:r>
+        <w:t>d</w:t>
+      </w:r>
+      <w:r>
+        <w:t xml:space="preserve"> in both physical and electronic copies for future references. </w:t>
       </w:r>
     </w:p>
     <w:p>
@@ -41118,7 +41316,13 @@
         <w:ind w:left="1440"/>
       </w:pPr>
       <w:r>
-        <w:t>At the end of the project, the team will meet to discuss the overall performance of the project. During this meeting, the team will make an assessment of the project from start to finish and determined what the team could it done better to increase the overall performance of the project and efficiency of the team, and what the team did well during the project. This assessment will be the team’s lessons learned and will be documented, and included in the project documents to be archived</w:t>
+        <w:t>At the end of the project, the team will meet to discuss the overall performance of the project. During this meeting, the team will make an assessment of the project from start to finish and determine</w:t>
+      </w:r>
+      <w:r>
+        <w:t xml:space="preserve"> what the team could have</w:t>
+      </w:r>
+      <w:r>
+        <w:t xml:space="preserve"> done better to increase the overall performance of the project and efficiency of the team, and what the team did well during the project. This assessment will be the team’s lessons learned and will be documented, and included in the project documents to be archived</w:t>
       </w:r>
       <w:r>
         <w:t>.</w:t>
@@ -41126,13 +41330,32 @@
     </w:p>
     <w:p>
       <w:pPr>
-        <w:ind w:left="1440"/>
-      </w:pPr>
+        <w:pStyle w:val="Heading3"/>
+        <w:ind w:hanging="90"/>
+      </w:pPr>
+      <w:r>
+        <w:t>Plans for Post Implementation Review (PIR)</w:t>
+      </w:r>
     </w:p>
     <w:p>
       <w:pPr>
         <w:ind w:left="1440"/>
       </w:pPr>
+      <w:r>
+        <w:t>After the project i</w:t>
+      </w:r>
+      <w:r>
+        <w:t>s over, the team will meet with the sponsor, and determine if the project was a success or not. The success of the project will be determined by comparing the final product with the System Requirement Specification. The team and the sponsor will determine how many requirements were completed, and the priority of the requirements will also dictate if the project was successful as requirements with higher priority are more important. The System Requirement Specification also contains the Acceptance Requirements section that will be use</w:t>
+      </w:r>
+      <w:r>
+        <w:t>d</w:t>
+      </w:r>
+      <w:r>
+        <w:t xml:space="preserve"> to validate the correct functionality of the Outreach Storage System</w:t>
+      </w:r>
+      <w:r>
+        <w:t>.</w:t>
+      </w:r>
     </w:p>
     <w:p>
       <w:pPr>
@@ -41140,7 +41363,7 @@
         <w:ind w:hanging="90"/>
       </w:pPr>
       <w:r>
-        <w:t>Plans for Post Implementation Review (PIR)</w:t>
+        <w:t>Final Customer Acceptance</w:t>
       </w:r>
     </w:p>
     <w:p>
@@ -41148,7 +41371,13 @@
         <w:ind w:left="1440"/>
       </w:pPr>
       <w:r>
-        <w:t>After the project it’s over, the team will meet with the sponsor, and determine if the project was a success or not. The success of the project will be determined by comparing the final product with the System Requirement Specification. The team and the sponsor will determine how many requirements were completed, and the priority of the requirements will also dictate if the project was successful as requirements with higher priority are more important. The System Requirement Specification also contains the Acceptance Requirements section that will be use to validate the correct functionality of the Outreach Storage System</w:t>
+        <w:t>At the end of the project, the team will meet with the sponsor to discuss the end product. The team and the sponsor should go over the end product and check which customer requirements were completed and which ones were not. The team should explain the reason why the incomplete requirements were not accomplish</w:t>
+      </w:r>
+      <w:r>
+        <w:t>ed</w:t>
+      </w:r>
+      <w:r>
+        <w:t xml:space="preserve"> and discuss how to implement the incomplete requirements in the future if the costumer desires to implement the missing requirements</w:t>
       </w:r>
       <w:r>
         <w:t>.</w:t>
@@ -41160,7 +41389,10 @@
         <w:ind w:hanging="90"/>
       </w:pPr>
       <w:r>
-        <w:t>Final Customer Acceptance</w:t>
+        <w:t>Financial</w:t>
+      </w:r>
+      <w:r>
+        <w:t xml:space="preserve"> Records</w:t>
       </w:r>
     </w:p>
     <w:p>
@@ -41168,7 +41400,7 @@
         <w:ind w:left="1440"/>
       </w:pPr>
       <w:r>
-        <w:t>At the end of the project, the team will meet with the sponsor to discuss the end product. The team and the sponsor should go over the end product and check which customer requirements were completed and which ones were not. The team should explain the reason why the incomplete requirements were not accomplish and discuss how to implement the incomplete requirements in the future if the costumer desires to implement the missing requirements</w:t>
+        <w:t>The team will keep a record of all purchases made throughout the project with all the vendor’s receipts from any purchases made. All of these purchases will be documented and will be included in the project documents to be archived. The project closeout report will also have a record of all the purchases made</w:t>
       </w:r>
       <w:r>
         <w:t>.</w:t>
@@ -41180,10 +41412,7 @@
         <w:ind w:hanging="90"/>
       </w:pPr>
       <w:r>
-        <w:t>Financial</w:t>
-      </w:r>
-      <w:r>
-        <w:t xml:space="preserve"> Records</w:t>
+        <w:t>Final Project Performance Report</w:t>
       </w:r>
     </w:p>
     <w:p>
@@ -41191,35 +41420,21 @@
         <w:ind w:left="1440"/>
       </w:pPr>
       <w:r>
-        <w:t>The team will keep a record of all purchases made throughout the project with all the vendor’s receipts from any purchases made. All of these purchases will be documented and will be included in the project documents to be archived. The project closeout report will also have a record of all the purchases made</w:t>
-      </w:r>
-      <w:r>
-        <w:t>.</w:t>
-      </w:r>
-    </w:p>
-    <w:p>
-      <w:pPr>
-        <w:pStyle w:val="Heading3"/>
-        <w:ind w:hanging="90"/>
-      </w:pPr>
-      <w:r>
-        <w:t>Final Project Performance Report</w:t>
-      </w:r>
-    </w:p>
-    <w:p>
-      <w:pPr>
-        <w:ind w:left="1440"/>
-      </w:pPr>
-      <w:r>
-        <w:t>At the end of the project, the team will meet and produce a report containing information regarding the project’s scope management, schedule performance, cost performance, quality of achievements, and a review of the risk containment performance. If there were any changes in the project’s budget cost or any schedule variances, it will be explain and documented in this report</w:t>
+        <w:t>At the end of the project, the team will meet and produce a report containing information regarding the project’s scope management, schedule performance, cost performance, quality of achievements, and a review of the risk containment performance. If there were any changes in the project’s budget cost or any schedule variances, it will be explain</w:t>
+      </w:r>
+      <w:r>
+        <w:t>ed</w:t>
+      </w:r>
+      <w:r>
+        <w:t xml:space="preserve"> and documented in this report</w:t>
       </w:r>
       <w:r>
         <w:t>.</w:t>
       </w:r>
     </w:p>
     <w:sectPr>
-      <w:headerReference w:type="default" r:id="rId14"/>
-      <w:footerReference w:type="default" r:id="rId15"/>
+      <w:headerReference w:type="default" r:id="rId13"/>
+      <w:footerReference w:type="default" r:id="rId14"/>
       <w:pgSz w:w="12240" w:h="15840" w:code="1"/>
       <w:pgMar w:top="864" w:right="1440" w:bottom="792" w:left="1440" w:header="720" w:footer="720" w:gutter="0"/>
       <w:pgNumType w:start="1"/>
@@ -41231,7 +41446,7 @@
 </file>
 
 <file path=word/endnotes.xml><?xml version="1.0" encoding="utf-8"?>
-<w:endnotes xmlns:wpc="http://schemas.microsoft.com/office/word/2010/wordprocessingCanvas" xmlns:mo="http://schemas.microsoft.com/office/mac/office/2008/main" xmlns:mc="http://schemas.openxmlformats.org/markup-compatibility/2006" xmlns:mv="urn:schemas-microsoft-com:mac:vml" xmlns:o="urn:schemas-microsoft-com:office:office" xmlns:r="http://schemas.openxmlformats.org/officeDocument/2006/relationships" xmlns:m="http://schemas.openxmlformats.org/officeDocument/2006/math" xmlns:v="urn:schemas-microsoft-com:vml" xmlns:wp14="http://schemas.microsoft.com/office/word/2010/wordprocessingDrawing" xmlns:wp="http://schemas.openxmlformats.org/drawingml/2006/wordprocessingDrawing" xmlns:w10="urn:schemas-microsoft-com:office:word" xmlns:w="http://schemas.openxmlformats.org/wordprocessingml/2006/main" xmlns:w14="http://schemas.microsoft.com/office/word/2010/wordml" xmlns:wpg="http://schemas.microsoft.com/office/word/2010/wordprocessingGroup" xmlns:wpi="http://schemas.microsoft.com/office/word/2010/wordprocessingInk" xmlns:wne="http://schemas.microsoft.com/office/word/2006/wordml" xmlns:wps="http://schemas.microsoft.com/office/word/2010/wordprocessingShape" mc:Ignorable="w14 wp14">
+<w:endnotes xmlns:wpc="http://schemas.microsoft.com/office/word/2010/wordprocessingCanvas" xmlns:mc="http://schemas.openxmlformats.org/markup-compatibility/2006" xmlns:o="urn:schemas-microsoft-com:office:office" xmlns:r="http://schemas.openxmlformats.org/officeDocument/2006/relationships" xmlns:m="http://schemas.openxmlformats.org/officeDocument/2006/math" xmlns:v="urn:schemas-microsoft-com:vml" xmlns:wp14="http://schemas.microsoft.com/office/word/2010/wordprocessingDrawing" xmlns:wp="http://schemas.openxmlformats.org/drawingml/2006/wordprocessingDrawing" xmlns:w10="urn:schemas-microsoft-com:office:word" xmlns:w="http://schemas.openxmlformats.org/wordprocessingml/2006/main" xmlns:w14="http://schemas.microsoft.com/office/word/2010/wordml" xmlns:w15="http://schemas.microsoft.com/office/word/2012/wordml" xmlns:wpg="http://schemas.microsoft.com/office/word/2010/wordprocessingGroup" xmlns:wpi="http://schemas.microsoft.com/office/word/2010/wordprocessingInk" xmlns:wne="http://schemas.microsoft.com/office/word/2006/wordml" xmlns:wps="http://schemas.microsoft.com/office/word/2010/wordprocessingShape" mc:Ignorable="w14 w15 wp14">
   <w:endnote w:type="separator" w:id="-1">
     <w:p>
       <w:r>
@@ -41250,7 +41465,7 @@
 </file>
 
 <file path=word/footer1.xml><?xml version="1.0" encoding="utf-8"?>
-<w:ftr xmlns:wpc="http://schemas.microsoft.com/office/word/2010/wordprocessingCanvas" xmlns:mo="http://schemas.microsoft.com/office/mac/office/2008/main" xmlns:mc="http://schemas.openxmlformats.org/markup-compatibility/2006" xmlns:mv="urn:schemas-microsoft-com:mac:vml" xmlns:o="urn:schemas-microsoft-com:office:office" xmlns:r="http://schemas.openxmlformats.org/officeDocument/2006/relationships" xmlns:m="http://schemas.openxmlformats.org/officeDocument/2006/math" xmlns:v="urn:schemas-microsoft-com:vml" xmlns:wp14="http://schemas.microsoft.com/office/word/2010/wordprocessingDrawing" xmlns:wp="http://schemas.openxmlformats.org/drawingml/2006/wordprocessingDrawing" xmlns:w10="urn:schemas-microsoft-com:office:word" xmlns:w="http://schemas.openxmlformats.org/wordprocessingml/2006/main" xmlns:w14="http://schemas.microsoft.com/office/word/2010/wordml" xmlns:wpg="http://schemas.microsoft.com/office/word/2010/wordprocessingGroup" xmlns:wpi="http://schemas.microsoft.com/office/word/2010/wordprocessingInk" xmlns:wne="http://schemas.microsoft.com/office/word/2006/wordml" xmlns:wps="http://schemas.microsoft.com/office/word/2010/wordprocessingShape" mc:Ignorable="w14 wp14">
+<w:ftr xmlns:wpc="http://schemas.microsoft.com/office/word/2010/wordprocessingCanvas" xmlns:mc="http://schemas.openxmlformats.org/markup-compatibility/2006" xmlns:o="urn:schemas-microsoft-com:office:office" xmlns:r="http://schemas.openxmlformats.org/officeDocument/2006/relationships" xmlns:m="http://schemas.openxmlformats.org/officeDocument/2006/math" xmlns:v="urn:schemas-microsoft-com:vml" xmlns:wp14="http://schemas.microsoft.com/office/word/2010/wordprocessingDrawing" xmlns:wp="http://schemas.openxmlformats.org/drawingml/2006/wordprocessingDrawing" xmlns:w10="urn:schemas-microsoft-com:office:word" xmlns:w="http://schemas.openxmlformats.org/wordprocessingml/2006/main" xmlns:w14="http://schemas.microsoft.com/office/word/2010/wordml" xmlns:w15="http://schemas.microsoft.com/office/word/2012/wordml" xmlns:wpg="http://schemas.microsoft.com/office/word/2010/wordprocessingGroup" xmlns:wpi="http://schemas.microsoft.com/office/word/2010/wordprocessingInk" xmlns:wne="http://schemas.microsoft.com/office/word/2006/wordml" xmlns:wps="http://schemas.microsoft.com/office/word/2010/wordprocessingShape" mc:Ignorable="w14 w15 wp14">
   <w:p>
     <w:pPr>
       <w:framePr w:wrap="around" w:vAnchor="text" w:hAnchor="margin" w:xAlign="right" w:y="1"/>
@@ -41274,7 +41489,7 @@
 </file>
 
 <file path=word/footer2.xml><?xml version="1.0" encoding="utf-8"?>
-<w:ftr xmlns:wpc="http://schemas.microsoft.com/office/word/2010/wordprocessingCanvas" xmlns:mo="http://schemas.microsoft.com/office/mac/office/2008/main" xmlns:mc="http://schemas.openxmlformats.org/markup-compatibility/2006" xmlns:mv="urn:schemas-microsoft-com:mac:vml" xmlns:o="urn:schemas-microsoft-com:office:office" xmlns:r="http://schemas.openxmlformats.org/officeDocument/2006/relationships" xmlns:m="http://schemas.openxmlformats.org/officeDocument/2006/math" xmlns:v="urn:schemas-microsoft-com:vml" xmlns:wp14="http://schemas.microsoft.com/office/word/2010/wordprocessingDrawing" xmlns:wp="http://schemas.openxmlformats.org/drawingml/2006/wordprocessingDrawing" xmlns:w10="urn:schemas-microsoft-com:office:word" xmlns:w="http://schemas.openxmlformats.org/wordprocessingml/2006/main" xmlns:w14="http://schemas.microsoft.com/office/word/2010/wordml" xmlns:wpg="http://schemas.microsoft.com/office/word/2010/wordprocessingGroup" xmlns:wpi="http://schemas.microsoft.com/office/word/2010/wordprocessingInk" xmlns:wne="http://schemas.microsoft.com/office/word/2006/wordml" xmlns:wps="http://schemas.microsoft.com/office/word/2010/wordprocessingShape" mc:Ignorable="w14 wp14">
+<w:ftr xmlns:wpc="http://schemas.microsoft.com/office/word/2010/wordprocessingCanvas" xmlns:mc="http://schemas.openxmlformats.org/markup-compatibility/2006" xmlns:o="urn:schemas-microsoft-com:office:office" xmlns:r="http://schemas.openxmlformats.org/officeDocument/2006/relationships" xmlns:m="http://schemas.openxmlformats.org/officeDocument/2006/math" xmlns:v="urn:schemas-microsoft-com:vml" xmlns:wp14="http://schemas.microsoft.com/office/word/2010/wordprocessingDrawing" xmlns:wp="http://schemas.openxmlformats.org/drawingml/2006/wordprocessingDrawing" xmlns:w10="urn:schemas-microsoft-com:office:word" xmlns:w="http://schemas.openxmlformats.org/wordprocessingml/2006/main" xmlns:w14="http://schemas.microsoft.com/office/word/2010/wordml" xmlns:w15="http://schemas.microsoft.com/office/word/2012/wordml" xmlns:wpg="http://schemas.microsoft.com/office/word/2010/wordprocessingGroup" xmlns:wpi="http://schemas.microsoft.com/office/word/2010/wordprocessingInk" xmlns:wne="http://schemas.microsoft.com/office/word/2006/wordml" xmlns:wps="http://schemas.microsoft.com/office/word/2010/wordprocessingShape" mc:Ignorable="w14 w15 wp14">
   <w:p>
     <w:pPr>
       <w:pStyle w:val="Header"/>
@@ -41291,7 +41506,7 @@
 </file>
 
 <file path=word/footer3.xml><?xml version="1.0" encoding="utf-8"?>
-<w:ftr xmlns:wpc="http://schemas.microsoft.com/office/word/2010/wordprocessingCanvas" xmlns:mo="http://schemas.microsoft.com/office/mac/office/2008/main" xmlns:mc="http://schemas.openxmlformats.org/markup-compatibility/2006" xmlns:mv="urn:schemas-microsoft-com:mac:vml" xmlns:o="urn:schemas-microsoft-com:office:office" xmlns:r="http://schemas.openxmlformats.org/officeDocument/2006/relationships" xmlns:m="http://schemas.openxmlformats.org/officeDocument/2006/math" xmlns:v="urn:schemas-microsoft-com:vml" xmlns:wp14="http://schemas.microsoft.com/office/word/2010/wordprocessingDrawing" xmlns:wp="http://schemas.openxmlformats.org/drawingml/2006/wordprocessingDrawing" xmlns:w10="urn:schemas-microsoft-com:office:word" xmlns:w="http://schemas.openxmlformats.org/wordprocessingml/2006/main" xmlns:w14="http://schemas.microsoft.com/office/word/2010/wordml" xmlns:wpg="http://schemas.microsoft.com/office/word/2010/wordprocessingGroup" xmlns:wpi="http://schemas.microsoft.com/office/word/2010/wordprocessingInk" xmlns:wne="http://schemas.microsoft.com/office/word/2006/wordml" xmlns:wps="http://schemas.microsoft.com/office/word/2010/wordprocessingShape" mc:Ignorable="w14 wp14">
+<w:ftr xmlns:wpc="http://schemas.microsoft.com/office/word/2010/wordprocessingCanvas" xmlns:mc="http://schemas.openxmlformats.org/markup-compatibility/2006" xmlns:o="urn:schemas-microsoft-com:office:office" xmlns:r="http://schemas.openxmlformats.org/officeDocument/2006/relationships" xmlns:m="http://schemas.openxmlformats.org/officeDocument/2006/math" xmlns:v="urn:schemas-microsoft-com:vml" xmlns:wp14="http://schemas.microsoft.com/office/word/2010/wordprocessingDrawing" xmlns:wp="http://schemas.openxmlformats.org/drawingml/2006/wordprocessingDrawing" xmlns:w10="urn:schemas-microsoft-com:office:word" xmlns:w="http://schemas.openxmlformats.org/wordprocessingml/2006/main" xmlns:w14="http://schemas.microsoft.com/office/word/2010/wordml" xmlns:w15="http://schemas.microsoft.com/office/word/2012/wordml" xmlns:wpg="http://schemas.microsoft.com/office/word/2010/wordprocessingGroup" xmlns:wpi="http://schemas.microsoft.com/office/word/2010/wordprocessingInk" xmlns:wne="http://schemas.microsoft.com/office/word/2006/wordml" xmlns:wps="http://schemas.microsoft.com/office/word/2010/wordprocessingShape" mc:Ignorable="w14 w15 wp14">
   <w:p>
     <w:pPr>
       <w:pStyle w:val="Header"/>
@@ -41309,7 +41524,7 @@
       <w:rPr>
         <w:noProof/>
       </w:rPr>
-      <w:t>7 October 2014 @ 5:57:00 PM</w:t>
+      <w:t>7 October 2014 @ 6:35:00 PM</w:t>
     </w:r>
     <w:r>
       <w:fldChar w:fldCharType="end"/>
@@ -41338,33 +41553,20 @@
     <w:r>
       <w:tab/>
     </w:r>
-    <w:r>
-      <w:fldChar w:fldCharType="begin"/>
-    </w:r>
-    <w:r>
-      <w:instrText xml:space="preserve"> STYLEREF  PseudoHeading1  \* MERGEFORMAT </w:instrText>
-    </w:r>
-    <w:r>
-      <w:fldChar w:fldCharType="separate"/>
-    </w:r>
-    <w:r>
-      <w:rPr>
-        <w:noProof/>
-      </w:rPr>
-      <w:t>Table of Contents</w:t>
-    </w:r>
-    <w:r>
-      <w:rPr>
-        <w:noProof/>
-      </w:rPr>
-      <w:fldChar w:fldCharType="end"/>
-    </w:r>
+    <w:fldSimple w:instr=" STYLEREF  PseudoHeading1  \* MERGEFORMAT ">
+      <w:r>
+        <w:rPr>
+          <w:noProof/>
+        </w:rPr>
+        <w:t>Table of Contents</w:t>
+      </w:r>
+    </w:fldSimple>
   </w:p>
 </w:ftr>
 </file>
 
 <file path=word/footer4.xml><?xml version="1.0" encoding="utf-8"?>
-<w:ftr xmlns:wpc="http://schemas.microsoft.com/office/word/2010/wordprocessingCanvas" xmlns:mo="http://schemas.microsoft.com/office/mac/office/2008/main" xmlns:mc="http://schemas.openxmlformats.org/markup-compatibility/2006" xmlns:mv="urn:schemas-microsoft-com:mac:vml" xmlns:o="urn:schemas-microsoft-com:office:office" xmlns:r="http://schemas.openxmlformats.org/officeDocument/2006/relationships" xmlns:m="http://schemas.openxmlformats.org/officeDocument/2006/math" xmlns:v="urn:schemas-microsoft-com:vml" xmlns:wp14="http://schemas.microsoft.com/office/word/2010/wordprocessingDrawing" xmlns:wp="http://schemas.openxmlformats.org/drawingml/2006/wordprocessingDrawing" xmlns:w10="urn:schemas-microsoft-com:office:word" xmlns:w="http://schemas.openxmlformats.org/wordprocessingml/2006/main" xmlns:w14="http://schemas.microsoft.com/office/word/2010/wordml" xmlns:wpg="http://schemas.microsoft.com/office/word/2010/wordprocessingGroup" xmlns:wpi="http://schemas.microsoft.com/office/word/2010/wordprocessingInk" xmlns:wne="http://schemas.microsoft.com/office/word/2006/wordml" xmlns:wps="http://schemas.microsoft.com/office/word/2010/wordprocessingShape" mc:Ignorable="w14 wp14">
+<w:ftr xmlns:wpc="http://schemas.microsoft.com/office/word/2010/wordprocessingCanvas" xmlns:mc="http://schemas.openxmlformats.org/markup-compatibility/2006" xmlns:o="urn:schemas-microsoft-com:office:office" xmlns:r="http://schemas.openxmlformats.org/officeDocument/2006/relationships" xmlns:m="http://schemas.openxmlformats.org/officeDocument/2006/math" xmlns:v="urn:schemas-microsoft-com:vml" xmlns:wp14="http://schemas.microsoft.com/office/word/2010/wordprocessingDrawing" xmlns:wp="http://schemas.openxmlformats.org/drawingml/2006/wordprocessingDrawing" xmlns:w10="urn:schemas-microsoft-com:office:word" xmlns:w="http://schemas.openxmlformats.org/wordprocessingml/2006/main" xmlns:w14="http://schemas.microsoft.com/office/word/2010/wordml" xmlns:w15="http://schemas.microsoft.com/office/word/2012/wordml" xmlns:wpg="http://schemas.microsoft.com/office/word/2010/wordprocessingGroup" xmlns:wpi="http://schemas.microsoft.com/office/word/2010/wordprocessingInk" xmlns:wne="http://schemas.microsoft.com/office/word/2006/wordml" xmlns:wps="http://schemas.microsoft.com/office/word/2010/wordprocessingShape" mc:Ignorable="w14 w15 wp14">
   <w:p>
     <w:pPr>
       <w:pStyle w:val="Header"/>
@@ -41382,7 +41584,7 @@
       <w:rPr>
         <w:noProof/>
       </w:rPr>
-      <w:t>7 October 2014 @ 5:57:00 PM</w:t>
+      <w:t>7 October 2014 @ 6:35:00 PM</w:t>
     </w:r>
     <w:r>
       <w:fldChar w:fldCharType="end"/>
@@ -41413,7 +41615,7 @@
         <w:b w:val="0"/>
         <w:noProof/>
       </w:rPr>
-      <w:t>8</w:t>
+      <w:t>19</w:t>
     </w:r>
     <w:r>
       <w:rPr>
@@ -41427,33 +41629,20 @@
       </w:rPr>
       <w:tab/>
     </w:r>
-    <w:r>
-      <w:fldChar w:fldCharType="begin"/>
-    </w:r>
-    <w:r>
-      <w:instrText xml:space="preserve"> STYLEREF  "Heading 1"  \* MERGEFORMAT </w:instrText>
-    </w:r>
-    <w:r>
-      <w:fldChar w:fldCharType="separate"/>
-    </w:r>
-    <w:r>
-      <w:rPr>
-        <w:noProof/>
-      </w:rPr>
-      <w:t>Earned Value Management --DONE</w:t>
-    </w:r>
-    <w:r>
-      <w:rPr>
-        <w:noProof/>
-      </w:rPr>
-      <w:fldChar w:fldCharType="end"/>
-    </w:r>
+    <w:fldSimple w:instr=" STYLEREF  &quot;Heading 1&quot;  \* MERGEFORMAT ">
+      <w:r>
+        <w:rPr>
+          <w:noProof/>
+        </w:rPr>
+        <w:t>Work Breakdown Structure</w:t>
+      </w:r>
+    </w:fldSimple>
   </w:p>
 </w:ftr>
 </file>
 
 <file path=word/footnotes.xml><?xml version="1.0" encoding="utf-8"?>
-<w:footnotes xmlns:wpc="http://schemas.microsoft.com/office/word/2010/wordprocessingCanvas" xmlns:mo="http://schemas.microsoft.com/office/mac/office/2008/main" xmlns:mc="http://schemas.openxmlformats.org/markup-compatibility/2006" xmlns:mv="urn:schemas-microsoft-com:mac:vml" xmlns:o="urn:schemas-microsoft-com:office:office" xmlns:r="http://schemas.openxmlformats.org/officeDocument/2006/relationships" xmlns:m="http://schemas.openxmlformats.org/officeDocument/2006/math" xmlns:v="urn:schemas-microsoft-com:vml" xmlns:wp14="http://schemas.microsoft.com/office/word/2010/wordprocessingDrawing" xmlns:wp="http://schemas.openxmlformats.org/drawingml/2006/wordprocessingDrawing" xmlns:w10="urn:schemas-microsoft-com:office:word" xmlns:w="http://schemas.openxmlformats.org/wordprocessingml/2006/main" xmlns:w14="http://schemas.microsoft.com/office/word/2010/wordml" xmlns:wpg="http://schemas.microsoft.com/office/word/2010/wordprocessingGroup" xmlns:wpi="http://schemas.microsoft.com/office/word/2010/wordprocessingInk" xmlns:wne="http://schemas.microsoft.com/office/word/2006/wordml" xmlns:wps="http://schemas.microsoft.com/office/word/2010/wordprocessingShape" mc:Ignorable="w14 wp14">
+<w:footnotes xmlns:wpc="http://schemas.microsoft.com/office/word/2010/wordprocessingCanvas" xmlns:mc="http://schemas.openxmlformats.org/markup-compatibility/2006" xmlns:o="urn:schemas-microsoft-com:office:office" xmlns:r="http://schemas.openxmlformats.org/officeDocument/2006/relationships" xmlns:m="http://schemas.openxmlformats.org/officeDocument/2006/math" xmlns:v="urn:schemas-microsoft-com:vml" xmlns:wp14="http://schemas.microsoft.com/office/word/2010/wordprocessingDrawing" xmlns:wp="http://schemas.openxmlformats.org/drawingml/2006/wordprocessingDrawing" xmlns:w10="urn:schemas-microsoft-com:office:word" xmlns:w="http://schemas.openxmlformats.org/wordprocessingml/2006/main" xmlns:w14="http://schemas.microsoft.com/office/word/2010/wordml" xmlns:w15="http://schemas.microsoft.com/office/word/2012/wordml" xmlns:wpg="http://schemas.microsoft.com/office/word/2010/wordprocessingGroup" xmlns:wpi="http://schemas.microsoft.com/office/word/2010/wordprocessingInk" xmlns:wne="http://schemas.microsoft.com/office/word/2006/wordml" xmlns:wps="http://schemas.microsoft.com/office/word/2010/wordprocessingShape" mc:Ignorable="w14 w15 wp14">
   <w:footnote w:type="separator" w:id="-1">
     <w:p>
       <w:r>
@@ -41472,7 +41661,7 @@
 </file>
 
 <file path=word/header1.xml><?xml version="1.0" encoding="utf-8"?>
-<w:hdr xmlns:wpc="http://schemas.microsoft.com/office/word/2010/wordprocessingCanvas" xmlns:mo="http://schemas.microsoft.com/office/mac/office/2008/main" xmlns:mc="http://schemas.openxmlformats.org/markup-compatibility/2006" xmlns:mv="urn:schemas-microsoft-com:mac:vml" xmlns:o="urn:schemas-microsoft-com:office:office" xmlns:r="http://schemas.openxmlformats.org/officeDocument/2006/relationships" xmlns:m="http://schemas.openxmlformats.org/officeDocument/2006/math" xmlns:v="urn:schemas-microsoft-com:vml" xmlns:wp14="http://schemas.microsoft.com/office/word/2010/wordprocessingDrawing" xmlns:wp="http://schemas.openxmlformats.org/drawingml/2006/wordprocessingDrawing" xmlns:w10="urn:schemas-microsoft-com:office:word" xmlns:w="http://schemas.openxmlformats.org/wordprocessingml/2006/main" xmlns:w14="http://schemas.microsoft.com/office/word/2010/wordml" xmlns:wpg="http://schemas.microsoft.com/office/word/2010/wordprocessingGroup" xmlns:wpi="http://schemas.microsoft.com/office/word/2010/wordprocessingInk" xmlns:wne="http://schemas.microsoft.com/office/word/2006/wordml" xmlns:wps="http://schemas.microsoft.com/office/word/2010/wordprocessingShape" mc:Ignorable="w14 wp14">
+<w:hdr xmlns:wpc="http://schemas.microsoft.com/office/word/2010/wordprocessingCanvas" xmlns:mc="http://schemas.openxmlformats.org/markup-compatibility/2006" xmlns:o="urn:schemas-microsoft-com:office:office" xmlns:r="http://schemas.openxmlformats.org/officeDocument/2006/relationships" xmlns:m="http://schemas.openxmlformats.org/officeDocument/2006/math" xmlns:v="urn:schemas-microsoft-com:vml" xmlns:wp14="http://schemas.microsoft.com/office/word/2010/wordprocessingDrawing" xmlns:wp="http://schemas.openxmlformats.org/drawingml/2006/wordprocessingDrawing" xmlns:w10="urn:schemas-microsoft-com:office:word" xmlns:w="http://schemas.openxmlformats.org/wordprocessingml/2006/main" xmlns:w14="http://schemas.microsoft.com/office/word/2010/wordml" xmlns:w15="http://schemas.microsoft.com/office/word/2012/wordml" xmlns:wpg="http://schemas.microsoft.com/office/word/2010/wordprocessingGroup" xmlns:wpi="http://schemas.microsoft.com/office/word/2010/wordprocessingInk" xmlns:wne="http://schemas.microsoft.com/office/word/2006/wordml" xmlns:wps="http://schemas.microsoft.com/office/word/2010/wordprocessingShape" mc:Ignorable="w14 w15 wp14">
   <w:p>
     <w:pPr>
       <w:pStyle w:val="Header"/>
@@ -41492,7 +41681,7 @@
 </file>
 
 <file path=word/header2.xml><?xml version="1.0" encoding="utf-8"?>
-<w:hdr xmlns:wpc="http://schemas.microsoft.com/office/word/2010/wordprocessingCanvas" xmlns:mo="http://schemas.microsoft.com/office/mac/office/2008/main" xmlns:mc="http://schemas.openxmlformats.org/markup-compatibility/2006" xmlns:mv="urn:schemas-microsoft-com:mac:vml" xmlns:o="urn:schemas-microsoft-com:office:office" xmlns:r="http://schemas.openxmlformats.org/officeDocument/2006/relationships" xmlns:m="http://schemas.openxmlformats.org/officeDocument/2006/math" xmlns:v="urn:schemas-microsoft-com:vml" xmlns:wp14="http://schemas.microsoft.com/office/word/2010/wordprocessingDrawing" xmlns:wp="http://schemas.openxmlformats.org/drawingml/2006/wordprocessingDrawing" xmlns:w10="urn:schemas-microsoft-com:office:word" xmlns:w="http://schemas.openxmlformats.org/wordprocessingml/2006/main" xmlns:w14="http://schemas.microsoft.com/office/word/2010/wordml" xmlns:wpg="http://schemas.microsoft.com/office/word/2010/wordprocessingGroup" xmlns:wpi="http://schemas.microsoft.com/office/word/2010/wordprocessingInk" xmlns:wne="http://schemas.microsoft.com/office/word/2006/wordml" xmlns:wps="http://schemas.microsoft.com/office/word/2010/wordprocessingShape" mc:Ignorable="w14 wp14">
+<w:hdr xmlns:wpc="http://schemas.microsoft.com/office/word/2010/wordprocessingCanvas" xmlns:mc="http://schemas.openxmlformats.org/markup-compatibility/2006" xmlns:o="urn:schemas-microsoft-com:office:office" xmlns:r="http://schemas.openxmlformats.org/officeDocument/2006/relationships" xmlns:m="http://schemas.openxmlformats.org/officeDocument/2006/math" xmlns:v="urn:schemas-microsoft-com:vml" xmlns:wp14="http://schemas.microsoft.com/office/word/2010/wordprocessingDrawing" xmlns:wp="http://schemas.openxmlformats.org/drawingml/2006/wordprocessingDrawing" xmlns:w10="urn:schemas-microsoft-com:office:word" xmlns:w="http://schemas.openxmlformats.org/wordprocessingml/2006/main" xmlns:w14="http://schemas.microsoft.com/office/word/2010/wordml" xmlns:w15="http://schemas.microsoft.com/office/word/2012/wordml" xmlns:wpg="http://schemas.microsoft.com/office/word/2010/wordprocessingGroup" xmlns:wpi="http://schemas.microsoft.com/office/word/2010/wordprocessingInk" xmlns:wne="http://schemas.microsoft.com/office/word/2006/wordml" xmlns:wps="http://schemas.microsoft.com/office/word/2010/wordprocessingShape" mc:Ignorable="w14 w15 wp14">
   <w:p>
     <w:pPr>
       <w:pStyle w:val="Header"/>
@@ -41506,7 +41695,7 @@
 </file>
 
 <file path=word/numbering.xml><?xml version="1.0" encoding="utf-8"?>
-<w:numbering xmlns:wpc="http://schemas.microsoft.com/office/word/2010/wordprocessingCanvas" xmlns:mo="http://schemas.microsoft.com/office/mac/office/2008/main" xmlns:mc="http://schemas.openxmlformats.org/markup-compatibility/2006" xmlns:mv="urn:schemas-microsoft-com:mac:vml" xmlns:o="urn:schemas-microsoft-com:office:office" xmlns:r="http://schemas.openxmlformats.org/officeDocument/2006/relationships" xmlns:m="http://schemas.openxmlformats.org/officeDocument/2006/math" xmlns:v="urn:schemas-microsoft-com:vml" xmlns:wp14="http://schemas.microsoft.com/office/word/2010/wordprocessingDrawing" xmlns:wp="http://schemas.openxmlformats.org/drawingml/2006/wordprocessingDrawing" xmlns:w10="urn:schemas-microsoft-com:office:word" xmlns:w="http://schemas.openxmlformats.org/wordprocessingml/2006/main" xmlns:w14="http://schemas.microsoft.com/office/word/2010/wordml" xmlns:wpg="http://schemas.microsoft.com/office/word/2010/wordprocessingGroup" xmlns:wpi="http://schemas.microsoft.com/office/word/2010/wordprocessingInk" xmlns:wne="http://schemas.microsoft.com/office/word/2006/wordml" xmlns:wps="http://schemas.microsoft.com/office/word/2010/wordprocessingShape" mc:Ignorable="w14 wp14">
+<w:numbering xmlns:wpc="http://schemas.microsoft.com/office/word/2010/wordprocessingCanvas" xmlns:mc="http://schemas.openxmlformats.org/markup-compatibility/2006" xmlns:o="urn:schemas-microsoft-com:office:office" xmlns:r="http://schemas.openxmlformats.org/officeDocument/2006/relationships" xmlns:m="http://schemas.openxmlformats.org/officeDocument/2006/math" xmlns:v="urn:schemas-microsoft-com:vml" xmlns:wp14="http://schemas.microsoft.com/office/word/2010/wordprocessingDrawing" xmlns:wp="http://schemas.openxmlformats.org/drawingml/2006/wordprocessingDrawing" xmlns:w10="urn:schemas-microsoft-com:office:word" xmlns:w="http://schemas.openxmlformats.org/wordprocessingml/2006/main" xmlns:w14="http://schemas.microsoft.com/office/word/2010/wordml" xmlns:w15="http://schemas.microsoft.com/office/word/2012/wordml" xmlns:wpg="http://schemas.microsoft.com/office/word/2010/wordprocessingGroup" xmlns:wpi="http://schemas.microsoft.com/office/word/2010/wordprocessingInk" xmlns:wne="http://schemas.microsoft.com/office/word/2006/wordml" xmlns:wps="http://schemas.microsoft.com/office/word/2010/wordprocessingShape" mc:Ignorable="w14 w15 wp14">
   <w:abstractNum w:abstractNumId="0">
     <w:nsid w:val="0297012F"/>
     <w:multiLevelType w:val="multilevel"/>
@@ -44303,7 +44492,7 @@
 </file>
 
 <file path=word/styles.xml><?xml version="1.0" encoding="utf-8"?>
-<w:styles xmlns:mc="http://schemas.openxmlformats.org/markup-compatibility/2006" xmlns:r="http://schemas.openxmlformats.org/officeDocument/2006/relationships" xmlns:w="http://schemas.openxmlformats.org/wordprocessingml/2006/main" xmlns:w14="http://schemas.microsoft.com/office/word/2010/wordml" mc:Ignorable="w14">
+<w:styles xmlns:mc="http://schemas.openxmlformats.org/markup-compatibility/2006" xmlns:r="http://schemas.openxmlformats.org/officeDocument/2006/relationships" xmlns:w="http://schemas.openxmlformats.org/wordprocessingml/2006/main" xmlns:w14="http://schemas.microsoft.com/office/word/2010/wordml" xmlns:w15="http://schemas.microsoft.com/office/word/2012/wordml" mc:Ignorable="w14 w15">
   <w:docDefaults>
     <w:rPrDefault>
       <w:rPr>
@@ -44313,7 +44502,7 @@
     </w:rPrDefault>
     <w:pPrDefault/>
   </w:docDefaults>
-  <w:latentStyles w:defLockedState="0" w:defUIPriority="0" w:defSemiHidden="0" w:defUnhideWhenUsed="0" w:defQFormat="0" w:count="276">
+  <w:latentStyles w:defLockedState="0" w:defUIPriority="0" w:defSemiHidden="0" w:defUnhideWhenUsed="0" w:defQFormat="0" w:count="371">
     <w:lsdException w:name="Normal" w:qFormat="1"/>
     <w:lsdException w:name="heading 1" w:qFormat="1"/>
     <w:lsdException w:name="heading 2" w:qFormat="1"/>
@@ -44571,6 +44760,101 @@
     <w:lsdException w:name="Book Title" w:uiPriority="33" w:qFormat="1"/>
     <w:lsdException w:name="Bibliography" w:semiHidden="1" w:uiPriority="37" w:unhideWhenUsed="1"/>
     <w:lsdException w:name="TOC Heading" w:semiHidden="1" w:uiPriority="39" w:unhideWhenUsed="1" w:qFormat="1"/>
+    <w:lsdException w:name="Grid Table 4" w:uiPriority="49"/>
+    <w:lsdException w:name="Grid Table 5 Dark" w:uiPriority="50"/>
+    <w:lsdException w:name="Grid Table 6 Colorful" w:uiPriority="51"/>
+    <w:lsdException w:name="Grid Table 7 Colorful" w:uiPriority="52"/>
+    <w:lsdException w:name="Grid Table 1 Light Accent 1" w:uiPriority="46"/>
+    <w:lsdException w:name="Grid Table 2 Accent 1" w:uiPriority="47"/>
+    <w:lsdException w:name="Grid Table 3 Accent 1" w:uiPriority="48"/>
+    <w:lsdException w:name="Grid Table 4 Accent 1" w:uiPriority="49"/>
+    <w:lsdException w:name="Grid Table 5 Dark Accent 1" w:uiPriority="50"/>
+    <w:lsdException w:name="Grid Table 6 Colorful Accent 1" w:uiPriority="51"/>
+    <w:lsdException w:name="Grid Table 7 Colorful Accent 1" w:uiPriority="52"/>
+    <w:lsdException w:name="Grid Table 1 Light Accent 2" w:uiPriority="46"/>
+    <w:lsdException w:name="Grid Table 2 Accent 2" w:uiPriority="47"/>
+    <w:lsdException w:name="Grid Table 3 Accent 2" w:uiPriority="48"/>
+    <w:lsdException w:name="Grid Table 4 Accent 2" w:uiPriority="49"/>
+    <w:lsdException w:name="Grid Table 5 Dark Accent 2" w:uiPriority="50"/>
+    <w:lsdException w:name="Grid Table 6 Colorful Accent 2" w:uiPriority="51"/>
+    <w:lsdException w:name="Grid Table 7 Colorful Accent 2" w:uiPriority="52"/>
+    <w:lsdException w:name="Grid Table 1 Light Accent 3" w:uiPriority="46"/>
+    <w:lsdException w:name="Grid Table 2 Accent 3" w:uiPriority="47"/>
+    <w:lsdException w:name="Grid Table 3 Accent 3" w:uiPriority="48"/>
+    <w:lsdException w:name="Grid Table 4 Accent 3" w:uiPriority="49"/>
+    <w:lsdException w:name="Grid Table 5 Dark Accent 3" w:uiPriority="50"/>
+    <w:lsdException w:name="Grid Table 6 Colorful Accent 3" w:uiPriority="51"/>
+    <w:lsdException w:name="Grid Table 7 Colorful Accent 3" w:uiPriority="52"/>
+    <w:lsdException w:name="Grid Table 1 Light Accent 4" w:uiPriority="46"/>
+    <w:lsdException w:name="Grid Table 2 Accent 4" w:uiPriority="47"/>
+    <w:lsdException w:name="Grid Table 3 Accent 4" w:uiPriority="48"/>
+    <w:lsdException w:name="Grid Table 4 Accent 4" w:uiPriority="49"/>
+    <w:lsdException w:name="Grid Table 5 Dark Accent 4" w:uiPriority="50"/>
+    <w:lsdException w:name="Grid Table 6 Colorful Accent 4" w:uiPriority="51"/>
+    <w:lsdException w:name="Grid Table 7 Colorful Accent 4" w:uiPriority="52"/>
+    <w:lsdException w:name="Grid Table 1 Light Accent 5" w:uiPriority="46"/>
+    <w:lsdException w:name="Grid Table 2 Accent 5" w:uiPriority="47"/>
+    <w:lsdException w:name="Grid Table 3 Accent 5" w:uiPriority="48"/>
+    <w:lsdException w:name="Grid Table 4 Accent 5" w:uiPriority="49"/>
+    <w:lsdException w:name="Grid Table 5 Dark Accent 5" w:uiPriority="50"/>
+    <w:lsdException w:name="Grid Table 6 Colorful Accent 5" w:uiPriority="51"/>
+    <w:lsdException w:name="Grid Table 7 Colorful Accent 5" w:uiPriority="52"/>
+    <w:lsdException w:name="Grid Table 1 Light Accent 6" w:uiPriority="46"/>
+    <w:lsdException w:name="Grid Table 2 Accent 6" w:uiPriority="47"/>
+    <w:lsdException w:name="Grid Table 3 Accent 6" w:uiPriority="48"/>
+    <w:lsdException w:name="Grid Table 4 Accent 6" w:uiPriority="49"/>
+    <w:lsdException w:name="Grid Table 5 Dark Accent 6" w:uiPriority="50"/>
+    <w:lsdException w:name="Grid Table 6 Colorful Accent 6" w:uiPriority="51"/>
+    <w:lsdException w:name="Grid Table 7 Colorful Accent 6" w:uiPriority="52"/>
+    <w:lsdException w:name="List Table 1 Light" w:uiPriority="46"/>
+    <w:lsdException w:name="List Table 2" w:uiPriority="47"/>
+    <w:lsdException w:name="List Table 3" w:uiPriority="48"/>
+    <w:lsdException w:name="List Table 4" w:uiPriority="49"/>
+    <w:lsdException w:name="List Table 5 Dark" w:uiPriority="50"/>
+    <w:lsdException w:name="List Table 6 Colorful" w:uiPriority="51"/>
+    <w:lsdException w:name="List Table 7 Colorful" w:uiPriority="52"/>
+    <w:lsdException w:name="List Table 1 Light Accent 1" w:uiPriority="46"/>
+    <w:lsdException w:name="List Table 2 Accent 1" w:uiPriority="47"/>
+    <w:lsdException w:name="List Table 3 Accent 1" w:uiPriority="48"/>
+    <w:lsdException w:name="List Table 4 Accent 1" w:uiPriority="49"/>
+    <w:lsdException w:name="List Table 5 Dark Accent 1" w:uiPriority="50"/>
+    <w:lsdException w:name="List Table 6 Colorful Accent 1" w:uiPriority="51"/>
+    <w:lsdException w:name="List Table 7 Colorful Accent 1" w:uiPriority="52"/>
+    <w:lsdException w:name="List Table 1 Light Accent 2" w:uiPriority="46"/>
+    <w:lsdException w:name="List Table 2 Accent 2" w:uiPriority="47"/>
+    <w:lsdException w:name="List Table 3 Accent 2" w:uiPriority="48"/>
+    <w:lsdException w:name="List Table 4 Accent 2" w:uiPriority="49"/>
+    <w:lsdException w:name="List Table 5 Dark Accent 2" w:uiPriority="50"/>
+    <w:lsdException w:name="List Table 6 Colorful Accent 2" w:uiPriority="51"/>
+    <w:lsdException w:name="List Table 7 Colorful Accent 2" w:uiPriority="52"/>
+    <w:lsdException w:name="List Table 1 Light Accent 3" w:uiPriority="46"/>
+    <w:lsdException w:name="List Table 2 Accent 3" w:uiPriority="47"/>
+    <w:lsdException w:name="List Table 3 Accent 3" w:uiPriority="48"/>
+    <w:lsdException w:name="List Table 4 Accent 3" w:uiPriority="49"/>
+    <w:lsdException w:name="List Table 5 Dark Accent 3" w:uiPriority="50"/>
+    <w:lsdException w:name="List Table 6 Colorful Accent 3" w:uiPriority="51"/>
+    <w:lsdException w:name="List Table 7 Colorful Accent 3" w:uiPriority="52"/>
+    <w:lsdException w:name="List Table 1 Light Accent 4" w:uiPriority="46"/>
+    <w:lsdException w:name="List Table 2 Accent 4" w:uiPriority="47"/>
+    <w:lsdException w:name="List Table 3 Accent 4" w:uiPriority="48"/>
+    <w:lsdException w:name="List Table 4 Accent 4" w:uiPriority="49"/>
+    <w:lsdException w:name="List Table 5 Dark Accent 4" w:uiPriority="50"/>
+    <w:lsdException w:name="List Table 6 Colorful Accent 4" w:uiPriority="51"/>
+    <w:lsdException w:name="List Table 7 Colorful Accent 4" w:uiPriority="52"/>
+    <w:lsdException w:name="List Table 1 Light Accent 5" w:uiPriority="46"/>
+    <w:lsdException w:name="List Table 2 Accent 5" w:uiPriority="47"/>
+    <w:lsdException w:name="List Table 3 Accent 5" w:uiPriority="48"/>
+    <w:lsdException w:name="List Table 4 Accent 5" w:uiPriority="49"/>
+    <w:lsdException w:name="List Table 5 Dark Accent 5" w:uiPriority="50"/>
+    <w:lsdException w:name="List Table 6 Colorful Accent 5" w:uiPriority="51"/>
+    <w:lsdException w:name="List Table 7 Colorful Accent 5" w:uiPriority="52"/>
+    <w:lsdException w:name="List Table 1 Light Accent 6" w:uiPriority="46"/>
+    <w:lsdException w:name="List Table 2 Accent 6" w:uiPriority="47"/>
+    <w:lsdException w:name="List Table 3 Accent 6" w:uiPriority="48"/>
+    <w:lsdException w:name="List Table 4 Accent 6" w:uiPriority="49"/>
+    <w:lsdException w:name="List Table 5 Dark Accent 6" w:uiPriority="50"/>
+    <w:lsdException w:name="List Table 6 Colorful Accent 6" w:uiPriority="51"/>
+    <w:lsdException w:name="List Table 7 Colorful Accent 6" w:uiPriority="52"/>
   </w:latentStyles>
   <w:style w:type="paragraph" w:default="1" w:styleId="Normal">
     <w:name w:val="Normal"/>
@@ -45072,7 +45356,6 @@
     <w:uiPriority w:val="59"/>
     <w:rsid w:val="00FB4123"/>
     <w:tblPr>
-      <w:tblInd w:w="0" w:type="dxa"/>
       <w:tblBorders>
         <w:top w:val="single" w:sz="4" w:space="0" w:color="000000" w:themeColor="text1"/>
         <w:left w:val="single" w:sz="4" w:space="0" w:color="000000" w:themeColor="text1"/>
@@ -45081,12 +45364,6 @@
         <w:insideH w:val="single" w:sz="4" w:space="0" w:color="000000" w:themeColor="text1"/>
         <w:insideV w:val="single" w:sz="4" w:space="0" w:color="000000" w:themeColor="text1"/>
       </w:tblBorders>
-      <w:tblCellMar>
-        <w:top w:w="0" w:type="dxa"/>
-        <w:left w:w="108" w:type="dxa"/>
-        <w:bottom w:w="0" w:type="dxa"/>
-        <w:right w:w="108" w:type="dxa"/>
-      </w:tblCellMar>
     </w:tblPr>
   </w:style>
   <w:style w:type="table" w:customStyle="1" w:styleId="GridTable1Light-Accent11">
@@ -45096,7 +45373,6 @@
     <w:tblPr>
       <w:tblStyleRowBandSize w:val="1"/>
       <w:tblStyleColBandSize w:val="1"/>
-      <w:tblInd w:w="0" w:type="dxa"/>
       <w:tblBorders>
         <w:top w:val="single" w:sz="4" w:space="0" w:color="B8CCE4" w:themeColor="accent1" w:themeTint="66"/>
         <w:left w:val="single" w:sz="4" w:space="0" w:color="B8CCE4" w:themeColor="accent1" w:themeTint="66"/>
@@ -45105,12 +45381,6 @@
         <w:insideH w:val="single" w:sz="4" w:space="0" w:color="B8CCE4" w:themeColor="accent1" w:themeTint="66"/>
         <w:insideV w:val="single" w:sz="4" w:space="0" w:color="B8CCE4" w:themeColor="accent1" w:themeTint="66"/>
       </w:tblBorders>
-      <w:tblCellMar>
-        <w:top w:w="0" w:type="dxa"/>
-        <w:left w:w="108" w:type="dxa"/>
-        <w:bottom w:w="0" w:type="dxa"/>
-        <w:right w:w="108" w:type="dxa"/>
-      </w:tblCellMar>
     </w:tblPr>
     <w:tblStylePr w:type="firstRow">
       <w:rPr>
@@ -45156,7 +45426,6 @@
     <w:tblPr>
       <w:tblStyleRowBandSize w:val="1"/>
       <w:tblStyleColBandSize w:val="1"/>
-      <w:tblInd w:w="0" w:type="dxa"/>
       <w:tblBorders>
         <w:top w:val="single" w:sz="4" w:space="0" w:color="95B3D7" w:themeColor="accent1" w:themeTint="99"/>
         <w:left w:val="single" w:sz="4" w:space="0" w:color="95B3D7" w:themeColor="accent1" w:themeTint="99"/>
@@ -45165,1053 +45434,6 @@
         <w:insideH w:val="single" w:sz="4" w:space="0" w:color="95B3D7" w:themeColor="accent1" w:themeTint="99"/>
         <w:insideV w:val="single" w:sz="4" w:space="0" w:color="95B3D7" w:themeColor="accent1" w:themeTint="99"/>
       </w:tblBorders>
-      <w:tblCellMar>
-        <w:top w:w="0" w:type="dxa"/>
-        <w:left w:w="108" w:type="dxa"/>
-        <w:bottom w:w="0" w:type="dxa"/>
-        <w:right w:w="108" w:type="dxa"/>
-      </w:tblCellMar>
-    </w:tblPr>
-    <w:tblStylePr w:type="firstRow">
-      <w:rPr>
-        <w:b/>
-        <w:bCs/>
-        <w:color w:val="FFFFFF" w:themeColor="background1"/>
-      </w:rPr>
-      <w:tblPr/>
-      <w:tcPr>
-        <w:tcBorders>
-          <w:top w:val="single" w:sz="4" w:space="0" w:color="4F81BD" w:themeColor="accent1"/>
-          <w:left w:val="single" w:sz="4" w:space="0" w:color="4F81BD" w:themeColor="accent1"/>
-          <w:bottom w:val="single" w:sz="4" w:space="0" w:color="4F81BD" w:themeColor="accent1"/>
-          <w:right w:val="single" w:sz="4" w:space="0" w:color="4F81BD" w:themeColor="accent1"/>
-          <w:insideH w:val="nil"/>
-          <w:insideV w:val="nil"/>
-        </w:tcBorders>
-        <w:shd w:val="clear" w:color="auto" w:fill="4F81BD" w:themeFill="accent1"/>
-      </w:tcPr>
-    </w:tblStylePr>
-    <w:tblStylePr w:type="lastRow">
-      <w:rPr>
-        <w:b/>
-        <w:bCs/>
-      </w:rPr>
-      <w:tblPr/>
-      <w:tcPr>
-        <w:tcBorders>
-          <w:top w:val="double" w:sz="4" w:space="0" w:color="4F81BD" w:themeColor="accent1"/>
-        </w:tcBorders>
-      </w:tcPr>
-    </w:tblStylePr>
-    <w:tblStylePr w:type="firstCol">
-      <w:rPr>
-        <w:b/>
-        <w:bCs/>
-      </w:rPr>
-    </w:tblStylePr>
-    <w:tblStylePr w:type="lastCol">
-      <w:rPr>
-        <w:b/>
-        <w:bCs/>
-      </w:rPr>
-    </w:tblStylePr>
-    <w:tblStylePr w:type="band1Vert">
-      <w:tblPr/>
-      <w:tcPr>
-        <w:shd w:val="clear" w:color="auto" w:fill="DBE5F1" w:themeFill="accent1" w:themeFillTint="33"/>
-      </w:tcPr>
-    </w:tblStylePr>
-    <w:tblStylePr w:type="band1Horz">
-      <w:tblPr/>
-      <w:tcPr>
-        <w:shd w:val="clear" w:color="auto" w:fill="DBE5F1" w:themeFill="accent1" w:themeFillTint="33"/>
-      </w:tcPr>
-    </w:tblStylePr>
-  </w:style>
-  <w:style w:type="paragraph" w:styleId="Footer">
-    <w:name w:val="footer"/>
-    <w:basedOn w:val="Normal"/>
-    <w:link w:val="FooterChar"/>
-    <w:rsid w:val="00BD218A"/>
-    <w:pPr>
-      <w:tabs>
-        <w:tab w:val="center" w:pos="4320"/>
-        <w:tab w:val="right" w:pos="8640"/>
-      </w:tabs>
-      <w:spacing w:before="0"/>
-    </w:pPr>
-  </w:style>
-  <w:style w:type="character" w:customStyle="1" w:styleId="FooterChar">
-    <w:name w:val="Footer Char"/>
-    <w:basedOn w:val="DefaultParagraphFont"/>
-    <w:link w:val="Footer"/>
-    <w:rsid w:val="00BD218A"/>
-    <w:rPr>
-      <w:sz w:val="24"/>
-      <w:szCs w:val="24"/>
-    </w:rPr>
-  </w:style>
-  <w:style w:type="paragraph" w:styleId="DocumentMap">
-    <w:name w:val="Document Map"/>
-    <w:basedOn w:val="Normal"/>
-    <w:link w:val="DocumentMapChar"/>
-    <w:semiHidden/>
-    <w:unhideWhenUsed/>
-    <w:rsid w:val="00150BD3"/>
-    <w:pPr>
-      <w:spacing w:before="0"/>
-    </w:pPr>
-    <w:rPr>
-      <w:rFonts w:ascii="Lucida Grande" w:hAnsi="Lucida Grande" w:cs="Lucida Grande"/>
-    </w:rPr>
-  </w:style>
-  <w:style w:type="character" w:customStyle="1" w:styleId="DocumentMapChar">
-    <w:name w:val="Document Map Char"/>
-    <w:basedOn w:val="DefaultParagraphFont"/>
-    <w:link w:val="DocumentMap"/>
-    <w:semiHidden/>
-    <w:rsid w:val="00150BD3"/>
-    <w:rPr>
-      <w:rFonts w:ascii="Lucida Grande" w:hAnsi="Lucida Grande" w:cs="Lucida Grande"/>
-      <w:sz w:val="24"/>
-      <w:szCs w:val="24"/>
-    </w:rPr>
-  </w:style>
-  <w:style w:type="numbering" w:customStyle="1" w:styleId="NoList1">
-    <w:name w:val="No List1"/>
-    <w:next w:val="NoList"/>
-    <w:uiPriority w:val="99"/>
-    <w:semiHidden/>
-    <w:unhideWhenUsed/>
-    <w:rsid w:val="00465BF8"/>
-  </w:style>
-  <w:style w:type="paragraph" w:customStyle="1" w:styleId="prj0">
-    <w:name w:val="prj0"/>
-    <w:basedOn w:val="Normal"/>
-    <w:rsid w:val="00465BF8"/>
-    <w:pPr>
-      <w:pBdr>
-        <w:top w:val="single" w:sz="4" w:space="0" w:color="B1BBCC"/>
-        <w:left w:val="single" w:sz="4" w:space="0" w:color="B1BBCC"/>
-        <w:bottom w:val="single" w:sz="4" w:space="0" w:color="B1BBCC"/>
-        <w:right w:val="single" w:sz="4" w:space="0" w:color="B1BBCC"/>
-      </w:pBdr>
-      <w:spacing w:before="100" w:beforeAutospacing="1" w:after="100" w:afterAutospacing="1"/>
-    </w:pPr>
-    <w:rPr>
-      <w:rFonts w:ascii="Segoe UI" w:hAnsi="Segoe UI" w:cs="Segoe UI"/>
-      <w:sz w:val="18"/>
-      <w:szCs w:val="18"/>
-    </w:rPr>
-  </w:style>
-  <w:style w:type="paragraph" w:customStyle="1" w:styleId="prj1">
-    <w:name w:val="prj1"/>
-    <w:basedOn w:val="Normal"/>
-    <w:rsid w:val="00465BF8"/>
-    <w:pPr>
-      <w:pBdr>
-        <w:top w:val="single" w:sz="4" w:space="0" w:color="B1BBCC"/>
-        <w:left w:val="single" w:sz="4" w:space="0" w:color="B1BBCC"/>
-        <w:bottom w:val="single" w:sz="4" w:space="0" w:color="B1BBCC"/>
-        <w:right w:val="single" w:sz="4" w:space="0" w:color="B1BBCC"/>
-      </w:pBdr>
-      <w:spacing w:before="100" w:beforeAutospacing="1" w:after="100" w:afterAutospacing="1"/>
-    </w:pPr>
-    <w:rPr>
-      <w:rFonts w:ascii="Calibri" w:hAnsi="Calibri"/>
-      <w:sz w:val="22"/>
-      <w:szCs w:val="22"/>
-    </w:rPr>
-  </w:style>
-  <w:style w:type="paragraph" w:customStyle="1" w:styleId="prj2">
-    <w:name w:val="prj2"/>
-    <w:basedOn w:val="Normal"/>
-    <w:rsid w:val="00465BF8"/>
-    <w:pPr>
-      <w:pBdr>
-        <w:top w:val="single" w:sz="4" w:space="0" w:color="B1BBCC"/>
-        <w:left w:val="single" w:sz="4" w:space="0" w:color="B1BBCC"/>
-        <w:bottom w:val="single" w:sz="4" w:space="0" w:color="B1BBCC"/>
-        <w:right w:val="single" w:sz="4" w:space="0" w:color="B1BBCC"/>
-      </w:pBdr>
-      <w:spacing w:before="100" w:beforeAutospacing="1" w:after="100" w:afterAutospacing="1"/>
-    </w:pPr>
-    <w:rPr>
-      <w:rFonts w:ascii="Calibri" w:hAnsi="Calibri"/>
-    </w:rPr>
-  </w:style>
-</w:styles>
-</file>
-
-<file path=word/stylesWithEffects.xml><?xml version="1.0" encoding="utf-8"?>
-<w:styles xmlns:wpc="http://schemas.microsoft.com/office/word/2010/wordprocessingCanvas" xmlns:mo="http://schemas.microsoft.com/office/mac/office/2008/main" xmlns:mc="http://schemas.openxmlformats.org/markup-compatibility/2006" xmlns:mv="urn:schemas-microsoft-com:mac:vml" xmlns:o="urn:schemas-microsoft-com:office:office" xmlns:r="http://schemas.openxmlformats.org/officeDocument/2006/relationships" xmlns:m="http://schemas.openxmlformats.org/officeDocument/2006/math" xmlns:v="urn:schemas-microsoft-com:vml" xmlns:wp14="http://schemas.microsoft.com/office/word/2010/wordprocessingDrawing" xmlns:wp="http://schemas.openxmlformats.org/drawingml/2006/wordprocessingDrawing" xmlns:w10="urn:schemas-microsoft-com:office:word" xmlns:w="http://schemas.openxmlformats.org/wordprocessingml/2006/main" xmlns:w14="http://schemas.microsoft.com/office/word/2010/wordml" xmlns:wpg="http://schemas.microsoft.com/office/word/2010/wordprocessingGroup" xmlns:wpi="http://schemas.microsoft.com/office/word/2010/wordprocessingInk" xmlns:wne="http://schemas.microsoft.com/office/word/2006/wordml" xmlns:wps="http://schemas.microsoft.com/office/word/2010/wordprocessingShape" mc:Ignorable="w14 wp14">
-  <w:docDefaults>
-    <w:rPrDefault>
-      <w:rPr>
-        <w:rFonts w:ascii="Times New Roman" w:eastAsia="Times New Roman" w:hAnsi="Times New Roman" w:cs="Times New Roman"/>
-        <w:lang w:val="en-US" w:eastAsia="en-US" w:bidi="ar-SA"/>
-      </w:rPr>
-    </w:rPrDefault>
-    <w:pPrDefault/>
-  </w:docDefaults>
-  <w:latentStyles w:defLockedState="0" w:defUIPriority="0" w:defSemiHidden="0" w:defUnhideWhenUsed="0" w:defQFormat="0" w:count="276">
-    <w:lsdException w:name="Normal" w:qFormat="1"/>
-    <w:lsdException w:name="heading 1" w:qFormat="1"/>
-    <w:lsdException w:name="heading 2" w:qFormat="1"/>
-    <w:lsdException w:name="heading 3" w:qFormat="1"/>
-    <w:lsdException w:name="heading 4" w:qFormat="1"/>
-    <w:lsdException w:name="heading 5" w:qFormat="1"/>
-    <w:lsdException w:name="heading 6" w:qFormat="1"/>
-    <w:lsdException w:name="heading 7" w:qFormat="1"/>
-    <w:lsdException w:name="heading 8" w:qFormat="1"/>
-    <w:lsdException w:name="heading 9" w:qFormat="1"/>
-    <w:lsdException w:name="index 1" w:semiHidden="1" w:unhideWhenUsed="1"/>
-    <w:lsdException w:name="index 7" w:semiHidden="1" w:unhideWhenUsed="1"/>
-    <w:lsdException w:name="index 8" w:semiHidden="1" w:unhideWhenUsed="1"/>
-    <w:lsdException w:name="index 9" w:semiHidden="1" w:unhideWhenUsed="1"/>
-    <w:lsdException w:name="toc 1" w:semiHidden="1" w:uiPriority="39" w:unhideWhenUsed="1"/>
-    <w:lsdException w:name="toc 2" w:semiHidden="1" w:uiPriority="39" w:unhideWhenUsed="1"/>
-    <w:lsdException w:name="toc 3" w:semiHidden="1" w:unhideWhenUsed="1"/>
-    <w:lsdException w:name="toc 4" w:semiHidden="1" w:unhideWhenUsed="1"/>
-    <w:lsdException w:name="toc 5" w:semiHidden="1" w:unhideWhenUsed="1"/>
-    <w:lsdException w:name="toc 6" w:semiHidden="1" w:unhideWhenUsed="1"/>
-    <w:lsdException w:name="toc 7" w:semiHidden="1" w:unhideWhenUsed="1"/>
-    <w:lsdException w:name="toc 8" w:semiHidden="1" w:unhideWhenUsed="1"/>
-    <w:lsdException w:name="toc 9" w:semiHidden="1" w:unhideWhenUsed="1"/>
-    <w:lsdException w:name="Normal Indent" w:semiHidden="1" w:unhideWhenUsed="1"/>
-    <w:lsdException w:name="footnote text" w:semiHidden="1" w:unhideWhenUsed="1"/>
-    <w:lsdException w:name="annotation text" w:semiHidden="1" w:unhideWhenUsed="1"/>
-    <w:lsdException w:name="header" w:semiHidden="1" w:unhideWhenUsed="1"/>
-    <w:lsdException w:name="footer" w:semiHidden="1" w:unhideWhenUsed="1"/>
-    <w:lsdException w:name="index heading" w:semiHidden="1" w:unhideWhenUsed="1"/>
-    <w:lsdException w:name="caption" w:semiHidden="1" w:unhideWhenUsed="1" w:qFormat="1"/>
-    <w:lsdException w:name="table of figures" w:semiHidden="1" w:unhideWhenUsed="1"/>
-    <w:lsdException w:name="envelope address" w:semiHidden="1" w:unhideWhenUsed="1"/>
-    <w:lsdException w:name="envelope return" w:semiHidden="1" w:unhideWhenUsed="1"/>
-    <w:lsdException w:name="footnote reference" w:semiHidden="1" w:unhideWhenUsed="1"/>
-    <w:lsdException w:name="annotation reference" w:semiHidden="1" w:unhideWhenUsed="1"/>
-    <w:lsdException w:name="line number" w:semiHidden="1" w:unhideWhenUsed="1"/>
-    <w:lsdException w:name="page number" w:semiHidden="1" w:unhideWhenUsed="1"/>
-    <w:lsdException w:name="endnote reference" w:semiHidden="1" w:unhideWhenUsed="1"/>
-    <w:lsdException w:name="endnote text" w:semiHidden="1" w:unhideWhenUsed="1"/>
-    <w:lsdException w:name="table of authorities" w:semiHidden="1" w:unhideWhenUsed="1"/>
-    <w:lsdException w:name="macro" w:semiHidden="1" w:unhideWhenUsed="1"/>
-    <w:lsdException w:name="toa heading" w:semiHidden="1" w:unhideWhenUsed="1"/>
-    <w:lsdException w:name="List" w:semiHidden="1" w:unhideWhenUsed="1"/>
-    <w:lsdException w:name="List Bullet" w:semiHidden="1" w:unhideWhenUsed="1"/>
-    <w:lsdException w:name="List Number" w:semiHidden="1" w:unhideWhenUsed="1"/>
-    <w:lsdException w:name="List 2" w:semiHidden="1" w:unhideWhenUsed="1"/>
-    <w:lsdException w:name="List 3" w:semiHidden="1" w:unhideWhenUsed="1"/>
-    <w:lsdException w:name="List 4" w:semiHidden="1" w:unhideWhenUsed="1"/>
-    <w:lsdException w:name="List 5" w:semiHidden="1" w:unhideWhenUsed="1"/>
-    <w:lsdException w:name="List Bullet 2" w:semiHidden="1" w:unhideWhenUsed="1"/>
-    <w:lsdException w:name="List Bullet 3" w:semiHidden="1" w:unhideWhenUsed="1"/>
-    <w:lsdException w:name="List Bullet 4" w:semiHidden="1" w:unhideWhenUsed="1"/>
-    <w:lsdException w:name="List Bullet 5" w:semiHidden="1" w:unhideWhenUsed="1"/>
-    <w:lsdException w:name="List Number 3" w:semiHidden="1" w:unhideWhenUsed="1"/>
-    <w:lsdException w:name="List Number 4" w:semiHidden="1" w:unhideWhenUsed="1"/>
-    <w:lsdException w:name="Title" w:qFormat="1"/>
-    <w:lsdException w:name="Closing" w:semiHidden="1" w:unhideWhenUsed="1"/>
-    <w:lsdException w:name="Signature" w:semiHidden="1" w:unhideWhenUsed="1"/>
-    <w:lsdException w:name="Default Paragraph Font" w:semiHidden="1" w:unhideWhenUsed="1"/>
-    <w:lsdException w:name="Body Text" w:semiHidden="1" w:unhideWhenUsed="1"/>
-    <w:lsdException w:name="Body Text Indent" w:semiHidden="1" w:unhideWhenUsed="1"/>
-    <w:lsdException w:name="List Continue" w:semiHidden="1" w:unhideWhenUsed="1"/>
-    <w:lsdException w:name="List Continue 2" w:semiHidden="1" w:unhideWhenUsed="1"/>
-    <w:lsdException w:name="List Continue 3" w:semiHidden="1" w:unhideWhenUsed="1"/>
-    <w:lsdException w:name="List Continue 4" w:semiHidden="1" w:unhideWhenUsed="1"/>
-    <w:lsdException w:name="List Continue 5" w:semiHidden="1" w:unhideWhenUsed="1"/>
-    <w:lsdException w:name="Message Header" w:semiHidden="1" w:unhideWhenUsed="1"/>
-    <w:lsdException w:name="Subtitle" w:qFormat="1"/>
-    <w:lsdException w:name="Salutation" w:semiHidden="1" w:unhideWhenUsed="1"/>
-    <w:lsdException w:name="Date" w:semiHidden="1" w:unhideWhenUsed="1"/>
-    <w:lsdException w:name="Body Text First Indent" w:semiHidden="1" w:unhideWhenUsed="1"/>
-    <w:lsdException w:name="Body Text First Indent 2" w:semiHidden="1" w:unhideWhenUsed="1"/>
-    <w:lsdException w:name="Note Heading" w:semiHidden="1" w:unhideWhenUsed="1"/>
-    <w:lsdException w:name="Body Text 2" w:semiHidden="1" w:unhideWhenUsed="1"/>
-    <w:lsdException w:name="Body Text 3" w:semiHidden="1" w:unhideWhenUsed="1"/>
-    <w:lsdException w:name="Body Text Indent 2" w:semiHidden="1" w:unhideWhenUsed="1"/>
-    <w:lsdException w:name="Hyperlink" w:uiPriority="99"/>
-    <w:lsdException w:name="Strong" w:qFormat="1"/>
-    <w:lsdException w:name="Emphasis" w:qFormat="1"/>
-    <w:lsdException w:name="Document Map" w:semiHidden="1" w:unhideWhenUsed="1"/>
-    <w:lsdException w:name="Plain Text" w:semiHidden="1" w:unhideWhenUsed="1"/>
-    <w:lsdException w:name="E-mail Signature" w:semiHidden="1" w:unhideWhenUsed="1"/>
-    <w:lsdException w:name="HTML Top of Form" w:semiHidden="1" w:unhideWhenUsed="1"/>
-    <w:lsdException w:name="HTML Bottom of Form" w:semiHidden="1" w:unhideWhenUsed="1"/>
-    <w:lsdException w:name="Normal (Web)" w:semiHidden="1" w:unhideWhenUsed="1"/>
-    <w:lsdException w:name="HTML Acronym" w:semiHidden="1" w:unhideWhenUsed="1"/>
-    <w:lsdException w:name="HTML Address" w:semiHidden="1" w:unhideWhenUsed="1"/>
-    <w:lsdException w:name="HTML Cite" w:semiHidden="1" w:unhideWhenUsed="1"/>
-    <w:lsdException w:name="HTML Code" w:semiHidden="1" w:unhideWhenUsed="1"/>
-    <w:lsdException w:name="HTML Definition" w:semiHidden="1" w:unhideWhenUsed="1"/>
-    <w:lsdException w:name="HTML Keyboard" w:semiHidden="1" w:unhideWhenUsed="1"/>
-    <w:lsdException w:name="HTML Preformatted" w:semiHidden="1" w:unhideWhenUsed="1"/>
-    <w:lsdException w:name="HTML Sample" w:semiHidden="1" w:unhideWhenUsed="1"/>
-    <w:lsdException w:name="HTML Typewriter" w:semiHidden="1" w:unhideWhenUsed="1"/>
-    <w:lsdException w:name="HTML Variable" w:semiHidden="1" w:unhideWhenUsed="1"/>
-    <w:lsdException w:name="Normal Table" w:semiHidden="1" w:unhideWhenUsed="1"/>
-    <w:lsdException w:name="annotation subject" w:semiHidden="1" w:unhideWhenUsed="1"/>
-    <w:lsdException w:name="No List" w:semiHidden="1" w:uiPriority="99" w:unhideWhenUsed="1"/>
-    <w:lsdException w:name="Outline List 1" w:semiHidden="1" w:unhideWhenUsed="1"/>
-    <w:lsdException w:name="Outline List 2" w:semiHidden="1" w:unhideWhenUsed="1"/>
-    <w:lsdException w:name="Outline List 3" w:semiHidden="1" w:unhideWhenUsed="1"/>
-    <w:lsdException w:name="Table Simple 1" w:semiHidden="1" w:unhideWhenUsed="1"/>
-    <w:lsdException w:name="Table Simple 2" w:semiHidden="1" w:unhideWhenUsed="1"/>
-    <w:lsdException w:name="Table Simple 3" w:semiHidden="1" w:unhideWhenUsed="1"/>
-    <w:lsdException w:name="Table Classic 1" w:semiHidden="1" w:unhideWhenUsed="1"/>
-    <w:lsdException w:name="Table Classic 2" w:semiHidden="1" w:unhideWhenUsed="1"/>
-    <w:lsdException w:name="Table Classic 3" w:semiHidden="1" w:unhideWhenUsed="1"/>
-    <w:lsdException w:name="Table Classic 4" w:semiHidden="1" w:unhideWhenUsed="1"/>
-    <w:lsdException w:name="Table Colorful 1" w:semiHidden="1" w:unhideWhenUsed="1"/>
-    <w:lsdException w:name="Table Colorful 2" w:semiHidden="1" w:unhideWhenUsed="1"/>
-    <w:lsdException w:name="Table Colorful 3" w:semiHidden="1" w:unhideWhenUsed="1"/>
-    <w:lsdException w:name="Table Columns 1" w:semiHidden="1" w:unhideWhenUsed="1"/>
-    <w:lsdException w:name="Table Columns 2" w:semiHidden="1" w:unhideWhenUsed="1"/>
-    <w:lsdException w:name="Table Columns 3" w:semiHidden="1" w:unhideWhenUsed="1"/>
-    <w:lsdException w:name="Table Columns 4" w:semiHidden="1" w:unhideWhenUsed="1"/>
-    <w:lsdException w:name="Table Columns 5" w:semiHidden="1" w:unhideWhenUsed="1"/>
-    <w:lsdException w:name="Table Grid 1" w:semiHidden="1" w:unhideWhenUsed="1"/>
-    <w:lsdException w:name="Table Grid 2" w:semiHidden="1" w:unhideWhenUsed="1"/>
-    <w:lsdException w:name="Table Grid 3" w:semiHidden="1" w:unhideWhenUsed="1"/>
-    <w:lsdException w:name="Table Grid 4" w:semiHidden="1" w:unhideWhenUsed="1"/>
-    <w:lsdException w:name="Table Grid 5" w:semiHidden="1" w:unhideWhenUsed="1"/>
-    <w:lsdException w:name="Table Grid 6" w:semiHidden="1" w:unhideWhenUsed="1"/>
-    <w:lsdException w:name="Table Grid 7" w:semiHidden="1" w:unhideWhenUsed="1"/>
-    <w:lsdException w:name="Table Grid 8" w:semiHidden="1" w:unhideWhenUsed="1"/>
-    <w:lsdException w:name="Table List 1" w:semiHidden="1" w:unhideWhenUsed="1"/>
-    <w:lsdException w:name="Table List 2" w:semiHidden="1" w:unhideWhenUsed="1"/>
-    <w:lsdException w:name="Table List 3" w:semiHidden="1" w:unhideWhenUsed="1"/>
-    <w:lsdException w:name="Table List 4" w:semiHidden="1" w:unhideWhenUsed="1"/>
-    <w:lsdException w:name="Table List 5" w:semiHidden="1" w:unhideWhenUsed="1"/>
-    <w:lsdException w:name="Table List 6" w:semiHidden="1" w:unhideWhenUsed="1"/>
-    <w:lsdException w:name="Table List 7" w:semiHidden="1" w:unhideWhenUsed="1"/>
-    <w:lsdException w:name="Table List 8" w:semiHidden="1" w:unhideWhenUsed="1"/>
-    <w:lsdException w:name="Table 3D effects 1" w:semiHidden="1" w:unhideWhenUsed="1"/>
-    <w:lsdException w:name="Table 3D effects 2" w:semiHidden="1" w:unhideWhenUsed="1"/>
-    <w:lsdException w:name="Table 3D effects 3" w:semiHidden="1" w:unhideWhenUsed="1"/>
-    <w:lsdException w:name="Table Contemporary" w:semiHidden="1" w:unhideWhenUsed="1"/>
-    <w:lsdException w:name="Table Elegant" w:semiHidden="1" w:unhideWhenUsed="1"/>
-    <w:lsdException w:name="Table Professional" w:semiHidden="1" w:unhideWhenUsed="1"/>
-    <w:lsdException w:name="Table Subtle 1" w:semiHidden="1" w:unhideWhenUsed="1"/>
-    <w:lsdException w:name="Table Subtle 2" w:semiHidden="1" w:unhideWhenUsed="1"/>
-    <w:lsdException w:name="Table Web 1" w:semiHidden="1" w:unhideWhenUsed="1"/>
-    <w:lsdException w:name="Table Web 2" w:semiHidden="1" w:unhideWhenUsed="1"/>
-    <w:lsdException w:name="Table Web 3" w:semiHidden="1" w:unhideWhenUsed="1"/>
-    <w:lsdException w:name="Balloon Text" w:semiHidden="1" w:unhideWhenUsed="1"/>
-    <w:lsdException w:name="Table Grid" w:uiPriority="59"/>
-    <w:lsdException w:name="Table Theme" w:semiHidden="1" w:unhideWhenUsed="1"/>
-    <w:lsdException w:name="Placeholder Text" w:semiHidden="1" w:uiPriority="99"/>
-    <w:lsdException w:name="No Spacing" w:uiPriority="1" w:qFormat="1"/>
-    <w:lsdException w:name="Light Shading" w:uiPriority="60"/>
-    <w:lsdException w:name="Light List" w:uiPriority="61"/>
-    <w:lsdException w:name="Light Grid" w:uiPriority="62"/>
-    <w:lsdException w:name="Medium Shading 1" w:uiPriority="63"/>
-    <w:lsdException w:name="Medium Shading 2" w:uiPriority="64"/>
-    <w:lsdException w:name="Medium List 1" w:uiPriority="65"/>
-    <w:lsdException w:name="Medium List 2" w:uiPriority="66"/>
-    <w:lsdException w:name="Medium Grid 1" w:uiPriority="67"/>
-    <w:lsdException w:name="Medium Grid 2" w:uiPriority="68"/>
-    <w:lsdException w:name="Medium Grid 3" w:uiPriority="69"/>
-    <w:lsdException w:name="Dark List" w:uiPriority="70"/>
-    <w:lsdException w:name="Colorful Shading" w:uiPriority="71"/>
-    <w:lsdException w:name="Colorful List" w:uiPriority="72"/>
-    <w:lsdException w:name="Colorful Grid" w:uiPriority="73"/>
-    <w:lsdException w:name="Light Shading Accent 1" w:uiPriority="60"/>
-    <w:lsdException w:name="Light List Accent 1" w:uiPriority="61"/>
-    <w:lsdException w:name="Light Grid Accent 1" w:uiPriority="62"/>
-    <w:lsdException w:name="Medium Shading 1 Accent 1" w:uiPriority="63"/>
-    <w:lsdException w:name="Medium Shading 2 Accent 1" w:uiPriority="64"/>
-    <w:lsdException w:name="Medium List 1 Accent 1" w:uiPriority="65"/>
-    <w:lsdException w:name="Revision" w:semiHidden="1" w:uiPriority="99"/>
-    <w:lsdException w:name="List Paragraph" w:uiPriority="34" w:qFormat="1"/>
-    <w:lsdException w:name="Quote" w:uiPriority="29" w:qFormat="1"/>
-    <w:lsdException w:name="Intense Quote" w:uiPriority="30" w:qFormat="1"/>
-    <w:lsdException w:name="Medium List 2 Accent 1" w:uiPriority="66"/>
-    <w:lsdException w:name="Medium Grid 1 Accent 1" w:uiPriority="67"/>
-    <w:lsdException w:name="Medium Grid 2 Accent 1" w:uiPriority="68"/>
-    <w:lsdException w:name="Medium Grid 3 Accent 1" w:uiPriority="69"/>
-    <w:lsdException w:name="Dark List Accent 1" w:uiPriority="70"/>
-    <w:lsdException w:name="Colorful Shading Accent 1" w:uiPriority="71"/>
-    <w:lsdException w:name="Colorful List Accent 1" w:uiPriority="72"/>
-    <w:lsdException w:name="Colorful Grid Accent 1" w:uiPriority="73"/>
-    <w:lsdException w:name="Light Shading Accent 2" w:uiPriority="60"/>
-    <w:lsdException w:name="Light List Accent 2" w:uiPriority="61"/>
-    <w:lsdException w:name="Light Grid Accent 2" w:uiPriority="62"/>
-    <w:lsdException w:name="Medium Shading 1 Accent 2" w:uiPriority="63"/>
-    <w:lsdException w:name="Medium Shading 2 Accent 2" w:uiPriority="64"/>
-    <w:lsdException w:name="Medium List 1 Accent 2" w:uiPriority="65"/>
-    <w:lsdException w:name="Medium List 2 Accent 2" w:uiPriority="66"/>
-    <w:lsdException w:name="Medium Grid 1 Accent 2" w:uiPriority="67"/>
-    <w:lsdException w:name="Medium Grid 2 Accent 2" w:uiPriority="68"/>
-    <w:lsdException w:name="Medium Grid 3 Accent 2" w:uiPriority="69"/>
-    <w:lsdException w:name="Dark List Accent 2" w:uiPriority="70"/>
-    <w:lsdException w:name="Colorful Shading Accent 2" w:uiPriority="71"/>
-    <w:lsdException w:name="Colorful List Accent 2" w:uiPriority="72"/>
-    <w:lsdException w:name="Colorful Grid Accent 2" w:uiPriority="73"/>
-    <w:lsdException w:name="Light Shading Accent 3" w:uiPriority="60"/>
-    <w:lsdException w:name="Light List Accent 3" w:uiPriority="61"/>
-    <w:lsdException w:name="Light Grid Accent 3" w:uiPriority="62"/>
-    <w:lsdException w:name="Medium Shading 1 Accent 3" w:uiPriority="63"/>
-    <w:lsdException w:name="Medium Shading 2 Accent 3" w:uiPriority="64"/>
-    <w:lsdException w:name="Medium List 1 Accent 3" w:uiPriority="65"/>
-    <w:lsdException w:name="Medium List 2 Accent 3" w:uiPriority="66"/>
-    <w:lsdException w:name="Medium Grid 1 Accent 3" w:uiPriority="67"/>
-    <w:lsdException w:name="Medium Grid 2 Accent 3" w:uiPriority="68"/>
-    <w:lsdException w:name="Medium Grid 3 Accent 3" w:uiPriority="69"/>
-    <w:lsdException w:name="Dark List Accent 3" w:uiPriority="70"/>
-    <w:lsdException w:name="Colorful Shading Accent 3" w:uiPriority="71"/>
-    <w:lsdException w:name="Colorful List Accent 3" w:uiPriority="72"/>
-    <w:lsdException w:name="Colorful Grid Accent 3" w:uiPriority="73"/>
-    <w:lsdException w:name="Light Shading Accent 4" w:uiPriority="60"/>
-    <w:lsdException w:name="Light List Accent 4" w:uiPriority="61"/>
-    <w:lsdException w:name="Light Grid Accent 4" w:uiPriority="62"/>
-    <w:lsdException w:name="Medium Shading 1 Accent 4" w:uiPriority="63"/>
-    <w:lsdException w:name="Medium Shading 2 Accent 4" w:uiPriority="64"/>
-    <w:lsdException w:name="Medium List 1 Accent 4" w:uiPriority="65"/>
-    <w:lsdException w:name="Medium List 2 Accent 4" w:uiPriority="66"/>
-    <w:lsdException w:name="Medium Grid 1 Accent 4" w:uiPriority="67"/>
-    <w:lsdException w:name="Medium Grid 2 Accent 4" w:uiPriority="68"/>
-    <w:lsdException w:name="Medium Grid 3 Accent 4" w:uiPriority="69"/>
-    <w:lsdException w:name="Dark List Accent 4" w:uiPriority="70"/>
-    <w:lsdException w:name="Colorful Shading Accent 4" w:uiPriority="71"/>
-    <w:lsdException w:name="Colorful List Accent 4" w:uiPriority="72"/>
-    <w:lsdException w:name="Colorful Grid Accent 4" w:uiPriority="73"/>
-    <w:lsdException w:name="Light Shading Accent 5" w:uiPriority="60"/>
-    <w:lsdException w:name="Light List Accent 5" w:uiPriority="61"/>
-    <w:lsdException w:name="Light Grid Accent 5" w:uiPriority="62"/>
-    <w:lsdException w:name="Medium Shading 1 Accent 5" w:uiPriority="63"/>
-    <w:lsdException w:name="Medium Shading 2 Accent 5" w:uiPriority="64"/>
-    <w:lsdException w:name="Medium List 1 Accent 5" w:uiPriority="65"/>
-    <w:lsdException w:name="Medium List 2 Accent 5" w:uiPriority="66"/>
-    <w:lsdException w:name="Medium Grid 1 Accent 5" w:uiPriority="67"/>
-    <w:lsdException w:name="Medium Grid 2 Accent 5" w:uiPriority="68"/>
-    <w:lsdException w:name="Medium Grid 3 Accent 5" w:uiPriority="69"/>
-    <w:lsdException w:name="Dark List Accent 5" w:uiPriority="70"/>
-    <w:lsdException w:name="Colorful Shading Accent 5" w:uiPriority="71"/>
-    <w:lsdException w:name="Colorful List Accent 5" w:uiPriority="72"/>
-    <w:lsdException w:name="Colorful Grid Accent 5" w:uiPriority="73"/>
-    <w:lsdException w:name="Light Shading Accent 6" w:uiPriority="60"/>
-    <w:lsdException w:name="Light List Accent 6" w:uiPriority="61"/>
-    <w:lsdException w:name="Light Grid Accent 6" w:uiPriority="62"/>
-    <w:lsdException w:name="Medium Shading 1 Accent 6" w:uiPriority="63"/>
-    <w:lsdException w:name="Medium Shading 2 Accent 6" w:uiPriority="64"/>
-    <w:lsdException w:name="Medium List 1 Accent 6" w:uiPriority="65"/>
-    <w:lsdException w:name="Medium List 2 Accent 6" w:uiPriority="66"/>
-    <w:lsdException w:name="Medium Grid 1 Accent 6" w:uiPriority="67"/>
-    <w:lsdException w:name="Medium Grid 2 Accent 6" w:uiPriority="68"/>
-    <w:lsdException w:name="Medium Grid 3 Accent 6" w:uiPriority="69"/>
-    <w:lsdException w:name="Dark List Accent 6" w:uiPriority="70"/>
-    <w:lsdException w:name="Colorful Shading Accent 6" w:uiPriority="71"/>
-    <w:lsdException w:name="Colorful List Accent 6" w:uiPriority="72"/>
-    <w:lsdException w:name="Colorful Grid Accent 6" w:uiPriority="73"/>
-    <w:lsdException w:name="Subtle Emphasis" w:uiPriority="19" w:qFormat="1"/>
-    <w:lsdException w:name="Intense Emphasis" w:uiPriority="21" w:qFormat="1"/>
-    <w:lsdException w:name="Subtle Reference" w:uiPriority="31" w:qFormat="1"/>
-    <w:lsdException w:name="Intense Reference" w:uiPriority="32" w:qFormat="1"/>
-    <w:lsdException w:name="Book Title" w:uiPriority="33" w:qFormat="1"/>
-    <w:lsdException w:name="Bibliography" w:semiHidden="1" w:uiPriority="37" w:unhideWhenUsed="1"/>
-    <w:lsdException w:name="TOC Heading" w:semiHidden="1" w:uiPriority="39" w:unhideWhenUsed="1" w:qFormat="1"/>
-  </w:latentStyles>
-  <w:style w:type="paragraph" w:default="1" w:styleId="Normal">
-    <w:name w:val="Normal"/>
-    <w:qFormat/>
-    <w:rsid w:val="001B4682"/>
-    <w:pPr>
-      <w:spacing w:before="120"/>
-    </w:pPr>
-    <w:rPr>
-      <w:sz w:val="24"/>
-      <w:szCs w:val="24"/>
-    </w:rPr>
-  </w:style>
-  <w:style w:type="paragraph" w:styleId="Heading1">
-    <w:name w:val="heading 1"/>
-    <w:basedOn w:val="Normal"/>
-    <w:next w:val="Normal"/>
-    <w:qFormat/>
-    <w:rsid w:val="001B4682"/>
-    <w:pPr>
-      <w:keepNext/>
-      <w:keepLines/>
-      <w:pageBreakBefore/>
-      <w:numPr>
-        <w:numId w:val="4"/>
-      </w:numPr>
-      <w:tabs>
-        <w:tab w:val="clear" w:pos="1872"/>
-        <w:tab w:val="num" w:pos="432"/>
-      </w:tabs>
-      <w:spacing w:before="1440" w:after="480"/>
-      <w:ind w:left="432"/>
-      <w:jc w:val="center"/>
-      <w:outlineLvl w:val="0"/>
-    </w:pPr>
-    <w:rPr>
-      <w:rFonts w:ascii="Arial" w:hAnsi="Arial"/>
-      <w:b/>
-      <w:bCs/>
-      <w:color w:val="000000"/>
-      <w:kern w:val="32"/>
-      <w:sz w:val="40"/>
-      <w:szCs w:val="40"/>
-    </w:rPr>
-  </w:style>
-  <w:style w:type="paragraph" w:styleId="Heading2">
-    <w:name w:val="heading 2"/>
-    <w:basedOn w:val="Normal"/>
-    <w:next w:val="Normal"/>
-    <w:qFormat/>
-    <w:rsid w:val="00CA1B6B"/>
-    <w:pPr>
-      <w:keepNext/>
-      <w:numPr>
-        <w:ilvl w:val="1"/>
-        <w:numId w:val="4"/>
-      </w:numPr>
-      <w:spacing w:before="240" w:after="60"/>
-      <w:outlineLvl w:val="1"/>
-    </w:pPr>
-    <w:rPr>
-      <w:rFonts w:ascii="Arial" w:hAnsi="Arial"/>
-      <w:b/>
-      <w:bCs/>
-      <w:color w:val="000000"/>
-      <w:szCs w:val="23"/>
-    </w:rPr>
-  </w:style>
-  <w:style w:type="paragraph" w:styleId="Heading3">
-    <w:name w:val="heading 3"/>
-    <w:basedOn w:val="Normal"/>
-    <w:next w:val="Normal"/>
-    <w:qFormat/>
-    <w:rsid w:val="00CA1B6B"/>
-    <w:pPr>
-      <w:keepNext/>
-      <w:numPr>
-        <w:ilvl w:val="2"/>
-        <w:numId w:val="4"/>
-      </w:numPr>
-      <w:spacing w:before="240" w:after="60"/>
-      <w:outlineLvl w:val="2"/>
-    </w:pPr>
-    <w:rPr>
-      <w:rFonts w:ascii="Arial" w:hAnsi="Arial"/>
-      <w:b/>
-      <w:bCs/>
-      <w:color w:val="000000"/>
-      <w:szCs w:val="26"/>
-    </w:rPr>
-  </w:style>
-  <w:style w:type="paragraph" w:styleId="Heading4">
-    <w:name w:val="heading 4"/>
-    <w:basedOn w:val="Normal"/>
-    <w:next w:val="Normal"/>
-    <w:qFormat/>
-    <w:rsid w:val="005F3E01"/>
-    <w:pPr>
-      <w:keepNext/>
-      <w:numPr>
-        <w:ilvl w:val="3"/>
-        <w:numId w:val="5"/>
-      </w:numPr>
-      <w:spacing w:before="240" w:after="60"/>
-      <w:outlineLvl w:val="3"/>
-    </w:pPr>
-    <w:rPr>
-      <w:rFonts w:ascii="Arial" w:hAnsi="Arial"/>
-      <w:b/>
-      <w:bCs/>
-      <w:color w:val="000000"/>
-      <w:szCs w:val="28"/>
-    </w:rPr>
-  </w:style>
-  <w:style w:type="paragraph" w:styleId="Heading5">
-    <w:name w:val="heading 5"/>
-    <w:basedOn w:val="Normal"/>
-    <w:next w:val="Normal"/>
-    <w:qFormat/>
-    <w:rsid w:val="005F3E01"/>
-    <w:pPr>
-      <w:keepNext/>
-      <w:framePr w:w="1800" w:wrap="auto" w:vAnchor="text" w:hAnchor="page" w:x="1201" w:y="1"/>
-      <w:numPr>
-        <w:ilvl w:val="4"/>
-        <w:numId w:val="5"/>
-      </w:numPr>
-      <w:spacing w:before="40" w:after="240"/>
-      <w:jc w:val="both"/>
-      <w:outlineLvl w:val="4"/>
-    </w:pPr>
-    <w:rPr>
-      <w:rFonts w:ascii="Arial Black" w:hAnsi="Arial Black"/>
-      <w:spacing w:val="-5"/>
-      <w:sz w:val="18"/>
-      <w:szCs w:val="18"/>
-    </w:rPr>
-  </w:style>
-  <w:style w:type="paragraph" w:styleId="Heading6">
-    <w:name w:val="heading 6"/>
-    <w:basedOn w:val="Normal"/>
-    <w:next w:val="Normal"/>
-    <w:qFormat/>
-    <w:rsid w:val="005F3E01"/>
-    <w:pPr>
-      <w:keepNext/>
-      <w:framePr w:w="1800" w:wrap="auto" w:vAnchor="text" w:hAnchor="page" w:x="1201" w:y="1"/>
-      <w:numPr>
-        <w:ilvl w:val="5"/>
-        <w:numId w:val="5"/>
-      </w:numPr>
-      <w:jc w:val="both"/>
-      <w:outlineLvl w:val="5"/>
-    </w:pPr>
-    <w:rPr>
-      <w:rFonts w:ascii="Arial" w:hAnsi="Arial"/>
-    </w:rPr>
-  </w:style>
-  <w:style w:type="paragraph" w:styleId="Heading7">
-    <w:name w:val="heading 7"/>
-    <w:basedOn w:val="Normal"/>
-    <w:next w:val="Normal"/>
-    <w:qFormat/>
-    <w:rsid w:val="005F3E01"/>
-    <w:pPr>
-      <w:framePr w:w="3780" w:hSpace="240" w:wrap="auto" w:vAnchor="text" w:hAnchor="page" w:x="1489" w:y="1"/>
-      <w:pBdr>
-        <w:top w:val="single" w:sz="6" w:space="12" w:color="FFFFFF"/>
-        <w:left w:val="single" w:sz="6" w:space="12" w:color="FFFFFF"/>
-        <w:bottom w:val="single" w:sz="6" w:space="12" w:color="FFFFFF"/>
-        <w:right w:val="single" w:sz="6" w:space="12" w:color="FFFFFF"/>
-      </w:pBdr>
-      <w:shd w:val="pct5" w:color="auto" w:fill="auto"/>
-      <w:spacing w:before="60"/>
-      <w:jc w:val="both"/>
-      <w:outlineLvl w:val="6"/>
-    </w:pPr>
-    <w:rPr>
-      <w:rFonts w:ascii="Times New Roman Bold" w:hAnsi="Times New Roman Bold"/>
-      <w:b/>
-      <w:bCs/>
-      <w:i/>
-      <w:iCs/>
-      <w:spacing w:val="-5"/>
-      <w:sz w:val="28"/>
-      <w:szCs w:val="28"/>
-    </w:rPr>
-  </w:style>
-  <w:style w:type="paragraph" w:styleId="Heading8">
-    <w:name w:val="heading 8"/>
-    <w:basedOn w:val="Normal"/>
-    <w:next w:val="Normal"/>
-    <w:qFormat/>
-    <w:rsid w:val="005F3E01"/>
-    <w:pPr>
-      <w:keepNext/>
-      <w:framePr w:w="1860" w:wrap="auto" w:vAnchor="text" w:hAnchor="page" w:x="1201" w:y="1"/>
-      <w:numPr>
-        <w:ilvl w:val="7"/>
-        <w:numId w:val="5"/>
-      </w:numPr>
-      <w:spacing w:before="60" w:line="320" w:lineRule="exact"/>
-      <w:jc w:val="center"/>
-      <w:outlineLvl w:val="7"/>
-    </w:pPr>
-    <w:rPr>
-      <w:rFonts w:ascii="Arial Black" w:hAnsi="Arial Black"/>
-      <w:caps/>
-      <w:spacing w:val="60"/>
-      <w:sz w:val="14"/>
-      <w:szCs w:val="14"/>
-    </w:rPr>
-  </w:style>
-  <w:style w:type="paragraph" w:styleId="Heading9">
-    <w:name w:val="heading 9"/>
-    <w:basedOn w:val="Normal"/>
-    <w:next w:val="Normal"/>
-    <w:qFormat/>
-    <w:rsid w:val="005F3E01"/>
-    <w:pPr>
-      <w:keepNext/>
-      <w:numPr>
-        <w:ilvl w:val="8"/>
-        <w:numId w:val="5"/>
-      </w:numPr>
-      <w:spacing w:before="80" w:after="60"/>
-      <w:jc w:val="both"/>
-      <w:outlineLvl w:val="8"/>
-    </w:pPr>
-    <w:rPr>
-      <w:rFonts w:ascii="Arial" w:hAnsi="Arial"/>
-      <w:b/>
-      <w:bCs/>
-      <w:i/>
-      <w:iCs/>
-      <w:kern w:val="28"/>
-    </w:rPr>
-  </w:style>
-  <w:style w:type="character" w:default="1" w:styleId="DefaultParagraphFont">
-    <w:name w:val="Default Paragraph Font"/>
-    <w:uiPriority w:val="1"/>
-    <w:semiHidden/>
-    <w:unhideWhenUsed/>
-  </w:style>
-  <w:style w:type="table" w:default="1" w:styleId="TableNormal">
-    <w:name w:val="Normal Table"/>
-    <w:uiPriority w:val="99"/>
-    <w:semiHidden/>
-    <w:unhideWhenUsed/>
-    <w:tblPr>
-      <w:tblInd w:w="0" w:type="dxa"/>
-      <w:tblCellMar>
-        <w:top w:w="0" w:type="dxa"/>
-        <w:left w:w="108" w:type="dxa"/>
-        <w:bottom w:w="0" w:type="dxa"/>
-        <w:right w:w="108" w:type="dxa"/>
-      </w:tblCellMar>
-    </w:tblPr>
-  </w:style>
-  <w:style w:type="numbering" w:default="1" w:styleId="NoList">
-    <w:name w:val="No List"/>
-    <w:uiPriority w:val="99"/>
-    <w:semiHidden/>
-    <w:unhideWhenUsed/>
-  </w:style>
-  <w:style w:type="paragraph" w:styleId="Title">
-    <w:name w:val="Title"/>
-    <w:basedOn w:val="Normal"/>
-    <w:next w:val="Normal"/>
-    <w:qFormat/>
-    <w:rsid w:val="00DB1889"/>
-    <w:pPr>
-      <w:spacing w:before="480" w:after="240"/>
-      <w:jc w:val="right"/>
-    </w:pPr>
-    <w:rPr>
-      <w:rFonts w:cs="Arial"/>
-      <w:b/>
-      <w:bCs/>
-      <w:kern w:val="28"/>
-      <w:sz w:val="48"/>
-      <w:szCs w:val="32"/>
-    </w:rPr>
-  </w:style>
-  <w:style w:type="paragraph" w:customStyle="1" w:styleId="Institution">
-    <w:name w:val="Institution"/>
-    <w:basedOn w:val="Normal"/>
-    <w:rsid w:val="001B4682"/>
-    <w:pPr>
-      <w:spacing w:before="720" w:after="960"/>
-      <w:jc w:val="center"/>
-    </w:pPr>
-    <w:rPr>
-      <w:b/>
-      <w:iCs/>
-      <w:sz w:val="40"/>
-      <w:szCs w:val="40"/>
-    </w:rPr>
-  </w:style>
-  <w:style w:type="paragraph" w:customStyle="1" w:styleId="BulletedList">
-    <w:name w:val="Bulleted List"/>
-    <w:basedOn w:val="Normal"/>
-    <w:rsid w:val="005F3E01"/>
-    <w:pPr>
-      <w:numPr>
-        <w:numId w:val="6"/>
-      </w:numPr>
-    </w:pPr>
-  </w:style>
-  <w:style w:type="paragraph" w:customStyle="1" w:styleId="MemberNames">
-    <w:name w:val="MemberNames"/>
-    <w:basedOn w:val="Normal"/>
-    <w:rsid w:val="00883383"/>
-    <w:pPr>
-      <w:spacing w:before="480" w:after="360"/>
-      <w:jc w:val="right"/>
-    </w:pPr>
-    <w:rPr>
-      <w:color w:val="000000"/>
-      <w:sz w:val="40"/>
-      <w:szCs w:val="40"/>
-    </w:rPr>
-  </w:style>
-  <w:style w:type="paragraph" w:customStyle="1" w:styleId="RecordDates">
-    <w:name w:val="Record Dates"/>
-    <w:basedOn w:val="Normal"/>
-    <w:rsid w:val="00883383"/>
-    <w:pPr>
-      <w:jc w:val="right"/>
-    </w:pPr>
-    <w:rPr>
-      <w:b/>
-      <w:bCs/>
-      <w:noProof/>
-      <w:sz w:val="28"/>
-      <w:szCs w:val="28"/>
-    </w:rPr>
-  </w:style>
-  <w:style w:type="paragraph" w:styleId="Header">
-    <w:name w:val="header"/>
-    <w:basedOn w:val="Normal"/>
-    <w:rsid w:val="001B4682"/>
-    <w:pPr>
-      <w:pBdr>
-        <w:top w:val="single" w:sz="12" w:space="1" w:color="auto"/>
-        <w:bottom w:val="single" w:sz="12" w:space="1" w:color="auto"/>
-      </w:pBdr>
-      <w:tabs>
-        <w:tab w:val="center" w:pos="4680"/>
-        <w:tab w:val="right" w:pos="9360"/>
-      </w:tabs>
-      <w:spacing w:after="360"/>
-    </w:pPr>
-    <w:rPr>
-      <w:b/>
-    </w:rPr>
-  </w:style>
-  <w:style w:type="paragraph" w:customStyle="1" w:styleId="PseudoHeading1">
-    <w:name w:val="PseudoHeading1"/>
-    <w:basedOn w:val="Normal"/>
-    <w:rsid w:val="00DB1889"/>
-    <w:pPr>
-      <w:spacing w:before="1440" w:after="480"/>
-      <w:jc w:val="center"/>
-    </w:pPr>
-    <w:rPr>
-      <w:b/>
-      <w:bCs/>
-      <w:sz w:val="40"/>
-    </w:rPr>
-  </w:style>
-  <w:style w:type="paragraph" w:styleId="Caption">
-    <w:name w:val="caption"/>
-    <w:basedOn w:val="Normal"/>
-    <w:next w:val="Normal"/>
-    <w:qFormat/>
-    <w:pPr>
-      <w:spacing w:after="120"/>
-    </w:pPr>
-    <w:rPr>
-      <w:rFonts w:ascii="Arial" w:hAnsi="Arial"/>
-      <w:b/>
-      <w:bCs/>
-      <w:sz w:val="20"/>
-      <w:szCs w:val="20"/>
-    </w:rPr>
-  </w:style>
-  <w:style w:type="character" w:styleId="CommentReference">
-    <w:name w:val="annotation reference"/>
-    <w:basedOn w:val="DefaultParagraphFont"/>
-    <w:semiHidden/>
-    <w:rPr>
-      <w:sz w:val="16"/>
-      <w:szCs w:val="16"/>
-    </w:rPr>
-  </w:style>
-  <w:style w:type="paragraph" w:styleId="CommentText">
-    <w:name w:val="annotation text"/>
-    <w:basedOn w:val="Normal"/>
-    <w:semiHidden/>
-    <w:rPr>
-      <w:rFonts w:ascii="Arial" w:hAnsi="Arial"/>
-      <w:sz w:val="20"/>
-      <w:szCs w:val="20"/>
-    </w:rPr>
-  </w:style>
-  <w:style w:type="paragraph" w:styleId="BalloonText">
-    <w:name w:val="Balloon Text"/>
-    <w:basedOn w:val="Normal"/>
-    <w:semiHidden/>
-    <w:rPr>
-      <w:rFonts w:ascii="Tahoma" w:hAnsi="Tahoma" w:cs="Tahoma"/>
-      <w:sz w:val="16"/>
-      <w:szCs w:val="16"/>
-    </w:rPr>
-  </w:style>
-  <w:style w:type="paragraph" w:styleId="TOC1">
-    <w:name w:val="toc 1"/>
-    <w:basedOn w:val="Normal"/>
-    <w:uiPriority w:val="39"/>
-    <w:rsid w:val="00CE71E2"/>
-    <w:pPr>
-      <w:tabs>
-        <w:tab w:val="left" w:pos="720"/>
-        <w:tab w:val="right" w:leader="dot" w:pos="9360"/>
-      </w:tabs>
-      <w:spacing w:after="120"/>
-      <w:ind w:left="720" w:hanging="720"/>
-    </w:pPr>
-    <w:rPr>
-      <w:b/>
-      <w:bCs/>
-      <w:noProof/>
-      <w:color w:val="000000"/>
-      <w:szCs w:val="22"/>
-    </w:rPr>
-  </w:style>
-  <w:style w:type="paragraph" w:styleId="TOC2">
-    <w:name w:val="toc 2"/>
-    <w:basedOn w:val="TOC1"/>
-    <w:uiPriority w:val="39"/>
-    <w:rsid w:val="00CE71E2"/>
-    <w:pPr>
-      <w:tabs>
-        <w:tab w:val="left" w:leader="dot" w:pos="994"/>
-      </w:tabs>
-      <w:spacing w:before="0" w:after="0"/>
-      <w:ind w:left="1440"/>
-    </w:pPr>
-    <w:rPr>
-      <w:b w:val="0"/>
-      <w:bCs w:val="0"/>
-      <w:sz w:val="22"/>
-    </w:rPr>
-  </w:style>
-  <w:style w:type="paragraph" w:styleId="TOC3">
-    <w:name w:val="toc 3"/>
-    <w:basedOn w:val="Normal"/>
-    <w:next w:val="Normal"/>
-    <w:semiHidden/>
-    <w:pPr>
-      <w:tabs>
-        <w:tab w:val="right" w:leader="dot" w:pos="9360"/>
-      </w:tabs>
-      <w:ind w:left="1260" w:hanging="780"/>
-    </w:pPr>
-    <w:rPr>
-      <w:i/>
-      <w:iCs/>
-      <w:noProof/>
-      <w:color w:val="000000"/>
-      <w:sz w:val="20"/>
-      <w:szCs w:val="23"/>
-    </w:rPr>
-  </w:style>
-  <w:style w:type="character" w:styleId="Hyperlink">
-    <w:name w:val="Hyperlink"/>
-    <w:basedOn w:val="DefaultParagraphFont"/>
-    <w:uiPriority w:val="99"/>
-    <w:rsid w:val="00FD44BA"/>
-    <w:rPr>
-      <w:color w:val="0000FF"/>
-      <w:u w:val="single"/>
-    </w:rPr>
-  </w:style>
-  <w:style w:type="paragraph" w:styleId="ListParagraph">
-    <w:name w:val="List Paragraph"/>
-    <w:basedOn w:val="Normal"/>
-    <w:uiPriority w:val="34"/>
-    <w:qFormat/>
-    <w:pPr>
-      <w:ind w:left="720"/>
-      <w:contextualSpacing/>
-    </w:pPr>
-  </w:style>
-  <w:style w:type="table" w:styleId="TableGrid">
-    <w:name w:val="Table Grid"/>
-    <w:basedOn w:val="TableNormal"/>
-    <w:uiPriority w:val="59"/>
-    <w:rsid w:val="00FB4123"/>
-    <w:tblPr>
-      <w:tblInd w:w="0" w:type="dxa"/>
-      <w:tblBorders>
-        <w:top w:val="single" w:sz="4" w:space="0" w:color="000000" w:themeColor="text1"/>
-        <w:left w:val="single" w:sz="4" w:space="0" w:color="000000" w:themeColor="text1"/>
-        <w:bottom w:val="single" w:sz="4" w:space="0" w:color="000000" w:themeColor="text1"/>
-        <w:right w:val="single" w:sz="4" w:space="0" w:color="000000" w:themeColor="text1"/>
-        <w:insideH w:val="single" w:sz="4" w:space="0" w:color="000000" w:themeColor="text1"/>
-        <w:insideV w:val="single" w:sz="4" w:space="0" w:color="000000" w:themeColor="text1"/>
-      </w:tblBorders>
-      <w:tblCellMar>
-        <w:top w:w="0" w:type="dxa"/>
-        <w:left w:w="108" w:type="dxa"/>
-        <w:bottom w:w="0" w:type="dxa"/>
-        <w:right w:w="108" w:type="dxa"/>
-      </w:tblCellMar>
-    </w:tblPr>
-  </w:style>
-  <w:style w:type="table" w:customStyle="1" w:styleId="GridTable1Light-Accent11">
-    <w:name w:val="Grid Table 1 Light - Accent 11"/>
-    <w:basedOn w:val="TableNormal"/>
-    <w:uiPriority w:val="46"/>
-    <w:tblPr>
-      <w:tblStyleRowBandSize w:val="1"/>
-      <w:tblStyleColBandSize w:val="1"/>
-      <w:tblInd w:w="0" w:type="dxa"/>
-      <w:tblBorders>
-        <w:top w:val="single" w:sz="4" w:space="0" w:color="B8CCE4" w:themeColor="accent1" w:themeTint="66"/>
-        <w:left w:val="single" w:sz="4" w:space="0" w:color="B8CCE4" w:themeColor="accent1" w:themeTint="66"/>
-        <w:bottom w:val="single" w:sz="4" w:space="0" w:color="B8CCE4" w:themeColor="accent1" w:themeTint="66"/>
-        <w:right w:val="single" w:sz="4" w:space="0" w:color="B8CCE4" w:themeColor="accent1" w:themeTint="66"/>
-        <w:insideH w:val="single" w:sz="4" w:space="0" w:color="B8CCE4" w:themeColor="accent1" w:themeTint="66"/>
-        <w:insideV w:val="single" w:sz="4" w:space="0" w:color="B8CCE4" w:themeColor="accent1" w:themeTint="66"/>
-      </w:tblBorders>
-      <w:tblCellMar>
-        <w:top w:w="0" w:type="dxa"/>
-        <w:left w:w="108" w:type="dxa"/>
-        <w:bottom w:w="0" w:type="dxa"/>
-        <w:right w:w="108" w:type="dxa"/>
-      </w:tblCellMar>
-    </w:tblPr>
-    <w:tblStylePr w:type="firstRow">
-      <w:rPr>
-        <w:b/>
-        <w:bCs/>
-      </w:rPr>
-      <w:tblPr/>
-      <w:tcPr>
-        <w:tcBorders>
-          <w:bottom w:val="single" w:sz="12" w:space="0" w:color="95B3D7" w:themeColor="accent1" w:themeTint="99"/>
-        </w:tcBorders>
-      </w:tcPr>
-    </w:tblStylePr>
-    <w:tblStylePr w:type="lastRow">
-      <w:rPr>
-        <w:b/>
-        <w:bCs/>
-      </w:rPr>
-      <w:tblPr/>
-      <w:tcPr>
-        <w:tcBorders>
-          <w:top w:val="double" w:sz="2" w:space="0" w:color="95B3D7" w:themeColor="accent1" w:themeTint="99"/>
-        </w:tcBorders>
-      </w:tcPr>
-    </w:tblStylePr>
-    <w:tblStylePr w:type="firstCol">
-      <w:rPr>
-        <w:b/>
-        <w:bCs/>
-      </w:rPr>
-    </w:tblStylePr>
-    <w:tblStylePr w:type="lastCol">
-      <w:rPr>
-        <w:b/>
-        <w:bCs/>
-      </w:rPr>
-    </w:tblStylePr>
-  </w:style>
-  <w:style w:type="table" w:customStyle="1" w:styleId="GridTable4-Accent11">
-    <w:name w:val="Grid Table 4 - Accent 11"/>
-    <w:basedOn w:val="TableNormal"/>
-    <w:uiPriority w:val="49"/>
-    <w:tblPr>
-      <w:tblStyleRowBandSize w:val="1"/>
-      <w:tblStyleColBandSize w:val="1"/>
-      <w:tblInd w:w="0" w:type="dxa"/>
-      <w:tblBorders>
-        <w:top w:val="single" w:sz="4" w:space="0" w:color="95B3D7" w:themeColor="accent1" w:themeTint="99"/>
-        <w:left w:val="single" w:sz="4" w:space="0" w:color="95B3D7" w:themeColor="accent1" w:themeTint="99"/>
-        <w:bottom w:val="single" w:sz="4" w:space="0" w:color="95B3D7" w:themeColor="accent1" w:themeTint="99"/>
-        <w:right w:val="single" w:sz="4" w:space="0" w:color="95B3D7" w:themeColor="accent1" w:themeTint="99"/>
-        <w:insideH w:val="single" w:sz="4" w:space="0" w:color="95B3D7" w:themeColor="accent1" w:themeTint="99"/>
-        <w:insideV w:val="single" w:sz="4" w:space="0" w:color="95B3D7" w:themeColor="accent1" w:themeTint="99"/>
-      </w:tblBorders>
-      <w:tblCellMar>
-        <w:top w:w="0" w:type="dxa"/>
-        <w:left w:w="108" w:type="dxa"/>
-        <w:bottom w:w="0" w:type="dxa"/>
-        <w:right w:w="108" w:type="dxa"/>
-      </w:tblCellMar>
     </w:tblPr>
     <w:tblStylePr w:type="firstRow">
       <w:rPr>

</xml_diff>

<commit_message>
mostly punctuation and some formatting changes
</commit_message>
<xml_diff>
--- a/Project Charter/Charter_Aegle_Draft.docx
+++ b/Project Charter/Charter_Aegle_Draft.docx
@@ -1,6 +1,6 @@
 
 <file path=word/document.xml><?xml version="1.0" encoding="utf-8"?>
-<w:document xmlns:wpc="http://schemas.microsoft.com/office/word/2010/wordprocessingCanvas" xmlns:mc="http://schemas.openxmlformats.org/markup-compatibility/2006" xmlns:o="urn:schemas-microsoft-com:office:office" xmlns:r="http://schemas.openxmlformats.org/officeDocument/2006/relationships" xmlns:m="http://schemas.openxmlformats.org/officeDocument/2006/math" xmlns:v="urn:schemas-microsoft-com:vml" xmlns:wp14="http://schemas.microsoft.com/office/word/2010/wordprocessingDrawing" xmlns:wp="http://schemas.openxmlformats.org/drawingml/2006/wordprocessingDrawing" xmlns:w10="urn:schemas-microsoft-com:office:word" xmlns:w="http://schemas.openxmlformats.org/wordprocessingml/2006/main" xmlns:w14="http://schemas.microsoft.com/office/word/2010/wordml" xmlns:w15="http://schemas.microsoft.com/office/word/2012/wordml" xmlns:wpg="http://schemas.microsoft.com/office/word/2010/wordprocessingGroup" xmlns:wpi="http://schemas.microsoft.com/office/word/2010/wordprocessingInk" xmlns:wne="http://schemas.microsoft.com/office/word/2006/wordml" xmlns:wps="http://schemas.microsoft.com/office/word/2010/wordprocessingShape" mc:Ignorable="w14 w15 wp14">
+<w:document xmlns:ve="http://schemas.openxmlformats.org/markup-compatibility/2006" xmlns:o="urn:schemas-microsoft-com:office:office" xmlns:r="http://schemas.openxmlformats.org/officeDocument/2006/relationships" xmlns:m="http://schemas.openxmlformats.org/officeDocument/2006/math" xmlns:v="urn:schemas-microsoft-com:vml" xmlns:wp="http://schemas.openxmlformats.org/drawingml/2006/wordprocessingDrawing" xmlns:w10="urn:schemas-microsoft-com:office:word" xmlns:w="http://schemas.openxmlformats.org/wordprocessingml/2006/main" xmlns:wne="http://schemas.microsoft.com/office/word/2006/wordml">
   <w:body>
     <w:p>
       <w:pPr>
@@ -152,12 +152,7 @@
         <w:fldChar w:fldCharType="separate"/>
       </w:r>
       <w:r>
-        <w:t>14 October 2014 @ 1:02:00 A</w:t>
-      </w:r>
-      <w:bookmarkStart w:id="0" w:name="_GoBack"/>
-      <w:bookmarkEnd w:id="0"/>
-      <w:r>
-        <w:t>M</w:t>
+        <w:t>14 October 2014 @ 1:03:00 AM</w:t>
       </w:r>
       <w:r>
         <w:fldChar w:fldCharType="end"/>
@@ -4504,7 +4499,7 @@
           <w:rFonts w:cs="Arial"/>
         </w:rPr>
       </w:pPr>
-      <w:bookmarkStart w:id="1" w:name="_Toc392770344"/>
+      <w:bookmarkStart w:id="0" w:name="_Toc392770344"/>
       <w:r>
         <w:rPr>
           <w:rFonts w:cs="Arial"/>
@@ -4512,7 +4507,7 @@
         <w:lastRenderedPageBreak/>
         <w:t>General Organization</w:t>
       </w:r>
-      <w:bookmarkEnd w:id="1"/>
+      <w:bookmarkEnd w:id="0"/>
     </w:p>
     <w:p>
       <w:pPr>
@@ -4521,7 +4516,7 @@
           <w:rFonts w:ascii="Times New Roman" w:hAnsi="Times New Roman"/>
         </w:rPr>
       </w:pPr>
-      <w:bookmarkStart w:id="2" w:name="_Toc392770345"/>
+      <w:bookmarkStart w:id="1" w:name="_Toc392770345"/>
       <w:r>
         <w:rPr>
           <w:rFonts w:cs="Arial"/>
@@ -4540,26 +4535,51 @@
         </w:rPr>
         <w:t>Manager</w:t>
       </w:r>
-      <w:bookmarkEnd w:id="2"/>
+      <w:bookmarkEnd w:id="1"/>
     </w:p>
     <w:p>
       <w:pPr>
         <w:ind w:left="576"/>
       </w:pPr>
       <w:r>
-        <w:t xml:space="preserve">Karla Hernandez is the Project Manager for </w:t>
+        <w:t xml:space="preserve">Karla Hernandez is the </w:t>
+      </w:r>
+      <w:r>
+        <w:t>project m</w:t>
+      </w:r>
+      <w:r>
+        <w:t xml:space="preserve">anager for </w:t>
       </w:r>
       <w:r>
         <w:t>T</w:t>
       </w:r>
       <w:r>
-        <w:t>eam Aegle. Karla was selected as a Project Manager by the Project Director Cdr. Mike O'Dell and approved by every team member. Karla is a Software Engineering Student at the University of Texas at Arlington. The project manager is in charge of guiding the team, making sure that everyone successfully accomplishes all the tasks in a timely manner. Also, the project manager is the main point of contact with the project sponsor as well as scheduling team meetings and setting the agendas to make sure the purpose of the meeting has been accomplished. The Project Manager has more than one year of industry experience working in teams, which provided her with experience on managing and leading a group as well as organizing a team and conflict resolution. The Team agreed on selecting the Outreach Storage System as the project to develop.</w:t>
-      </w:r>
-    </w:p>
-    <w:p>
-      <w:pPr>
-        <w:ind w:left="576"/>
-      </w:pPr>
+        <w:t xml:space="preserve">eam </w:t>
+      </w:r>
+      <w:r>
+        <w:t>Aegle. Karla was selected as a project manager by the project d</w:t>
+      </w:r>
+      <w:r>
+        <w:t>irector Cdr. Mike O'Dell and approved by</w:t>
+      </w:r>
+      <w:r>
+        <w:t xml:space="preserve"> every team member. Karla is a software engineering s</w:t>
+      </w:r>
+      <w:r>
+        <w:t>tudent at the University of Texas at Arlington. The project manager is in charge of guiding the team, making sure that everyone successfully accomplishes all the tasks in a timely manner. Also, the project manager is the main point of contact with the project sponsor as well as scheduling team meetings and setting the agendas to make sure the purpose of the meet</w:t>
+      </w:r>
+      <w:r>
+        <w:t>ing has been accomplished. The project m</w:t>
+      </w:r>
+      <w:r>
+        <w:t>anager has more than one year of industry experience working in teams, which provided her with experience on managing and leading a group as well as organizing a tea</w:t>
+      </w:r>
+      <w:r>
+        <w:t>m and conflict resolution. The t</w:t>
+      </w:r>
+      <w:r>
+        <w:t>eam agreed on selecting the Outreach Storage System as the project to develop.</w:t>
+      </w:r>
     </w:p>
     <w:p>
       <w:pPr>
@@ -4568,21 +4588,27 @@
           <w:rFonts w:cs="Arial"/>
         </w:rPr>
       </w:pPr>
-      <w:bookmarkStart w:id="3" w:name="_Toc392770346"/>
+      <w:bookmarkStart w:id="2" w:name="_Toc392770346"/>
       <w:r>
         <w:rPr>
           <w:rFonts w:cs="Arial"/>
         </w:rPr>
         <w:t>Project Oversight</w:t>
       </w:r>
-      <w:bookmarkEnd w:id="3"/>
+      <w:bookmarkEnd w:id="2"/>
     </w:p>
     <w:p>
       <w:pPr>
         <w:ind w:left="576"/>
       </w:pPr>
       <w:r>
-        <w:t xml:space="preserve">The team has agreed on keeping an internal calendar, having all tasks due one week before the official syllabus dictates, so that the team has more time available to have the documents reviewed by several people before officially submitting them. The tasks are broken down into the smallest possible-working units, providing the team the ability to easily understand each </w:t>
+        <w:t xml:space="preserve">The team has agreed on keeping an internal calendar, having all tasks due one week before the official syllabus dictates, so that the team has more time available to have the documents reviewed by several people before officially submitting them. The tasks are broken </w:t>
+      </w:r>
+      <w:r>
+        <w:t xml:space="preserve">down into the smallest possible </w:t>
+      </w:r>
+      <w:r>
+        <w:t xml:space="preserve">working units, providing the team the ability to easily understand each </w:t>
       </w:r>
       <w:r>
         <w:t xml:space="preserve">one of them. Tasks will be </w:t>
@@ -4642,7 +4668,7 @@
           <w:rFonts w:cs="Arial"/>
         </w:rPr>
       </w:pPr>
-      <w:bookmarkStart w:id="4" w:name="_Toc392770347"/>
+      <w:bookmarkStart w:id="3" w:name="_Toc392770347"/>
       <w:r>
         <w:rPr>
           <w:rFonts w:cs="Arial"/>
@@ -4650,7 +4676,7 @@
         <w:lastRenderedPageBreak/>
         <w:t>Roles and Responsibilities</w:t>
       </w:r>
-      <w:bookmarkEnd w:id="4"/>
+      <w:bookmarkEnd w:id="3"/>
     </w:p>
     <w:p>
       <w:r>
@@ -4662,7 +4688,7 @@
       <w:tblPr>
         <w:tblStyle w:val="TableGrid"/>
         <w:tblW w:w="9974" w:type="dxa"/>
-        <w:tblLook w:val="04A0" w:firstRow="1" w:lastRow="0" w:firstColumn="1" w:lastColumn="0" w:noHBand="0" w:noVBand="1"/>
+        <w:tblLook w:val="04A0"/>
       </w:tblPr>
       <w:tblGrid>
         <w:gridCol w:w="2088"/>
@@ -4782,12 +4808,18 @@
           </w:p>
           <w:p>
             <w:r>
-              <w:t>Main contact with Sponsor and Change Control management.</w:t>
-            </w:r>
-          </w:p>
-          <w:p>
-            <w:r>
-              <w:t>Conflict Solver.</w:t>
+              <w:t>Main contact with sponsor and change c</w:t>
+            </w:r>
+            <w:r>
+              <w:t>ontrol management.</w:t>
+            </w:r>
+          </w:p>
+          <w:p>
+            <w:r>
+              <w:t>Conflict s</w:t>
+            </w:r>
+            <w:r>
+              <w:t>olver.</w:t>
             </w:r>
           </w:p>
         </w:tc>
@@ -4828,12 +4860,21 @@
           </w:tcPr>
           <w:p>
             <w:r>
-              <w:t>Software System Architecture Design</w:t>
-            </w:r>
-          </w:p>
-          <w:p>
-            <w:r>
-              <w:t>Software Sub System Architecture Design.</w:t>
+              <w:t>Software System Architecture d</w:t>
+            </w:r>
+            <w:r>
+              <w:t>esign</w:t>
+            </w:r>
+          </w:p>
+          <w:p>
+            <w:r>
+              <w:t xml:space="preserve">Software Sub System </w:t>
+            </w:r>
+            <w:r>
+              <w:t>Architecture d</w:t>
+            </w:r>
+            <w:r>
+              <w:t>esign.</w:t>
             </w:r>
           </w:p>
         </w:tc>
@@ -4873,7 +4914,10 @@
           </w:tcPr>
           <w:p>
             <w:r>
-              <w:t>Manage Development Lifecycle of the Web Application.</w:t>
+              <w:t>Manage development lifecycle of the web a</w:t>
+            </w:r>
+            <w:r>
+              <w:t>pplication.</w:t>
             </w:r>
           </w:p>
         </w:tc>
@@ -4905,7 +4949,10 @@
           </w:tcPr>
           <w:p>
             <w:r>
-              <w:t>Design a Test Plan for the project.</w:t>
+              <w:t>Design a test p</w:t>
+            </w:r>
+            <w:r>
+              <w:t>lan for the project.</w:t>
             </w:r>
           </w:p>
           <w:p>
@@ -4949,17 +4996,26 @@
           </w:tcPr>
           <w:p>
             <w:r>
-              <w:t>Choose the best Server based on the project needs.</w:t>
-            </w:r>
-          </w:p>
-          <w:p>
-            <w:r>
-              <w:t>Set up the Server.</w:t>
-            </w:r>
-          </w:p>
-          <w:p>
-            <w:r>
-              <w:t>Maintain the Server as required.</w:t>
+              <w:t>Choose the best s</w:t>
+            </w:r>
+            <w:r>
+              <w:t>erver based on the project needs.</w:t>
+            </w:r>
+          </w:p>
+          <w:p>
+            <w:r>
+              <w:t>Set up the s</w:t>
+            </w:r>
+            <w:r>
+              <w:t>erver.</w:t>
+            </w:r>
+          </w:p>
+          <w:p>
+            <w:r>
+              <w:t>Maintain the s</w:t>
+            </w:r>
+            <w:r>
+              <w:t>erver as required.</w:t>
             </w:r>
           </w:p>
         </w:tc>
@@ -4997,7 +5053,10 @@
           </w:tcPr>
           <w:p>
             <w:r>
-              <w:t>Manage Risk Associated issues and documentation.</w:t>
+              <w:t>Manage risk a</w:t>
+            </w:r>
+            <w:r>
+              <w:t>ssociated issues and documentation.</w:t>
             </w:r>
           </w:p>
         </w:tc>
@@ -5078,7 +5137,10 @@
           </w:tcPr>
           <w:p>
             <w:r>
-              <w:t>Plan the Database Design.</w:t>
+              <w:t>Plan the database d</w:t>
+            </w:r>
+            <w:r>
+              <w:t>esign.</w:t>
             </w:r>
           </w:p>
           <w:p>
@@ -5089,7 +5151,10 @@
               <w:t>e</w:t>
             </w:r>
             <w:r>
-              <w:t>ate the Database structure.</w:t>
+              <w:t>ate the d</w:t>
+            </w:r>
+            <w:r>
+              <w:t>atabase structure.</w:t>
             </w:r>
           </w:p>
         </w:tc>
@@ -5128,17 +5193,26 @@
           </w:tcPr>
           <w:p>
             <w:r>
-              <w:t>Create Project Plan.</w:t>
-            </w:r>
-          </w:p>
-          <w:p>
-            <w:r>
-              <w:t>Task Breakdown into smallest working units.</w:t>
-            </w:r>
-          </w:p>
-          <w:p>
-            <w:r>
-              <w:t>Assign Tasks to team members.</w:t>
+              <w:t>Create project p</w:t>
+            </w:r>
+            <w:r>
+              <w:t>lan.</w:t>
+            </w:r>
+          </w:p>
+          <w:p>
+            <w:r>
+              <w:t>Task b</w:t>
+            </w:r>
+            <w:r>
+              <w:t>reakdown into smallest working units.</w:t>
+            </w:r>
+          </w:p>
+          <w:p>
+            <w:r>
+              <w:t>Assign t</w:t>
+            </w:r>
+            <w:r>
+              <w:t>asks to team members.</w:t>
             </w:r>
           </w:p>
         </w:tc>
@@ -5170,12 +5244,18 @@
           </w:tcPr>
           <w:p>
             <w:r>
-              <w:t>Create Hardware Design of the Project.</w:t>
-            </w:r>
-          </w:p>
-          <w:p>
-            <w:r>
-              <w:t>Integration of Hardware Components.</w:t>
+              <w:t>Create hardware design of the p</w:t>
+            </w:r>
+            <w:r>
+              <w:t>roject.</w:t>
+            </w:r>
+          </w:p>
+          <w:p>
+            <w:r>
+              <w:t>Integration of hardware c</w:t>
+            </w:r>
+            <w:r>
+              <w:t>omponents.</w:t>
             </w:r>
           </w:p>
         </w:tc>
@@ -5190,33 +5270,39 @@
           </w:tcPr>
           <w:p>
             <w:r>
+              <w:t>Dr. Tiernan Carter</w:t>
+            </w:r>
+          </w:p>
+        </w:tc>
+        <w:tc>
+          <w:tcPr>
+            <w:tcW w:w="2790" w:type="dxa"/>
+          </w:tcPr>
+          <w:p>
+            <w:r>
+              <w:t>Project Sponsor</w:t>
+            </w:r>
+          </w:p>
+        </w:tc>
+        <w:tc>
+          <w:tcPr>
+            <w:tcW w:w="5096" w:type="dxa"/>
+          </w:tcPr>
+          <w:p>
+            <w:r>
+              <w:t>Set r</w:t>
+            </w:r>
+            <w:r>
+              <w:t>equirements.</w:t>
+            </w:r>
+          </w:p>
+          <w:p>
+            <w:r>
               <w:lastRenderedPageBreak/>
-              <w:t>Dr. Tiernan Carter</w:t>
-            </w:r>
-          </w:p>
-        </w:tc>
-        <w:tc>
-          <w:tcPr>
-            <w:tcW w:w="2790" w:type="dxa"/>
-          </w:tcPr>
-          <w:p>
-            <w:r>
-              <w:t>Project Sponsor</w:t>
-            </w:r>
-          </w:p>
-        </w:tc>
-        <w:tc>
-          <w:tcPr>
-            <w:tcW w:w="5096" w:type="dxa"/>
-          </w:tcPr>
-          <w:p>
-            <w:r>
-              <w:t>Set Requirements.</w:t>
-            </w:r>
-          </w:p>
-          <w:p>
-            <w:r>
-              <w:t>Provide Feedback.</w:t>
+              <w:t>Provide f</w:t>
+            </w:r>
+            <w:r>
+              <w:t>eedback.</w:t>
             </w:r>
           </w:p>
         </w:tc>
@@ -5231,6 +5317,7 @@
           </w:tcPr>
           <w:p>
             <w:r>
+              <w:lastRenderedPageBreak/>
               <w:t>Cdr. Mike O’Dell</w:t>
             </w:r>
           </w:p>
@@ -5251,12 +5338,21 @@
           </w:tcPr>
           <w:p>
             <w:r>
-              <w:t>Supervises the Project.</w:t>
-            </w:r>
-          </w:p>
-          <w:p>
-            <w:r>
-              <w:t>Verifies Status of the team.</w:t>
+              <w:t xml:space="preserve">Supervises the </w:t>
+            </w:r>
+            <w:r>
+              <w:t>p</w:t>
+            </w:r>
+            <w:r>
+              <w:t>roject.</w:t>
+            </w:r>
+          </w:p>
+          <w:p>
+            <w:r>
+              <w:t>Verifies s</w:t>
+            </w:r>
+            <w:r>
+              <w:t>tatus of the team.</w:t>
             </w:r>
           </w:p>
         </w:tc>
@@ -5267,24 +5363,19 @@
       <w:pPr>
         <w:pStyle w:val="Heading2"/>
       </w:pPr>
-      <w:bookmarkStart w:id="5" w:name="_Toc392770348"/>
+      <w:bookmarkStart w:id="4" w:name="_Toc392770348"/>
       <w:r>
         <w:t xml:space="preserve">Project </w:t>
       </w:r>
       <w:r>
         <w:t>Constraints</w:t>
       </w:r>
-      <w:bookmarkEnd w:id="5"/>
+      <w:bookmarkEnd w:id="4"/>
     </w:p>
     <w:p>
       <w:r>
         <w:t>The team has defined some assumptions that are required in order for the Outreach Storage System to be successful. The assumptions are listed below:</w:t>
       </w:r>
-    </w:p>
-    <w:p>
-      <w:pPr>
-        <w:ind w:left="576"/>
-      </w:pPr>
     </w:p>
     <w:p>
       <w:pPr>
@@ -5365,11 +5456,11 @@
       <w:pPr>
         <w:pStyle w:val="Heading2"/>
       </w:pPr>
-      <w:bookmarkStart w:id="6" w:name="_Toc392770349"/>
+      <w:bookmarkStart w:id="5" w:name="_Toc392770349"/>
       <w:r>
         <w:t>Project Assumptions</w:t>
       </w:r>
-      <w:bookmarkEnd w:id="6"/>
+      <w:bookmarkEnd w:id="5"/>
     </w:p>
     <w:p>
       <w:r>
@@ -5402,11 +5493,6 @@
     </w:p>
     <w:p>
       <w:pPr>
-        <w:pStyle w:val="ListParagraph"/>
-      </w:pPr>
-    </w:p>
-    <w:p>
-      <w:pPr>
         <w:pStyle w:val="Heading3"/>
         <w:tabs>
           <w:tab w:val="clear" w:pos="720"/>
@@ -5432,7 +5518,21 @@
         <w:t>h</w:t>
       </w:r>
       <w:r>
-        <w:t xml:space="preserve">rough “What’s App”, a real time group chat application. Regarding the communication with the project sponsor, email is the preferred channel; but also the team has established weekly meetings to update the sponsor and ask any questions related to the project. The team will use email or office hours to contact the Project Director regarding any activities during the project. </w:t>
+        <w:t xml:space="preserve">rough “What’s App”, a real time group chat application. Regarding the communication with the project sponsor, email is the preferred channel; but also the team has established weekly meetings to update the sponsor and ask any questions related to the project. The team will use email </w:t>
+      </w:r>
+      <w:r>
+        <w:t>or office hours to contact the project d</w:t>
+      </w:r>
+      <w:r>
+        <w:t>irector regarding any activities during the project.</w:t>
+      </w:r>
+    </w:p>
+    <w:p>
+      <w:pPr>
+        <w:pStyle w:val="ListParagraph"/>
+      </w:pPr>
+      <w:r>
+        <w:t xml:space="preserve"> </w:t>
       </w:r>
     </w:p>
     <w:p>
@@ -5452,15 +5552,38 @@
     <w:p>
       <w:pPr>
         <w:pStyle w:val="ListParagraph"/>
-      </w:pPr>
-      <w:r>
-        <w:t>The team assumes that the system will have a working Internet connection that will be in charge of sending the storage data to the Server. It is also assumed that the interface model between the hardware and the server application will include minimal coding skills in case a predefined API does not exist. Other assumption is that the server will have the necessary hardware and software requirements needed to host the Outreach Storage System.</w:t>
-      </w:r>
-    </w:p>
-    <w:p>
-      <w:pPr>
-        <w:pStyle w:val="ListParagraph"/>
-      </w:pPr>
+        <w:ind w:left="576"/>
+      </w:pPr>
+      <w:r>
+        <w:t xml:space="preserve">The team assumes that </w:t>
+      </w:r>
+      <w:r>
+        <w:t>the system will have a working i</w:t>
+      </w:r>
+      <w:r>
+        <w:t>nternet con</w:t>
+      </w:r>
+      <w:r>
+        <w:t>nection that will be used for</w:t>
+      </w:r>
+      <w:r>
+        <w:t xml:space="preserve"> s</w:t>
+      </w:r>
+      <w:r>
+        <w:t>ending the storage data to the s</w:t>
+      </w:r>
+      <w:r>
+        <w:t>erver. It is also assumed that the interface model between the hardware and the server application will include minimal coding skills in case a predefined API does not exist. Other assumption</w:t>
+      </w:r>
+      <w:r>
+        <w:t>s are</w:t>
+      </w:r>
+      <w:r>
+        <w:t xml:space="preserve"> that the server will have the necessary hardware and software requirements needed to h</w:t>
+      </w:r>
+      <w:r>
+        <w:t>ost the Outreach Storage System.</w:t>
+      </w:r>
     </w:p>
     <w:p>
       <w:pPr>
@@ -5480,35 +5603,44 @@
         <w:ind w:left="576"/>
       </w:pPr>
       <w:r>
-        <w:t xml:space="preserve">Individual Effort is a key driver for the project successful completion. Each team member is required to provide quality work to the project and completing the tasks in a timely manner as the project plan dictates. </w:t>
-      </w:r>
-    </w:p>
-    <w:p/>
-    <w:p>
-      <w:pPr>
-        <w:pStyle w:val="Heading2"/>
-      </w:pPr>
-      <w:bookmarkStart w:id="7" w:name="_Toc392770350"/>
-      <w:r>
-        <w:t>Preliminary</w:t>
-      </w:r>
-      <w:r>
-        <w:t xml:space="preserve"> Schedule and Cost Estimates</w:t>
-      </w:r>
-      <w:bookmarkEnd w:id="7"/>
+        <w:t>Individual e</w:t>
+      </w:r>
+      <w:r>
+        <w:t>ffort is a key driver for the project</w:t>
+      </w:r>
+      <w:r>
+        <w:t>’s</w:t>
+      </w:r>
+      <w:r>
+        <w:t xml:space="preserve"> successful completion. Each team member is required to provide quality work to the project and completing the tasks </w:t>
+      </w:r>
+      <w:r>
+        <w:t xml:space="preserve">assigned to them </w:t>
+      </w:r>
+      <w:r>
+        <w:t xml:space="preserve">in a timely manner as the project plan dictates. </w:t>
+      </w:r>
     </w:p>
     <w:p>
       <w:pPr>
-        <w:ind w:left="576"/>
-      </w:pPr>
-      <w:r>
-        <w:t>The following table shows the major project deliverables, along with the due dates and the cost represented in hours.</w:t>
-      </w:r>
+        <w:pStyle w:val="Heading2"/>
+      </w:pPr>
+      <w:bookmarkStart w:id="6" w:name="_Toc392770350"/>
+      <w:r>
+        <w:t>Preliminary</w:t>
+      </w:r>
+      <w:r>
+        <w:t xml:space="preserve"> Schedule and Cost Estimates</w:t>
+      </w:r>
+      <w:bookmarkEnd w:id="6"/>
     </w:p>
     <w:p>
       <w:pPr>
         <w:ind w:left="576"/>
       </w:pPr>
+      <w:r>
+        <w:t>The following table shows the major project deliverables, along with the due dates and the cost represented in hours.</w:t>
+      </w:r>
     </w:p>
     <w:p>
       <w:pPr>
@@ -5519,7 +5651,7 @@
       <w:tblPr>
         <w:tblStyle w:val="TableGrid"/>
         <w:tblW w:w="0" w:type="auto"/>
-        <w:tblLook w:val="04A0" w:firstRow="1" w:lastRow="0" w:firstColumn="1" w:lastColumn="0" w:noHBand="0" w:noVBand="1"/>
+        <w:tblLook w:val="04A0"/>
       </w:tblPr>
       <w:tblGrid>
         <w:gridCol w:w="5868"/>
@@ -5939,48 +6071,56 @@
       <w:pPr>
         <w:pStyle w:val="Heading1"/>
       </w:pPr>
-      <w:bookmarkStart w:id="8" w:name="_Toc392770351"/>
+      <w:bookmarkStart w:id="7" w:name="_Toc392770351"/>
       <w:r>
         <w:lastRenderedPageBreak/>
         <w:t>Scope</w:t>
       </w:r>
       <w:r>
         <w:t xml:space="preserve"> Statement</w:t>
+      </w:r>
+      <w:bookmarkEnd w:id="7"/>
+    </w:p>
+    <w:p>
+      <w:pPr>
+        <w:pStyle w:val="Heading2"/>
+      </w:pPr>
+      <w:bookmarkStart w:id="8" w:name="_Toc392770352"/>
+      <w:r>
+        <w:t>Introduction</w:t>
       </w:r>
       <w:bookmarkEnd w:id="8"/>
     </w:p>
     <w:p>
       <w:pPr>
-        <w:pStyle w:val="Heading2"/>
-      </w:pPr>
-      <w:bookmarkStart w:id="9" w:name="_Toc392770352"/>
-      <w:r>
-        <w:t>Introduction</w:t>
-      </w:r>
-      <w:bookmarkEnd w:id="9"/>
+        <w:ind w:left="576"/>
+      </w:pPr>
+      <w:r>
+        <w:t>The purpose of this project is to provide an inventory management system to organize and manage a storeroom of items, saving both time and resources. Not only will the system track inventory but will allow the user to specify various categories through which they can organize inventory in a logical way</w:t>
+      </w:r>
+      <w:r>
+        <w:t>.</w:t>
+      </w:r>
     </w:p>
     <w:p>
       <w:pPr>
-        <w:ind w:left="720"/>
-      </w:pPr>
-      <w:r>
-        <w:t>The purpose of this project is to provide an inventory management system to organize and manage a storeroom of items, saving both time and resources. Not only will the system track inventory but will allow the user to specify various categories through which they can organize inventory in a logical way</w:t>
-      </w:r>
-      <w:r>
-        <w:t>.</w:t>
+        <w:pStyle w:val="Heading2"/>
+      </w:pPr>
+      <w:bookmarkStart w:id="9" w:name="_Toc392770353"/>
+      <w:r>
+        <w:t>P</w:t>
+      </w:r>
+      <w:bookmarkEnd w:id="9"/>
+      <w:r>
+        <w:t>roduct Definition</w:t>
       </w:r>
     </w:p>
     <w:p>
       <w:pPr>
-        <w:pStyle w:val="Heading2"/>
-      </w:pPr>
-      <w:bookmarkStart w:id="10" w:name="_Toc392770353"/>
-      <w:r>
-        <w:t>P</w:t>
-      </w:r>
-      <w:bookmarkEnd w:id="10"/>
-      <w:r>
-        <w:t>roduct Definition</w:t>
+        <w:ind w:left="576"/>
+      </w:pPr>
+      <w:r>
+        <w:t xml:space="preserve">The Outreach Storage System has several features and functionalities that it will be expected to fulfill for the user. It will first and foremost maintain a database of all items that are currently being stored in the Outreach Storeroom along with the attendant features that make this possible such as adding and removing items. </w:t>
       </w:r>
     </w:p>
     <w:p>
@@ -5988,7 +6128,7 @@
         <w:ind w:left="576"/>
       </w:pPr>
       <w:r>
-        <w:t xml:space="preserve">The Outreach Storage System has several features and functionalities that it will be expected to fulfill for the user. It will first and foremost maintain a database of all items that are currently being stored in the Outreach Storeroom along with the attendant features that make this possible such as adding and removing items. </w:t>
+        <w:t>Since more than one person may be given access to the storeroom and remove or add items to the inventory, OSS will have a user management feature to set appropriate access levels to different individuals since some users may only be allowed to check out items but not to add new items to the inventory. The system will also include features for record keeping and auditing purposes such as keeping track of which items are checked out and when they are checked in and by whom.</w:t>
       </w:r>
     </w:p>
     <w:p>
@@ -5996,59 +6136,51 @@
         <w:ind w:left="576"/>
       </w:pPr>
       <w:r>
-        <w:t>Since more than one person may be given access to the storeroom and remove or add items to the inventory, OSS will have a user management feature to set appropriate access levels to different individuals since some users may only be allowed to check out items but not to add new items to the inventory. The system will also include features for record keeping and auditing purposes such as keeping track of which items are checked out and when they are checked in and by whom.</w:t>
+        <w:t>In addition to this, OSS will give the user options for organizing and categorizing inventory items in a way that is useful to the user. Both physically, by crate and by location, and logically, by item characteristics or user defined project categories</w:t>
+      </w:r>
+      <w:r>
+        <w:t>.</w:t>
       </w:r>
     </w:p>
     <w:p>
       <w:pPr>
         <w:ind w:left="576"/>
       </w:pPr>
-      <w:r>
-        <w:t>In addition to this, OSS will give the user options for organizing and categorizing inventory items in a way that is useful to the user. Both physically, by crate and by location, and logically, by item characteristics or user defined project categories</w:t>
-      </w:r>
-      <w:r>
-        <w:t>.</w:t>
-      </w:r>
     </w:p>
     <w:p>
       <w:pPr>
-        <w:ind w:left="576"/>
-      </w:pPr>
+        <w:pStyle w:val="Heading2"/>
+      </w:pPr>
+      <w:bookmarkStart w:id="10" w:name="_Toc392770354"/>
+      <w:r>
+        <w:t xml:space="preserve">Intended </w:t>
+      </w:r>
+      <w:r>
+        <w:t>Audience</w:t>
+      </w:r>
+      <w:bookmarkEnd w:id="10"/>
     </w:p>
     <w:p>
       <w:pPr>
-        <w:pStyle w:val="Heading2"/>
-      </w:pPr>
-      <w:bookmarkStart w:id="11" w:name="_Toc392770354"/>
-      <w:r>
-        <w:t xml:space="preserve">Intended </w:t>
-      </w:r>
-      <w:r>
-        <w:t>Audience</w:t>
-      </w:r>
-      <w:bookmarkEnd w:id="11"/>
+        <w:ind w:left="576"/>
+      </w:pPr>
+      <w:r>
+        <w:t>The intended audience for this system is Dr. Tiernan, the Outreach Coordinator at UTA, and her assistants</w:t>
+      </w:r>
+      <w:r>
+        <w:t>, as well as outside requesters that will not directly have control over the management system but will be able to request items.</w:t>
+      </w:r>
     </w:p>
     <w:p>
       <w:pPr>
-        <w:ind w:left="576"/>
-      </w:pPr>
-      <w:r>
-        <w:t>The intended audience for this system is Dr. Tiernan, the Outreach Coordinator at UTA, and her assistants</w:t>
-      </w:r>
-      <w:r>
-        <w:t>, as well as outside requesters that will not directly have control over the management system but will be able to request items.</w:t>
-      </w:r>
-    </w:p>
-    <w:p>
-      <w:pPr>
         <w:pStyle w:val="Heading1"/>
       </w:pPr>
-      <w:bookmarkStart w:id="12" w:name="_Toc392770355"/>
+      <w:bookmarkStart w:id="11" w:name="_Toc392770355"/>
       <w:r>
         <w:lastRenderedPageBreak/>
         <w:t>Cost Management Plan</w:t>
       </w:r>
-      <w:bookmarkEnd w:id="12"/>
+      <w:bookmarkEnd w:id="11"/>
     </w:p>
     <w:p/>
     <w:p>
@@ -6069,11 +6201,6 @@
       <w:r>
         <w:t xml:space="preserve">.  </w:t>
       </w:r>
-    </w:p>
-    <w:p>
-      <w:pPr>
-        <w:ind w:left="576"/>
-      </w:pPr>
     </w:p>
     <w:p>
       <w:pPr>
@@ -6152,7 +6279,7 @@
           <w:insideV w:val="single" w:sz="8" w:space="0" w:color="000000"/>
         </w:tblBorders>
         <w:tblLayout w:type="fixed"/>
-        <w:tblLook w:val="0600" w:firstRow="0" w:lastRow="0" w:firstColumn="0" w:lastColumn="0" w:noHBand="1" w:noVBand="1"/>
+        <w:tblLook w:val="0600"/>
       </w:tblPr>
       <w:tblGrid>
         <w:gridCol w:w="2940"/>
@@ -6454,53 +6581,52 @@
         <w:t>s into the implementation phase.</w:t>
       </w:r>
     </w:p>
-    <w:p/>
     <w:p>
       <w:pPr>
         <w:pStyle w:val="Heading2"/>
       </w:pPr>
-      <w:bookmarkStart w:id="13" w:name="_Toc392770358"/>
+      <w:bookmarkStart w:id="12" w:name="_Toc392770358"/>
       <w:r>
         <w:t>Labor Management</w:t>
+      </w:r>
+      <w:bookmarkEnd w:id="12"/>
+    </w:p>
+    <w:p>
+      <w:pPr>
+        <w:ind w:left="576"/>
+      </w:pPr>
+      <w:r>
+        <w:t>The team will measure the labor that goes into the project by using earned value management. The measurements will be calculated by finding the budgeted cost of work scheduled (BCWS), actual cost of work performed (ACWP), and the budgeted cost of work performed (BCWP). These values will then be calculated and put into the Microsoft Project plan for the project. The estimated man hours for this project will total between 1440 and 1680 for the 6 to 7 month life of the project. These numbers are an estimate and are subject to refinement as the project progresses</w:t>
+      </w:r>
+      <w:r>
+        <w:t>.</w:t>
+      </w:r>
+    </w:p>
+    <w:p>
+      <w:pPr>
+        <w:ind w:left="576"/>
+      </w:pPr>
+    </w:p>
+    <w:p>
+      <w:pPr>
+        <w:pStyle w:val="Heading1"/>
+      </w:pPr>
+      <w:bookmarkStart w:id="13" w:name="_Toc392770359"/>
+      <w:r>
+        <w:lastRenderedPageBreak/>
+        <w:t>Earned Value Management</w:t>
       </w:r>
       <w:bookmarkEnd w:id="13"/>
     </w:p>
     <w:p>
       <w:pPr>
-        <w:ind w:left="576"/>
-      </w:pPr>
-      <w:r>
-        <w:t>The team will measure the labor that goes into the project by using earned value management. The measurements will be calculated by finding the budgeted cost of work scheduled (BCWS), actual cost of work performed (ACWP), and the budgeted cost of work performed (BCWP). These values will then be calculated and put into the Microsoft Project plan for the project. The estimated man hours for this project will total between 1440 and 1680 for the 6 to 7 month life of the project. These numbers are an estimate and are subject to refinement as the project progresses</w:t>
-      </w:r>
-      <w:r>
-        <w:t>.</w:t>
-      </w:r>
-    </w:p>
-    <w:p>
-      <w:pPr>
-        <w:ind w:left="576"/>
-      </w:pPr>
-    </w:p>
-    <w:p>
-      <w:pPr>
-        <w:pStyle w:val="Heading1"/>
-      </w:pPr>
-      <w:bookmarkStart w:id="14" w:name="_Toc392770359"/>
-      <w:r>
-        <w:lastRenderedPageBreak/>
-        <w:t>Earned Value Management</w:t>
+        <w:pStyle w:val="Heading2"/>
+      </w:pPr>
+      <w:bookmarkStart w:id="14" w:name="_Toc392770360"/>
+      <w:r>
+        <w:t>Purpose and Overview</w:t>
       </w:r>
       <w:bookmarkEnd w:id="14"/>
-    </w:p>
-    <w:p>
-      <w:pPr>
-        <w:pStyle w:val="Heading2"/>
-      </w:pPr>
-      <w:bookmarkStart w:id="15" w:name="_Toc392770360"/>
-      <w:r>
-        <w:t>Purpose and Overview</w:t>
-      </w:r>
-      <w:bookmarkEnd w:id="15"/>
     </w:p>
     <w:p>
       <w:pPr>
@@ -6521,11 +6647,11 @@
       <w:pPr>
         <w:pStyle w:val="Heading2"/>
       </w:pPr>
-      <w:bookmarkStart w:id="16" w:name="_Toc392770361"/>
+      <w:bookmarkStart w:id="15" w:name="_Toc392770361"/>
       <w:r>
         <w:t>Earned Value Components</w:t>
       </w:r>
-      <w:bookmarkEnd w:id="16"/>
+      <w:bookmarkEnd w:id="15"/>
     </w:p>
     <w:p>
       <w:pPr>
@@ -6538,7 +6664,19 @@
         <w:rPr>
           <w:szCs w:val="32"/>
         </w:rPr>
-        <w:t xml:space="preserve">The components of Earned Value are the following: Budgeted Cost of Work Scheduled (BCWS), Actual Cost of Work Performed (ACWP), Budgeted Cost of Work Performed (BCWP), and %Complete. BCWS, ACWP, and BCWP will be measure in man-hours. </w:t>
+        <w:t>The components of Earned Value are the following: Budgeted Cost of Work Scheduled (BCWS), Actual Cost of Work Performed (ACWP), Budgeted Cost</w:t>
+      </w:r>
+      <w:r>
+        <w:rPr>
+          <w:szCs w:val="32"/>
+        </w:rPr>
+        <w:t xml:space="preserve"> of Work Performed (BCWP), and % C</w:t>
+      </w:r>
+      <w:r>
+        <w:rPr>
+          <w:szCs w:val="32"/>
+        </w:rPr>
+        <w:t xml:space="preserve">omplete. BCWS, ACWP, and BCWP will be measure in man-hours. </w:t>
       </w:r>
     </w:p>
     <w:p>
@@ -6771,22 +6909,17 @@
     </w:p>
     <w:p>
       <w:pPr>
-        <w:jc w:val="both"/>
-      </w:pPr>
-    </w:p>
-    <w:p>
-      <w:pPr>
         <w:pStyle w:val="Heading2"/>
       </w:pPr>
-      <w:bookmarkStart w:id="17" w:name="_Toc392770368"/>
+      <w:bookmarkStart w:id="16" w:name="_Toc392770368"/>
       <w:r>
         <w:t>Schedule Performance Index</w:t>
       </w:r>
-      <w:bookmarkEnd w:id="17"/>
+      <w:bookmarkEnd w:id="16"/>
       <w:r>
         <w:t xml:space="preserve"> </w:t>
       </w:r>
-      <w:bookmarkStart w:id="18" w:name="_Toc266607439"/>
+      <w:bookmarkStart w:id="17" w:name="_Toc266607439"/>
     </w:p>
     <w:p>
       <w:pPr>
@@ -6795,7 +6928,7 @@
           <w:szCs w:val="32"/>
         </w:rPr>
       </w:pPr>
-      <w:bookmarkStart w:id="19" w:name="_Toc392770369"/>
+      <w:bookmarkStart w:id="18" w:name="_Toc392770369"/>
       <w:r>
         <w:rPr>
           <w:szCs w:val="32"/>
@@ -6883,8 +7016,8 @@
         </w:rPr>
         <w:t>If SPI &lt; 1.0, then the team is behind of schedul</w:t>
       </w:r>
+      <w:bookmarkEnd w:id="17"/>
       <w:bookmarkEnd w:id="18"/>
-      <w:bookmarkEnd w:id="19"/>
       <w:r>
         <w:rPr>
           <w:szCs w:val="32"/>
@@ -6935,7 +7068,13 @@
         <w:rPr>
           <w:szCs w:val="32"/>
         </w:rPr>
-        <w:t xml:space="preserve"> using the Earned Value Components, CPI, and SPI. During these meeting</w:t>
+        <w:t xml:space="preserve"> using the earned value c</w:t>
+      </w:r>
+      <w:r>
+        <w:rPr>
+          <w:szCs w:val="32"/>
+        </w:rPr>
+        <w:t>omponents, CPI, and SPI. During these meeting</w:t>
       </w:r>
       <w:r>
         <w:rPr>
@@ -6947,7 +7086,37 @@
         <w:rPr>
           <w:szCs w:val="32"/>
         </w:rPr>
-        <w:t>, every member will let the Project Planner know how much time the person has put into their tasks, when did they start the tasks, and when did they finish the task so that the Project Planner can record all the information on the MS Project Plan File. During these meeting</w:t>
+        <w:t>, every member will let the project p</w:t>
+      </w:r>
+      <w:r>
+        <w:rPr>
+          <w:szCs w:val="32"/>
+        </w:rPr>
+        <w:t>lanner know how much time the person has put into their tasks, when did they start the tasks, and when did th</w:t>
+      </w:r>
+      <w:r>
+        <w:rPr>
+          <w:szCs w:val="32"/>
+        </w:rPr>
+        <w:t>ey finish the task so that the project p</w:t>
+      </w:r>
+      <w:r>
+        <w:rPr>
+          <w:szCs w:val="32"/>
+        </w:rPr>
+        <w:t>lanner can record all the info</w:t>
+      </w:r>
+      <w:r>
+        <w:rPr>
+          <w:szCs w:val="32"/>
+        </w:rPr>
+        <w:t>rmation on the MS Project Plan f</w:t>
+      </w:r>
+      <w:r>
+        <w:rPr>
+          <w:szCs w:val="32"/>
+        </w:rPr>
+        <w:t>ile. During these meeting</w:t>
       </w:r>
       <w:r>
         <w:rPr>
@@ -6966,22 +7135,22 @@
       <w:pPr>
         <w:pStyle w:val="Heading1"/>
       </w:pPr>
-      <w:bookmarkStart w:id="20" w:name="_Toc392770370"/>
+      <w:bookmarkStart w:id="19" w:name="_Toc392770370"/>
       <w:r>
         <w:lastRenderedPageBreak/>
         <w:t>Scope Management Plan</w:t>
       </w:r>
-      <w:bookmarkEnd w:id="20"/>
+      <w:bookmarkEnd w:id="19"/>
     </w:p>
     <w:p>
       <w:pPr>
         <w:pStyle w:val="Heading2"/>
       </w:pPr>
-      <w:bookmarkStart w:id="21" w:name="_Toc392770371"/>
+      <w:bookmarkStart w:id="20" w:name="_Toc392770371"/>
       <w:r>
         <w:t>Introduction</w:t>
       </w:r>
-      <w:bookmarkEnd w:id="21"/>
+      <w:bookmarkEnd w:id="20"/>
       <w:r>
         <w:t xml:space="preserve"> </w:t>
       </w:r>
@@ -7002,11 +7171,11 @@
       <w:pPr>
         <w:pStyle w:val="Heading2"/>
       </w:pPr>
-      <w:bookmarkStart w:id="22" w:name="_Toc392770372"/>
+      <w:bookmarkStart w:id="21" w:name="_Toc392770372"/>
       <w:r>
         <w:t>Methodology</w:t>
       </w:r>
-      <w:bookmarkEnd w:id="22"/>
+      <w:bookmarkEnd w:id="21"/>
       <w:r>
         <w:t xml:space="preserve"> </w:t>
       </w:r>
@@ -7044,7 +7213,19 @@
         <w:jc w:val="both"/>
       </w:pPr>
       <w:r>
-        <w:t>The scope of the project is inherently tied to the domain of the storage room; which the RFID system is expected to operate in. However, the requirements of the project are extremely susceptible to change, especially in the early stages of the project that we are currently in. Requirements refinement is expected and is actively sought so as to develop a stronger project plan to keep the team on track</w:t>
+        <w:t>The scope of the project is inherently tied to</w:t>
+      </w:r>
+      <w:r>
+        <w:t xml:space="preserve"> the domain of the storage room,</w:t>
+      </w:r>
+      <w:r>
+        <w:t xml:space="preserve"> which the RFID system is expected to operate in. However, the requirements of the proje</w:t>
+      </w:r>
+      <w:r>
+        <w:t>ct are</w:t>
+      </w:r>
+      <w:r>
+        <w:t xml:space="preserve"> susceptible to change, especially in the early stages of the project that we are currently in. Requirements refinement is expected and is actively sought so as to develop a stronger project plan to keep the team on track</w:t>
       </w:r>
       <w:r>
         <w:t xml:space="preserve">. </w:t>
@@ -7054,11 +7235,11 @@
       <w:pPr>
         <w:pStyle w:val="Heading2"/>
       </w:pPr>
-      <w:bookmarkStart w:id="23" w:name="_Toc392770373"/>
+      <w:bookmarkStart w:id="22" w:name="_Toc392770373"/>
       <w:r>
         <w:t>Change Control</w:t>
       </w:r>
-      <w:bookmarkEnd w:id="23"/>
+      <w:bookmarkEnd w:id="22"/>
       <w:r>
         <w:t xml:space="preserve"> </w:t>
       </w:r>
@@ -7069,7 +7250,13 @@
         <w:jc w:val="both"/>
       </w:pPr>
       <w:r>
-        <w:t>Changes to the project requirements after their finalization will not be implemented unless deemed absolutely paramount to the project</w:t>
+        <w:t>Changes to the project requirements after their finalization will not be implemented un</w:t>
+      </w:r>
+      <w:r>
+        <w:t>less deemed absolutely necessary</w:t>
+      </w:r>
+      <w:r>
+        <w:t xml:space="preserve"> to the project</w:t>
       </w:r>
       <w:r>
         <w:t>’</w:t>
@@ -7086,25 +7273,46 @@
       <w:pPr>
         <w:pStyle w:val="Heading1"/>
       </w:pPr>
-      <w:bookmarkStart w:id="24" w:name="_Toc392770374"/>
+      <w:bookmarkStart w:id="23" w:name="_Toc392770374"/>
       <w:r>
         <w:lastRenderedPageBreak/>
         <w:t>Work Breakdown Structure</w:t>
       </w:r>
-      <w:bookmarkEnd w:id="24"/>
+      <w:bookmarkEnd w:id="23"/>
     </w:p>
     <w:p>
       <w:pPr>
         <w:jc w:val="both"/>
       </w:pPr>
       <w:r>
-        <w:t xml:space="preserve">The WBS for the project shows the team project schedule, which is divided into two sections, Senior Design 1 and Senior Design 2. The first section of the project deals with creating a plan to properly design and develop the wanted product, while the second section of the project consists </w:t>
+        <w:t>The work breakdown structure</w:t>
+      </w:r>
+      <w:r>
+        <w:t xml:space="preserve"> for the project shows the team project schedule, which is divided in</w:t>
+      </w:r>
+      <w:r>
+        <w:t>to two sections, Senior Design I and Senior Design II</w:t>
+      </w:r>
+      <w:r>
+        <w:t xml:space="preserve">. The first section of the project deals with creating a plan to properly design and develop the wanted product, while the second section of the project consists </w:t>
       </w:r>
       <w:r>
         <w:t>of the actual</w:t>
       </w:r>
       <w:r>
-        <w:t xml:space="preserve"> design and implementation of the wanted product. The major tasks are divided into individual sub-tasks or small team sub-tasks that are more simple and easy to work with. The WBS also includes the team meetings, sponsor meetings, research, and the team status report. The second section (Senior Design 2) has not been plan</w:t>
+        <w:t xml:space="preserve"> design and implementation of the wanted product. The major tasks are divided into individual sub-tasks or small team sub-tasks that are more simp</w:t>
+      </w:r>
+      <w:r>
+        <w:t>le and easy to work with. The work breakdown structure</w:t>
+      </w:r>
+      <w:r>
+        <w:t xml:space="preserve"> also includes the team meetings, sponsor meetings, research, and the team status report. The</w:t>
+      </w:r>
+      <w:r>
+        <w:t xml:space="preserve"> second section (Senior Design II</w:t>
+      </w:r>
+      <w:r>
+        <w:t>) has not been plan</w:t>
       </w:r>
       <w:r>
         <w:t>ned</w:t>
@@ -7149,7 +7357,7 @@
           <w:bottom w:w="12" w:type="dxa"/>
           <w:right w:w="12" w:type="dxa"/>
         </w:tblCellMar>
-        <w:tblLook w:val="04A0" w:firstRow="1" w:lastRow="0" w:firstColumn="1" w:lastColumn="0" w:noHBand="0" w:noVBand="1"/>
+        <w:tblLook w:val="04A0"/>
       </w:tblPr>
       <w:tblGrid>
         <w:gridCol w:w="1063"/>
@@ -8765,7 +8973,7 @@
           <w:bottom w:w="12" w:type="dxa"/>
           <w:right w:w="12" w:type="dxa"/>
         </w:tblCellMar>
-        <w:tblLook w:val="04A0" w:firstRow="1" w:lastRow="0" w:firstColumn="1" w:lastColumn="0" w:noHBand="0" w:noVBand="1"/>
+        <w:tblLook w:val="04A0"/>
       </w:tblPr>
       <w:tblGrid>
         <w:gridCol w:w="818"/>
@@ -35688,7 +35896,6 @@
                 <w:rFonts w:ascii="Calibri" w:hAnsi="Calibri"/>
               </w:rPr>
             </w:pPr>
-            <w:proofErr w:type="spellStart"/>
             <w:r>
               <w:rPr>
                 <w:rFonts w:ascii="Calibri" w:hAnsi="Calibri"/>
@@ -35696,7 +35903,6 @@
               </w:rPr>
               <w:t>Carlos,Joe,Karla</w:t>
             </w:r>
-            <w:proofErr w:type="spellEnd"/>
           </w:p>
         </w:tc>
         <w:tc>
@@ -35870,7 +36076,6 @@
                 <w:rFonts w:ascii="Calibri" w:hAnsi="Calibri"/>
               </w:rPr>
             </w:pPr>
-            <w:proofErr w:type="spellStart"/>
             <w:r>
               <w:rPr>
                 <w:rFonts w:ascii="Calibri" w:hAnsi="Calibri"/>
@@ -35878,7 +36083,6 @@
               </w:rPr>
               <w:t>Carlos,Joseph,Karla</w:t>
             </w:r>
-            <w:proofErr w:type="spellEnd"/>
           </w:p>
         </w:tc>
         <w:tc>
@@ -36052,7 +36256,6 @@
                 <w:rFonts w:ascii="Calibri" w:hAnsi="Calibri"/>
               </w:rPr>
             </w:pPr>
-            <w:proofErr w:type="spellStart"/>
             <w:r>
               <w:rPr>
                 <w:rFonts w:ascii="Calibri" w:hAnsi="Calibri"/>
@@ -36060,7 +36263,6 @@
               </w:rPr>
               <w:t>Carlos,Joe,Karla</w:t>
             </w:r>
-            <w:proofErr w:type="spellEnd"/>
           </w:p>
         </w:tc>
         <w:tc>
@@ -36234,7 +36436,6 @@
                 <w:rFonts w:ascii="Calibri" w:hAnsi="Calibri"/>
               </w:rPr>
             </w:pPr>
-            <w:proofErr w:type="spellStart"/>
             <w:r>
               <w:rPr>
                 <w:rFonts w:ascii="Calibri" w:hAnsi="Calibri"/>
@@ -36242,7 +36443,6 @@
               </w:rPr>
               <w:t>Joseph,Karla</w:t>
             </w:r>
-            <w:proofErr w:type="spellEnd"/>
           </w:p>
         </w:tc>
         <w:tc>
@@ -38126,20 +38326,41 @@
       <w:pPr>
         <w:pStyle w:val="Heading1"/>
       </w:pPr>
-      <w:bookmarkStart w:id="25" w:name="_Toc392770375"/>
+      <w:bookmarkStart w:id="24" w:name="_Toc392770375"/>
       <w:r>
         <w:lastRenderedPageBreak/>
         <w:t>Quality Management Plan</w:t>
+      </w:r>
+      <w:bookmarkEnd w:id="24"/>
+    </w:p>
+    <w:p>
+      <w:pPr>
+        <w:pStyle w:val="Heading2"/>
+      </w:pPr>
+      <w:bookmarkStart w:id="25" w:name="_Toc392770376"/>
+      <w:r>
+        <w:t>Introduction</w:t>
       </w:r>
       <w:bookmarkEnd w:id="25"/>
     </w:p>
     <w:p>
       <w:pPr>
+        <w:ind w:left="576"/>
+      </w:pPr>
+      <w:r>
+        <w:t>The quality management plan’s purpose is to establish an acceptable level of quality for the project. The baseline standard for quality is the system requirements specification document, which compiles customer and developer requirements into a streamlined presentation to be referred to for guidance by the development team. Features necessary to attain a proper level of quality are the primary focus of this plan</w:t>
+      </w:r>
+      <w:r>
+        <w:t xml:space="preserve">. </w:t>
+      </w:r>
+    </w:p>
+    <w:p>
+      <w:pPr>
         <w:pStyle w:val="Heading2"/>
       </w:pPr>
-      <w:bookmarkStart w:id="26" w:name="_Toc392770376"/>
-      <w:r>
-        <w:t>Introduction</w:t>
+      <w:bookmarkStart w:id="26" w:name="_Toc392770377"/>
+      <w:r>
+        <w:t>Documentation</w:t>
       </w:r>
       <w:bookmarkEnd w:id="26"/>
     </w:p>
@@ -38148,19 +38369,25 @@
         <w:ind w:left="576"/>
       </w:pPr>
       <w:r>
-        <w:t>The quality management plan’s purpose is to establish an acceptable level of quality for the project. The baseline standard for quality is the system requirements specification document, which compiles customer and developer requirements into a streamlined presentation to be referred to for guidance by the development team. Features necessary to attain a proper level of quality are the primary focus of this plan</w:t>
-      </w:r>
-      <w:r>
-        <w:t xml:space="preserve">. </w:t>
+        <w:t>Documentation of the project is organized and kept together th</w:t>
+      </w:r>
+      <w:r>
+        <w:t>rough the use of a subversion repository</w:t>
+      </w:r>
+      <w:r>
+        <w:t xml:space="preserve"> on Github.com, and final versions of the documentation will be stored on a publicly visible Google drive account. Rough drafts will be read and finalized by the team’s document reviewer so as to keep a level of coherence within the documentation. Revisions will go through the same process, and the thoughts and perspectives of each individual team member will be available upon request from their engineering notebook</w:t>
+      </w:r>
+      <w:r>
+        <w:t xml:space="preserve">.  </w:t>
       </w:r>
     </w:p>
     <w:p>
       <w:pPr>
         <w:pStyle w:val="Heading2"/>
       </w:pPr>
-      <w:bookmarkStart w:id="27" w:name="_Toc392770377"/>
-      <w:r>
-        <w:t>Documentation</w:t>
+      <w:bookmarkStart w:id="27" w:name="_Toc392770378"/>
+      <w:r>
+        <w:t>Software</w:t>
       </w:r>
       <w:bookmarkEnd w:id="27"/>
     </w:p>
@@ -38169,25 +38396,25 @@
         <w:ind w:left="576"/>
       </w:pPr>
       <w:r>
-        <w:t>Documentation of the project is organized and kept together th</w:t>
-      </w:r>
-      <w:r>
-        <w:t>rough the use of a subversion repository</w:t>
-      </w:r>
-      <w:r>
-        <w:t xml:space="preserve"> on Github.com, and final versions of the documentation will be stored on a publicly visible Google drive account. Rough drafts will be read and finalized by the team’s document reviewer so as to keep a level of coherence within the documentation. Revisions will go through the same process, and the thoughts and perspectives of each individual team member will be available upon request from their engineering notebook</w:t>
-      </w:r>
-      <w:r>
-        <w:t xml:space="preserve">.  </w:t>
+        <w:t xml:space="preserve">The software for this project will be designed and developed following a number of principles well established within the application development community. Specifically, the team will follow the principles of test driven development, consumer inclusion, and rapid development cycles among others. Also, the end product </w:t>
+      </w:r>
+      <w:r>
+        <w:t>is expected to be of high quality</w:t>
+      </w:r>
+      <w:r>
+        <w:t xml:space="preserve"> according to all parties concerned</w:t>
+      </w:r>
+      <w:r>
+        <w:t xml:space="preserve">. </w:t>
       </w:r>
     </w:p>
     <w:p>
       <w:pPr>
         <w:pStyle w:val="Heading2"/>
       </w:pPr>
-      <w:bookmarkStart w:id="28" w:name="_Toc392770378"/>
-      <w:r>
-        <w:t>Software</w:t>
+      <w:bookmarkStart w:id="28" w:name="_Toc392770379"/>
+      <w:r>
+        <w:t>Hardware</w:t>
       </w:r>
       <w:bookmarkEnd w:id="28"/>
     </w:p>
@@ -38196,19 +38423,13 @@
         <w:ind w:left="576"/>
       </w:pPr>
       <w:r>
-        <w:t xml:space="preserve">The software for this project will be designed and developed following a number of principles well established within the application development community. Specifically, the team will follow the principles of test driven development, consumer inclusion, and rapid development cycles among others. Also, the end product </w:t>
-      </w:r>
-      <w:r>
-        <w:t>is expected to be of high quality</w:t>
-      </w:r>
-      <w:r>
-        <w:t xml:space="preserve"> and standard</w:t>
-      </w:r>
-      <w:r>
-        <w:t>s</w:t>
-      </w:r>
-      <w:r>
-        <w:t xml:space="preserve"> according to all parties concerned</w:t>
+        <w:t>Hardware for the RFID inventory system wi</w:t>
+      </w:r>
+      <w:r>
+        <w:t>ll be evaluated by the team according to</w:t>
+      </w:r>
+      <w:r>
+        <w:t xml:space="preserve"> its quality, ease of use, price, and functionality. Each of these will be assigned an abstract weighted value by the team and used to weigh the available RFID products against each other for purchase and use by the team and consumer. The hardware that is purchased for use within the project will be extensively tested and have its relevant behavior and functionality documented for the utility of the end user</w:t>
       </w:r>
       <w:r>
         <w:t xml:space="preserve">. </w:t>
@@ -38216,11 +38437,22 @@
     </w:p>
     <w:p>
       <w:pPr>
+        <w:ind w:left="576"/>
+      </w:pPr>
+    </w:p>
+    <w:p>
+      <w:pPr>
+        <w:ind w:left="576"/>
+      </w:pPr>
+    </w:p>
+    <w:p>
+      <w:pPr>
         <w:pStyle w:val="Heading2"/>
       </w:pPr>
-      <w:bookmarkStart w:id="29" w:name="_Toc392770379"/>
-      <w:r>
-        <w:t>Hardware</w:t>
+      <w:bookmarkStart w:id="29" w:name="_Toc392770380"/>
+      <w:r>
+        <w:lastRenderedPageBreak/>
+        <w:t>Testing</w:t>
       </w:r>
       <w:bookmarkEnd w:id="29"/>
     </w:p>
@@ -38229,110 +38461,92 @@
         <w:ind w:left="576"/>
       </w:pPr>
       <w:r>
-        <w:t>Hardware for the RFID inventory system wi</w:t>
-      </w:r>
-      <w:r>
-        <w:t>ll be considered by the team by</w:t>
-      </w:r>
-      <w:r>
-        <w:t xml:space="preserve"> its quality, ease of use, price, and functionality. Each of these will be assigned an abstract weighted value by the team and used to weigh the available RFID products against each other for purchase and use by the team and consumer. The hardware that is purchased for use within the project will be extensively tested and have its relevant behavior and functionality documented for the utility of the end user</w:t>
-      </w:r>
-      <w:r>
-        <w:t xml:space="preserve">. </w:t>
+        <w:t xml:space="preserve">Testing of the end product will be performed to </w:t>
+      </w:r>
+      <w:r>
+        <w:t xml:space="preserve">ensure </w:t>
+      </w:r>
+      <w:r>
+        <w:t xml:space="preserve">its quality. The web application will be unit tested and </w:t>
+      </w:r>
+      <w:r>
+        <w:t>subject to integration testing as it is being developed. T</w:t>
+      </w:r>
+      <w:r>
+        <w:t>he hardware will be tested for proper functionality as well before being fully integrated with the software. After testing of the individual components (the hardware and software), the two will be tested as a complete package for proper operation within conditions similar to the product</w:t>
+      </w:r>
+      <w:r>
+        <w:t>’</w:t>
+      </w:r>
+      <w:r>
+        <w:t>s final use</w:t>
+      </w:r>
+      <w:r>
+        <w:t xml:space="preserve">.  </w:t>
       </w:r>
     </w:p>
+    <w:p/>
     <w:p>
       <w:pPr>
-        <w:ind w:left="576"/>
-      </w:pPr>
-    </w:p>
-    <w:p>
-      <w:pPr>
-        <w:ind w:left="576"/>
-      </w:pPr>
-    </w:p>
-    <w:p>
-      <w:pPr>
-        <w:pStyle w:val="Heading2"/>
-      </w:pPr>
-      <w:bookmarkStart w:id="30" w:name="_Toc392770380"/>
+        <w:pStyle w:val="Heading1"/>
+      </w:pPr>
+      <w:bookmarkStart w:id="30" w:name="_Toc392770381"/>
       <w:r>
         <w:lastRenderedPageBreak/>
-        <w:t>Testing</w:t>
+        <w:t>Communications Plan</w:t>
       </w:r>
       <w:bookmarkEnd w:id="30"/>
     </w:p>
     <w:p>
       <w:pPr>
-        <w:ind w:left="576"/>
-      </w:pPr>
-      <w:r>
-        <w:t xml:space="preserve">Testing of the end product will be performed to </w:t>
-      </w:r>
-      <w:r>
-        <w:t xml:space="preserve">ensure </w:t>
-      </w:r>
-      <w:r>
-        <w:t xml:space="preserve">its quality. The web application will be unit tested and </w:t>
-      </w:r>
-      <w:r>
-        <w:t>subject to integration testing as it is being developed. T</w:t>
-      </w:r>
-      <w:r>
-        <w:t>he hardware will be tested for proper functionality as well before being fully integrated with the software. After testing of the individual components (the hardware and software), the two will be tested as a complete package for proper operation within conditions similar to the product</w:t>
-      </w:r>
-      <w:r>
-        <w:t>’</w:t>
-      </w:r>
-      <w:r>
-        <w:t>s final use</w:t>
-      </w:r>
-      <w:r>
-        <w:t xml:space="preserve">.  </w:t>
-      </w:r>
-    </w:p>
-    <w:p/>
-    <w:p>
-      <w:pPr>
-        <w:pStyle w:val="Heading1"/>
-      </w:pPr>
-      <w:bookmarkStart w:id="31" w:name="_Toc392770381"/>
-      <w:r>
-        <w:lastRenderedPageBreak/>
-        <w:t>Communications Plan</w:t>
+        <w:pStyle w:val="Heading2"/>
+      </w:pPr>
+      <w:bookmarkStart w:id="31" w:name="_Toc392770382"/>
+      <w:r>
+        <w:t>Introduction</w:t>
       </w:r>
       <w:bookmarkEnd w:id="31"/>
     </w:p>
     <w:p>
       <w:pPr>
+        <w:ind w:left="576"/>
+      </w:pPr>
+      <w:r>
+        <w:t>Communication is a prerequisite for ensuring that a team operates effectively and efficiently on every task required of it. This communications plan will set the standards for all official forms of contact internally among its members and externally to its sponsor and project supervisor</w:t>
+      </w:r>
+      <w:r>
+        <w:t xml:space="preserve">. </w:t>
+      </w:r>
+    </w:p>
+    <w:p>
+      <w:pPr>
         <w:pStyle w:val="Heading2"/>
       </w:pPr>
-      <w:bookmarkStart w:id="32" w:name="_Toc392770382"/>
-      <w:r>
-        <w:t>Introduction</w:t>
+      <w:bookmarkStart w:id="32" w:name="_Toc392770383"/>
+      <w:r>
+        <w:t>Internal Communication</w:t>
       </w:r>
       <w:bookmarkEnd w:id="32"/>
     </w:p>
     <w:p>
       <w:pPr>
-        <w:ind w:left="576"/>
-      </w:pPr>
-      <w:r>
-        <w:t>Communication is a prerequisite for ensuring that a team operates effectively and efficiently on every task required of it. This communications plan will set the standards for all official forms of contact internally among its members and externally to its sponsor and project supervisor</w:t>
-      </w:r>
-      <w:r>
-        <w:t xml:space="preserve">. </w:t>
+        <w:pStyle w:val="Heading3"/>
+        <w:ind w:hanging="90"/>
+      </w:pPr>
+      <w:r>
+        <w:t>Team Meetings</w:t>
       </w:r>
     </w:p>
     <w:p>
       <w:pPr>
-        <w:pStyle w:val="Heading2"/>
-      </w:pPr>
-      <w:bookmarkStart w:id="33" w:name="_Toc392770383"/>
-      <w:r>
-        <w:t>Internal Communication</w:t>
-      </w:r>
-      <w:bookmarkEnd w:id="33"/>
+        <w:ind w:left="1530"/>
+      </w:pPr>
+      <w:r>
+        <w:t>The team often meets informally after lab sessions to keep each other up to date on project progress with longer meeting later the same afternoon in necessary. These longer meetings are when we discuss concerns about the project or share information as well as assign tasks for the next week</w:t>
+      </w:r>
+      <w:r>
+        <w:t xml:space="preserve">. </w:t>
+      </w:r>
     </w:p>
     <w:p>
       <w:pPr>
@@ -38340,7 +38554,13 @@
         <w:ind w:hanging="90"/>
       </w:pPr>
       <w:r>
-        <w:t>Team Meetings</w:t>
+        <w:t>What’s</w:t>
+      </w:r>
+      <w:r>
+        <w:t xml:space="preserve"> </w:t>
+      </w:r>
+      <w:r>
+        <w:t>App</w:t>
       </w:r>
     </w:p>
     <w:p>
@@ -38348,7 +38568,19 @@
         <w:ind w:left="1530"/>
       </w:pPr>
       <w:r>
-        <w:t>The team often meets informally after lab sessions to keep each other up to date on project progress with longer meeting later the same afternoon in necessary. These longer meetings are when we discuss concerns about the project or share information as well as assign tasks for the next week</w:t>
+        <w:t>The What</w:t>
+      </w:r>
+      <w:r>
+        <w:t>’</w:t>
+      </w:r>
+      <w:r>
+        <w:t>s</w:t>
+      </w:r>
+      <w:r>
+        <w:t xml:space="preserve"> </w:t>
+      </w:r>
+      <w:r>
+        <w:t>App mobile application is the main channel of communication between all members of the team. This application allows for group messages to be sent and received quickly over the Internet and is used for day to day communication</w:t>
       </w:r>
       <w:r>
         <w:t xml:space="preserve">. </w:t>
@@ -38359,30 +38591,30 @@
         <w:pStyle w:val="Heading3"/>
         <w:ind w:hanging="90"/>
       </w:pPr>
-      <w:proofErr w:type="spellStart"/>
-      <w:r>
-        <w:t>What’sApp</w:t>
-      </w:r>
-      <w:proofErr w:type="spellEnd"/>
+      <w:r>
+        <w:t xml:space="preserve">Email </w:t>
+      </w:r>
     </w:p>
     <w:p>
       <w:pPr>
-        <w:ind w:left="1530"/>
-      </w:pPr>
-      <w:r>
-        <w:t>The WhatsApp mobile application is the main channel of communication between all members of the team. This application allows for group messages to be sent and received quickly over the Internet and is used for day to day communication</w:t>
-      </w:r>
-      <w:r>
-        <w:t xml:space="preserve">. </w:t>
+        <w:ind w:left="1440"/>
+      </w:pPr>
+      <w:r>
+        <w:t>Email will be used as a backup form of communication between team members should WhatsApp fail or in case of emergency as the channel of last resort.</w:t>
       </w:r>
     </w:p>
     <w:p>
       <w:pPr>
+        <w:ind w:left="1440"/>
+      </w:pPr>
+    </w:p>
+    <w:p>
+      <w:pPr>
         <w:pStyle w:val="Heading3"/>
         <w:ind w:hanging="90"/>
       </w:pPr>
       <w:r>
-        <w:t xml:space="preserve">Email </w:t>
+        <w:t>GitHub</w:t>
       </w:r>
     </w:p>
     <w:p>
@@ -38390,7 +38622,7 @@
         <w:ind w:left="1440"/>
       </w:pPr>
       <w:r>
-        <w:t>Email will be used as a backup form of communication between team members should WhatsApp fail or in case of emergency as the channel of last resort.</w:t>
+        <w:t>GitHub is being used to keep track of different versions of all the documents developed during the project with the purpose of rolling back a version if we need to.</w:t>
       </w:r>
     </w:p>
     <w:p>
@@ -38400,49 +38632,27 @@
     </w:p>
     <w:p>
       <w:pPr>
-        <w:pStyle w:val="Heading3"/>
-        <w:ind w:hanging="90"/>
-      </w:pPr>
-      <w:r>
-        <w:t>GitHub</w:t>
+        <w:ind w:left="1530"/>
+      </w:pPr>
+      <w:r>
+        <w:t xml:space="preserve">. </w:t>
       </w:r>
     </w:p>
     <w:p>
-      <w:pPr>
-        <w:ind w:left="1440"/>
-      </w:pPr>
-      <w:r>
-        <w:t>GitHub is being used to keep track of different versions of all the documents developed during the project with the purpose of rolling back a version if we need to.</w:t>
+      <w:r>
+        <w:t xml:space="preserve"> </w:t>
       </w:r>
     </w:p>
     <w:p>
       <w:pPr>
-        <w:ind w:left="1440"/>
-      </w:pPr>
-    </w:p>
-    <w:p>
-      <w:pPr>
-        <w:ind w:left="1530"/>
-      </w:pPr>
-      <w:r>
-        <w:t xml:space="preserve">. </w:t>
-      </w:r>
-    </w:p>
-    <w:p>
-      <w:r>
-        <w:t xml:space="preserve"> </w:t>
-      </w:r>
-    </w:p>
-    <w:p>
-      <w:pPr>
         <w:pStyle w:val="Heading2"/>
       </w:pPr>
-      <w:bookmarkStart w:id="34" w:name="_Toc392770384"/>
+      <w:bookmarkStart w:id="33" w:name="_Toc392770384"/>
       <w:r>
         <w:lastRenderedPageBreak/>
         <w:t>External Communication</w:t>
       </w:r>
-      <w:bookmarkEnd w:id="34"/>
+      <w:bookmarkEnd w:id="33"/>
     </w:p>
     <w:p>
       <w:pPr>
@@ -38540,29 +38750,41 @@
       <w:pPr>
         <w:pStyle w:val="Heading1"/>
       </w:pPr>
-      <w:bookmarkStart w:id="35" w:name="_Toc392770385"/>
+      <w:bookmarkStart w:id="34" w:name="_Toc392770385"/>
       <w:r>
         <w:lastRenderedPageBreak/>
         <w:t>Change Management Plan</w:t>
+      </w:r>
+      <w:bookmarkEnd w:id="34"/>
+    </w:p>
+    <w:p>
+      <w:pPr>
+        <w:pStyle w:val="Heading2"/>
+      </w:pPr>
+      <w:bookmarkStart w:id="35" w:name="_Toc392770386"/>
+      <w:r>
+        <w:t>Purpose of Integrated Change Management Plan</w:t>
       </w:r>
       <w:bookmarkEnd w:id="35"/>
     </w:p>
     <w:p>
       <w:pPr>
-        <w:pStyle w:val="Heading2"/>
-      </w:pPr>
-      <w:bookmarkStart w:id="36" w:name="_Toc392770386"/>
-      <w:r>
-        <w:t>Purpose of Integrated Change Management Plan</w:t>
-      </w:r>
-      <w:bookmarkEnd w:id="36"/>
-    </w:p>
-    <w:p>
-      <w:pPr>
         <w:ind w:left="576"/>
       </w:pPr>
       <w:r>
-        <w:t>The functional purpose of the change management plan is to serve as a way for the project to stay on schedule and within the well-established budget. It will help the team anticipate, analyze, and prepare for changes that tend to be proposed throug</w:t>
+        <w:t>The functional purpose of the change management plan is to serve as a way for the project to stay on schedule</w:t>
+      </w:r>
+      <w:r>
+        <w:t xml:space="preserve"> and within</w:t>
+      </w:r>
+      <w:r>
+        <w:t xml:space="preserve"> budget</w:t>
+      </w:r>
+      <w:r>
+        <w:t xml:space="preserve"> constraints</w:t>
+      </w:r>
+      <w:r>
+        <w:t>. It will help the team anticipate, analyze, and prepare for changes that tend to be proposed throug</w:t>
       </w:r>
       <w:r>
         <w:t xml:space="preserve">hout the </w:t>
@@ -38574,7 +38796,31 @@
         <w:t xml:space="preserve"> process</w:t>
       </w:r>
       <w:r>
-        <w:t>. Stakeholders tend to realize that they want something in the final product during design and implementation, which can adversely affect the flow of the project if allowed to push the change into the requirements. Due to time and budget constraints, change managem</w:t>
+        <w:t>. Stakeholders tend to realize that they want something in the final product during design and implementation, whi</w:t>
+      </w:r>
+      <w:r>
+        <w:t xml:space="preserve">ch can adversely affect the </w:t>
+      </w:r>
+      <w:r>
+        <w:t>project</w:t>
+      </w:r>
+      <w:r>
+        <w:t>’s schedule</w:t>
+      </w:r>
+      <w:r>
+        <w:t xml:space="preserve"> if </w:t>
+      </w:r>
+      <w:r>
+        <w:t xml:space="preserve">the </w:t>
+      </w:r>
+      <w:r>
+        <w:t>change</w:t>
+      </w:r>
+      <w:r>
+        <w:t xml:space="preserve"> is allowed</w:t>
+      </w:r>
+      <w:r>
+        <w:t xml:space="preserve"> into the requirements. Due to time and budget constraints, change managem</w:t>
       </w:r>
       <w:r>
         <w:t>ent policies must be implemented</w:t>
@@ -38672,14 +38918,14 @@
       <w:pPr>
         <w:pStyle w:val="Heading2"/>
       </w:pPr>
-      <w:bookmarkStart w:id="37" w:name="_Toc392770387"/>
+      <w:bookmarkStart w:id="36" w:name="_Toc392770387"/>
       <w:r>
         <w:t>Review</w:t>
       </w:r>
       <w:r>
         <w:t xml:space="preserve"> and Approval Process</w:t>
       </w:r>
-      <w:bookmarkEnd w:id="37"/>
+      <w:bookmarkEnd w:id="36"/>
     </w:p>
     <w:p>
       <w:pPr>
@@ -38696,6 +38942,7 @@
     </w:p>
     <w:p>
       <w:pPr>
+        <w:keepNext/>
         <w:ind w:left="576"/>
       </w:pPr>
       <w:r>
@@ -38703,7 +38950,7 @@
           <w:noProof/>
         </w:rPr>
         <w:drawing>
-          <wp:inline distT="0" distB="0" distL="0" distR="0" wp14:anchorId="6EF3CEBC" wp14:editId="668F9EA2">
+          <wp:inline distT="0" distB="0" distL="0" distR="0">
             <wp:extent cx="5943600" cy="3629660"/>
             <wp:effectExtent l="0" t="0" r="0" b="2540"/>
             <wp:docPr id="2" name="Picture 2" descr="C:\Users\Joey\Desktop\ChangeApprovalProcess.jpg"/>
@@ -38723,7 +38970,7 @@
                     <a:blip r:embed="rId11">
                       <a:extLst>
                         <a:ext uri="{28A0092B-C50C-407E-A947-70E740481C1C}">
-                          <a14:useLocalDpi xmlns:a14="http://schemas.microsoft.com/office/drawing/2010/main" val="0"/>
+                          <a14:useLocalDpi xmlns:a14="http://schemas.microsoft.com/office/drawing/2010/main" xmlns:wps="http://schemas.microsoft.com/office/word/2010/wordprocessingShape" xmlns:wpi="http://schemas.microsoft.com/office/word/2010/wordprocessingInk" xmlns:wpg="http://schemas.microsoft.com/office/word/2010/wordprocessingGroup" xmlns:w15="http://schemas.microsoft.com/office/word/2012/wordml" xmlns:w14="http://schemas.microsoft.com/office/word/2010/wordml" xmlns:w="http://schemas.openxmlformats.org/wordprocessingml/2006/main" xmlns:w10="urn:schemas-microsoft-com:office:word" xmlns:wp14="http://schemas.microsoft.com/office/word/2010/wordprocessingDrawing" xmlns:v="urn:schemas-microsoft-com:vml" xmlns:o="urn:schemas-microsoft-com:office:office" xmlns:mc="http://schemas.openxmlformats.org/markup-compatibility/2006" xmlns:wpc="http://schemas.microsoft.com/office/word/2010/wordprocessingCanvas" xmlns="" val="0"/>
                         </a:ext>
                       </a:extLst>
                     </a:blip>
@@ -38751,36 +38998,52 @@
           </wp:inline>
         </w:drawing>
       </w:r>
-      <w:r>
-        <w:br/>
-      </w:r>
     </w:p>
     <w:p>
       <w:pPr>
         <w:ind w:left="576"/>
-      </w:pPr>
+        <w:jc w:val="center"/>
+      </w:pPr>
+      <w:r>
+        <w:rPr>
+          <w:b/>
+        </w:rPr>
+        <w:t>Figure 9-1:</w:t>
+      </w:r>
+      <w:r>
+        <w:t xml:space="preserve"> </w:t>
+      </w:r>
+      <w:r>
+        <w:rPr>
+          <w:b/>
+        </w:rPr>
+        <w:t>Change Proposal Process</w:t>
+      </w:r>
+      <w:r>
+        <w:br/>
+      </w:r>
     </w:p>
     <w:p>
       <w:pPr>
         <w:ind w:left="576"/>
       </w:pPr>
-      <w:r>
-        <w:t>All change requests will undergo the procedur</w:t>
-      </w:r>
-      <w:r>
-        <w:t>e above unless</w:t>
-      </w:r>
-      <w:r>
-        <w:t xml:space="preserve"> the sponsor proposes the change during a meeting, at which time there would be immediate discussion with the proper procedure being followed afterwards</w:t>
-      </w:r>
-      <w:r>
-        <w:t>.</w:t>
-      </w:r>
     </w:p>
     <w:p>
       <w:pPr>
         <w:ind w:left="576"/>
       </w:pPr>
+      <w:r>
+        <w:t>All change requests will undergo the procedur</w:t>
+      </w:r>
+      <w:r>
+        <w:t>e above unless</w:t>
+      </w:r>
+      <w:r>
+        <w:t xml:space="preserve"> the sponsor proposes the change during a meeting, at which time there would be immediate discussion with the proper procedure being followed afterwards</w:t>
+      </w:r>
+      <w:r>
+        <w:t>.</w:t>
+      </w:r>
     </w:p>
     <w:p>
       <w:pPr>
@@ -38794,14 +39057,19 @@
     </w:p>
     <w:p>
       <w:pPr>
+        <w:ind w:left="576"/>
+      </w:pPr>
+    </w:p>
+    <w:p>
+      <w:pPr>
         <w:pStyle w:val="Heading2"/>
       </w:pPr>
-      <w:bookmarkStart w:id="38" w:name="_Toc392770388"/>
+      <w:bookmarkStart w:id="37" w:name="_Toc392770388"/>
       <w:r>
         <w:lastRenderedPageBreak/>
         <w:t>Change Identification, Documentation, Implementation and Reporting</w:t>
       </w:r>
-      <w:bookmarkEnd w:id="38"/>
+      <w:bookmarkEnd w:id="37"/>
     </w:p>
     <w:p>
       <w:pPr>
@@ -38915,7 +39183,7 @@
         </w:rPr>
         <w:lastRenderedPageBreak/>
         <w:drawing>
-          <wp:inline distT="0" distB="0" distL="0" distR="0" wp14:anchorId="5B1A0F52" wp14:editId="0D11AFDD">
+          <wp:inline distT="0" distB="0" distL="0" distR="0">
             <wp:extent cx="5578220" cy="6085332"/>
             <wp:effectExtent l="0" t="0" r="0" b="0"/>
             <wp:docPr id="1470724079" name="picture"/>
@@ -38933,7 +39201,7 @@
                     <a:blip r:embed="rId12">
                       <a:extLst>
                         <a:ext uri="{28A0092B-C50C-407E-A947-70E740481C1C}">
-                          <a14:useLocalDpi xmlns:a14="http://schemas.microsoft.com/office/drawing/2010/main" val="0"/>
+                          <a14:useLocalDpi xmlns:a14="http://schemas.microsoft.com/office/drawing/2010/main" xmlns:wps="http://schemas.microsoft.com/office/word/2010/wordprocessingShape" xmlns:wpi="http://schemas.microsoft.com/office/word/2010/wordprocessingInk" xmlns:wpg="http://schemas.microsoft.com/office/word/2010/wordprocessingGroup" xmlns:w15="http://schemas.microsoft.com/office/word/2012/wordml" xmlns:w14="http://schemas.microsoft.com/office/word/2010/wordml" xmlns:w="http://schemas.openxmlformats.org/wordprocessingml/2006/main" xmlns:w10="urn:schemas-microsoft-com:office:word" xmlns:wp14="http://schemas.microsoft.com/office/word/2010/wordprocessingDrawing" xmlns:v="urn:schemas-microsoft-com:vml" xmlns:o="urn:schemas-microsoft-com:office:office" xmlns:mc="http://schemas.openxmlformats.org/markup-compatibility/2006" xmlns:wpc="http://schemas.microsoft.com/office/word/2010/wordprocessingCanvas" xmlns="" val="0"/>
                         </a:ext>
                       </a:extLst>
                     </a:blip>
@@ -38980,18 +39248,18 @@
       <w:pPr>
         <w:pStyle w:val="Heading1"/>
       </w:pPr>
-      <w:bookmarkStart w:id="39" w:name="_Toc392770389"/>
+      <w:bookmarkStart w:id="38" w:name="_Toc392770389"/>
       <w:r>
         <w:lastRenderedPageBreak/>
         <w:t>Risk Management Plan</w:t>
       </w:r>
-      <w:bookmarkEnd w:id="39"/>
+      <w:bookmarkEnd w:id="38"/>
     </w:p>
     <w:p>
       <w:pPr>
         <w:pStyle w:val="Heading2"/>
       </w:pPr>
-      <w:bookmarkStart w:id="40" w:name="_Toc392770390"/>
+      <w:bookmarkStart w:id="39" w:name="_Toc392770390"/>
       <w:r>
         <w:rPr>
           <w:rFonts w:eastAsia="Times New Roman Bold"/>
@@ -39010,7 +39278,7 @@
         </w:rPr>
         <w:t xml:space="preserve"> Risk Management Plan</w:t>
       </w:r>
-      <w:bookmarkEnd w:id="40"/>
+      <w:bookmarkEnd w:id="39"/>
     </w:p>
     <w:p>
       <w:pPr>
@@ -39023,7 +39291,19 @@
         <w:rPr>
           <w:color w:val="000000" w:themeColor="text1"/>
         </w:rPr>
-        <w:t>The purpose of the Risk Management Plan is to be p</w:t>
+        <w:t xml:space="preserve">The </w:t>
+      </w:r>
+      <w:r>
+        <w:rPr>
+          <w:color w:val="000000" w:themeColor="text1"/>
+        </w:rPr>
+        <w:t>purpose of the risk management p</w:t>
+      </w:r>
+      <w:r>
+        <w:rPr>
+          <w:color w:val="000000" w:themeColor="text1"/>
+        </w:rPr>
+        <w:t>lan is to be p</w:t>
       </w:r>
       <w:r>
         <w:rPr>
@@ -39138,14 +39418,14 @@
       <w:pPr>
         <w:pStyle w:val="Heading2"/>
       </w:pPr>
-      <w:bookmarkStart w:id="41" w:name="_Toc392770391"/>
+      <w:bookmarkStart w:id="40" w:name="_Toc392770391"/>
       <w:r>
         <w:t>Roles</w:t>
       </w:r>
       <w:r>
         <w:t xml:space="preserve"> and Responsibilities</w:t>
       </w:r>
-      <w:bookmarkEnd w:id="41"/>
+      <w:bookmarkEnd w:id="40"/>
     </w:p>
     <w:p>
       <w:pPr>
@@ -39158,13 +39438,130 @@
     <w:p>
       <w:pPr>
         <w:pStyle w:val="Heading3"/>
-        <w:tabs>
-          <w:tab w:val="clear" w:pos="720"/>
-        </w:tabs>
-        <w:ind w:left="0" w:firstLine="0"/>
-      </w:pPr>
+      </w:pPr>
+      <w:r>
+        <w:t xml:space="preserve"> </w:t>
+      </w:r>
       <w:r>
         <w:t>Project Sponsor</w:t>
+      </w:r>
+    </w:p>
+    <w:p>
+      <w:pPr>
+        <w:ind w:left="1440"/>
+        <w:rPr>
+          <w:color w:val="000000" w:themeColor="text1"/>
+        </w:rPr>
+      </w:pPr>
+      <w:r>
+        <w:rPr>
+          <w:color w:val="000000" w:themeColor="text1"/>
+        </w:rPr>
+        <w:t>The project sponsor will provide risk identification from the client’s point of view</w:t>
+      </w:r>
+      <w:r>
+        <w:rPr>
+          <w:color w:val="000000" w:themeColor="text1"/>
+        </w:rPr>
+        <w:t>. This insight is very valuable</w:t>
+      </w:r>
+      <w:r>
+        <w:rPr>
+          <w:color w:val="000000" w:themeColor="text1"/>
+        </w:rPr>
+        <w:t xml:space="preserve"> because the team is not as familiar as the client </w:t>
+      </w:r>
+      <w:r>
+        <w:rPr>
+          <w:color w:val="000000" w:themeColor="text1"/>
+        </w:rPr>
+        <w:t xml:space="preserve">is, </w:t>
+      </w:r>
+      <w:r>
+        <w:rPr>
+          <w:color w:val="000000" w:themeColor="text1"/>
+        </w:rPr>
+        <w:t>regarding the storage policies and such. Since the project sponsor possesses a technical background, she will be able to also provide the team with some technical risks and resolutions for the project.</w:t>
+      </w:r>
+    </w:p>
+    <w:p>
+      <w:pPr>
+        <w:pStyle w:val="Heading3"/>
+      </w:pPr>
+      <w:r>
+        <w:t xml:space="preserve"> </w:t>
+      </w:r>
+      <w:r>
+        <w:t>Project Manager</w:t>
+      </w:r>
+    </w:p>
+    <w:p>
+      <w:pPr>
+        <w:ind w:left="1440"/>
+        <w:rPr>
+          <w:color w:val="000000" w:themeColor="text1"/>
+        </w:rPr>
+      </w:pPr>
+      <w:r>
+        <w:rPr>
+          <w:color w:val="000000" w:themeColor="text1"/>
+        </w:rPr>
+        <w:t>The p</w:t>
+      </w:r>
+      <w:r>
+        <w:rPr>
+          <w:color w:val="000000" w:themeColor="text1"/>
+        </w:rPr>
+        <w:t>roject manager is responsible for guiding the team along</w:t>
+      </w:r>
+      <w:r>
+        <w:rPr>
+          <w:color w:val="000000" w:themeColor="text1"/>
+        </w:rPr>
+        <w:t xml:space="preserve"> the correct path, mainly focusing on avoiding the most critical risks by having constant communication with the risk manager</w:t>
+      </w:r>
+      <w:r>
+        <w:rPr>
+          <w:color w:val="000000" w:themeColor="text1"/>
+        </w:rPr>
+        <w:t xml:space="preserve">. </w:t>
+      </w:r>
+    </w:p>
+    <w:p>
+      <w:pPr>
+        <w:pStyle w:val="Heading3"/>
+      </w:pPr>
+      <w:r>
+        <w:t xml:space="preserve"> </w:t>
+      </w:r>
+      <w:r>
+        <w:t>Project Team</w:t>
+      </w:r>
+    </w:p>
+    <w:p>
+      <w:pPr>
+        <w:ind w:left="1440"/>
+        <w:rPr>
+          <w:color w:val="000000" w:themeColor="text1"/>
+        </w:rPr>
+      </w:pPr>
+      <w:r>
+        <w:rPr>
+          <w:color w:val="000000" w:themeColor="text1"/>
+        </w:rPr>
+        <w:t xml:space="preserve">The entire team is responsible for identifying risks as well as following the steps stated in the risk management plan. The </w:t>
+      </w:r>
+      <w:r>
+        <w:rPr>
+          <w:color w:val="000000" w:themeColor="text1"/>
+        </w:rPr>
+        <w:t>risk m</w:t>
+      </w:r>
+      <w:r>
+        <w:rPr>
+          <w:color w:val="000000" w:themeColor="text1"/>
+        </w:rPr>
+        <w:t>anager will drive the team discussions.</w:t>
       </w:r>
     </w:p>
     <w:p>
@@ -39174,48 +39571,6 @@
           <w:color w:val="000000" w:themeColor="text1"/>
         </w:rPr>
       </w:pPr>
-      <w:r>
-        <w:rPr>
-          <w:color w:val="000000" w:themeColor="text1"/>
-        </w:rPr>
-        <w:t>The project sponsor will provide risk identification from the client’s point of view</w:t>
-      </w:r>
-      <w:r>
-        <w:rPr>
-          <w:color w:val="000000" w:themeColor="text1"/>
-        </w:rPr>
-        <w:t>. This insight is very valuable</w:t>
-      </w:r>
-      <w:r>
-        <w:rPr>
-          <w:color w:val="000000" w:themeColor="text1"/>
-        </w:rPr>
-        <w:t xml:space="preserve"> because the team is not as familiar as the client </w:t>
-      </w:r>
-      <w:r>
-        <w:rPr>
-          <w:color w:val="000000" w:themeColor="text1"/>
-        </w:rPr>
-        <w:t xml:space="preserve">is, </w:t>
-      </w:r>
-      <w:r>
-        <w:rPr>
-          <w:color w:val="000000" w:themeColor="text1"/>
-        </w:rPr>
-        <w:t>regarding the storage policies and such. Since the project sponsor possesses a technical background, she will be able to also provide the team with some technical risks and resolutions for the project.</w:t>
-      </w:r>
-    </w:p>
-    <w:p>
-      <w:pPr>
-        <w:pStyle w:val="Heading3"/>
-        <w:tabs>
-          <w:tab w:val="clear" w:pos="720"/>
-        </w:tabs>
-        <w:ind w:left="0" w:firstLine="0"/>
-      </w:pPr>
-      <w:r>
-        <w:t>Project Manager</w:t>
-      </w:r>
     </w:p>
     <w:p>
       <w:pPr>
@@ -39224,42 +39579,6 @@
           <w:color w:val="000000" w:themeColor="text1"/>
         </w:rPr>
       </w:pPr>
-      <w:r>
-        <w:rPr>
-          <w:color w:val="000000" w:themeColor="text1"/>
-        </w:rPr>
-        <w:t>The p</w:t>
-      </w:r>
-      <w:r>
-        <w:rPr>
-          <w:color w:val="000000" w:themeColor="text1"/>
-        </w:rPr>
-        <w:t>roject manager is responsible for guiding the team along</w:t>
-      </w:r>
-      <w:r>
-        <w:rPr>
-          <w:color w:val="000000" w:themeColor="text1"/>
-        </w:rPr>
-        <w:t xml:space="preserve"> the correct path, mainly focusing on avoiding the most critical risks by having constant communication with the risk manager</w:t>
-      </w:r>
-      <w:r>
-        <w:rPr>
-          <w:color w:val="000000" w:themeColor="text1"/>
-        </w:rPr>
-        <w:t xml:space="preserve">. </w:t>
-      </w:r>
-    </w:p>
-    <w:p>
-      <w:pPr>
-        <w:pStyle w:val="Heading3"/>
-        <w:tabs>
-          <w:tab w:val="clear" w:pos="720"/>
-        </w:tabs>
-        <w:ind w:left="0" w:firstLine="0"/>
-      </w:pPr>
-      <w:r>
-        <w:t>Project Team</w:t>
-      </w:r>
     </w:p>
     <w:p>
       <w:pPr>
@@ -39268,83 +39587,76 @@
           <w:color w:val="000000" w:themeColor="text1"/>
         </w:rPr>
       </w:pPr>
-      <w:r>
+    </w:p>
+    <w:p>
+      <w:pPr>
+        <w:pStyle w:val="Heading3"/>
+      </w:pPr>
+      <w:r>
+        <w:lastRenderedPageBreak/>
+        <w:t xml:space="preserve"> </w:t>
+      </w:r>
+      <w:r>
+        <w:t>Risk Manager</w:t>
+      </w:r>
+    </w:p>
+    <w:p>
+      <w:pPr>
+        <w:ind w:left="1440"/>
         <w:rPr>
           <w:color w:val="000000" w:themeColor="text1"/>
         </w:rPr>
-        <w:t>The entire team is responsible for identifying risks as well as following the steps stated in the risk management plan. The Risk Manager will drive the team discussions.</w:t>
-      </w:r>
-    </w:p>
-    <w:p>
-      <w:pPr>
-        <w:ind w:left="720"/>
+      </w:pPr>
+      <w:r>
         <w:rPr>
           <w:color w:val="000000" w:themeColor="text1"/>
         </w:rPr>
-      </w:pPr>
-    </w:p>
-    <w:p>
-      <w:pPr>
-        <w:ind w:left="720"/>
+        <w:t>Jos</w:t>
+      </w:r>
+      <w:r>
         <w:rPr>
           <w:color w:val="000000" w:themeColor="text1"/>
         </w:rPr>
-      </w:pPr>
-    </w:p>
-    <w:p>
-      <w:pPr>
-        <w:ind w:left="720"/>
+        <w:t>eph Finnegan is the designated risk m</w:t>
+      </w:r>
+      <w:r>
         <w:rPr>
           <w:color w:val="000000" w:themeColor="text1"/>
         </w:rPr>
-      </w:pPr>
+        <w:t>anager. He will be responsible for recording, documenting and keeping track of any risk related issues or concerns that emerge during the entire development of the project. He will also communicate or address any concerns identified by any of the stakeholders to the whole team. If the team is facing a risk, he will ensure to communicate the team the steps to follow as well as monitoring the risk mitigation process.</w:t>
+      </w:r>
     </w:p>
     <w:p>
       <w:pPr>
-        <w:pStyle w:val="Heading3"/>
-        <w:tabs>
-          <w:tab w:val="clear" w:pos="720"/>
-        </w:tabs>
-        <w:ind w:left="0" w:firstLine="0"/>
-      </w:pPr>
-      <w:r>
-        <w:lastRenderedPageBreak/>
-        <w:t>Risk Manager</w:t>
+        <w:pStyle w:val="Heading2"/>
+      </w:pPr>
+      <w:bookmarkStart w:id="41" w:name="_Toc392770392"/>
+      <w:r>
+        <w:t>Risk Identification</w:t>
+      </w:r>
+      <w:bookmarkEnd w:id="41"/>
+      <w:r>
+        <w:t xml:space="preserve"> </w:t>
       </w:r>
     </w:p>
     <w:p>
       <w:pPr>
         <w:ind w:left="576"/>
-        <w:rPr>
-          <w:color w:val="000000" w:themeColor="text1"/>
-        </w:rPr>
-      </w:pPr>
-      <w:r>
-        <w:rPr>
-          <w:color w:val="000000" w:themeColor="text1"/>
-        </w:rPr>
-        <w:t>Joseph Finnegan is the designated Risk Manager. He will be responsible for recording, documenting and keeping track of any risk related issues or concerns that emerge during the entire development of the project. He will also communicate or address any concerns identified by any of the stakeholders to the whole team. If the team is facing a risk, he will ensure to communicate the team the steps to follow as well as monitoring the risk mitigation process.</w:t>
-      </w:r>
-    </w:p>
-    <w:p>
-      <w:pPr>
-        <w:pStyle w:val="Heading2"/>
-      </w:pPr>
-      <w:bookmarkStart w:id="42" w:name="_Toc392770392"/>
-      <w:r>
-        <w:t>Risk Identification</w:t>
-      </w:r>
-      <w:bookmarkEnd w:id="42"/>
-      <w:r>
-        <w:t xml:space="preserve"> </w:t>
-      </w:r>
-    </w:p>
-    <w:p>
-      <w:pPr>
-        <w:ind w:left="576"/>
-      </w:pPr>
-      <w:r>
-        <w:t>Every team member is responsible of reporting any identified or emerged risks to the Risk Manager. Ideally, risks will be identified early in the development of the project with the purpose to avoid the higher risks and be prepared in case of an incident. The Risk Manager will invoke a team meeting to discuss and inform the team about the steps to take. The project sponsor and director will only be contacted when the severity of the impact is very high</w:t>
+      </w:pPr>
+      <w:r>
+        <w:t xml:space="preserve">Every team member is responsible of reporting any identified or emerged risks to the </w:t>
+      </w:r>
+      <w:r>
+        <w:t>risk m</w:t>
+      </w:r>
+      <w:r>
+        <w:t>anager. Ideally, risks will be identified early in the development of the project with the purpose to avoid the higher risks and be prepar</w:t>
+      </w:r>
+      <w:r>
+        <w:t>ed in case of an incident. The risk m</w:t>
+      </w:r>
+      <w:r>
+        <w:t>anager will invoke a team meeting to discuss and inform the team about the steps to take. The project sponsor and director will only be contacted when the severity of the impact is very high</w:t>
       </w:r>
       <w:r>
         <w:rPr>
@@ -39357,14 +39669,14 @@
       <w:pPr>
         <w:pStyle w:val="Heading2"/>
       </w:pPr>
-      <w:bookmarkStart w:id="43" w:name="_Toc392770393"/>
+      <w:bookmarkStart w:id="42" w:name="_Toc392770393"/>
       <w:r>
         <w:t>Risk</w:t>
       </w:r>
       <w:r>
         <w:t xml:space="preserve"> Triggers</w:t>
       </w:r>
-      <w:bookmarkEnd w:id="43"/>
+      <w:bookmarkEnd w:id="42"/>
     </w:p>
     <w:p>
       <w:pPr>
@@ -39470,7 +39782,7 @@
       <w:pPr>
         <w:pStyle w:val="Heading2"/>
       </w:pPr>
-      <w:bookmarkStart w:id="44" w:name="_Toc392770395"/>
+      <w:bookmarkStart w:id="43" w:name="_Toc392770395"/>
       <w:r>
         <w:lastRenderedPageBreak/>
         <w:t>Risk</w:t>
@@ -39478,7 +39790,7 @@
       <w:r>
         <w:t xml:space="preserve"> Analysis</w:t>
       </w:r>
-      <w:bookmarkEnd w:id="44"/>
+      <w:bookmarkEnd w:id="43"/>
     </w:p>
     <w:p>
       <w:pPr>
@@ -39509,7 +39821,7 @@
       <w:tblPr>
         <w:tblStyle w:val="TableGrid"/>
         <w:tblW w:w="9062" w:type="dxa"/>
-        <w:tblLook w:val="04A0" w:firstRow="1" w:lastRow="0" w:firstColumn="1" w:lastColumn="0" w:noHBand="0" w:noVBand="1"/>
+        <w:tblLook w:val="04A0"/>
       </w:tblPr>
       <w:tblGrid>
         <w:gridCol w:w="2135"/>
@@ -39995,6 +40307,12 @@
           <w:b/>
         </w:rPr>
         <w:t>Table 10-1</w:t>
+      </w:r>
+      <w:r>
+        <w:rPr>
+          <w:b/>
+        </w:rPr>
+        <w:t>:</w:t>
       </w:r>
       <w:r>
         <w:rPr>
@@ -40020,12 +40338,12 @@
       <w:pPr>
         <w:pStyle w:val="Heading2"/>
       </w:pPr>
-      <w:bookmarkStart w:id="45" w:name="_Toc392770396"/>
+      <w:bookmarkStart w:id="44" w:name="_Toc392770396"/>
       <w:r>
         <w:lastRenderedPageBreak/>
         <w:t>Risk Severity</w:t>
       </w:r>
-      <w:bookmarkEnd w:id="45"/>
+      <w:bookmarkEnd w:id="44"/>
     </w:p>
     <w:p>
       <w:pPr>
@@ -40051,7 +40369,7 @@
         <w:tblStyle w:val="TableGrid"/>
         <w:tblW w:w="9540" w:type="dxa"/>
         <w:tblInd w:w="-432" w:type="dxa"/>
-        <w:tblLook w:val="04A0" w:firstRow="1" w:lastRow="0" w:firstColumn="1" w:lastColumn="0" w:noHBand="0" w:noVBand="1"/>
+        <w:tblLook w:val="04A0"/>
       </w:tblPr>
       <w:tblGrid>
         <w:gridCol w:w="2646"/>
@@ -40417,7 +40735,7 @@
           <w:rFonts w:ascii="Times New Roman" w:hAnsi="Times New Roman"/>
         </w:rPr>
       </w:pPr>
-      <w:bookmarkStart w:id="46" w:name="_Toc392770397"/>
+      <w:bookmarkStart w:id="45" w:name="_Toc392770397"/>
       <w:r>
         <w:rPr>
           <w:rFonts w:ascii="Times New Roman" w:hAnsi="Times New Roman"/>
@@ -40428,9 +40746,15 @@
         <w:rPr>
           <w:rFonts w:ascii="Times New Roman" w:hAnsi="Times New Roman"/>
         </w:rPr>
+        <w:t>:</w:t>
+      </w:r>
+      <w:r>
+        <w:rPr>
+          <w:rFonts w:ascii="Times New Roman" w:hAnsi="Times New Roman"/>
+        </w:rPr>
         <w:t xml:space="preserve"> Risk Severity</w:t>
       </w:r>
-      <w:bookmarkEnd w:id="46"/>
+      <w:bookmarkEnd w:id="45"/>
     </w:p>
     <w:p/>
     <w:p/>
@@ -40438,7 +40762,7 @@
       <w:pPr>
         <w:pStyle w:val="Heading2"/>
       </w:pPr>
-      <w:bookmarkStart w:id="47" w:name="_Toc392770398"/>
+      <w:bookmarkStart w:id="46" w:name="_Toc392770398"/>
       <w:r>
         <w:lastRenderedPageBreak/>
         <w:t xml:space="preserve">Risk </w:t>
@@ -40449,14 +40773,23 @@
       <w:r>
         <w:t xml:space="preserve"> Planning</w:t>
       </w:r>
-      <w:bookmarkEnd w:id="47"/>
+      <w:bookmarkEnd w:id="46"/>
     </w:p>
     <w:p>
       <w:pPr>
         <w:ind w:left="576"/>
       </w:pPr>
       <w:r>
-        <w:t>The Risk Plan is one of the most critical elements to ensure that the risks are correctly mitigated if not entirely prevented, which will ensure that the project is successfully delivered on a timely manner.</w:t>
+        <w:t>The risk p</w:t>
+      </w:r>
+      <w:r>
+        <w:t>lan is one of the most cr</w:t>
+      </w:r>
+      <w:r>
+        <w:t>itical elements to ensure that</w:t>
+      </w:r>
+      <w:r>
+        <w:t xml:space="preserve"> risks are correctly mitigated if not entirely prevented, which will ensure that the project is successfully delivered on a timely manner.</w:t>
       </w:r>
     </w:p>
     <w:p>
@@ -40464,7 +40797,13 @@
         <w:ind w:left="576"/>
       </w:pPr>
       <w:r>
-        <w:t>The key driver in this plan is the Risk Manager, who will stay on top of any risks, executing the corresponding risk mitigation steps. The risk mitigation process is described below:</w:t>
+        <w:t xml:space="preserve">The </w:t>
+      </w:r>
+      <w:r>
+        <w:t>key driver in this plan is the risk m</w:t>
+      </w:r>
+      <w:r>
+        <w:t>anager, who will stay on top of any risks, executing the corresponding risk mitigation steps. The risk mitigation process is described below:</w:t>
       </w:r>
     </w:p>
     <w:p>
@@ -40488,7 +40827,13 @@
         </w:numPr>
       </w:pPr>
       <w:r>
-        <w:t>Risk Analysis: Once a risk has been identified, the Risk Manager will schedule a meeting so that all the team members can discuss the priority of each risks and the impact it will create to the project development.</w:t>
+        <w:t>Risk Analysis: Once a</w:t>
+      </w:r>
+      <w:r>
+        <w:t xml:space="preserve"> risk has been identified, the risk m</w:t>
+      </w:r>
+      <w:r>
+        <w:t>anager will schedule a meeting so that all the team members can discuss the priority of each risks and the impact it will create to the project development.</w:t>
       </w:r>
     </w:p>
     <w:p>
@@ -40508,7 +40853,7 @@
       <w:pPr>
         <w:pStyle w:val="Heading2"/>
       </w:pPr>
-      <w:bookmarkStart w:id="48" w:name="_Toc392770400"/>
+      <w:bookmarkStart w:id="47" w:name="_Toc392770400"/>
       <w:r>
         <w:t xml:space="preserve">Risk </w:t>
       </w:r>
@@ -40517,6 +40862,42 @@
       </w:r>
       <w:r>
         <w:t xml:space="preserve"> and Reporting</w:t>
+      </w:r>
+      <w:bookmarkEnd w:id="47"/>
+    </w:p>
+    <w:p>
+      <w:pPr>
+        <w:ind w:left="576"/>
+      </w:pPr>
+      <w:r>
+        <w:t>Risks will</w:t>
+      </w:r>
+      <w:r>
+        <w:t xml:space="preserve"> be properly documented by the risk m</w:t>
+      </w:r>
+      <w:r>
+        <w:t>anager, in a special MS Word document which will have as solely purpose to provide detailed information on the risks, as well as the mitigation plan and steps followed by t</w:t>
+      </w:r>
+      <w:r>
+        <w:t>he team. Also, after the risk i</w:t>
+      </w:r>
+      <w:r>
+        <w:t>s mitigated the risk manager should document all the monitoring in case the risk has more impacts than the team had anticipated</w:t>
+      </w:r>
+      <w:r>
+        <w:t>.</w:t>
+      </w:r>
+    </w:p>
+    <w:p>
+      <w:pPr>
+        <w:pStyle w:val="Heading2"/>
+      </w:pPr>
+      <w:bookmarkStart w:id="48" w:name="_Toc392770401"/>
+      <w:r>
+        <w:t>Risk</w:t>
+      </w:r>
+      <w:r>
+        <w:t xml:space="preserve"> Control</w:t>
       </w:r>
       <w:bookmarkEnd w:id="48"/>
     </w:p>
@@ -40525,13 +40906,13 @@
         <w:ind w:left="576"/>
       </w:pPr>
       <w:r>
-        <w:t>Risks will be properly documented by the Risk Manager, in a special MS Word document which will have as solely purpose to provide detailed information on the risks, as well as the mitigation plan and steps followed by t</w:t>
-      </w:r>
-      <w:r>
-        <w:t>he team. Also, after the risk i</w:t>
-      </w:r>
-      <w:r>
-        <w:t>s mitigated the risk manager should document all the monitoring in case the risk has more impacts than the team had anticipated</w:t>
+        <w:t xml:space="preserve">The team has to have a set mind oriented towards </w:t>
+      </w:r>
+      <w:r>
+        <w:t>risk c</w:t>
+      </w:r>
+      <w:r>
+        <w:t>ontrol. To ensure this, the team will put up a sign in their respective cubicle so that in each meeting they are reminded that risks have to be part of each single detail. The risks will be properly documented along with its resolution and monitoring</w:t>
       </w:r>
       <w:r>
         <w:t>.</w:t>
@@ -40539,54 +40920,30 @@
     </w:p>
     <w:p>
       <w:pPr>
-        <w:pStyle w:val="Heading2"/>
-      </w:pPr>
-      <w:bookmarkStart w:id="49" w:name="_Toc392770401"/>
-      <w:r>
-        <w:t>Risk</w:t>
-      </w:r>
-      <w:r>
-        <w:t xml:space="preserve"> Control</w:t>
+        <w:pStyle w:val="Heading1"/>
+      </w:pPr>
+      <w:bookmarkStart w:id="49" w:name="_Toc392770402"/>
+      <w:r>
+        <w:lastRenderedPageBreak/>
+        <w:t>Procurement</w:t>
+      </w:r>
+      <w:r>
+        <w:t xml:space="preserve"> Management Plan</w:t>
       </w:r>
       <w:bookmarkEnd w:id="49"/>
     </w:p>
     <w:p>
       <w:pPr>
-        <w:ind w:left="576"/>
-      </w:pPr>
-      <w:r>
-        <w:t>The team has to have a set mind oriented towards Risk Control. To ensure this, the team will put up a sign in their respective cubicle so that in each meeting they are reminded that risks have to be part of each single detail. The risks will be properly documented along with its resolution and monitoring</w:t>
-      </w:r>
-      <w:r>
-        <w:t>.</w:t>
-      </w:r>
-    </w:p>
-    <w:p>
-      <w:pPr>
-        <w:pStyle w:val="Heading1"/>
-      </w:pPr>
-      <w:bookmarkStart w:id="50" w:name="_Toc392770402"/>
-      <w:r>
-        <w:lastRenderedPageBreak/>
-        <w:t>Procurement</w:t>
-      </w:r>
-      <w:r>
-        <w:t xml:space="preserve"> Management Plan</w:t>
+        <w:pStyle w:val="Heading2"/>
+      </w:pPr>
+      <w:bookmarkStart w:id="50" w:name="_Toc392770403"/>
+      <w:r>
+        <w:t>Purpose</w:t>
+      </w:r>
+      <w:r>
+        <w:t xml:space="preserve"> of the Procurement Management Plan</w:t>
       </w:r>
       <w:bookmarkEnd w:id="50"/>
-    </w:p>
-    <w:p>
-      <w:pPr>
-        <w:pStyle w:val="Heading2"/>
-      </w:pPr>
-      <w:bookmarkStart w:id="51" w:name="_Toc392770403"/>
-      <w:r>
-        <w:t>Purpose</w:t>
-      </w:r>
-      <w:r>
-        <w:t xml:space="preserve"> of the Procurement Management Plan</w:t>
-      </w:r>
-      <w:bookmarkEnd w:id="51"/>
     </w:p>
     <w:p>
       <w:pPr>
@@ -40620,7 +40977,13 @@
         <w:t xml:space="preserve">are received </w:t>
       </w:r>
       <w:r>
-        <w:t>in time to avoid any delays during the project. Also the procurement management plan will make sure that only components and services necessary for the project are purchased and it also states the roles and responsibilities of the people involved in the project</w:t>
+        <w:t>in time to avoid any delays during the project</w:t>
+      </w:r>
+      <w:r>
+        <w:t xml:space="preserve"> will be included</w:t>
+      </w:r>
+      <w:r>
+        <w:t>. Also the procurement management plan will make sure that only components and services necessary for the project are purchased and it also states the roles and responsibilities of the people involved in the project</w:t>
       </w:r>
       <w:r>
         <w:t>.</w:t>
@@ -40633,14 +40996,14 @@
           <w:i/>
         </w:rPr>
       </w:pPr>
-      <w:bookmarkStart w:id="52" w:name="_Toc392770404"/>
+      <w:bookmarkStart w:id="51" w:name="_Toc392770404"/>
       <w:r>
         <w:t>Roles</w:t>
       </w:r>
       <w:r>
         <w:t xml:space="preserve"> and Responsibilities</w:t>
       </w:r>
-      <w:bookmarkEnd w:id="52"/>
+      <w:bookmarkEnd w:id="51"/>
     </w:p>
     <w:p>
       <w:pPr>
@@ -40848,7 +41211,7 @@
       <w:pPr>
         <w:pStyle w:val="Heading2"/>
       </w:pPr>
-      <w:bookmarkStart w:id="53" w:name="_Toc392770405"/>
+      <w:bookmarkStart w:id="52" w:name="_Toc392770405"/>
       <w:r>
         <w:lastRenderedPageBreak/>
         <w:t xml:space="preserve">Required </w:t>
@@ -40859,7 +41222,7 @@
       <w:r>
         <w:t xml:space="preserve"> Procurements and Timing</w:t>
       </w:r>
-      <w:bookmarkEnd w:id="53"/>
+      <w:bookmarkEnd w:id="52"/>
     </w:p>
     <w:p>
       <w:pPr>
@@ -40918,14 +41281,14 @@
       <w:pPr>
         <w:pStyle w:val="Heading2"/>
       </w:pPr>
-      <w:bookmarkStart w:id="54" w:name="_Toc392770406"/>
+      <w:bookmarkStart w:id="53" w:name="_Toc392770406"/>
       <w:r>
         <w:t>Description</w:t>
       </w:r>
       <w:r>
         <w:t xml:space="preserve"> of Items/ Services to be acquired</w:t>
       </w:r>
-      <w:bookmarkEnd w:id="54"/>
+      <w:bookmarkEnd w:id="53"/>
     </w:p>
     <w:p>
       <w:pPr>
@@ -41031,68 +41394,64 @@
       <w:pPr>
         <w:pStyle w:val="Heading1"/>
       </w:pPr>
-      <w:bookmarkStart w:id="55" w:name="_Toc392770407"/>
+      <w:bookmarkStart w:id="54" w:name="_Toc392770407"/>
       <w:r>
         <w:lastRenderedPageBreak/>
         <w:t>Project</w:t>
       </w:r>
       <w:r>
         <w:t xml:space="preserve"> Closeout Report</w:t>
+      </w:r>
+      <w:bookmarkEnd w:id="54"/>
+    </w:p>
+    <w:p>
+      <w:pPr>
+        <w:pStyle w:val="Heading2"/>
+      </w:pPr>
+      <w:bookmarkStart w:id="55" w:name="_Toc392770408"/>
+      <w:r>
+        <w:t>Purpose</w:t>
+      </w:r>
+      <w:r>
+        <w:t xml:space="preserve"> of Closeout Report</w:t>
       </w:r>
       <w:bookmarkEnd w:id="55"/>
     </w:p>
     <w:p>
       <w:pPr>
-        <w:pStyle w:val="Heading2"/>
-      </w:pPr>
-      <w:bookmarkStart w:id="56" w:name="_Toc392770408"/>
-      <w:r>
-        <w:t>Purpose</w:t>
-      </w:r>
-      <w:r>
-        <w:t xml:space="preserve"> of Closeout Report</w:t>
-      </w:r>
-      <w:bookmarkEnd w:id="56"/>
+        <w:ind w:left="576"/>
+      </w:pPr>
+      <w:r>
+        <w:t>The pu</w:t>
+      </w:r>
+      <w:r>
+        <w:t>rpose of the closeout r</w:t>
+      </w:r>
+      <w:r>
+        <w:t>eport is to address any personnel issues, administrative issues, and financial issues at th</w:t>
+      </w:r>
+      <w:r>
+        <w:t>e end of the project and resolve the issues in a orderly</w:t>
+      </w:r>
+      <w:r>
+        <w:t xml:space="preserve"> and timely manner. Also, during the closeout report the team should make sure that all the documents from the project are archived together, and that all the lessons learned are documented</w:t>
+      </w:r>
+      <w:r>
+        <w:t>.</w:t>
+      </w:r>
     </w:p>
     <w:p>
       <w:pPr>
-        <w:ind w:left="576"/>
-      </w:pPr>
-      <w:r>
-        <w:t>The purpose of the Closeout Report is to address any personnel issues, administrative issues, and financial issues at th</w:t>
-      </w:r>
-      <w:r>
-        <w:t xml:space="preserve">e end of the project and resolve the issues in </w:t>
-      </w:r>
-      <w:proofErr w:type="spellStart"/>
-      <w:proofErr w:type="gramStart"/>
-      <w:r>
-        <w:t>a</w:t>
-      </w:r>
-      <w:proofErr w:type="spellEnd"/>
-      <w:proofErr w:type="gramEnd"/>
-      <w:r>
-        <w:t xml:space="preserve"> orderly</w:t>
-      </w:r>
-      <w:r>
-        <w:t xml:space="preserve"> and timely manner. Also, during the closeout report the team should make sure that all the documents from the project are archived together, and that all the lessons learned are documented</w:t>
-      </w:r>
-      <w:r>
-        <w:t>.</w:t>
-      </w:r>
-    </w:p>
-    <w:p>
-      <w:pPr>
         <w:pStyle w:val="Heading2"/>
       </w:pPr>
-      <w:bookmarkStart w:id="57" w:name="_Toc392770409"/>
+      <w:bookmarkStart w:id="56" w:name="_Toc392770409"/>
       <w:r>
         <w:t>Administrative</w:t>
       </w:r>
       <w:r>
         <w:t xml:space="preserve"> Closure</w:t>
       </w:r>
-      <w:bookmarkEnd w:id="57"/>
+      <w:bookmarkEnd w:id="56"/>
     </w:p>
     <w:p>
       <w:pPr>
@@ -41345,7 +41704,13 @@
         <w:t>After the project i</w:t>
       </w:r>
       <w:r>
-        <w:t>s over, the team will meet with the sponsor, and determine if the project was a success or not. The success of the project will be determined by comparing the final product with the System Requirement Specification. The team and the sponsor will determine how many requirements were completed, and the priority of the requirements will also dictate if the project was successful as requirements with higher priority are more important. The System Requirement Specification also contains the Acceptance Requirements section that will be use</w:t>
+        <w:t>s over, the team will meet with the sponsor, and determine if the project was a success or not. The success of the project will be determined by comparing the final product with the System Requirement Specification. The team and the sponsor will determine how many requirements were completed, and the priority of the requirements will also dictate if the project was successful as requirements with higher priority are more important. The System Requirement S</w:t>
+      </w:r>
+      <w:r>
+        <w:t>pecification also contains the acceptance r</w:t>
+      </w:r>
+      <w:r>
+        <w:t>equirements section that will be use</w:t>
       </w:r>
       <w:r>
         <w:t>d</w:t>
@@ -41446,7 +41811,7 @@
 </file>
 
 <file path=word/endnotes.xml><?xml version="1.0" encoding="utf-8"?>
-<w:endnotes xmlns:wpc="http://schemas.microsoft.com/office/word/2010/wordprocessingCanvas" xmlns:mc="http://schemas.openxmlformats.org/markup-compatibility/2006" xmlns:o="urn:schemas-microsoft-com:office:office" xmlns:r="http://schemas.openxmlformats.org/officeDocument/2006/relationships" xmlns:m="http://schemas.openxmlformats.org/officeDocument/2006/math" xmlns:v="urn:schemas-microsoft-com:vml" xmlns:wp14="http://schemas.microsoft.com/office/word/2010/wordprocessingDrawing" xmlns:wp="http://schemas.openxmlformats.org/drawingml/2006/wordprocessingDrawing" xmlns:w10="urn:schemas-microsoft-com:office:word" xmlns:w="http://schemas.openxmlformats.org/wordprocessingml/2006/main" xmlns:w14="http://schemas.microsoft.com/office/word/2010/wordml" xmlns:w15="http://schemas.microsoft.com/office/word/2012/wordml" xmlns:wpg="http://schemas.microsoft.com/office/word/2010/wordprocessingGroup" xmlns:wpi="http://schemas.microsoft.com/office/word/2010/wordprocessingInk" xmlns:wne="http://schemas.microsoft.com/office/word/2006/wordml" xmlns:wps="http://schemas.microsoft.com/office/word/2010/wordprocessingShape" mc:Ignorable="w14 w15 wp14">
+<w:endnotes xmlns:ve="http://schemas.openxmlformats.org/markup-compatibility/2006" xmlns:o="urn:schemas-microsoft-com:office:office" xmlns:r="http://schemas.openxmlformats.org/officeDocument/2006/relationships" xmlns:m="http://schemas.openxmlformats.org/officeDocument/2006/math" xmlns:v="urn:schemas-microsoft-com:vml" xmlns:wp="http://schemas.openxmlformats.org/drawingml/2006/wordprocessingDrawing" xmlns:w10="urn:schemas-microsoft-com:office:word" xmlns:w="http://schemas.openxmlformats.org/wordprocessingml/2006/main" xmlns:wne="http://schemas.microsoft.com/office/word/2006/wordml">
   <w:endnote w:type="separator" w:id="-1">
     <w:p>
       <w:r>
@@ -41465,7 +41830,7 @@
 </file>
 
 <file path=word/footer1.xml><?xml version="1.0" encoding="utf-8"?>
-<w:ftr xmlns:wpc="http://schemas.microsoft.com/office/word/2010/wordprocessingCanvas" xmlns:mc="http://schemas.openxmlformats.org/markup-compatibility/2006" xmlns:o="urn:schemas-microsoft-com:office:office" xmlns:r="http://schemas.openxmlformats.org/officeDocument/2006/relationships" xmlns:m="http://schemas.openxmlformats.org/officeDocument/2006/math" xmlns:v="urn:schemas-microsoft-com:vml" xmlns:wp14="http://schemas.microsoft.com/office/word/2010/wordprocessingDrawing" xmlns:wp="http://schemas.openxmlformats.org/drawingml/2006/wordprocessingDrawing" xmlns:w10="urn:schemas-microsoft-com:office:word" xmlns:w="http://schemas.openxmlformats.org/wordprocessingml/2006/main" xmlns:w14="http://schemas.microsoft.com/office/word/2010/wordml" xmlns:w15="http://schemas.microsoft.com/office/word/2012/wordml" xmlns:wpg="http://schemas.microsoft.com/office/word/2010/wordprocessingGroup" xmlns:wpi="http://schemas.microsoft.com/office/word/2010/wordprocessingInk" xmlns:wne="http://schemas.microsoft.com/office/word/2006/wordml" xmlns:wps="http://schemas.microsoft.com/office/word/2010/wordprocessingShape" mc:Ignorable="w14 w15 wp14">
+<w:ftr xmlns:ve="http://schemas.openxmlformats.org/markup-compatibility/2006" xmlns:o="urn:schemas-microsoft-com:office:office" xmlns:r="http://schemas.openxmlformats.org/officeDocument/2006/relationships" xmlns:m="http://schemas.openxmlformats.org/officeDocument/2006/math" xmlns:v="urn:schemas-microsoft-com:vml" xmlns:wp="http://schemas.openxmlformats.org/drawingml/2006/wordprocessingDrawing" xmlns:w10="urn:schemas-microsoft-com:office:word" xmlns:w="http://schemas.openxmlformats.org/wordprocessingml/2006/main" xmlns:wne="http://schemas.microsoft.com/office/word/2006/wordml">
   <w:p>
     <w:pPr>
       <w:framePr w:wrap="around" w:vAnchor="text" w:hAnchor="margin" w:xAlign="right" w:y="1"/>
@@ -41489,7 +41854,7 @@
 </file>
 
 <file path=word/footer2.xml><?xml version="1.0" encoding="utf-8"?>
-<w:ftr xmlns:wpc="http://schemas.microsoft.com/office/word/2010/wordprocessingCanvas" xmlns:mc="http://schemas.openxmlformats.org/markup-compatibility/2006" xmlns:o="urn:schemas-microsoft-com:office:office" xmlns:r="http://schemas.openxmlformats.org/officeDocument/2006/relationships" xmlns:m="http://schemas.openxmlformats.org/officeDocument/2006/math" xmlns:v="urn:schemas-microsoft-com:vml" xmlns:wp14="http://schemas.microsoft.com/office/word/2010/wordprocessingDrawing" xmlns:wp="http://schemas.openxmlformats.org/drawingml/2006/wordprocessingDrawing" xmlns:w10="urn:schemas-microsoft-com:office:word" xmlns:w="http://schemas.openxmlformats.org/wordprocessingml/2006/main" xmlns:w14="http://schemas.microsoft.com/office/word/2010/wordml" xmlns:w15="http://schemas.microsoft.com/office/word/2012/wordml" xmlns:wpg="http://schemas.microsoft.com/office/word/2010/wordprocessingGroup" xmlns:wpi="http://schemas.microsoft.com/office/word/2010/wordprocessingInk" xmlns:wne="http://schemas.microsoft.com/office/word/2006/wordml" xmlns:wps="http://schemas.microsoft.com/office/word/2010/wordprocessingShape" mc:Ignorable="w14 w15 wp14">
+<w:ftr xmlns:ve="http://schemas.openxmlformats.org/markup-compatibility/2006" xmlns:o="urn:schemas-microsoft-com:office:office" xmlns:r="http://schemas.openxmlformats.org/officeDocument/2006/relationships" xmlns:m="http://schemas.openxmlformats.org/officeDocument/2006/math" xmlns:v="urn:schemas-microsoft-com:vml" xmlns:wp="http://schemas.openxmlformats.org/drawingml/2006/wordprocessingDrawing" xmlns:w10="urn:schemas-microsoft-com:office:word" xmlns:w="http://schemas.openxmlformats.org/wordprocessingml/2006/main" xmlns:wne="http://schemas.microsoft.com/office/word/2006/wordml">
   <w:p>
     <w:pPr>
       <w:pStyle w:val="Header"/>
@@ -41506,50 +41871,30 @@
 </file>
 
 <file path=word/footer3.xml><?xml version="1.0" encoding="utf-8"?>
-<w:ftr xmlns:wpc="http://schemas.microsoft.com/office/word/2010/wordprocessingCanvas" xmlns:mc="http://schemas.openxmlformats.org/markup-compatibility/2006" xmlns:o="urn:schemas-microsoft-com:office:office" xmlns:r="http://schemas.openxmlformats.org/officeDocument/2006/relationships" xmlns:m="http://schemas.openxmlformats.org/officeDocument/2006/math" xmlns:v="urn:schemas-microsoft-com:vml" xmlns:wp14="http://schemas.microsoft.com/office/word/2010/wordprocessingDrawing" xmlns:wp="http://schemas.openxmlformats.org/drawingml/2006/wordprocessingDrawing" xmlns:w10="urn:schemas-microsoft-com:office:word" xmlns:w="http://schemas.openxmlformats.org/wordprocessingml/2006/main" xmlns:w14="http://schemas.microsoft.com/office/word/2010/wordml" xmlns:w15="http://schemas.microsoft.com/office/word/2012/wordml" xmlns:wpg="http://schemas.microsoft.com/office/word/2010/wordprocessingGroup" xmlns:wpi="http://schemas.microsoft.com/office/word/2010/wordprocessingInk" xmlns:wne="http://schemas.microsoft.com/office/word/2006/wordml" xmlns:wps="http://schemas.microsoft.com/office/word/2010/wordprocessingShape" mc:Ignorable="w14 w15 wp14">
+<w:ftr xmlns:ve="http://schemas.openxmlformats.org/markup-compatibility/2006" xmlns:o="urn:schemas-microsoft-com:office:office" xmlns:r="http://schemas.openxmlformats.org/officeDocument/2006/relationships" xmlns:m="http://schemas.openxmlformats.org/officeDocument/2006/math" xmlns:v="urn:schemas-microsoft-com:vml" xmlns:wp="http://schemas.openxmlformats.org/drawingml/2006/wordprocessingDrawing" xmlns:w10="urn:schemas-microsoft-com:office:word" xmlns:w="http://schemas.openxmlformats.org/wordprocessingml/2006/main" xmlns:wne="http://schemas.microsoft.com/office/word/2006/wordml">
   <w:p>
     <w:pPr>
       <w:pStyle w:val="Header"/>
     </w:pPr>
-    <w:r>
-      <w:fldChar w:fldCharType="begin"/>
-    </w:r>
-    <w:r>
-      <w:instrText xml:space="preserve"> SAVEDATE  \@ "d MMMM yyyy @ h:mm:ss am/pm"  \* MERGEFORMAT </w:instrText>
-    </w:r>
-    <w:r>
-      <w:fldChar w:fldCharType="separate"/>
-    </w:r>
-    <w:r>
-      <w:rPr>
-        <w:noProof/>
-      </w:rPr>
-      <w:t>7 October 2014 @ 6:35:00 PM</w:t>
-    </w:r>
-    <w:r>
-      <w:fldChar w:fldCharType="end"/>
-    </w:r>
+    <w:fldSimple w:instr=" SAVEDATE  \@ &quot;d MMMM yyyy @ h:mm:ss am/pm&quot;  \* MERGEFORMAT ">
+      <w:r>
+        <w:rPr>
+          <w:noProof/>
+        </w:rPr>
+        <w:t>14 October 2014 @ 1:03:00 AM</w:t>
+      </w:r>
+    </w:fldSimple>
     <w:r>
       <w:tab/>
     </w:r>
-    <w:r>
-      <w:fldChar w:fldCharType="begin"/>
-    </w:r>
-    <w:r>
-      <w:instrText xml:space="preserve"> PAGE  \* roman  \* MERGEFORMAT </w:instrText>
-    </w:r>
-    <w:r>
-      <w:fldChar w:fldCharType="separate"/>
-    </w:r>
-    <w:r>
-      <w:rPr>
-        <w:noProof/>
-      </w:rPr>
-      <w:t>ii</w:t>
-    </w:r>
-    <w:r>
-      <w:fldChar w:fldCharType="end"/>
-    </w:r>
+    <w:fldSimple w:instr=" PAGE  \* roman  \* MERGEFORMAT ">
+      <w:r>
+        <w:rPr>
+          <w:noProof/>
+        </w:rPr>
+        <w:t>ii</w:t>
+      </w:r>
+    </w:fldSimple>
     <w:r>
       <w:tab/>
     </w:r>
@@ -41566,29 +41911,19 @@
 </file>
 
 <file path=word/footer4.xml><?xml version="1.0" encoding="utf-8"?>
-<w:ftr xmlns:wpc="http://schemas.microsoft.com/office/word/2010/wordprocessingCanvas" xmlns:mc="http://schemas.openxmlformats.org/markup-compatibility/2006" xmlns:o="urn:schemas-microsoft-com:office:office" xmlns:r="http://schemas.openxmlformats.org/officeDocument/2006/relationships" xmlns:m="http://schemas.openxmlformats.org/officeDocument/2006/math" xmlns:v="urn:schemas-microsoft-com:vml" xmlns:wp14="http://schemas.microsoft.com/office/word/2010/wordprocessingDrawing" xmlns:wp="http://schemas.openxmlformats.org/drawingml/2006/wordprocessingDrawing" xmlns:w10="urn:schemas-microsoft-com:office:word" xmlns:w="http://schemas.openxmlformats.org/wordprocessingml/2006/main" xmlns:w14="http://schemas.microsoft.com/office/word/2010/wordml" xmlns:w15="http://schemas.microsoft.com/office/word/2012/wordml" xmlns:wpg="http://schemas.microsoft.com/office/word/2010/wordprocessingGroup" xmlns:wpi="http://schemas.microsoft.com/office/word/2010/wordprocessingInk" xmlns:wne="http://schemas.microsoft.com/office/word/2006/wordml" xmlns:wps="http://schemas.microsoft.com/office/word/2010/wordprocessingShape" mc:Ignorable="w14 w15 wp14">
+<w:ftr xmlns:ve="http://schemas.openxmlformats.org/markup-compatibility/2006" xmlns:o="urn:schemas-microsoft-com:office:office" xmlns:r="http://schemas.openxmlformats.org/officeDocument/2006/relationships" xmlns:m="http://schemas.openxmlformats.org/officeDocument/2006/math" xmlns:v="urn:schemas-microsoft-com:vml" xmlns:wp="http://schemas.openxmlformats.org/drawingml/2006/wordprocessingDrawing" xmlns:w10="urn:schemas-microsoft-com:office:word" xmlns:w="http://schemas.openxmlformats.org/wordprocessingml/2006/main" xmlns:wne="http://schemas.microsoft.com/office/word/2006/wordml">
   <w:p>
     <w:pPr>
       <w:pStyle w:val="Header"/>
     </w:pPr>
-    <w:r>
-      <w:fldChar w:fldCharType="begin"/>
-    </w:r>
-    <w:r>
-      <w:instrText xml:space="preserve"> SAVEDATE  \@ "d MMMM yyyy @ h:mm:ss am/pm"  \* MERGEFORMAT </w:instrText>
-    </w:r>
-    <w:r>
-      <w:fldChar w:fldCharType="separate"/>
-    </w:r>
-    <w:r>
-      <w:rPr>
-        <w:noProof/>
-      </w:rPr>
-      <w:t>7 October 2014 @ 6:35:00 PM</w:t>
-    </w:r>
-    <w:r>
-      <w:fldChar w:fldCharType="end"/>
-    </w:r>
+    <w:fldSimple w:instr=" SAVEDATE  \@ &quot;d MMMM yyyy @ h:mm:ss am/pm&quot;  \* MERGEFORMAT ">
+      <w:r>
+        <w:rPr>
+          <w:noProof/>
+        </w:rPr>
+        <w:t>14 October 2014 @ 1:03:00 AM</w:t>
+      </w:r>
+    </w:fldSimple>
     <w:r>
       <w:tab/>
     </w:r>
@@ -41615,7 +41950,7 @@
         <w:b w:val="0"/>
         <w:noProof/>
       </w:rPr>
-      <w:t>19</w:t>
+      <w:t>32</w:t>
     </w:r>
     <w:r>
       <w:rPr>
@@ -41634,7 +41969,7 @@
         <w:rPr>
           <w:noProof/>
         </w:rPr>
-        <w:t>Work Breakdown Structure</w:t>
+        <w:t>Risk Management Plan</w:t>
       </w:r>
     </w:fldSimple>
   </w:p>
@@ -41642,7 +41977,7 @@
 </file>
 
 <file path=word/footnotes.xml><?xml version="1.0" encoding="utf-8"?>
-<w:footnotes xmlns:wpc="http://schemas.microsoft.com/office/word/2010/wordprocessingCanvas" xmlns:mc="http://schemas.openxmlformats.org/markup-compatibility/2006" xmlns:o="urn:schemas-microsoft-com:office:office" xmlns:r="http://schemas.openxmlformats.org/officeDocument/2006/relationships" xmlns:m="http://schemas.openxmlformats.org/officeDocument/2006/math" xmlns:v="urn:schemas-microsoft-com:vml" xmlns:wp14="http://schemas.microsoft.com/office/word/2010/wordprocessingDrawing" xmlns:wp="http://schemas.openxmlformats.org/drawingml/2006/wordprocessingDrawing" xmlns:w10="urn:schemas-microsoft-com:office:word" xmlns:w="http://schemas.openxmlformats.org/wordprocessingml/2006/main" xmlns:w14="http://schemas.microsoft.com/office/word/2010/wordml" xmlns:w15="http://schemas.microsoft.com/office/word/2012/wordml" xmlns:wpg="http://schemas.microsoft.com/office/word/2010/wordprocessingGroup" xmlns:wpi="http://schemas.microsoft.com/office/word/2010/wordprocessingInk" xmlns:wne="http://schemas.microsoft.com/office/word/2006/wordml" xmlns:wps="http://schemas.microsoft.com/office/word/2010/wordprocessingShape" mc:Ignorable="w14 w15 wp14">
+<w:footnotes xmlns:ve="http://schemas.openxmlformats.org/markup-compatibility/2006" xmlns:o="urn:schemas-microsoft-com:office:office" xmlns:r="http://schemas.openxmlformats.org/officeDocument/2006/relationships" xmlns:m="http://schemas.openxmlformats.org/officeDocument/2006/math" xmlns:v="urn:schemas-microsoft-com:vml" xmlns:wp="http://schemas.openxmlformats.org/drawingml/2006/wordprocessingDrawing" xmlns:w10="urn:schemas-microsoft-com:office:word" xmlns:w="http://schemas.openxmlformats.org/wordprocessingml/2006/main" xmlns:wne="http://schemas.microsoft.com/office/word/2006/wordml">
   <w:footnote w:type="separator" w:id="-1">
     <w:p>
       <w:r>
@@ -41661,7 +41996,7 @@
 </file>
 
 <file path=word/header1.xml><?xml version="1.0" encoding="utf-8"?>
-<w:hdr xmlns:wpc="http://schemas.microsoft.com/office/word/2010/wordprocessingCanvas" xmlns:mc="http://schemas.openxmlformats.org/markup-compatibility/2006" xmlns:o="urn:schemas-microsoft-com:office:office" xmlns:r="http://schemas.openxmlformats.org/officeDocument/2006/relationships" xmlns:m="http://schemas.openxmlformats.org/officeDocument/2006/math" xmlns:v="urn:schemas-microsoft-com:vml" xmlns:wp14="http://schemas.microsoft.com/office/word/2010/wordprocessingDrawing" xmlns:wp="http://schemas.openxmlformats.org/drawingml/2006/wordprocessingDrawing" xmlns:w10="urn:schemas-microsoft-com:office:word" xmlns:w="http://schemas.openxmlformats.org/wordprocessingml/2006/main" xmlns:w14="http://schemas.microsoft.com/office/word/2010/wordml" xmlns:w15="http://schemas.microsoft.com/office/word/2012/wordml" xmlns:wpg="http://schemas.microsoft.com/office/word/2010/wordprocessingGroup" xmlns:wpi="http://schemas.microsoft.com/office/word/2010/wordprocessingInk" xmlns:wne="http://schemas.microsoft.com/office/word/2006/wordml" xmlns:wps="http://schemas.microsoft.com/office/word/2010/wordprocessingShape" mc:Ignorable="w14 w15 wp14">
+<w:hdr xmlns:ve="http://schemas.openxmlformats.org/markup-compatibility/2006" xmlns:o="urn:schemas-microsoft-com:office:office" xmlns:r="http://schemas.openxmlformats.org/officeDocument/2006/relationships" xmlns:m="http://schemas.openxmlformats.org/officeDocument/2006/math" xmlns:v="urn:schemas-microsoft-com:vml" xmlns:wp="http://schemas.openxmlformats.org/drawingml/2006/wordprocessingDrawing" xmlns:w10="urn:schemas-microsoft-com:office:word" xmlns:w="http://schemas.openxmlformats.org/wordprocessingml/2006/main" xmlns:wne="http://schemas.microsoft.com/office/word/2006/wordml">
   <w:p>
     <w:pPr>
       <w:pStyle w:val="Header"/>
@@ -41681,7 +42016,7 @@
 </file>
 
 <file path=word/header2.xml><?xml version="1.0" encoding="utf-8"?>
-<w:hdr xmlns:wpc="http://schemas.microsoft.com/office/word/2010/wordprocessingCanvas" xmlns:mc="http://schemas.openxmlformats.org/markup-compatibility/2006" xmlns:o="urn:schemas-microsoft-com:office:office" xmlns:r="http://schemas.openxmlformats.org/officeDocument/2006/relationships" xmlns:m="http://schemas.openxmlformats.org/officeDocument/2006/math" xmlns:v="urn:schemas-microsoft-com:vml" xmlns:wp14="http://schemas.microsoft.com/office/word/2010/wordprocessingDrawing" xmlns:wp="http://schemas.openxmlformats.org/drawingml/2006/wordprocessingDrawing" xmlns:w10="urn:schemas-microsoft-com:office:word" xmlns:w="http://schemas.openxmlformats.org/wordprocessingml/2006/main" xmlns:w14="http://schemas.microsoft.com/office/word/2010/wordml" xmlns:w15="http://schemas.microsoft.com/office/word/2012/wordml" xmlns:wpg="http://schemas.microsoft.com/office/word/2010/wordprocessingGroup" xmlns:wpi="http://schemas.microsoft.com/office/word/2010/wordprocessingInk" xmlns:wne="http://schemas.microsoft.com/office/word/2006/wordml" xmlns:wps="http://schemas.microsoft.com/office/word/2010/wordprocessingShape" mc:Ignorable="w14 w15 wp14">
+<w:hdr xmlns:ve="http://schemas.openxmlformats.org/markup-compatibility/2006" xmlns:o="urn:schemas-microsoft-com:office:office" xmlns:r="http://schemas.openxmlformats.org/officeDocument/2006/relationships" xmlns:m="http://schemas.openxmlformats.org/officeDocument/2006/math" xmlns:v="urn:schemas-microsoft-com:vml" xmlns:wp="http://schemas.openxmlformats.org/drawingml/2006/wordprocessingDrawing" xmlns:w10="urn:schemas-microsoft-com:office:word" xmlns:w="http://schemas.openxmlformats.org/wordprocessingml/2006/main" xmlns:wne="http://schemas.microsoft.com/office/word/2006/wordml">
   <w:p>
     <w:pPr>
       <w:pStyle w:val="Header"/>
@@ -41695,7 +42030,7 @@
 </file>
 
 <file path=word/numbering.xml><?xml version="1.0" encoding="utf-8"?>
-<w:numbering xmlns:wpc="http://schemas.microsoft.com/office/word/2010/wordprocessingCanvas" xmlns:mc="http://schemas.openxmlformats.org/markup-compatibility/2006" xmlns:o="urn:schemas-microsoft-com:office:office" xmlns:r="http://schemas.openxmlformats.org/officeDocument/2006/relationships" xmlns:m="http://schemas.openxmlformats.org/officeDocument/2006/math" xmlns:v="urn:schemas-microsoft-com:vml" xmlns:wp14="http://schemas.microsoft.com/office/word/2010/wordprocessingDrawing" xmlns:wp="http://schemas.openxmlformats.org/drawingml/2006/wordprocessingDrawing" xmlns:w10="urn:schemas-microsoft-com:office:word" xmlns:w="http://schemas.openxmlformats.org/wordprocessingml/2006/main" xmlns:w14="http://schemas.microsoft.com/office/word/2010/wordml" xmlns:w15="http://schemas.microsoft.com/office/word/2012/wordml" xmlns:wpg="http://schemas.microsoft.com/office/word/2010/wordprocessingGroup" xmlns:wpi="http://schemas.microsoft.com/office/word/2010/wordprocessingInk" xmlns:wne="http://schemas.microsoft.com/office/word/2006/wordml" xmlns:wps="http://schemas.microsoft.com/office/word/2010/wordprocessingShape" mc:Ignorable="w14 w15 wp14">
+<w:numbering xmlns:ve="http://schemas.openxmlformats.org/markup-compatibility/2006" xmlns:o="urn:schemas-microsoft-com:office:office" xmlns:r="http://schemas.openxmlformats.org/officeDocument/2006/relationships" xmlns:m="http://schemas.openxmlformats.org/officeDocument/2006/math" xmlns:v="urn:schemas-microsoft-com:vml" xmlns:wp="http://schemas.openxmlformats.org/drawingml/2006/wordprocessingDrawing" xmlns:w10="urn:schemas-microsoft-com:office:word" xmlns:w="http://schemas.openxmlformats.org/wordprocessingml/2006/main" xmlns:wne="http://schemas.microsoft.com/office/word/2006/wordml">
   <w:abstractNum w:abstractNumId="0">
     <w:nsid w:val="0297012F"/>
     <w:multiLevelType w:val="multilevel"/>
@@ -42264,7 +42599,7 @@
   <w:abstractNum w:abstractNumId="5">
     <w:nsid w:val="32505FAF"/>
     <w:multiLevelType w:val="multilevel"/>
-    <w:tmpl w:val="B3D8D468"/>
+    <w:tmpl w:val="14E88B3E"/>
     <w:lvl w:ilvl="0">
       <w:start w:val="1"/>
       <w:numFmt w:val="decimal"/>
@@ -42309,7 +42644,7 @@
         <w:tabs>
           <w:tab w:val="num" w:pos="720"/>
         </w:tabs>
-        <w:ind w:left="720" w:hanging="720"/>
+        <w:ind w:left="720" w:firstLine="0"/>
       </w:pPr>
       <w:rPr>
         <w:rFonts w:ascii="Arial" w:hAnsi="Arial" w:cs="Arial" w:hint="default"/>
@@ -42332,30 +42667,6 @@
         <w:vertAlign w:val="baseline"/>
         <w:em w:val="none"/>
         <w:specVanish w:val="0"/>
-        <w14:glow w14:rad="0">
-          <w14:srgbClr w14:val="000000"/>
-        </w14:glow>
-        <w14:shadow w14:blurRad="0" w14:dist="0" w14:dir="0" w14:sx="0" w14:sy="0" w14:kx="0" w14:ky="0" w14:algn="none">
-          <w14:srgbClr w14:val="000000"/>
-        </w14:shadow>
-        <w14:reflection w14:blurRad="0" w14:stA="0" w14:stPos="0" w14:endA="0" w14:endPos="0" w14:dist="0" w14:dir="0" w14:fadeDir="0" w14:sx="0" w14:sy="0" w14:kx="0" w14:ky="0" w14:algn="none"/>
-        <w14:textOutline w14:w="0" w14:cap="rnd" w14:cmpd="sng" w14:algn="ctr">
-          <w14:noFill/>
-          <w14:prstDash w14:val="solid"/>
-          <w14:bevel/>
-        </w14:textOutline>
-        <w14:scene3d>
-          <w14:camera w14:prst="orthographicFront"/>
-          <w14:lightRig w14:rig="threePt" w14:dir="t">
-            <w14:rot w14:lat="0" w14:lon="0" w14:rev="0"/>
-          </w14:lightRig>
-        </w14:scene3d>
-        <w14:props3d w14:extrusionH="0" w14:contourW="0" w14:prstMaterial="none"/>
-        <w14:ligatures w14:val="none"/>
-        <w14:numForm w14:val="default"/>
-        <w14:numSpacing w14:val="default"/>
-        <w14:stylisticSets/>
-        <w14:cntxtAlts w14:val="0"/>
       </w:rPr>
     </w:lvl>
     <w:lvl w:ilvl="3">
@@ -44048,30 +44359,6 @@
         <w:vertAlign w:val="baseline"/>
         <w:em w:val="none"/>
         <w:specVanish w:val="0"/>
-        <w14:glow w14:rad="0">
-          <w14:srgbClr w14:val="000000"/>
-        </w14:glow>
-        <w14:shadow w14:blurRad="0" w14:dist="0" w14:dir="0" w14:sx="0" w14:sy="0" w14:kx="0" w14:ky="0" w14:algn="none">
-          <w14:srgbClr w14:val="000000"/>
-        </w14:shadow>
-        <w14:reflection w14:blurRad="0" w14:stA="0" w14:stPos="0" w14:endA="0" w14:endPos="0" w14:dist="0" w14:dir="0" w14:fadeDir="0" w14:sx="0" w14:sy="0" w14:kx="0" w14:ky="0" w14:algn="none"/>
-        <w14:textOutline w14:w="0" w14:cap="rnd" w14:cmpd="sng" w14:algn="ctr">
-          <w14:noFill/>
-          <w14:prstDash w14:val="solid"/>
-          <w14:bevel/>
-        </w14:textOutline>
-        <w14:scene3d>
-          <w14:camera w14:prst="orthographicFront"/>
-          <w14:lightRig w14:rig="threePt" w14:dir="t">
-            <w14:rot w14:lat="0" w14:lon="0" w14:rev="0"/>
-          </w14:lightRig>
-        </w14:scene3d>
-        <w14:props3d w14:extrusionH="0" w14:contourW="0" w14:prstMaterial="none"/>
-        <w14:ligatures w14:val="none"/>
-        <w14:numForm w14:val="default"/>
-        <w14:numSpacing w14:val="default"/>
-        <w14:stylisticSets/>
-        <w14:cntxtAlts w14:val="0"/>
       </w:rPr>
     </w:lvl>
     <w:lvl w:ilvl="3">
@@ -44492,7 +44779,7 @@
 </file>
 
 <file path=word/styles.xml><?xml version="1.0" encoding="utf-8"?>
-<w:styles xmlns:mc="http://schemas.openxmlformats.org/markup-compatibility/2006" xmlns:r="http://schemas.openxmlformats.org/officeDocument/2006/relationships" xmlns:w="http://schemas.openxmlformats.org/wordprocessingml/2006/main" xmlns:w14="http://schemas.microsoft.com/office/word/2010/wordml" xmlns:w15="http://schemas.microsoft.com/office/word/2012/wordml" mc:Ignorable="w14 w15">
+<w:styles xmlns:r="http://schemas.openxmlformats.org/officeDocument/2006/relationships" xmlns:w="http://schemas.openxmlformats.org/wordprocessingml/2006/main">
   <w:docDefaults>
     <w:rPrDefault>
       <w:rPr>
@@ -44502,359 +44789,274 @@
     </w:rPrDefault>
     <w:pPrDefault/>
   </w:docDefaults>
-  <w:latentStyles w:defLockedState="0" w:defUIPriority="0" w:defSemiHidden="0" w:defUnhideWhenUsed="0" w:defQFormat="0" w:count="371">
-    <w:lsdException w:name="Normal" w:qFormat="1"/>
-    <w:lsdException w:name="heading 1" w:qFormat="1"/>
-    <w:lsdException w:name="heading 2" w:qFormat="1"/>
-    <w:lsdException w:name="heading 3" w:qFormat="1"/>
-    <w:lsdException w:name="heading 4" w:qFormat="1"/>
-    <w:lsdException w:name="heading 5" w:qFormat="1"/>
-    <w:lsdException w:name="heading 6" w:qFormat="1"/>
-    <w:lsdException w:name="heading 7" w:qFormat="1"/>
-    <w:lsdException w:name="heading 8" w:qFormat="1"/>
-    <w:lsdException w:name="heading 9" w:qFormat="1"/>
-    <w:lsdException w:name="index 1" w:semiHidden="1" w:unhideWhenUsed="1"/>
-    <w:lsdException w:name="index 7" w:semiHidden="1" w:unhideWhenUsed="1"/>
-    <w:lsdException w:name="index 8" w:semiHidden="1" w:unhideWhenUsed="1"/>
-    <w:lsdException w:name="index 9" w:semiHidden="1" w:unhideWhenUsed="1"/>
-    <w:lsdException w:name="toc 1" w:semiHidden="1" w:uiPriority="39" w:unhideWhenUsed="1"/>
-    <w:lsdException w:name="toc 2" w:semiHidden="1" w:uiPriority="39" w:unhideWhenUsed="1"/>
-    <w:lsdException w:name="toc 3" w:semiHidden="1" w:unhideWhenUsed="1"/>
-    <w:lsdException w:name="toc 4" w:semiHidden="1" w:unhideWhenUsed="1"/>
-    <w:lsdException w:name="toc 5" w:semiHidden="1" w:unhideWhenUsed="1"/>
-    <w:lsdException w:name="toc 6" w:semiHidden="1" w:unhideWhenUsed="1"/>
-    <w:lsdException w:name="toc 7" w:semiHidden="1" w:unhideWhenUsed="1"/>
-    <w:lsdException w:name="toc 8" w:semiHidden="1" w:unhideWhenUsed="1"/>
-    <w:lsdException w:name="toc 9" w:semiHidden="1" w:unhideWhenUsed="1"/>
-    <w:lsdException w:name="Normal Indent" w:semiHidden="1" w:unhideWhenUsed="1"/>
-    <w:lsdException w:name="footnote text" w:semiHidden="1" w:unhideWhenUsed="1"/>
-    <w:lsdException w:name="annotation text" w:semiHidden="1" w:unhideWhenUsed="1"/>
-    <w:lsdException w:name="header" w:semiHidden="1" w:unhideWhenUsed="1"/>
-    <w:lsdException w:name="footer" w:semiHidden="1" w:unhideWhenUsed="1"/>
-    <w:lsdException w:name="index heading" w:semiHidden="1" w:unhideWhenUsed="1"/>
-    <w:lsdException w:name="caption" w:semiHidden="1" w:unhideWhenUsed="1" w:qFormat="1"/>
-    <w:lsdException w:name="table of figures" w:semiHidden="1" w:unhideWhenUsed="1"/>
-    <w:lsdException w:name="envelope address" w:semiHidden="1" w:unhideWhenUsed="1"/>
-    <w:lsdException w:name="envelope return" w:semiHidden="1" w:unhideWhenUsed="1"/>
-    <w:lsdException w:name="footnote reference" w:semiHidden="1" w:unhideWhenUsed="1"/>
-    <w:lsdException w:name="annotation reference" w:semiHidden="1" w:unhideWhenUsed="1"/>
-    <w:lsdException w:name="line number" w:semiHidden="1" w:unhideWhenUsed="1"/>
-    <w:lsdException w:name="page number" w:semiHidden="1" w:unhideWhenUsed="1"/>
-    <w:lsdException w:name="endnote reference" w:semiHidden="1" w:unhideWhenUsed="1"/>
-    <w:lsdException w:name="endnote text" w:semiHidden="1" w:unhideWhenUsed="1"/>
-    <w:lsdException w:name="table of authorities" w:semiHidden="1" w:unhideWhenUsed="1"/>
-    <w:lsdException w:name="macro" w:semiHidden="1" w:unhideWhenUsed="1"/>
-    <w:lsdException w:name="toa heading" w:semiHidden="1" w:unhideWhenUsed="1"/>
-    <w:lsdException w:name="List" w:semiHidden="1" w:unhideWhenUsed="1"/>
-    <w:lsdException w:name="List Bullet" w:semiHidden="1" w:unhideWhenUsed="1"/>
-    <w:lsdException w:name="List Number" w:semiHidden="1" w:unhideWhenUsed="1"/>
-    <w:lsdException w:name="List 2" w:semiHidden="1" w:unhideWhenUsed="1"/>
-    <w:lsdException w:name="List 3" w:semiHidden="1" w:unhideWhenUsed="1"/>
-    <w:lsdException w:name="List 4" w:semiHidden="1" w:unhideWhenUsed="1"/>
-    <w:lsdException w:name="List 5" w:semiHidden="1" w:unhideWhenUsed="1"/>
-    <w:lsdException w:name="List Bullet 2" w:semiHidden="1" w:unhideWhenUsed="1"/>
-    <w:lsdException w:name="List Bullet 3" w:semiHidden="1" w:unhideWhenUsed="1"/>
-    <w:lsdException w:name="List Bullet 4" w:semiHidden="1" w:unhideWhenUsed="1"/>
-    <w:lsdException w:name="List Bullet 5" w:semiHidden="1" w:unhideWhenUsed="1"/>
-    <w:lsdException w:name="List Number 3" w:semiHidden="1" w:unhideWhenUsed="1"/>
-    <w:lsdException w:name="List Number 4" w:semiHidden="1" w:unhideWhenUsed="1"/>
-    <w:lsdException w:name="Title" w:qFormat="1"/>
-    <w:lsdException w:name="Closing" w:semiHidden="1" w:unhideWhenUsed="1"/>
-    <w:lsdException w:name="Signature" w:semiHidden="1" w:unhideWhenUsed="1"/>
-    <w:lsdException w:name="Default Paragraph Font" w:semiHidden="1" w:unhideWhenUsed="1"/>
-    <w:lsdException w:name="Body Text" w:semiHidden="1" w:unhideWhenUsed="1"/>
-    <w:lsdException w:name="Body Text Indent" w:semiHidden="1" w:unhideWhenUsed="1"/>
-    <w:lsdException w:name="List Continue" w:semiHidden="1" w:unhideWhenUsed="1"/>
-    <w:lsdException w:name="List Continue 2" w:semiHidden="1" w:unhideWhenUsed="1"/>
-    <w:lsdException w:name="List Continue 3" w:semiHidden="1" w:unhideWhenUsed="1"/>
-    <w:lsdException w:name="List Continue 4" w:semiHidden="1" w:unhideWhenUsed="1"/>
-    <w:lsdException w:name="List Continue 5" w:semiHidden="1" w:unhideWhenUsed="1"/>
-    <w:lsdException w:name="Message Header" w:semiHidden="1" w:unhideWhenUsed="1"/>
-    <w:lsdException w:name="Subtitle" w:qFormat="1"/>
-    <w:lsdException w:name="Salutation" w:semiHidden="1" w:unhideWhenUsed="1"/>
-    <w:lsdException w:name="Date" w:semiHidden="1" w:unhideWhenUsed="1"/>
-    <w:lsdException w:name="Body Text First Indent" w:semiHidden="1" w:unhideWhenUsed="1"/>
-    <w:lsdException w:name="Body Text First Indent 2" w:semiHidden="1" w:unhideWhenUsed="1"/>
-    <w:lsdException w:name="Note Heading" w:semiHidden="1" w:unhideWhenUsed="1"/>
-    <w:lsdException w:name="Body Text 2" w:semiHidden="1" w:unhideWhenUsed="1"/>
-    <w:lsdException w:name="Body Text 3" w:semiHidden="1" w:unhideWhenUsed="1"/>
-    <w:lsdException w:name="Body Text Indent 2" w:semiHidden="1" w:unhideWhenUsed="1"/>
-    <w:lsdException w:name="Hyperlink" w:uiPriority="99"/>
-    <w:lsdException w:name="Strong" w:qFormat="1"/>
-    <w:lsdException w:name="Emphasis" w:qFormat="1"/>
-    <w:lsdException w:name="Document Map" w:semiHidden="1" w:unhideWhenUsed="1"/>
-    <w:lsdException w:name="Plain Text" w:semiHidden="1" w:unhideWhenUsed="1"/>
-    <w:lsdException w:name="E-mail Signature" w:semiHidden="1" w:unhideWhenUsed="1"/>
-    <w:lsdException w:name="HTML Top of Form" w:semiHidden="1" w:unhideWhenUsed="1"/>
-    <w:lsdException w:name="HTML Bottom of Form" w:semiHidden="1" w:unhideWhenUsed="1"/>
-    <w:lsdException w:name="Normal (Web)" w:semiHidden="1" w:unhideWhenUsed="1"/>
-    <w:lsdException w:name="HTML Acronym" w:semiHidden="1" w:unhideWhenUsed="1"/>
-    <w:lsdException w:name="HTML Address" w:semiHidden="1" w:unhideWhenUsed="1"/>
-    <w:lsdException w:name="HTML Cite" w:semiHidden="1" w:unhideWhenUsed="1"/>
-    <w:lsdException w:name="HTML Code" w:semiHidden="1" w:unhideWhenUsed="1"/>
-    <w:lsdException w:name="HTML Definition" w:semiHidden="1" w:unhideWhenUsed="1"/>
-    <w:lsdException w:name="HTML Keyboard" w:semiHidden="1" w:unhideWhenUsed="1"/>
-    <w:lsdException w:name="HTML Preformatted" w:semiHidden="1" w:unhideWhenUsed="1"/>
-    <w:lsdException w:name="HTML Sample" w:semiHidden="1" w:unhideWhenUsed="1"/>
-    <w:lsdException w:name="HTML Typewriter" w:semiHidden="1" w:unhideWhenUsed="1"/>
-    <w:lsdException w:name="HTML Variable" w:semiHidden="1" w:unhideWhenUsed="1"/>
-    <w:lsdException w:name="Normal Table" w:semiHidden="1" w:unhideWhenUsed="1"/>
-    <w:lsdException w:name="annotation subject" w:semiHidden="1" w:unhideWhenUsed="1"/>
-    <w:lsdException w:name="No List" w:semiHidden="1" w:uiPriority="99" w:unhideWhenUsed="1"/>
-    <w:lsdException w:name="Outline List 1" w:semiHidden="1" w:unhideWhenUsed="1"/>
-    <w:lsdException w:name="Outline List 2" w:semiHidden="1" w:unhideWhenUsed="1"/>
-    <w:lsdException w:name="Outline List 3" w:semiHidden="1" w:unhideWhenUsed="1"/>
-    <w:lsdException w:name="Table Simple 1" w:semiHidden="1" w:unhideWhenUsed="1"/>
-    <w:lsdException w:name="Table Simple 2" w:semiHidden="1" w:unhideWhenUsed="1"/>
-    <w:lsdException w:name="Table Simple 3" w:semiHidden="1" w:unhideWhenUsed="1"/>
-    <w:lsdException w:name="Table Classic 1" w:semiHidden="1" w:unhideWhenUsed="1"/>
-    <w:lsdException w:name="Table Classic 2" w:semiHidden="1" w:unhideWhenUsed="1"/>
-    <w:lsdException w:name="Table Classic 3" w:semiHidden="1" w:unhideWhenUsed="1"/>
-    <w:lsdException w:name="Table Classic 4" w:semiHidden="1" w:unhideWhenUsed="1"/>
-    <w:lsdException w:name="Table Colorful 1" w:semiHidden="1" w:unhideWhenUsed="1"/>
-    <w:lsdException w:name="Table Colorful 2" w:semiHidden="1" w:unhideWhenUsed="1"/>
-    <w:lsdException w:name="Table Colorful 3" w:semiHidden="1" w:unhideWhenUsed="1"/>
-    <w:lsdException w:name="Table Columns 1" w:semiHidden="1" w:unhideWhenUsed="1"/>
-    <w:lsdException w:name="Table Columns 2" w:semiHidden="1" w:unhideWhenUsed="1"/>
-    <w:lsdException w:name="Table Columns 3" w:semiHidden="1" w:unhideWhenUsed="1"/>
-    <w:lsdException w:name="Table Columns 4" w:semiHidden="1" w:unhideWhenUsed="1"/>
-    <w:lsdException w:name="Table Columns 5" w:semiHidden="1" w:unhideWhenUsed="1"/>
-    <w:lsdException w:name="Table Grid 1" w:semiHidden="1" w:unhideWhenUsed="1"/>
-    <w:lsdException w:name="Table Grid 2" w:semiHidden="1" w:unhideWhenUsed="1"/>
-    <w:lsdException w:name="Table Grid 3" w:semiHidden="1" w:unhideWhenUsed="1"/>
-    <w:lsdException w:name="Table Grid 4" w:semiHidden="1" w:unhideWhenUsed="1"/>
-    <w:lsdException w:name="Table Grid 5" w:semiHidden="1" w:unhideWhenUsed="1"/>
-    <w:lsdException w:name="Table Grid 6" w:semiHidden="1" w:unhideWhenUsed="1"/>
-    <w:lsdException w:name="Table Grid 7" w:semiHidden="1" w:unhideWhenUsed="1"/>
-    <w:lsdException w:name="Table Grid 8" w:semiHidden="1" w:unhideWhenUsed="1"/>
-    <w:lsdException w:name="Table List 1" w:semiHidden="1" w:unhideWhenUsed="1"/>
-    <w:lsdException w:name="Table List 2" w:semiHidden="1" w:unhideWhenUsed="1"/>
-    <w:lsdException w:name="Table List 3" w:semiHidden="1" w:unhideWhenUsed="1"/>
-    <w:lsdException w:name="Table List 4" w:semiHidden="1" w:unhideWhenUsed="1"/>
-    <w:lsdException w:name="Table List 5" w:semiHidden="1" w:unhideWhenUsed="1"/>
-    <w:lsdException w:name="Table List 6" w:semiHidden="1" w:unhideWhenUsed="1"/>
-    <w:lsdException w:name="Table List 7" w:semiHidden="1" w:unhideWhenUsed="1"/>
-    <w:lsdException w:name="Table List 8" w:semiHidden="1" w:unhideWhenUsed="1"/>
-    <w:lsdException w:name="Table 3D effects 1" w:semiHidden="1" w:unhideWhenUsed="1"/>
-    <w:lsdException w:name="Table 3D effects 2" w:semiHidden="1" w:unhideWhenUsed="1"/>
-    <w:lsdException w:name="Table 3D effects 3" w:semiHidden="1" w:unhideWhenUsed="1"/>
-    <w:lsdException w:name="Table Contemporary" w:semiHidden="1" w:unhideWhenUsed="1"/>
-    <w:lsdException w:name="Table Elegant" w:semiHidden="1" w:unhideWhenUsed="1"/>
-    <w:lsdException w:name="Table Professional" w:semiHidden="1" w:unhideWhenUsed="1"/>
-    <w:lsdException w:name="Table Subtle 1" w:semiHidden="1" w:unhideWhenUsed="1"/>
-    <w:lsdException w:name="Table Subtle 2" w:semiHidden="1" w:unhideWhenUsed="1"/>
-    <w:lsdException w:name="Table Web 1" w:semiHidden="1" w:unhideWhenUsed="1"/>
-    <w:lsdException w:name="Table Web 2" w:semiHidden="1" w:unhideWhenUsed="1"/>
-    <w:lsdException w:name="Table Web 3" w:semiHidden="1" w:unhideWhenUsed="1"/>
-    <w:lsdException w:name="Balloon Text" w:semiHidden="1" w:unhideWhenUsed="1"/>
-    <w:lsdException w:name="Table Grid" w:uiPriority="59"/>
-    <w:lsdException w:name="Table Theme" w:semiHidden="1" w:unhideWhenUsed="1"/>
-    <w:lsdException w:name="Placeholder Text" w:semiHidden="1" w:uiPriority="99"/>
-    <w:lsdException w:name="No Spacing" w:uiPriority="1" w:qFormat="1"/>
-    <w:lsdException w:name="Light Shading" w:uiPriority="60"/>
-    <w:lsdException w:name="Light List" w:uiPriority="61"/>
-    <w:lsdException w:name="Light Grid" w:uiPriority="62"/>
-    <w:lsdException w:name="Medium Shading 1" w:uiPriority="63"/>
-    <w:lsdException w:name="Medium Shading 2" w:uiPriority="64"/>
-    <w:lsdException w:name="Medium List 1" w:uiPriority="65"/>
-    <w:lsdException w:name="Medium List 2" w:uiPriority="66"/>
-    <w:lsdException w:name="Medium Grid 1" w:uiPriority="67"/>
-    <w:lsdException w:name="Medium Grid 2" w:uiPriority="68"/>
-    <w:lsdException w:name="Medium Grid 3" w:uiPriority="69"/>
-    <w:lsdException w:name="Dark List" w:uiPriority="70"/>
-    <w:lsdException w:name="Colorful Shading" w:uiPriority="71"/>
-    <w:lsdException w:name="Colorful List" w:uiPriority="72"/>
-    <w:lsdException w:name="Colorful Grid" w:uiPriority="73"/>
-    <w:lsdException w:name="Light Shading Accent 1" w:uiPriority="60"/>
-    <w:lsdException w:name="Light List Accent 1" w:uiPriority="61"/>
-    <w:lsdException w:name="Light Grid Accent 1" w:uiPriority="62"/>
-    <w:lsdException w:name="Medium Shading 1 Accent 1" w:uiPriority="63"/>
-    <w:lsdException w:name="Medium Shading 2 Accent 1" w:uiPriority="64"/>
-    <w:lsdException w:name="Medium List 1 Accent 1" w:uiPriority="65"/>
-    <w:lsdException w:name="Revision" w:semiHidden="1" w:uiPriority="99"/>
-    <w:lsdException w:name="List Paragraph" w:uiPriority="34" w:qFormat="1"/>
-    <w:lsdException w:name="Quote" w:uiPriority="29" w:qFormat="1"/>
-    <w:lsdException w:name="Intense Quote" w:uiPriority="30" w:qFormat="1"/>
-    <w:lsdException w:name="Medium List 2 Accent 1" w:uiPriority="66"/>
-    <w:lsdException w:name="Medium Grid 1 Accent 1" w:uiPriority="67"/>
-    <w:lsdException w:name="Medium Grid 2 Accent 1" w:uiPriority="68"/>
-    <w:lsdException w:name="Medium Grid 3 Accent 1" w:uiPriority="69"/>
-    <w:lsdException w:name="Dark List Accent 1" w:uiPriority="70"/>
-    <w:lsdException w:name="Colorful Shading Accent 1" w:uiPriority="71"/>
-    <w:lsdException w:name="Colorful List Accent 1" w:uiPriority="72"/>
-    <w:lsdException w:name="Colorful Grid Accent 1" w:uiPriority="73"/>
-    <w:lsdException w:name="Light Shading Accent 2" w:uiPriority="60"/>
-    <w:lsdException w:name="Light List Accent 2" w:uiPriority="61"/>
-    <w:lsdException w:name="Light Grid Accent 2" w:uiPriority="62"/>
-    <w:lsdException w:name="Medium Shading 1 Accent 2" w:uiPriority="63"/>
-    <w:lsdException w:name="Medium Shading 2 Accent 2" w:uiPriority="64"/>
-    <w:lsdException w:name="Medium List 1 Accent 2" w:uiPriority="65"/>
-    <w:lsdException w:name="Medium List 2 Accent 2" w:uiPriority="66"/>
-    <w:lsdException w:name="Medium Grid 1 Accent 2" w:uiPriority="67"/>
-    <w:lsdException w:name="Medium Grid 2 Accent 2" w:uiPriority="68"/>
-    <w:lsdException w:name="Medium Grid 3 Accent 2" w:uiPriority="69"/>
-    <w:lsdException w:name="Dark List Accent 2" w:uiPriority="70"/>
-    <w:lsdException w:name="Colorful Shading Accent 2" w:uiPriority="71"/>
-    <w:lsdException w:name="Colorful List Accent 2" w:uiPriority="72"/>
-    <w:lsdException w:name="Colorful Grid Accent 2" w:uiPriority="73"/>
-    <w:lsdException w:name="Light Shading Accent 3" w:uiPriority="60"/>
-    <w:lsdException w:name="Light List Accent 3" w:uiPriority="61"/>
-    <w:lsdException w:name="Light Grid Accent 3" w:uiPriority="62"/>
-    <w:lsdException w:name="Medium Shading 1 Accent 3" w:uiPriority="63"/>
-    <w:lsdException w:name="Medium Shading 2 Accent 3" w:uiPriority="64"/>
-    <w:lsdException w:name="Medium List 1 Accent 3" w:uiPriority="65"/>
-    <w:lsdException w:name="Medium List 2 Accent 3" w:uiPriority="66"/>
-    <w:lsdException w:name="Medium Grid 1 Accent 3" w:uiPriority="67"/>
-    <w:lsdException w:name="Medium Grid 2 Accent 3" w:uiPriority="68"/>
-    <w:lsdException w:name="Medium Grid 3 Accent 3" w:uiPriority="69"/>
-    <w:lsdException w:name="Dark List Accent 3" w:uiPriority="70"/>
-    <w:lsdException w:name="Colorful Shading Accent 3" w:uiPriority="71"/>
-    <w:lsdException w:name="Colorful List Accent 3" w:uiPriority="72"/>
-    <w:lsdException w:name="Colorful Grid Accent 3" w:uiPriority="73"/>
-    <w:lsdException w:name="Light Shading Accent 4" w:uiPriority="60"/>
-    <w:lsdException w:name="Light List Accent 4" w:uiPriority="61"/>
-    <w:lsdException w:name="Light Grid Accent 4" w:uiPriority="62"/>
-    <w:lsdException w:name="Medium Shading 1 Accent 4" w:uiPriority="63"/>
-    <w:lsdException w:name="Medium Shading 2 Accent 4" w:uiPriority="64"/>
-    <w:lsdException w:name="Medium List 1 Accent 4" w:uiPriority="65"/>
-    <w:lsdException w:name="Medium List 2 Accent 4" w:uiPriority="66"/>
-    <w:lsdException w:name="Medium Grid 1 Accent 4" w:uiPriority="67"/>
-    <w:lsdException w:name="Medium Grid 2 Accent 4" w:uiPriority="68"/>
-    <w:lsdException w:name="Medium Grid 3 Accent 4" w:uiPriority="69"/>
-    <w:lsdException w:name="Dark List Accent 4" w:uiPriority="70"/>
-    <w:lsdException w:name="Colorful Shading Accent 4" w:uiPriority="71"/>
-    <w:lsdException w:name="Colorful List Accent 4" w:uiPriority="72"/>
-    <w:lsdException w:name="Colorful Grid Accent 4" w:uiPriority="73"/>
-    <w:lsdException w:name="Light Shading Accent 5" w:uiPriority="60"/>
-    <w:lsdException w:name="Light List Accent 5" w:uiPriority="61"/>
-    <w:lsdException w:name="Light Grid Accent 5" w:uiPriority="62"/>
-    <w:lsdException w:name="Medium Shading 1 Accent 5" w:uiPriority="63"/>
-    <w:lsdException w:name="Medium Shading 2 Accent 5" w:uiPriority="64"/>
-    <w:lsdException w:name="Medium List 1 Accent 5" w:uiPriority="65"/>
-    <w:lsdException w:name="Medium List 2 Accent 5" w:uiPriority="66"/>
-    <w:lsdException w:name="Medium Grid 1 Accent 5" w:uiPriority="67"/>
-    <w:lsdException w:name="Medium Grid 2 Accent 5" w:uiPriority="68"/>
-    <w:lsdException w:name="Medium Grid 3 Accent 5" w:uiPriority="69"/>
-    <w:lsdException w:name="Dark List Accent 5" w:uiPriority="70"/>
-    <w:lsdException w:name="Colorful Shading Accent 5" w:uiPriority="71"/>
-    <w:lsdException w:name="Colorful List Accent 5" w:uiPriority="72"/>
-    <w:lsdException w:name="Colorful Grid Accent 5" w:uiPriority="73"/>
-    <w:lsdException w:name="Light Shading Accent 6" w:uiPriority="60"/>
-    <w:lsdException w:name="Light List Accent 6" w:uiPriority="61"/>
-    <w:lsdException w:name="Light Grid Accent 6" w:uiPriority="62"/>
-    <w:lsdException w:name="Medium Shading 1 Accent 6" w:uiPriority="63"/>
-    <w:lsdException w:name="Medium Shading 2 Accent 6" w:uiPriority="64"/>
-    <w:lsdException w:name="Medium List 1 Accent 6" w:uiPriority="65"/>
-    <w:lsdException w:name="Medium List 2 Accent 6" w:uiPriority="66"/>
-    <w:lsdException w:name="Medium Grid 1 Accent 6" w:uiPriority="67"/>
-    <w:lsdException w:name="Medium Grid 2 Accent 6" w:uiPriority="68"/>
-    <w:lsdException w:name="Medium Grid 3 Accent 6" w:uiPriority="69"/>
-    <w:lsdException w:name="Dark List Accent 6" w:uiPriority="70"/>
-    <w:lsdException w:name="Colorful Shading Accent 6" w:uiPriority="71"/>
-    <w:lsdException w:name="Colorful List Accent 6" w:uiPriority="72"/>
-    <w:lsdException w:name="Colorful Grid Accent 6" w:uiPriority="73"/>
-    <w:lsdException w:name="Subtle Emphasis" w:uiPriority="19" w:qFormat="1"/>
-    <w:lsdException w:name="Intense Emphasis" w:uiPriority="21" w:qFormat="1"/>
-    <w:lsdException w:name="Subtle Reference" w:uiPriority="31" w:qFormat="1"/>
-    <w:lsdException w:name="Intense Reference" w:uiPriority="32" w:qFormat="1"/>
-    <w:lsdException w:name="Book Title" w:uiPriority="33" w:qFormat="1"/>
-    <w:lsdException w:name="Bibliography" w:semiHidden="1" w:uiPriority="37" w:unhideWhenUsed="1"/>
-    <w:lsdException w:name="TOC Heading" w:semiHidden="1" w:uiPriority="39" w:unhideWhenUsed="1" w:qFormat="1"/>
-    <w:lsdException w:name="Grid Table 4" w:uiPriority="49"/>
-    <w:lsdException w:name="Grid Table 5 Dark" w:uiPriority="50"/>
-    <w:lsdException w:name="Grid Table 6 Colorful" w:uiPriority="51"/>
-    <w:lsdException w:name="Grid Table 7 Colorful" w:uiPriority="52"/>
-    <w:lsdException w:name="Grid Table 1 Light Accent 1" w:uiPriority="46"/>
-    <w:lsdException w:name="Grid Table 2 Accent 1" w:uiPriority="47"/>
-    <w:lsdException w:name="Grid Table 3 Accent 1" w:uiPriority="48"/>
-    <w:lsdException w:name="Grid Table 4 Accent 1" w:uiPriority="49"/>
-    <w:lsdException w:name="Grid Table 5 Dark Accent 1" w:uiPriority="50"/>
-    <w:lsdException w:name="Grid Table 6 Colorful Accent 1" w:uiPriority="51"/>
-    <w:lsdException w:name="Grid Table 7 Colorful Accent 1" w:uiPriority="52"/>
-    <w:lsdException w:name="Grid Table 1 Light Accent 2" w:uiPriority="46"/>
-    <w:lsdException w:name="Grid Table 2 Accent 2" w:uiPriority="47"/>
-    <w:lsdException w:name="Grid Table 3 Accent 2" w:uiPriority="48"/>
-    <w:lsdException w:name="Grid Table 4 Accent 2" w:uiPriority="49"/>
-    <w:lsdException w:name="Grid Table 5 Dark Accent 2" w:uiPriority="50"/>
-    <w:lsdException w:name="Grid Table 6 Colorful Accent 2" w:uiPriority="51"/>
-    <w:lsdException w:name="Grid Table 7 Colorful Accent 2" w:uiPriority="52"/>
-    <w:lsdException w:name="Grid Table 1 Light Accent 3" w:uiPriority="46"/>
-    <w:lsdException w:name="Grid Table 2 Accent 3" w:uiPriority="47"/>
-    <w:lsdException w:name="Grid Table 3 Accent 3" w:uiPriority="48"/>
-    <w:lsdException w:name="Grid Table 4 Accent 3" w:uiPriority="49"/>
-    <w:lsdException w:name="Grid Table 5 Dark Accent 3" w:uiPriority="50"/>
-    <w:lsdException w:name="Grid Table 6 Colorful Accent 3" w:uiPriority="51"/>
-    <w:lsdException w:name="Grid Table 7 Colorful Accent 3" w:uiPriority="52"/>
-    <w:lsdException w:name="Grid Table 1 Light Accent 4" w:uiPriority="46"/>
-    <w:lsdException w:name="Grid Table 2 Accent 4" w:uiPriority="47"/>
-    <w:lsdException w:name="Grid Table 3 Accent 4" w:uiPriority="48"/>
-    <w:lsdException w:name="Grid Table 4 Accent 4" w:uiPriority="49"/>
-    <w:lsdException w:name="Grid Table 5 Dark Accent 4" w:uiPriority="50"/>
-    <w:lsdException w:name="Grid Table 6 Colorful Accent 4" w:uiPriority="51"/>
-    <w:lsdException w:name="Grid Table 7 Colorful Accent 4" w:uiPriority="52"/>
-    <w:lsdException w:name="Grid Table 1 Light Accent 5" w:uiPriority="46"/>
-    <w:lsdException w:name="Grid Table 2 Accent 5" w:uiPriority="47"/>
-    <w:lsdException w:name="Grid Table 3 Accent 5" w:uiPriority="48"/>
-    <w:lsdException w:name="Grid Table 4 Accent 5" w:uiPriority="49"/>
-    <w:lsdException w:name="Grid Table 5 Dark Accent 5" w:uiPriority="50"/>
-    <w:lsdException w:name="Grid Table 6 Colorful Accent 5" w:uiPriority="51"/>
-    <w:lsdException w:name="Grid Table 7 Colorful Accent 5" w:uiPriority="52"/>
-    <w:lsdException w:name="Grid Table 1 Light Accent 6" w:uiPriority="46"/>
-    <w:lsdException w:name="Grid Table 2 Accent 6" w:uiPriority="47"/>
-    <w:lsdException w:name="Grid Table 3 Accent 6" w:uiPriority="48"/>
-    <w:lsdException w:name="Grid Table 4 Accent 6" w:uiPriority="49"/>
-    <w:lsdException w:name="Grid Table 5 Dark Accent 6" w:uiPriority="50"/>
-    <w:lsdException w:name="Grid Table 6 Colorful Accent 6" w:uiPriority="51"/>
-    <w:lsdException w:name="Grid Table 7 Colorful Accent 6" w:uiPriority="52"/>
-    <w:lsdException w:name="List Table 1 Light" w:uiPriority="46"/>
-    <w:lsdException w:name="List Table 2" w:uiPriority="47"/>
-    <w:lsdException w:name="List Table 3" w:uiPriority="48"/>
-    <w:lsdException w:name="List Table 4" w:uiPriority="49"/>
-    <w:lsdException w:name="List Table 5 Dark" w:uiPriority="50"/>
-    <w:lsdException w:name="List Table 6 Colorful" w:uiPriority="51"/>
-    <w:lsdException w:name="List Table 7 Colorful" w:uiPriority="52"/>
-    <w:lsdException w:name="List Table 1 Light Accent 1" w:uiPriority="46"/>
-    <w:lsdException w:name="List Table 2 Accent 1" w:uiPriority="47"/>
-    <w:lsdException w:name="List Table 3 Accent 1" w:uiPriority="48"/>
-    <w:lsdException w:name="List Table 4 Accent 1" w:uiPriority="49"/>
-    <w:lsdException w:name="List Table 5 Dark Accent 1" w:uiPriority="50"/>
-    <w:lsdException w:name="List Table 6 Colorful Accent 1" w:uiPriority="51"/>
-    <w:lsdException w:name="List Table 7 Colorful Accent 1" w:uiPriority="52"/>
-    <w:lsdException w:name="List Table 1 Light Accent 2" w:uiPriority="46"/>
-    <w:lsdException w:name="List Table 2 Accent 2" w:uiPriority="47"/>
-    <w:lsdException w:name="List Table 3 Accent 2" w:uiPriority="48"/>
-    <w:lsdException w:name="List Table 4 Accent 2" w:uiPriority="49"/>
-    <w:lsdException w:name="List Table 5 Dark Accent 2" w:uiPriority="50"/>
-    <w:lsdException w:name="List Table 6 Colorful Accent 2" w:uiPriority="51"/>
-    <w:lsdException w:name="List Table 7 Colorful Accent 2" w:uiPriority="52"/>
-    <w:lsdException w:name="List Table 1 Light Accent 3" w:uiPriority="46"/>
-    <w:lsdException w:name="List Table 2 Accent 3" w:uiPriority="47"/>
-    <w:lsdException w:name="List Table 3 Accent 3" w:uiPriority="48"/>
-    <w:lsdException w:name="List Table 4 Accent 3" w:uiPriority="49"/>
-    <w:lsdException w:name="List Table 5 Dark Accent 3" w:uiPriority="50"/>
-    <w:lsdException w:name="List Table 6 Colorful Accent 3" w:uiPriority="51"/>
-    <w:lsdException w:name="List Table 7 Colorful Accent 3" w:uiPriority="52"/>
-    <w:lsdException w:name="List Table 1 Light Accent 4" w:uiPriority="46"/>
-    <w:lsdException w:name="List Table 2 Accent 4" w:uiPriority="47"/>
-    <w:lsdException w:name="List Table 3 Accent 4" w:uiPriority="48"/>
-    <w:lsdException w:name="List Table 4 Accent 4" w:uiPriority="49"/>
-    <w:lsdException w:name="List Table 5 Dark Accent 4" w:uiPriority="50"/>
-    <w:lsdException w:name="List Table 6 Colorful Accent 4" w:uiPriority="51"/>
-    <w:lsdException w:name="List Table 7 Colorful Accent 4" w:uiPriority="52"/>
-    <w:lsdException w:name="List Table 1 Light Accent 5" w:uiPriority="46"/>
-    <w:lsdException w:name="List Table 2 Accent 5" w:uiPriority="47"/>
-    <w:lsdException w:name="List Table 3 Accent 5" w:uiPriority="48"/>
-    <w:lsdException w:name="List Table 4 Accent 5" w:uiPriority="49"/>
-    <w:lsdException w:name="List Table 5 Dark Accent 5" w:uiPriority="50"/>
-    <w:lsdException w:name="List Table 6 Colorful Accent 5" w:uiPriority="51"/>
-    <w:lsdException w:name="List Table 7 Colorful Accent 5" w:uiPriority="52"/>
-    <w:lsdException w:name="List Table 1 Light Accent 6" w:uiPriority="46"/>
-    <w:lsdException w:name="List Table 2 Accent 6" w:uiPriority="47"/>
-    <w:lsdException w:name="List Table 3 Accent 6" w:uiPriority="48"/>
-    <w:lsdException w:name="List Table 4 Accent 6" w:uiPriority="49"/>
-    <w:lsdException w:name="List Table 5 Dark Accent 6" w:uiPriority="50"/>
-    <w:lsdException w:name="List Table 6 Colorful Accent 6" w:uiPriority="51"/>
-    <w:lsdException w:name="List Table 7 Colorful Accent 6" w:uiPriority="52"/>
+  <w:latentStyles w:defLockedState="0" w:defUIPriority="0" w:defSemiHidden="1" w:defUnhideWhenUsed="0" w:defQFormat="0" w:count="267">
+    <w:lsdException w:name="Normal" w:semiHidden="0" w:qFormat="1"/>
+    <w:lsdException w:name="heading 1" w:semiHidden="0" w:qFormat="1"/>
+    <w:lsdException w:name="heading 2" w:semiHidden="0" w:qFormat="1"/>
+    <w:lsdException w:name="heading 3" w:semiHidden="0" w:qFormat="1"/>
+    <w:lsdException w:name="heading 4" w:semiHidden="0" w:qFormat="1"/>
+    <w:lsdException w:name="heading 5" w:semiHidden="0" w:qFormat="1"/>
+    <w:lsdException w:name="heading 6" w:semiHidden="0" w:qFormat="1"/>
+    <w:lsdException w:name="heading 7" w:semiHidden="0" w:qFormat="1"/>
+    <w:lsdException w:name="heading 8" w:semiHidden="0" w:qFormat="1"/>
+    <w:lsdException w:name="heading 9" w:semiHidden="0" w:qFormat="1"/>
+    <w:lsdException w:name="index 1" w:unhideWhenUsed="1"/>
+    <w:lsdException w:name="index 2" w:semiHidden="0"/>
+    <w:lsdException w:name="index 3" w:semiHidden="0"/>
+    <w:lsdException w:name="index 4" w:semiHidden="0"/>
+    <w:lsdException w:name="index 5" w:semiHidden="0"/>
+    <w:lsdException w:name="index 6" w:semiHidden="0"/>
+    <w:lsdException w:name="index 7" w:unhideWhenUsed="1"/>
+    <w:lsdException w:name="index 8" w:unhideWhenUsed="1"/>
+    <w:lsdException w:name="index 9" w:unhideWhenUsed="1"/>
+    <w:lsdException w:name="toc 1" w:uiPriority="39" w:unhideWhenUsed="1"/>
+    <w:lsdException w:name="toc 2" w:uiPriority="39" w:unhideWhenUsed="1"/>
+    <w:lsdException w:name="toc 3" w:unhideWhenUsed="1"/>
+    <w:lsdException w:name="toc 4" w:unhideWhenUsed="1"/>
+    <w:lsdException w:name="toc 5" w:unhideWhenUsed="1"/>
+    <w:lsdException w:name="toc 6" w:unhideWhenUsed="1"/>
+    <w:lsdException w:name="toc 7" w:unhideWhenUsed="1"/>
+    <w:lsdException w:name="toc 8" w:unhideWhenUsed="1"/>
+    <w:lsdException w:name="toc 9" w:unhideWhenUsed="1"/>
+    <w:lsdException w:name="Normal Indent" w:unhideWhenUsed="1"/>
+    <w:lsdException w:name="footnote text" w:unhideWhenUsed="1"/>
+    <w:lsdException w:name="annotation text" w:unhideWhenUsed="1"/>
+    <w:lsdException w:name="header" w:unhideWhenUsed="1"/>
+    <w:lsdException w:name="footer" w:unhideWhenUsed="1"/>
+    <w:lsdException w:name="index heading" w:unhideWhenUsed="1"/>
+    <w:lsdException w:name="caption" w:unhideWhenUsed="1" w:qFormat="1"/>
+    <w:lsdException w:name="table of figures" w:unhideWhenUsed="1"/>
+    <w:lsdException w:name="envelope address" w:unhideWhenUsed="1"/>
+    <w:lsdException w:name="envelope return" w:unhideWhenUsed="1"/>
+    <w:lsdException w:name="footnote reference" w:unhideWhenUsed="1"/>
+    <w:lsdException w:name="annotation reference" w:unhideWhenUsed="1"/>
+    <w:lsdException w:name="line number" w:unhideWhenUsed="1"/>
+    <w:lsdException w:name="page number" w:unhideWhenUsed="1"/>
+    <w:lsdException w:name="endnote reference" w:unhideWhenUsed="1"/>
+    <w:lsdException w:name="endnote text" w:unhideWhenUsed="1"/>
+    <w:lsdException w:name="table of authorities" w:unhideWhenUsed="1"/>
+    <w:lsdException w:name="macro" w:unhideWhenUsed="1"/>
+    <w:lsdException w:name="toa heading" w:unhideWhenUsed="1"/>
+    <w:lsdException w:name="List" w:unhideWhenUsed="1"/>
+    <w:lsdException w:name="List Bullet" w:unhideWhenUsed="1"/>
+    <w:lsdException w:name="List Number" w:unhideWhenUsed="1"/>
+    <w:lsdException w:name="List 2" w:unhideWhenUsed="1"/>
+    <w:lsdException w:name="List 3" w:unhideWhenUsed="1"/>
+    <w:lsdException w:name="List 4" w:unhideWhenUsed="1"/>
+    <w:lsdException w:name="List 5" w:unhideWhenUsed="1"/>
+    <w:lsdException w:name="List Bullet 2" w:unhideWhenUsed="1"/>
+    <w:lsdException w:name="List Bullet 3" w:unhideWhenUsed="1"/>
+    <w:lsdException w:name="List Bullet 4" w:unhideWhenUsed="1"/>
+    <w:lsdException w:name="List Bullet 5" w:unhideWhenUsed="1"/>
+    <w:lsdException w:name="List Number 2" w:semiHidden="0"/>
+    <w:lsdException w:name="List Number 3" w:unhideWhenUsed="1"/>
+    <w:lsdException w:name="List Number 4" w:unhideWhenUsed="1"/>
+    <w:lsdException w:name="List Number 5" w:semiHidden="0"/>
+    <w:lsdException w:name="Title" w:semiHidden="0" w:qFormat="1"/>
+    <w:lsdException w:name="Closing" w:unhideWhenUsed="1"/>
+    <w:lsdException w:name="Signature" w:unhideWhenUsed="1"/>
+    <w:lsdException w:name="Default Paragraph Font" w:unhideWhenUsed="1"/>
+    <w:lsdException w:name="Body Text" w:unhideWhenUsed="1"/>
+    <w:lsdException w:name="Body Text Indent" w:unhideWhenUsed="1"/>
+    <w:lsdException w:name="List Continue" w:unhideWhenUsed="1"/>
+    <w:lsdException w:name="List Continue 2" w:unhideWhenUsed="1"/>
+    <w:lsdException w:name="List Continue 3" w:unhideWhenUsed="1"/>
+    <w:lsdException w:name="List Continue 4" w:unhideWhenUsed="1"/>
+    <w:lsdException w:name="List Continue 5" w:unhideWhenUsed="1"/>
+    <w:lsdException w:name="Message Header" w:unhideWhenUsed="1"/>
+    <w:lsdException w:name="Subtitle" w:semiHidden="0" w:qFormat="1"/>
+    <w:lsdException w:name="Salutation" w:unhideWhenUsed="1"/>
+    <w:lsdException w:name="Date" w:unhideWhenUsed="1"/>
+    <w:lsdException w:name="Body Text First Indent" w:unhideWhenUsed="1"/>
+    <w:lsdException w:name="Body Text First Indent 2" w:unhideWhenUsed="1"/>
+    <w:lsdException w:name="Note Heading" w:unhideWhenUsed="1"/>
+    <w:lsdException w:name="Body Text 2" w:unhideWhenUsed="1"/>
+    <w:lsdException w:name="Body Text 3" w:unhideWhenUsed="1"/>
+    <w:lsdException w:name="Body Text Indent 2" w:unhideWhenUsed="1"/>
+    <w:lsdException w:name="Body Text Indent 3" w:semiHidden="0"/>
+    <w:lsdException w:name="Block Text" w:semiHidden="0"/>
+    <w:lsdException w:name="Hyperlink" w:semiHidden="0" w:uiPriority="99"/>
+    <w:lsdException w:name="FollowedHyperlink" w:semiHidden="0"/>
+    <w:lsdException w:name="Strong" w:semiHidden="0" w:qFormat="1"/>
+    <w:lsdException w:name="Emphasis" w:semiHidden="0" w:qFormat="1"/>
+    <w:lsdException w:name="Document Map" w:unhideWhenUsed="1"/>
+    <w:lsdException w:name="Plain Text" w:unhideWhenUsed="1"/>
+    <w:lsdException w:name="E-mail Signature" w:unhideWhenUsed="1"/>
+    <w:lsdException w:name="HTML Top of Form" w:unhideWhenUsed="1"/>
+    <w:lsdException w:name="HTML Bottom of Form" w:unhideWhenUsed="1"/>
+    <w:lsdException w:name="Normal (Web)" w:unhideWhenUsed="1"/>
+    <w:lsdException w:name="HTML Acronym" w:unhideWhenUsed="1"/>
+    <w:lsdException w:name="HTML Address" w:unhideWhenUsed="1"/>
+    <w:lsdException w:name="HTML Cite" w:unhideWhenUsed="1"/>
+    <w:lsdException w:name="HTML Code" w:unhideWhenUsed="1"/>
+    <w:lsdException w:name="HTML Definition" w:unhideWhenUsed="1"/>
+    <w:lsdException w:name="HTML Keyboard" w:unhideWhenUsed="1"/>
+    <w:lsdException w:name="HTML Preformatted" w:unhideWhenUsed="1"/>
+    <w:lsdException w:name="HTML Sample" w:unhideWhenUsed="1"/>
+    <w:lsdException w:name="HTML Typewriter" w:unhideWhenUsed="1"/>
+    <w:lsdException w:name="HTML Variable" w:unhideWhenUsed="1"/>
+    <w:lsdException w:name="Normal Table" w:unhideWhenUsed="1"/>
+    <w:lsdException w:name="annotation subject" w:unhideWhenUsed="1"/>
+    <w:lsdException w:name="No List" w:uiPriority="99" w:unhideWhenUsed="1"/>
+    <w:lsdException w:name="Outline List 1" w:unhideWhenUsed="1"/>
+    <w:lsdException w:name="Outline List 2" w:unhideWhenUsed="1"/>
+    <w:lsdException w:name="Outline List 3" w:unhideWhenUsed="1"/>
+    <w:lsdException w:name="Table Simple 1" w:unhideWhenUsed="1"/>
+    <w:lsdException w:name="Table Simple 2" w:unhideWhenUsed="1"/>
+    <w:lsdException w:name="Table Simple 3" w:unhideWhenUsed="1"/>
+    <w:lsdException w:name="Table Classic 1" w:unhideWhenUsed="1"/>
+    <w:lsdException w:name="Table Classic 2" w:unhideWhenUsed="1"/>
+    <w:lsdException w:name="Table Classic 3" w:unhideWhenUsed="1"/>
+    <w:lsdException w:name="Table Classic 4" w:unhideWhenUsed="1"/>
+    <w:lsdException w:name="Table Colorful 1" w:unhideWhenUsed="1"/>
+    <w:lsdException w:name="Table Colorful 2" w:unhideWhenUsed="1"/>
+    <w:lsdException w:name="Table Colorful 3" w:unhideWhenUsed="1"/>
+    <w:lsdException w:name="Table Columns 1" w:unhideWhenUsed="1"/>
+    <w:lsdException w:name="Table Columns 2" w:unhideWhenUsed="1"/>
+    <w:lsdException w:name="Table Columns 3" w:unhideWhenUsed="1"/>
+    <w:lsdException w:name="Table Columns 4" w:unhideWhenUsed="1"/>
+    <w:lsdException w:name="Table Columns 5" w:unhideWhenUsed="1"/>
+    <w:lsdException w:name="Table Grid 1" w:unhideWhenUsed="1"/>
+    <w:lsdException w:name="Table Grid 2" w:unhideWhenUsed="1"/>
+    <w:lsdException w:name="Table Grid 3" w:unhideWhenUsed="1"/>
+    <w:lsdException w:name="Table Grid 4" w:unhideWhenUsed="1"/>
+    <w:lsdException w:name="Table Grid 5" w:unhideWhenUsed="1"/>
+    <w:lsdException w:name="Table Grid 6" w:unhideWhenUsed="1"/>
+    <w:lsdException w:name="Table Grid 7" w:unhideWhenUsed="1"/>
+    <w:lsdException w:name="Table Grid 8" w:unhideWhenUsed="1"/>
+    <w:lsdException w:name="Table List 1" w:unhideWhenUsed="1"/>
+    <w:lsdException w:name="Table List 2" w:unhideWhenUsed="1"/>
+    <w:lsdException w:name="Table List 3" w:unhideWhenUsed="1"/>
+    <w:lsdException w:name="Table List 4" w:unhideWhenUsed="1"/>
+    <w:lsdException w:name="Table List 5" w:unhideWhenUsed="1"/>
+    <w:lsdException w:name="Table List 6" w:unhideWhenUsed="1"/>
+    <w:lsdException w:name="Table List 7" w:unhideWhenUsed="1"/>
+    <w:lsdException w:name="Table List 8" w:unhideWhenUsed="1"/>
+    <w:lsdException w:name="Table 3D effects 1" w:unhideWhenUsed="1"/>
+    <w:lsdException w:name="Table 3D effects 2" w:unhideWhenUsed="1"/>
+    <w:lsdException w:name="Table 3D effects 3" w:unhideWhenUsed="1"/>
+    <w:lsdException w:name="Table Contemporary" w:unhideWhenUsed="1"/>
+    <w:lsdException w:name="Table Elegant" w:unhideWhenUsed="1"/>
+    <w:lsdException w:name="Table Professional" w:unhideWhenUsed="1"/>
+    <w:lsdException w:name="Table Subtle 1" w:unhideWhenUsed="1"/>
+    <w:lsdException w:name="Table Subtle 2" w:unhideWhenUsed="1"/>
+    <w:lsdException w:name="Table Web 1" w:unhideWhenUsed="1"/>
+    <w:lsdException w:name="Table Web 2" w:unhideWhenUsed="1"/>
+    <w:lsdException w:name="Table Web 3" w:unhideWhenUsed="1"/>
+    <w:lsdException w:name="Balloon Text" w:unhideWhenUsed="1"/>
+    <w:lsdException w:name="Table Grid" w:semiHidden="0" w:uiPriority="59"/>
+    <w:lsdException w:name="Table Theme" w:unhideWhenUsed="1"/>
+    <w:lsdException w:name="Placeholder Text" w:uiPriority="99"/>
+    <w:lsdException w:name="No Spacing" w:semiHidden="0" w:uiPriority="1" w:qFormat="1"/>
+    <w:lsdException w:name="Light Shading" w:semiHidden="0" w:uiPriority="60"/>
+    <w:lsdException w:name="Light List" w:semiHidden="0" w:uiPriority="61"/>
+    <w:lsdException w:name="Light Grid" w:semiHidden="0" w:uiPriority="62"/>
+    <w:lsdException w:name="Medium Shading 1" w:semiHidden="0" w:uiPriority="63"/>
+    <w:lsdException w:name="Medium Shading 2" w:semiHidden="0" w:uiPriority="64"/>
+    <w:lsdException w:name="Medium List 1" w:semiHidden="0" w:uiPriority="65"/>
+    <w:lsdException w:name="Medium List 2" w:semiHidden="0" w:uiPriority="66"/>
+    <w:lsdException w:name="Medium Grid 1" w:semiHidden="0" w:uiPriority="67"/>
+    <w:lsdException w:name="Medium Grid 2" w:semiHidden="0" w:uiPriority="68"/>
+    <w:lsdException w:name="Medium Grid 3" w:semiHidden="0" w:uiPriority="69"/>
+    <w:lsdException w:name="Dark List" w:semiHidden="0" w:uiPriority="70"/>
+    <w:lsdException w:name="Colorful Shading" w:semiHidden="0" w:uiPriority="71"/>
+    <w:lsdException w:name="Colorful List" w:semiHidden="0" w:uiPriority="72"/>
+    <w:lsdException w:name="Colorful Grid" w:semiHidden="0" w:uiPriority="73"/>
+    <w:lsdException w:name="Light Shading Accent 1" w:semiHidden="0" w:uiPriority="60"/>
+    <w:lsdException w:name="Light List Accent 1" w:semiHidden="0" w:uiPriority="61"/>
+    <w:lsdException w:name="Light Grid Accent 1" w:semiHidden="0" w:uiPriority="62"/>
+    <w:lsdException w:name="Medium Shading 1 Accent 1" w:semiHidden="0" w:uiPriority="63"/>
+    <w:lsdException w:name="Medium Shading 2 Accent 1" w:semiHidden="0" w:uiPriority="64"/>
+    <w:lsdException w:name="Medium List 1 Accent 1" w:semiHidden="0" w:uiPriority="65"/>
+    <w:lsdException w:name="Revision" w:uiPriority="99"/>
+    <w:lsdException w:name="List Paragraph" w:semiHidden="0" w:uiPriority="34" w:qFormat="1"/>
+    <w:lsdException w:name="Quote" w:semiHidden="0" w:uiPriority="29" w:qFormat="1"/>
+    <w:lsdException w:name="Intense Quote" w:semiHidden="0" w:uiPriority="30" w:qFormat="1"/>
+    <w:lsdException w:name="Medium List 2 Accent 1" w:semiHidden="0" w:uiPriority="66"/>
+    <w:lsdException w:name="Medium Grid 1 Accent 1" w:semiHidden="0" w:uiPriority="67"/>
+    <w:lsdException w:name="Medium Grid 2 Accent 1" w:semiHidden="0" w:uiPriority="68"/>
+    <w:lsdException w:name="Medium Grid 3 Accent 1" w:semiHidden="0" w:uiPriority="69"/>
+    <w:lsdException w:name="Dark List Accent 1" w:semiHidden="0" w:uiPriority="70"/>
+    <w:lsdException w:name="Colorful Shading Accent 1" w:semiHidden="0" w:uiPriority="71"/>
+    <w:lsdException w:name="Colorful List Accent 1" w:semiHidden="0" w:uiPriority="72"/>
+    <w:lsdException w:name="Colorful Grid Accent 1" w:semiHidden="0" w:uiPriority="73"/>
+    <w:lsdException w:name="Light Shading Accent 2" w:semiHidden="0" w:uiPriority="60"/>
+    <w:lsdException w:name="Light List Accent 2" w:semiHidden="0" w:uiPriority="61"/>
+    <w:lsdException w:name="Light Grid Accent 2" w:semiHidden="0" w:uiPriority="62"/>
+    <w:lsdException w:name="Medium Shading 1 Accent 2" w:semiHidden="0" w:uiPriority="63"/>
+    <w:lsdException w:name="Medium Shading 2 Accent 2" w:semiHidden="0" w:uiPriority="64"/>
+    <w:lsdException w:name="Medium List 1 Accent 2" w:semiHidden="0" w:uiPriority="65"/>
+    <w:lsdException w:name="Medium List 2 Accent 2" w:semiHidden="0" w:uiPriority="66"/>
+    <w:lsdException w:name="Medium Grid 1 Accent 2" w:semiHidden="0" w:uiPriority="67"/>
+    <w:lsdException w:name="Medium Grid 2 Accent 2" w:semiHidden="0" w:uiPriority="68"/>
+    <w:lsdException w:name="Medium Grid 3 Accent 2" w:semiHidden="0" w:uiPriority="69"/>
+    <w:lsdException w:name="Dark List Accent 2" w:semiHidden="0" w:uiPriority="70"/>
+    <w:lsdException w:name="Colorful Shading Accent 2" w:semiHidden="0" w:uiPriority="71"/>
+    <w:lsdException w:name="Colorful List Accent 2" w:semiHidden="0" w:uiPriority="72"/>
+    <w:lsdException w:name="Colorful Grid Accent 2" w:semiHidden="0" w:uiPriority="73"/>
+    <w:lsdException w:name="Light Shading Accent 3" w:semiHidden="0" w:uiPriority="60"/>
+    <w:lsdException w:name="Light List Accent 3" w:semiHidden="0" w:uiPriority="61"/>
+    <w:lsdException w:name="Light Grid Accent 3" w:semiHidden="0" w:uiPriority="62"/>
+    <w:lsdException w:name="Medium Shading 1 Accent 3" w:semiHidden="0" w:uiPriority="63"/>
+    <w:lsdException w:name="Medium Shading 2 Accent 3" w:semiHidden="0" w:uiPriority="64"/>
+    <w:lsdException w:name="Medium List 1 Accent 3" w:semiHidden="0" w:uiPriority="65"/>
+    <w:lsdException w:name="Medium List 2 Accent 3" w:semiHidden="0" w:uiPriority="66"/>
+    <w:lsdException w:name="Medium Grid 1 Accent 3" w:semiHidden="0" w:uiPriority="67"/>
+    <w:lsdException w:name="Medium Grid 2 Accent 3" w:semiHidden="0" w:uiPriority="68"/>
+    <w:lsdException w:name="Medium Grid 3 Accent 3" w:semiHidden="0" w:uiPriority="69"/>
+    <w:lsdException w:name="Dark List Accent 3" w:semiHidden="0" w:uiPriority="70"/>
+    <w:lsdException w:name="Colorful Shading Accent 3" w:semiHidden="0" w:uiPriority="71"/>
+    <w:lsdException w:name="Colorful List Accent 3" w:semiHidden="0" w:uiPriority="72"/>
+    <w:lsdException w:name="Colorful Grid Accent 3" w:semiHidden="0" w:uiPriority="73"/>
+    <w:lsdException w:name="Light Shading Accent 4" w:semiHidden="0" w:uiPriority="60"/>
+    <w:lsdException w:name="Light List Accent 4" w:semiHidden="0" w:uiPriority="61"/>
+    <w:lsdException w:name="Light Grid Accent 4" w:semiHidden="0" w:uiPriority="62"/>
+    <w:lsdException w:name="Medium Shading 1 Accent 4" w:semiHidden="0" w:uiPriority="63"/>
+    <w:lsdException w:name="Medium Shading 2 Accent 4" w:semiHidden="0" w:uiPriority="64"/>
+    <w:lsdException w:name="Medium List 1 Accent 4" w:semiHidden="0" w:uiPriority="65"/>
+    <w:lsdException w:name="Medium List 2 Accent 4" w:semiHidden="0" w:uiPriority="66"/>
+    <w:lsdException w:name="Medium Grid 1 Accent 4" w:semiHidden="0" w:uiPriority="67"/>
+    <w:lsdException w:name="Medium Grid 2 Accent 4" w:semiHidden="0" w:uiPriority="68"/>
+    <w:lsdException w:name="Medium Grid 3 Accent 4" w:semiHidden="0" w:uiPriority="69"/>
+    <w:lsdException w:name="Dark List Accent 4" w:semiHidden="0" w:uiPriority="70"/>
+    <w:lsdException w:name="Colorful Shading Accent 4" w:semiHidden="0" w:uiPriority="71"/>
+    <w:lsdException w:name="Colorful List Accent 4" w:semiHidden="0" w:uiPriority="72"/>
+    <w:lsdException w:name="Colorful Grid Accent 4" w:semiHidden="0" w:uiPriority="73"/>
+    <w:lsdException w:name="Light Shading Accent 5" w:semiHidden="0" w:uiPriority="60"/>
+    <w:lsdException w:name="Light List Accent 5" w:semiHidden="0" w:uiPriority="61"/>
+    <w:lsdException w:name="Light Grid Accent 5" w:semiHidden="0" w:uiPriority="62"/>
+    <w:lsdException w:name="Medium Shading 1 Accent 5" w:semiHidden="0" w:uiPriority="63"/>
+    <w:lsdException w:name="Medium Shading 2 Accent 5" w:semiHidden="0" w:uiPriority="64"/>
+    <w:lsdException w:name="Medium List 1 Accent 5" w:semiHidden="0" w:uiPriority="65"/>
+    <w:lsdException w:name="Medium List 2 Accent 5" w:semiHidden="0" w:uiPriority="66"/>
+    <w:lsdException w:name="Medium Grid 1 Accent 5" w:semiHidden="0" w:uiPriority="67"/>
+    <w:lsdException w:name="Medium Grid 2 Accent 5" w:semiHidden="0" w:uiPriority="68"/>
+    <w:lsdException w:name="Medium Grid 3 Accent 5" w:semiHidden="0" w:uiPriority="69"/>
+    <w:lsdException w:name="Dark List Accent 5" w:semiHidden="0" w:uiPriority="70"/>
+    <w:lsdException w:name="Colorful Shading Accent 5" w:semiHidden="0" w:uiPriority="71"/>
+    <w:lsdException w:name="Colorful List Accent 5" w:semiHidden="0" w:uiPriority="72"/>
+    <w:lsdException w:name="Colorful Grid Accent 5" w:semiHidden="0" w:uiPriority="73"/>
+    <w:lsdException w:name="Light Shading Accent 6" w:semiHidden="0" w:uiPriority="60"/>
+    <w:lsdException w:name="Light List Accent 6" w:semiHidden="0" w:uiPriority="61"/>
+    <w:lsdException w:name="Light Grid Accent 6" w:semiHidden="0" w:uiPriority="62"/>
+    <w:lsdException w:name="Medium Shading 1 Accent 6" w:semiHidden="0" w:uiPriority="63"/>
+    <w:lsdException w:name="Medium Shading 2 Accent 6" w:semiHidden="0" w:uiPriority="64"/>
+    <w:lsdException w:name="Medium List 1 Accent 6" w:semiHidden="0" w:uiPriority="65"/>
+    <w:lsdException w:name="Medium List 2 Accent 6" w:semiHidden="0" w:uiPriority="66"/>
+    <w:lsdException w:name="Medium Grid 1 Accent 6" w:semiHidden="0" w:uiPriority="67"/>
+    <w:lsdException w:name="Medium Grid 2 Accent 6" w:semiHidden="0" w:uiPriority="68"/>
+    <w:lsdException w:name="Medium Grid 3 Accent 6" w:semiHidden="0" w:uiPriority="69"/>
+    <w:lsdException w:name="Dark List Accent 6" w:semiHidden="0" w:uiPriority="70"/>
+    <w:lsdException w:name="Colorful Shading Accent 6" w:semiHidden="0" w:uiPriority="71"/>
+    <w:lsdException w:name="Colorful List Accent 6" w:semiHidden="0" w:uiPriority="72"/>
+    <w:lsdException w:name="Colorful Grid Accent 6" w:semiHidden="0" w:uiPriority="73"/>
+    <w:lsdException w:name="Subtle Emphasis" w:semiHidden="0" w:uiPriority="19" w:qFormat="1"/>
+    <w:lsdException w:name="Intense Emphasis" w:semiHidden="0" w:uiPriority="21" w:qFormat="1"/>
+    <w:lsdException w:name="Subtle Reference" w:semiHidden="0" w:uiPriority="31" w:qFormat="1"/>
+    <w:lsdException w:name="Intense Reference" w:semiHidden="0" w:uiPriority="32" w:qFormat="1"/>
+    <w:lsdException w:name="Book Title" w:semiHidden="0" w:uiPriority="33" w:qFormat="1"/>
+    <w:lsdException w:name="Bibliography" w:uiPriority="37" w:unhideWhenUsed="1"/>
+    <w:lsdException w:name="TOC Heading" w:uiPriority="39" w:unhideWhenUsed="1" w:qFormat="1"/>
   </w:latentStyles>
   <w:style w:type="paragraph" w:default="1" w:styleId="Normal">
     <w:name w:val="Normal"/>
@@ -44881,12 +45083,7 @@
       <w:numPr>
         <w:numId w:val="4"/>
       </w:numPr>
-      <w:tabs>
-        <w:tab w:val="clear" w:pos="1872"/>
-        <w:tab w:val="num" w:pos="432"/>
-      </w:tabs>
       <w:spacing w:before="1440" w:after="480"/>
-      <w:ind w:left="432"/>
       <w:jc w:val="center"/>
       <w:outlineLvl w:val="0"/>
     </w:pPr>
@@ -45104,6 +45301,7 @@
     <w:uiPriority w:val="99"/>
     <w:semiHidden/>
     <w:unhideWhenUsed/>
+    <w:qFormat/>
     <w:tblPr>
       <w:tblInd w:w="0" w:type="dxa"/>
       <w:tblCellMar>
@@ -45231,6 +45429,7 @@
     <w:basedOn w:val="Normal"/>
     <w:next w:val="Normal"/>
     <w:qFormat/>
+    <w:rsid w:val="00F17E58"/>
     <w:pPr>
       <w:spacing w:after="120"/>
     </w:pPr>
@@ -45246,6 +45445,7 @@
     <w:name w:val="annotation reference"/>
     <w:basedOn w:val="DefaultParagraphFont"/>
     <w:semiHidden/>
+    <w:rsid w:val="00F17E58"/>
     <w:rPr>
       <w:sz w:val="16"/>
       <w:szCs w:val="16"/>
@@ -45255,6 +45455,7 @@
     <w:name w:val="annotation text"/>
     <w:basedOn w:val="Normal"/>
     <w:semiHidden/>
+    <w:rsid w:val="00F17E58"/>
     <w:rPr>
       <w:rFonts w:ascii="Arial" w:hAnsi="Arial"/>
       <w:sz w:val="20"/>
@@ -45265,6 +45466,7 @@
     <w:name w:val="Balloon Text"/>
     <w:basedOn w:val="Normal"/>
     <w:semiHidden/>
+    <w:rsid w:val="00F17E58"/>
     <w:rPr>
       <w:rFonts w:ascii="Tahoma" w:hAnsi="Tahoma" w:cs="Tahoma"/>
       <w:sz w:val="16"/>
@@ -45315,6 +45517,7 @@
     <w:basedOn w:val="Normal"/>
     <w:next w:val="Normal"/>
     <w:semiHidden/>
+    <w:rsid w:val="00F17E58"/>
     <w:pPr>
       <w:tabs>
         <w:tab w:val="right" w:leader="dot" w:pos="9360"/>
@@ -45345,6 +45548,7 @@
     <w:basedOn w:val="Normal"/>
     <w:uiPriority w:val="34"/>
     <w:qFormat/>
+    <w:rsid w:val="00F17E58"/>
     <w:pPr>
       <w:ind w:left="720"/>
       <w:contextualSpacing/>
@@ -45356,6 +45560,7 @@
     <w:uiPriority w:val="59"/>
     <w:rsid w:val="00FB4123"/>
     <w:tblPr>
+      <w:tblInd w:w="0" w:type="dxa"/>
       <w:tblBorders>
         <w:top w:val="single" w:sz="4" w:space="0" w:color="000000" w:themeColor="text1"/>
         <w:left w:val="single" w:sz="4" w:space="0" w:color="000000" w:themeColor="text1"/>
@@ -45364,15 +45569,23 @@
         <w:insideH w:val="single" w:sz="4" w:space="0" w:color="000000" w:themeColor="text1"/>
         <w:insideV w:val="single" w:sz="4" w:space="0" w:color="000000" w:themeColor="text1"/>
       </w:tblBorders>
+      <w:tblCellMar>
+        <w:top w:w="0" w:type="dxa"/>
+        <w:left w:w="108" w:type="dxa"/>
+        <w:bottom w:w="0" w:type="dxa"/>
+        <w:right w:w="108" w:type="dxa"/>
+      </w:tblCellMar>
     </w:tblPr>
   </w:style>
   <w:style w:type="table" w:customStyle="1" w:styleId="GridTable1Light-Accent11">
     <w:name w:val="Grid Table 1 Light - Accent 11"/>
     <w:basedOn w:val="TableNormal"/>
     <w:uiPriority w:val="46"/>
+    <w:rsid w:val="00F17E58"/>
     <w:tblPr>
       <w:tblStyleRowBandSize w:val="1"/>
       <w:tblStyleColBandSize w:val="1"/>
+      <w:tblInd w:w="0" w:type="dxa"/>
       <w:tblBorders>
         <w:top w:val="single" w:sz="4" w:space="0" w:color="B8CCE4" w:themeColor="accent1" w:themeTint="66"/>
         <w:left w:val="single" w:sz="4" w:space="0" w:color="B8CCE4" w:themeColor="accent1" w:themeTint="66"/>
@@ -45381,6 +45594,12 @@
         <w:insideH w:val="single" w:sz="4" w:space="0" w:color="B8CCE4" w:themeColor="accent1" w:themeTint="66"/>
         <w:insideV w:val="single" w:sz="4" w:space="0" w:color="B8CCE4" w:themeColor="accent1" w:themeTint="66"/>
       </w:tblBorders>
+      <w:tblCellMar>
+        <w:top w:w="0" w:type="dxa"/>
+        <w:left w:w="108" w:type="dxa"/>
+        <w:bottom w:w="0" w:type="dxa"/>
+        <w:right w:w="108" w:type="dxa"/>
+      </w:tblCellMar>
     </w:tblPr>
     <w:tblStylePr w:type="firstRow">
       <w:rPr>
@@ -45423,9 +45642,11 @@
     <w:name w:val="Grid Table 4 - Accent 11"/>
     <w:basedOn w:val="TableNormal"/>
     <w:uiPriority w:val="49"/>
+    <w:rsid w:val="00F17E58"/>
     <w:tblPr>
       <w:tblStyleRowBandSize w:val="1"/>
       <w:tblStyleColBandSize w:val="1"/>
+      <w:tblInd w:w="0" w:type="dxa"/>
       <w:tblBorders>
         <w:top w:val="single" w:sz="4" w:space="0" w:color="95B3D7" w:themeColor="accent1" w:themeTint="99"/>
         <w:left w:val="single" w:sz="4" w:space="0" w:color="95B3D7" w:themeColor="accent1" w:themeTint="99"/>
@@ -45434,6 +45655,12 @@
         <w:insideH w:val="single" w:sz="4" w:space="0" w:color="95B3D7" w:themeColor="accent1" w:themeTint="99"/>
         <w:insideV w:val="single" w:sz="4" w:space="0" w:color="95B3D7" w:themeColor="accent1" w:themeTint="99"/>
       </w:tblBorders>
+      <w:tblCellMar>
+        <w:top w:w="0" w:type="dxa"/>
+        <w:left w:w="108" w:type="dxa"/>
+        <w:bottom w:w="0" w:type="dxa"/>
+        <w:right w:w="108" w:type="dxa"/>
+      </w:tblCellMar>
     </w:tblPr>
     <w:tblStylePr w:type="firstRow">
       <w:rPr>

</xml_diff>